<commit_message>
Extract Method (refactoring 2).
</commit_message>
<xml_diff>
--- a/Programmentwurf.docx
+++ b/Programmentwurf.docx
@@ -2828,15 +2828,125 @@
         </w:rPr>
         <w:t xml:space="preserve"> als Teil von Simplifying Method Calls</w:t>
       </w:r>
+      <w:r>
+        <w:rPr>
+          <w:rFonts w:ascii="Arial" w:hAnsi="Arial" w:cs="Arial"/>
+          <w:sz w:val="24"/>
+          <w:szCs w:val="24"/>
+        </w:rPr>
+        <w:t>)</w:t>
+      </w:r>
+    </w:p>
+    <w:p>
+      <w:pPr>
+        <w:rPr>
+          <w:rFonts w:ascii="Arial" w:hAnsi="Arial" w:cs="Arial"/>
+          <w:sz w:val="24"/>
+          <w:szCs w:val="24"/>
+        </w:rPr>
+      </w:pPr>
+    </w:p>
+    <w:p>
+      <w:pPr>
+        <w:rPr>
+          <w:rFonts w:ascii="Arial" w:hAnsi="Arial" w:cs="Arial"/>
+          <w:sz w:val="24"/>
+          <w:szCs w:val="24"/>
+        </w:rPr>
+      </w:pPr>
+    </w:p>
+    <w:p>
+      <w:pPr>
+        <w:rPr>
+          <w:rFonts w:ascii="Arial" w:hAnsi="Arial" w:cs="Arial"/>
+          <w:sz w:val="24"/>
+          <w:szCs w:val="24"/>
+        </w:rPr>
+      </w:pPr>
+      <w:r>
+        <w:rPr>
+          <w:rFonts w:ascii="Arial" w:hAnsi="Arial" w:cs="Arial"/>
+          <w:sz w:val="24"/>
+          <w:szCs w:val="24"/>
+        </w:rPr>
+        <w:t xml:space="preserve">Refactoring 2: </w:t>
+      </w:r>
+    </w:p>
+    <w:p>
+      <w:pPr>
+        <w:rPr>
+          <w:rFonts w:ascii="Arial" w:hAnsi="Arial" w:cs="Arial"/>
+          <w:sz w:val="24"/>
+          <w:szCs w:val="24"/>
+        </w:rPr>
+      </w:pPr>
+      <w:r>
+        <w:rPr>
+          <w:rFonts w:ascii="Arial" w:hAnsi="Arial" w:cs="Arial"/>
+          <w:sz w:val="24"/>
+          <w:szCs w:val="24"/>
+        </w:rPr>
+        <w:t>Start-Version: 1b20c72</w:t>
+      </w:r>
+    </w:p>
+    <w:p>
+      <w:pPr>
+        <w:rPr>
+          <w:rFonts w:ascii="Arial" w:hAnsi="Arial" w:cs="Arial"/>
+          <w:sz w:val="24"/>
+          <w:szCs w:val="24"/>
+        </w:rPr>
+      </w:pPr>
+      <w:r>
+        <w:rPr>
+          <w:rFonts w:ascii="Arial" w:hAnsi="Arial" w:cs="Arial"/>
+          <w:sz w:val="24"/>
+          <w:szCs w:val="24"/>
+        </w:rPr>
+        <w:t xml:space="preserve">Schritt-Version: </w:t>
+      </w:r>
+      <w:r>
+        <w:rPr>
+          <w:rFonts w:ascii="Arial" w:hAnsi="Arial" w:cs="Arial"/>
+          <w:sz w:val="24"/>
+          <w:szCs w:val="24"/>
+        </w:rPr>
+        <w:t>ce14b3b</w:t>
+      </w:r>
+      <w:r>
+        <w:rPr>
+          <w:rFonts w:ascii="Arial" w:hAnsi="Arial" w:cs="Arial"/>
+          <w:sz w:val="24"/>
+          <w:szCs w:val="24"/>
+        </w:rPr>
+        <w:t xml:space="preserve"> </w:t>
+      </w:r>
       <w:bookmarkStart w:id="10" w:name="_GoBack"/>
       <w:bookmarkEnd w:id="10"/>
-      <w:r>
-        <w:rPr>
-          <w:rFonts w:ascii="Arial" w:hAnsi="Arial" w:cs="Arial"/>
-          <w:sz w:val="24"/>
-          <w:szCs w:val="24"/>
-        </w:rPr>
-        <w:t>)</w:t>
+    </w:p>
+    <w:p>
+      <w:pPr>
+        <w:rPr>
+          <w:rFonts w:ascii="Arial" w:hAnsi="Arial" w:cs="Arial"/>
+          <w:sz w:val="24"/>
+          <w:szCs w:val="24"/>
+        </w:rPr>
+      </w:pPr>
+      <w:r>
+        <w:rPr>
+          <w:rFonts w:ascii="Arial" w:hAnsi="Arial" w:cs="Arial"/>
+          <w:sz w:val="24"/>
+          <w:szCs w:val="24"/>
+        </w:rPr>
+        <w:t>Schritt-Version: 2e6a092</w:t>
+      </w:r>
+      <w:r>
+        <w:rPr>
+          <w:rFonts w:ascii="Arial" w:hAnsi="Arial" w:cs="Arial"/>
+          <w:sz w:val="24"/>
+          <w:szCs w:val="24"/>
+        </w:rPr>
+        <w:t xml:space="preserve"> (extrahiert Methode und Variable)</w:t>
       </w:r>
     </w:p>
     <w:sectPr>
@@ -4064,7 +4174,7 @@
 </file>
 
 <file path=customXml/itemProps1.xml><?xml version="1.0" encoding="utf-8"?>
-<ds:datastoreItem xmlns:ds="http://schemas.openxmlformats.org/officeDocument/2006/customXml" ds:itemID="{9E15635B-8830-4802-B7D1-BC1FAE36BD10}">
+<ds:datastoreItem xmlns:ds="http://schemas.openxmlformats.org/officeDocument/2006/customXml" ds:itemID="{11A4281A-94CD-451A-97F1-93AE78E05EA8}">
   <ds:schemaRefs>
     <ds:schemaRef ds:uri="http://schemas.openxmlformats.org/officeDocument/2006/bibliography"/>
   </ds:schemaRefs>

</xml_diff>

<commit_message>
Add catch for filenotfound.
</commit_message>
<xml_diff>
--- a/Programmentwurf.docx
+++ b/Programmentwurf.docx
@@ -2921,32 +2921,65 @@
         </w:rPr>
         <w:t xml:space="preserve"> </w:t>
       </w:r>
+    </w:p>
+    <w:p>
+      <w:pPr>
+        <w:rPr>
+          <w:rFonts w:ascii="Arial" w:hAnsi="Arial" w:cs="Arial"/>
+          <w:sz w:val="24"/>
+          <w:szCs w:val="24"/>
+        </w:rPr>
+      </w:pPr>
+      <w:r>
+        <w:rPr>
+          <w:rFonts w:ascii="Arial" w:hAnsi="Arial" w:cs="Arial"/>
+          <w:sz w:val="24"/>
+          <w:szCs w:val="24"/>
+        </w:rPr>
+        <w:t>Schritt-Version: 2e6a092</w:t>
+      </w:r>
+      <w:r>
+        <w:rPr>
+          <w:rFonts w:ascii="Arial" w:hAnsi="Arial" w:cs="Arial"/>
+          <w:sz w:val="24"/>
+          <w:szCs w:val="24"/>
+        </w:rPr>
+        <w:t xml:space="preserve"> (extrahiert Methode und Variable)</w:t>
+      </w:r>
+    </w:p>
+    <w:p>
+      <w:pPr>
+        <w:rPr>
+          <w:rFonts w:ascii="Arial" w:hAnsi="Arial" w:cs="Arial"/>
+          <w:sz w:val="24"/>
+          <w:szCs w:val="24"/>
+        </w:rPr>
+      </w:pPr>
+      <w:r>
+        <w:rPr>
+          <w:rFonts w:ascii="Arial" w:hAnsi="Arial" w:cs="Arial"/>
+          <w:sz w:val="24"/>
+          <w:szCs w:val="24"/>
+        </w:rPr>
+        <w:t>Schritt-Version: 54c15af (extrahiert Methoden</w:t>
+      </w:r>
+      <w:r>
+        <w:rPr>
+          <w:rFonts w:ascii="Arial" w:hAnsi="Arial" w:cs="Arial"/>
+          <w:sz w:val="24"/>
+          <w:szCs w:val="24"/>
+        </w:rPr>
+        <w:t xml:space="preserve"> und Variablen</w:t>
+      </w:r>
       <w:bookmarkStart w:id="10" w:name="_GoBack"/>
       <w:bookmarkEnd w:id="10"/>
-    </w:p>
-    <w:p>
-      <w:pPr>
-        <w:rPr>
-          <w:rFonts w:ascii="Arial" w:hAnsi="Arial" w:cs="Arial"/>
-          <w:sz w:val="24"/>
-          <w:szCs w:val="24"/>
-        </w:rPr>
-      </w:pPr>
-      <w:r>
-        <w:rPr>
-          <w:rFonts w:ascii="Arial" w:hAnsi="Arial" w:cs="Arial"/>
-          <w:sz w:val="24"/>
-          <w:szCs w:val="24"/>
-        </w:rPr>
-        <w:t>Schritt-Version: 2e6a092</w:t>
-      </w:r>
-      <w:r>
-        <w:rPr>
-          <w:rFonts w:ascii="Arial" w:hAnsi="Arial" w:cs="Arial"/>
-          <w:sz w:val="24"/>
-          <w:szCs w:val="24"/>
-        </w:rPr>
-        <w:t xml:space="preserve"> (extrahiert Methode und Variable)</w:t>
+      <w:r>
+        <w:rPr>
+          <w:rFonts w:ascii="Arial" w:hAnsi="Arial" w:cs="Arial"/>
+          <w:sz w:val="24"/>
+          <w:szCs w:val="24"/>
+        </w:rPr>
+        <w:t>)</w:t>
       </w:r>
     </w:p>
     <w:sectPr>
@@ -4174,7 +4207,7 @@
 </file>
 
 <file path=customXml/itemProps1.xml><?xml version="1.0" encoding="utf-8"?>
-<ds:datastoreItem xmlns:ds="http://schemas.openxmlformats.org/officeDocument/2006/customXml" ds:itemID="{11A4281A-94CD-451A-97F1-93AE78E05EA8}">
+<ds:datastoreItem xmlns:ds="http://schemas.openxmlformats.org/officeDocument/2006/customXml" ds:itemID="{B24F4DEF-1C6E-4574-8B33-2214E81CBB88}">
   <ds:schemaRefs>
     <ds:schemaRef ds:uri="http://schemas.openxmlformats.org/officeDocument/2006/bibliography"/>
   </ds:schemaRefs>

</xml_diff>

<commit_message>
Delete not necessary comments (refactoring 2).
</commit_message>
<xml_diff>
--- a/Programmentwurf.docx
+++ b/Programmentwurf.docx
@@ -2971,16 +2971,33 @@
         </w:rPr>
         <w:t xml:space="preserve"> und Variablen</w:t>
       </w:r>
+      <w:r>
+        <w:rPr>
+          <w:rFonts w:ascii="Arial" w:hAnsi="Arial" w:cs="Arial"/>
+          <w:sz w:val="24"/>
+          <w:szCs w:val="24"/>
+        </w:rPr>
+        <w:t>)</w:t>
+      </w:r>
+    </w:p>
+    <w:p>
+      <w:pPr>
+        <w:rPr>
+          <w:rFonts w:ascii="Arial" w:hAnsi="Arial" w:cs="Arial"/>
+          <w:sz w:val="24"/>
+          <w:szCs w:val="24"/>
+        </w:rPr>
+      </w:pPr>
+      <w:r>
+        <w:rPr>
+          <w:rFonts w:ascii="Arial" w:hAnsi="Arial" w:cs="Arial"/>
+          <w:sz w:val="24"/>
+          <w:szCs w:val="24"/>
+        </w:rPr>
+        <w:t>Schritt-Version: 42f9436 (if Bedingung in catch-Block umgewandelt)</w:t>
+      </w:r>
       <w:bookmarkStart w:id="10" w:name="_GoBack"/>
       <w:bookmarkEnd w:id="10"/>
-      <w:r>
-        <w:rPr>
-          <w:rFonts w:ascii="Arial" w:hAnsi="Arial" w:cs="Arial"/>
-          <w:sz w:val="24"/>
-          <w:szCs w:val="24"/>
-        </w:rPr>
-        <w:t>)</w:t>
-      </w:r>
     </w:p>
     <w:sectPr>
       <w:footerReference w:type="default" r:id="rId14"/>
@@ -4207,7 +4224,7 @@
 </file>
 
 <file path=customXml/itemProps1.xml><?xml version="1.0" encoding="utf-8"?>
-<ds:datastoreItem xmlns:ds="http://schemas.openxmlformats.org/officeDocument/2006/customXml" ds:itemID="{B24F4DEF-1C6E-4574-8B33-2214E81CBB88}">
+<ds:datastoreItem xmlns:ds="http://schemas.openxmlformats.org/officeDocument/2006/customXml" ds:itemID="{620ED251-46C0-441B-8FBB-BC6939AB3069}">
   <ds:schemaRefs>
     <ds:schemaRef ds:uri="http://schemas.openxmlformats.org/officeDocument/2006/bibliography"/>
   </ds:schemaRefs>

</xml_diff>

<commit_message>
Restructure according to clean architecture (onion). Update reference from kern to plugin.
</commit_message>
<xml_diff>
--- a/Programmentwurf.docx
+++ b/Programmentwurf.docx
@@ -2995,6 +2995,28 @@
           <w:szCs w:val="24"/>
         </w:rPr>
         <w:t>Schritt-Version: 42f9436 (if Bedingung in catch-Block umgewandelt)</w:t>
+      </w:r>
+    </w:p>
+    <w:p>
+      <w:pPr>
+        <w:autoSpaceDE w:val="0"/>
+        <w:autoSpaceDN w:val="0"/>
+        <w:adjustRightInd w:val="0"/>
+        <w:spacing w:after="0" w:line="240" w:lineRule="auto"/>
+        <w:rPr>
+          <w:rFonts w:ascii="Consolas" w:hAnsi="Consolas" w:cs="Consolas"/>
+          <w:color w:val="000000"/>
+          <w:sz w:val="19"/>
+          <w:szCs w:val="19"/>
+        </w:rPr>
+      </w:pPr>
+      <w:r>
+        <w:rPr>
+          <w:rFonts w:ascii="Arial" w:hAnsi="Arial" w:cs="Arial"/>
+          <w:sz w:val="24"/>
+          <w:szCs w:val="24"/>
+        </w:rPr>
+        <w:t>Schritt-Version: 544bc03 (kommentierten Code-Block gelöscht)</w:t>
       </w:r>
       <w:bookmarkStart w:id="10" w:name="_GoBack"/>
       <w:bookmarkEnd w:id="10"/>
@@ -4224,7 +4246,7 @@
 </file>
 
 <file path=customXml/itemProps1.xml><?xml version="1.0" encoding="utf-8"?>
-<ds:datastoreItem xmlns:ds="http://schemas.openxmlformats.org/officeDocument/2006/customXml" ds:itemID="{620ED251-46C0-441B-8FBB-BC6939AB3069}">
+<ds:datastoreItem xmlns:ds="http://schemas.openxmlformats.org/officeDocument/2006/customXml" ds:itemID="{9DFF2864-9BBD-4DEE-AAE8-185A26312641}">
   <ds:schemaRefs>
     <ds:schemaRef ds:uri="http://schemas.openxmlformats.org/officeDocument/2006/bibliography"/>
   </ds:schemaRefs>

</xml_diff>

<commit_message>
Extract Method (Refactoring 3)
</commit_message>
<xml_diff>
--- a/Programmentwurf.docx
+++ b/Programmentwurf.docx
@@ -1,6 +1,6 @@
 
 <file path=word/document.xml><?xml version="1.0" encoding="utf-8"?>
-<w:document xmlns:wpc="http://schemas.microsoft.com/office/word/2010/wordprocessingCanvas" xmlns:cx="http://schemas.microsoft.com/office/drawing/2014/chartex" xmlns:cx1="http://schemas.microsoft.com/office/drawing/2015/9/8/chartex" xmlns:mc="http://schemas.openxmlformats.org/markup-compatibility/2006" xmlns:o="urn:schemas-microsoft-com:office:office" xmlns:r="http://schemas.openxmlformats.org/officeDocument/2006/relationships" xmlns:m="http://schemas.openxmlformats.org/officeDocument/2006/math" xmlns:v="urn:schemas-microsoft-com:vml" xmlns:wp14="http://schemas.microsoft.com/office/word/2010/wordprocessingDrawing" xmlns:wp="http://schemas.openxmlformats.org/drawingml/2006/wordprocessingDrawing" xmlns:w10="urn:schemas-microsoft-com:office:word" xmlns:w="http://schemas.openxmlformats.org/wordprocessingml/2006/main" xmlns:w14="http://schemas.microsoft.com/office/word/2010/wordml" xmlns:w15="http://schemas.microsoft.com/office/word/2012/wordml" xmlns:w16se="http://schemas.microsoft.com/office/word/2015/wordml/symex" xmlns:wpg="http://schemas.microsoft.com/office/word/2010/wordprocessingGroup" xmlns:wpi="http://schemas.microsoft.com/office/word/2010/wordprocessingInk" xmlns:wne="http://schemas.microsoft.com/office/word/2006/wordml" xmlns:wps="http://schemas.microsoft.com/office/word/2010/wordprocessingShape" mc:Ignorable="w14 w15 w16se wp14">
+<w:document xmlns:wpc="http://schemas.microsoft.com/office/word/2010/wordprocessingCanvas" xmlns:cx="http://schemas.microsoft.com/office/drawing/2014/chartex" xmlns:cx1="http://schemas.microsoft.com/office/drawing/2015/9/8/chartex" xmlns:cx2="http://schemas.microsoft.com/office/drawing/2015/10/21/chartex" xmlns:cx3="http://schemas.microsoft.com/office/drawing/2016/5/9/chartex" xmlns:cx4="http://schemas.microsoft.com/office/drawing/2016/5/10/chartex" xmlns:cx5="http://schemas.microsoft.com/office/drawing/2016/5/11/chartex" xmlns:cx6="http://schemas.microsoft.com/office/drawing/2016/5/12/chartex" xmlns:cx7="http://schemas.microsoft.com/office/drawing/2016/5/13/chartex" xmlns:cx8="http://schemas.microsoft.com/office/drawing/2016/5/14/chartex" xmlns:mc="http://schemas.openxmlformats.org/markup-compatibility/2006" xmlns:aink="http://schemas.microsoft.com/office/drawing/2016/ink" xmlns:am3d="http://schemas.microsoft.com/office/drawing/2017/model3d" xmlns:o="urn:schemas-microsoft-com:office:office" xmlns:r="http://schemas.openxmlformats.org/officeDocument/2006/relationships" xmlns:m="http://schemas.openxmlformats.org/officeDocument/2006/math" xmlns:v="urn:schemas-microsoft-com:vml" xmlns:wp14="http://schemas.microsoft.com/office/word/2010/wordprocessingDrawing" xmlns:wp="http://schemas.openxmlformats.org/drawingml/2006/wordprocessingDrawing" xmlns:w10="urn:schemas-microsoft-com:office:word" xmlns:w="http://schemas.openxmlformats.org/wordprocessingml/2006/main" xmlns:w14="http://schemas.microsoft.com/office/word/2010/wordml" xmlns:w15="http://schemas.microsoft.com/office/word/2012/wordml" xmlns:w16cex="http://schemas.microsoft.com/office/word/2018/wordml/cex" xmlns:w16cid="http://schemas.microsoft.com/office/word/2016/wordml/cid" xmlns:w16="http://schemas.microsoft.com/office/word/2018/wordml" xmlns:w16sdtdh="http://schemas.microsoft.com/office/word/2020/wordml/sdtdatahash" xmlns:w16se="http://schemas.microsoft.com/office/word/2015/wordml/symex" xmlns:wpg="http://schemas.microsoft.com/office/word/2010/wordprocessingGroup" xmlns:wpi="http://schemas.microsoft.com/office/word/2010/wordprocessingInk" xmlns:wne="http://schemas.microsoft.com/office/word/2006/wordml" xmlns:wps="http://schemas.microsoft.com/office/word/2010/wordprocessingShape" mc:Ignorable="w14 w15 w16se w16cid w16 w16cex w16sdtdh wp14">
   <w:body>
     <w:p>
       <w:pPr>
@@ -277,25 +277,7 @@
           <w:sz w:val="20"/>
           <w:szCs w:val="24"/>
         </w:rPr>
-        <w:t xml:space="preserve">Michaela Fleig und Mohammad </w:t>
-      </w:r>
-      <w:proofErr w:type="spellStart"/>
-      <w:r>
-        <w:rPr>
-          <w:rFonts w:ascii="Arial" w:hAnsi="Arial" w:cs="Arial"/>
-          <w:sz w:val="20"/>
-          <w:szCs w:val="24"/>
-        </w:rPr>
-        <w:t>Mehjazi</w:t>
-      </w:r>
-      <w:proofErr w:type="spellEnd"/>
-      <w:r>
-        <w:rPr>
-          <w:rFonts w:ascii="Arial" w:hAnsi="Arial" w:cs="Arial"/>
-          <w:sz w:val="20"/>
-          <w:szCs w:val="24"/>
-        </w:rPr>
-        <w:t xml:space="preserve"> </w:t>
+        <w:t xml:space="preserve">Michaela Fleig und Mohammad Mehjazi </w:t>
       </w:r>
     </w:p>
     <w:p>
@@ -1420,47 +1402,7 @@
           <w:sz w:val="24"/>
           <w:szCs w:val="24"/>
         </w:rPr>
-        <w:t xml:space="preserve"> (</w:t>
-      </w:r>
-      <w:proofErr w:type="spellStart"/>
-      <w:r>
-        <w:rPr>
-          <w:rFonts w:ascii="Arial" w:hAnsi="Arial" w:cs="Arial"/>
-          <w:color w:val="auto"/>
-          <w:sz w:val="24"/>
-          <w:szCs w:val="24"/>
-        </w:rPr>
-        <w:t>Hashes</w:t>
-      </w:r>
-      <w:proofErr w:type="spellEnd"/>
-      <w:r>
-        <w:rPr>
-          <w:rFonts w:ascii="Arial" w:hAnsi="Arial" w:cs="Arial"/>
-          <w:color w:val="auto"/>
-          <w:sz w:val="24"/>
-          <w:szCs w:val="24"/>
-        </w:rPr>
-        <w:t xml:space="preserve">, beschreiben der Funktionalitäten, AAA, Code </w:t>
-      </w:r>
-      <w:proofErr w:type="spellStart"/>
-      <w:r>
-        <w:rPr>
-          <w:rFonts w:ascii="Arial" w:hAnsi="Arial" w:cs="Arial"/>
-          <w:color w:val="auto"/>
-          <w:sz w:val="24"/>
-          <w:szCs w:val="24"/>
-        </w:rPr>
-        <w:t>Coverage</w:t>
-      </w:r>
-      <w:proofErr w:type="spellEnd"/>
-      <w:r>
-        <w:rPr>
-          <w:rFonts w:ascii="Arial" w:hAnsi="Arial" w:cs="Arial"/>
-          <w:color w:val="auto"/>
-          <w:sz w:val="24"/>
-          <w:szCs w:val="24"/>
-        </w:rPr>
-        <w:t>, Mock)</w:t>
+        <w:t xml:space="preserve"> (Hashes, beschreiben der Funktionalitäten, AAA, Code Coverage, Mock)</w:t>
       </w:r>
     </w:p>
     <w:p>
@@ -1537,7 +1479,27 @@
           <w:sz w:val="24"/>
           <w:szCs w:val="24"/>
         </w:rPr>
-        <w:t xml:space="preserve"> (SRP, OCP nicht möglich, LSP möglich?, ISP fehlt noch, DIP fehlt noch)</w:t>
+        <w:t xml:space="preserve"> (SRP, OCP nicht möglich, LSP </w:t>
+      </w:r>
+      <w:proofErr w:type="gramStart"/>
+      <w:r>
+        <w:rPr>
+          <w:rFonts w:ascii="Arial" w:hAnsi="Arial" w:cs="Arial"/>
+          <w:color w:val="auto"/>
+          <w:sz w:val="24"/>
+          <w:szCs w:val="24"/>
+        </w:rPr>
+        <w:t>möglich?,</w:t>
+      </w:r>
+      <w:proofErr w:type="gramEnd"/>
+      <w:r>
+        <w:rPr>
+          <w:rFonts w:ascii="Arial" w:hAnsi="Arial" w:cs="Arial"/>
+          <w:color w:val="auto"/>
+          <w:sz w:val="24"/>
+          <w:szCs w:val="24"/>
+        </w:rPr>
+        <w:t xml:space="preserve"> ISP fehlt noch, DIP fehlt noch)</w:t>
       </w:r>
     </w:p>
     <w:p>
@@ -1641,27 +1603,7 @@
           <w:sz w:val="24"/>
           <w:szCs w:val="24"/>
         </w:rPr>
-        <w:t xml:space="preserve"> </w:t>
-      </w:r>
-      <w:proofErr w:type="spellStart"/>
-      <w:r>
-        <w:rPr>
-          <w:rFonts w:ascii="Arial" w:hAnsi="Arial" w:cs="Arial"/>
-          <w:color w:val="auto"/>
-          <w:sz w:val="24"/>
-          <w:szCs w:val="24"/>
-        </w:rPr>
-        <w:t>Shotgun</w:t>
-      </w:r>
-      <w:proofErr w:type="spellEnd"/>
-      <w:r>
-        <w:rPr>
-          <w:rFonts w:ascii="Arial" w:hAnsi="Arial" w:cs="Arial"/>
-          <w:color w:val="auto"/>
-          <w:sz w:val="24"/>
-          <w:szCs w:val="24"/>
-        </w:rPr>
-        <w:t xml:space="preserve"> Operation Gefahr mit aktueller Realisierung -&gt; resultiert in Feature Neid</w:t>
+        <w:t xml:space="preserve"> Shotgun Operation Gefahr mit aktueller Realisierung -&gt; resultiert in Feature Neid</w:t>
       </w:r>
       <w:r>
         <w:rPr>
@@ -1752,27 +1694,7 @@
           <w:sz w:val="24"/>
           <w:szCs w:val="24"/>
         </w:rPr>
-        <w:t xml:space="preserve">Clean </w:t>
-      </w:r>
-      <w:proofErr w:type="spellStart"/>
-      <w:r>
-        <w:rPr>
-          <w:rFonts w:ascii="Arial" w:hAnsi="Arial" w:cs="Arial"/>
-          <w:color w:val="auto"/>
-          <w:sz w:val="24"/>
-          <w:szCs w:val="24"/>
-        </w:rPr>
-        <w:t>Architecture</w:t>
-      </w:r>
-      <w:proofErr w:type="spellEnd"/>
-      <w:r>
-        <w:rPr>
-          <w:rFonts w:ascii="Arial" w:hAnsi="Arial" w:cs="Arial"/>
-          <w:color w:val="auto"/>
-          <w:sz w:val="24"/>
-          <w:szCs w:val="24"/>
-        </w:rPr>
-        <w:t xml:space="preserve"> (mind. 2 Schichten) -&gt;</w:t>
+        <w:t>Clean Architecture (mind. 2 Schichten) -&gt;</w:t>
       </w:r>
       <w:bookmarkEnd w:id="8"/>
       <w:r>
@@ -1885,7 +1807,17 @@
           <w:sz w:val="24"/>
           <w:szCs w:val="24"/>
         </w:rPr>
-        <w:t xml:space="preserve">Entwurfsmuster (mind. 1) -&gt; </w:t>
+        <w:t>Entwurfsmuster (mind. 1) -</w:t>
+      </w:r>
+      <w:proofErr w:type="gramStart"/>
+      <w:r>
+        <w:rPr>
+          <w:rFonts w:ascii="Arial" w:hAnsi="Arial" w:cs="Arial"/>
+          <w:color w:val="auto"/>
+          <w:sz w:val="24"/>
+          <w:szCs w:val="24"/>
+        </w:rPr>
+        <w:t xml:space="preserve">&gt; </w:t>
       </w:r>
       <w:bookmarkEnd w:id="9"/>
       <w:r>
@@ -1897,6 +1829,7 @@
         </w:rPr>
         <w:t>?</w:t>
       </w:r>
+      <w:proofErr w:type="gramEnd"/>
     </w:p>
     <w:p>
       <w:pPr>
@@ -1968,7 +1901,7 @@
           <w:szCs w:val="24"/>
         </w:rPr>
         <w:drawing>
-          <wp:inline distT="0" distB="0" distL="0" distR="0" wp14:anchorId="18E272EA" wp14:editId="3C80E2AD">
+          <wp:inline distT="0" distB="0" distL="0" distR="0" wp14:anchorId="01143DEB" wp14:editId="00980E75">
             <wp:extent cx="5760720" cy="4920615"/>
             <wp:effectExtent l="0" t="0" r="0" b="0"/>
             <wp:docPr id="1" name="Grafik 1"/>
@@ -2082,7 +2015,7 @@
         </w:rPr>
         <w:lastRenderedPageBreak/>
         <w:drawing>
-          <wp:inline distT="0" distB="0" distL="0" distR="0" wp14:anchorId="505F31F9" wp14:editId="61817FD5">
+          <wp:inline distT="0" distB="0" distL="0" distR="0" wp14:anchorId="646F46D1" wp14:editId="1BFC9AA0">
             <wp:extent cx="5760720" cy="3415030"/>
             <wp:effectExtent l="0" t="0" r="0" b="0"/>
             <wp:docPr id="2" name="Grafik 2"/>
@@ -2151,7 +2084,7 @@
           <w:szCs w:val="24"/>
         </w:rPr>
         <w:drawing>
-          <wp:inline distT="0" distB="0" distL="0" distR="0" wp14:anchorId="5758D011" wp14:editId="27498A91">
+          <wp:inline distT="0" distB="0" distL="0" distR="0" wp14:anchorId="44C4BD6C" wp14:editId="4AA3B525">
             <wp:extent cx="5760720" cy="3452495"/>
             <wp:effectExtent l="0" t="0" r="0" b="0"/>
             <wp:docPr id="3" name="Grafik 3"/>
@@ -2227,43 +2160,7 @@
           <w:sz w:val="24"/>
           <w:szCs w:val="24"/>
         </w:rPr>
-        <w:t xml:space="preserve">: </w:t>
-      </w:r>
-      <w:proofErr w:type="spellStart"/>
-      <w:r>
-        <w:rPr>
-          <w:rFonts w:ascii="Arial" w:hAnsi="Arial" w:cs="Arial"/>
-          <w:sz w:val="24"/>
-          <w:szCs w:val="24"/>
-        </w:rPr>
-        <w:t>Extract</w:t>
-      </w:r>
-      <w:proofErr w:type="spellEnd"/>
-      <w:r>
-        <w:rPr>
-          <w:rFonts w:ascii="Arial" w:hAnsi="Arial" w:cs="Arial"/>
-          <w:sz w:val="24"/>
-          <w:szCs w:val="24"/>
-        </w:rPr>
-        <w:t xml:space="preserve"> </w:t>
-      </w:r>
-      <w:proofErr w:type="spellStart"/>
-      <w:r>
-        <w:rPr>
-          <w:rFonts w:ascii="Arial" w:hAnsi="Arial" w:cs="Arial"/>
-          <w:sz w:val="24"/>
-          <w:szCs w:val="24"/>
-        </w:rPr>
-        <w:t>Method</w:t>
-      </w:r>
-      <w:proofErr w:type="spellEnd"/>
-      <w:r>
-        <w:rPr>
-          <w:rFonts w:ascii="Arial" w:hAnsi="Arial" w:cs="Arial"/>
-          <w:sz w:val="24"/>
-          <w:szCs w:val="24"/>
-        </w:rPr>
-        <w:t>)</w:t>
+        <w:t>: Extract Method)</w:t>
       </w:r>
     </w:p>
     <w:p>
@@ -2282,7 +2179,7 @@
           <w:szCs w:val="24"/>
         </w:rPr>
         <w:drawing>
-          <wp:inline distT="0" distB="0" distL="0" distR="0" wp14:anchorId="38BCA1A3" wp14:editId="2DDA131B">
+          <wp:inline distT="0" distB="0" distL="0" distR="0" wp14:anchorId="05692F47" wp14:editId="2F475A4F">
             <wp:extent cx="5649113" cy="809738"/>
             <wp:effectExtent l="0" t="0" r="8890" b="9525"/>
             <wp:docPr id="4" name="Grafik 4"/>
@@ -2352,7 +2249,7 @@
         </w:rPr>
         <w:lastRenderedPageBreak/>
         <w:drawing>
-          <wp:inline distT="0" distB="0" distL="0" distR="0" wp14:anchorId="4AAFFEB0" wp14:editId="61DC4CB6">
+          <wp:inline distT="0" distB="0" distL="0" distR="0" wp14:anchorId="5F606648" wp14:editId="1040D357">
             <wp:extent cx="4991797" cy="1200318"/>
             <wp:effectExtent l="0" t="0" r="0" b="0"/>
             <wp:docPr id="5" name="Grafik 5"/>
@@ -2464,7 +2361,7 @@
           <w:sz w:val="24"/>
           <w:szCs w:val="24"/>
         </w:rPr>
-        <w:t xml:space="preserve">: </w:t>
+        <w:t xml:space="preserve">: Extract Method (Lange Funktion über viele </w:t>
       </w:r>
       <w:proofErr w:type="spellStart"/>
       <w:r>
@@ -2473,7 +2370,7 @@
           <w:sz w:val="24"/>
           <w:szCs w:val="24"/>
         </w:rPr>
-        <w:t>Extract</w:t>
+        <w:t>ifs</w:t>
       </w:r>
       <w:proofErr w:type="spellEnd"/>
       <w:r>
@@ -2482,43 +2379,25 @@
           <w:sz w:val="24"/>
           <w:szCs w:val="24"/>
         </w:rPr>
-        <w:t xml:space="preserve"> </w:t>
-      </w:r>
-      <w:proofErr w:type="spellStart"/>
-      <w:r>
-        <w:rPr>
-          <w:rFonts w:ascii="Arial" w:hAnsi="Arial" w:cs="Arial"/>
-          <w:sz w:val="24"/>
-          <w:szCs w:val="24"/>
-        </w:rPr>
-        <w:t>Method</w:t>
-      </w:r>
-      <w:proofErr w:type="spellEnd"/>
-      <w:r>
-        <w:rPr>
-          <w:rFonts w:ascii="Arial" w:hAnsi="Arial" w:cs="Arial"/>
-          <w:sz w:val="24"/>
-          <w:szCs w:val="24"/>
-        </w:rPr>
-        <w:t xml:space="preserve"> (Lange Funktion über viele </w:t>
-      </w:r>
-      <w:proofErr w:type="spellStart"/>
-      <w:r>
-        <w:rPr>
-          <w:rFonts w:ascii="Arial" w:hAnsi="Arial" w:cs="Arial"/>
-          <w:sz w:val="24"/>
-          <w:szCs w:val="24"/>
-        </w:rPr>
-        <w:t>ifs</w:t>
-      </w:r>
-      <w:proofErr w:type="spellEnd"/>
-      <w:r>
-        <w:rPr>
-          <w:rFonts w:ascii="Arial" w:hAnsi="Arial" w:cs="Arial"/>
-          <w:sz w:val="24"/>
-          <w:szCs w:val="24"/>
-        </w:rPr>
-        <w:t xml:space="preserve"> gefunden, doppelte Verwendung der selben Funktionalität)</w:t>
+        <w:t xml:space="preserve"> gefunden, doppelte Verwendung </w:t>
+      </w:r>
+      <w:proofErr w:type="gramStart"/>
+      <w:r>
+        <w:rPr>
+          <w:rFonts w:ascii="Arial" w:hAnsi="Arial" w:cs="Arial"/>
+          <w:sz w:val="24"/>
+          <w:szCs w:val="24"/>
+        </w:rPr>
+        <w:t>der selben</w:t>
+      </w:r>
+      <w:proofErr w:type="gramEnd"/>
+      <w:r>
+        <w:rPr>
+          <w:rFonts w:ascii="Arial" w:hAnsi="Arial" w:cs="Arial"/>
+          <w:sz w:val="24"/>
+          <w:szCs w:val="24"/>
+        </w:rPr>
+        <w:t xml:space="preserve"> Funktionalität)</w:t>
       </w:r>
       <w:r>
         <w:rPr>
@@ -2709,43 +2588,7 @@
           <w:sz w:val="24"/>
           <w:szCs w:val="24"/>
         </w:rPr>
-        <w:t xml:space="preserve"> </w:t>
-      </w:r>
-      <w:proofErr w:type="spellStart"/>
-      <w:r>
-        <w:rPr>
-          <w:rFonts w:ascii="Arial" w:hAnsi="Arial" w:cs="Arial"/>
-          <w:sz w:val="24"/>
-          <w:szCs w:val="24"/>
-        </w:rPr>
-        <w:t>Extract</w:t>
-      </w:r>
-      <w:proofErr w:type="spellEnd"/>
-      <w:r>
-        <w:rPr>
-          <w:rFonts w:ascii="Arial" w:hAnsi="Arial" w:cs="Arial"/>
-          <w:sz w:val="24"/>
-          <w:szCs w:val="24"/>
-        </w:rPr>
-        <w:t xml:space="preserve"> </w:t>
-      </w:r>
-      <w:proofErr w:type="spellStart"/>
-      <w:r>
-        <w:rPr>
-          <w:rFonts w:ascii="Arial" w:hAnsi="Arial" w:cs="Arial"/>
-          <w:sz w:val="24"/>
-          <w:szCs w:val="24"/>
-        </w:rPr>
-        <w:t>Method</w:t>
-      </w:r>
-      <w:proofErr w:type="spellEnd"/>
-      <w:r>
-        <w:rPr>
-          <w:rFonts w:ascii="Arial" w:hAnsi="Arial" w:cs="Arial"/>
-          <w:sz w:val="24"/>
-          <w:szCs w:val="24"/>
-        </w:rPr>
-        <w:t>.</w:t>
+        <w:t xml:space="preserve"> Extract Method.</w:t>
       </w:r>
     </w:p>
     <w:p>
@@ -3048,36 +2891,8 @@
           <w:sz w:val="24"/>
           <w:szCs w:val="24"/>
         </w:rPr>
-        <w:t xml:space="preserve"> </w:t>
-      </w:r>
-      <w:proofErr w:type="spellStart"/>
-      <w:r>
-        <w:rPr>
-          <w:rFonts w:ascii="Arial" w:hAnsi="Arial" w:cs="Arial"/>
-          <w:sz w:val="24"/>
-          <w:szCs w:val="24"/>
-        </w:rPr>
-        <w:t>Extract</w:t>
-      </w:r>
-      <w:proofErr w:type="spellEnd"/>
-      <w:r>
-        <w:rPr>
-          <w:rFonts w:ascii="Arial" w:hAnsi="Arial" w:cs="Arial"/>
-          <w:sz w:val="24"/>
-          <w:szCs w:val="24"/>
-        </w:rPr>
-        <w:t xml:space="preserve"> </w:t>
-      </w:r>
-      <w:proofErr w:type="spellStart"/>
-      <w:r>
-        <w:rPr>
-          <w:rFonts w:ascii="Arial" w:hAnsi="Arial" w:cs="Arial"/>
-          <w:sz w:val="24"/>
-          <w:szCs w:val="24"/>
-        </w:rPr>
-        <w:t>Method</w:t>
-      </w:r>
-      <w:proofErr w:type="spellEnd"/>
+        <w:t xml:space="preserve"> Extract Method</w:t>
+      </w:r>
       <w:r>
         <w:rPr>
           <w:rFonts w:ascii="Arial" w:hAnsi="Arial" w:cs="Arial"/>
@@ -3417,41 +3232,13 @@
           <w:szCs w:val="24"/>
         </w:rPr>
       </w:pPr>
-      <w:proofErr w:type="spellStart"/>
-      <w:r>
-        <w:rPr>
-          <w:rFonts w:ascii="Arial" w:hAnsi="Arial" w:cs="Arial"/>
-          <w:sz w:val="24"/>
-          <w:szCs w:val="24"/>
-        </w:rPr>
-        <w:t>Extract</w:t>
-      </w:r>
-      <w:proofErr w:type="spellEnd"/>
-      <w:r>
-        <w:rPr>
-          <w:rFonts w:ascii="Arial" w:hAnsi="Arial" w:cs="Arial"/>
-          <w:sz w:val="24"/>
-          <w:szCs w:val="24"/>
-        </w:rPr>
-        <w:t xml:space="preserve"> </w:t>
-      </w:r>
-      <w:proofErr w:type="spellStart"/>
-      <w:r>
-        <w:rPr>
-          <w:rFonts w:ascii="Arial" w:hAnsi="Arial" w:cs="Arial"/>
-          <w:sz w:val="24"/>
-          <w:szCs w:val="24"/>
-        </w:rPr>
-        <w:t>Method</w:t>
-      </w:r>
-      <w:proofErr w:type="spellEnd"/>
-      <w:r>
-        <w:rPr>
-          <w:rFonts w:ascii="Arial" w:hAnsi="Arial" w:cs="Arial"/>
-          <w:sz w:val="24"/>
-          <w:szCs w:val="24"/>
-        </w:rPr>
-        <w:t>.</w:t>
+      <w:r>
+        <w:rPr>
+          <w:rFonts w:ascii="Arial" w:hAnsi="Arial" w:cs="Arial"/>
+          <w:sz w:val="24"/>
+          <w:szCs w:val="24"/>
+        </w:rPr>
+        <w:t>Extract Method.</w:t>
       </w:r>
     </w:p>
     <w:p>
@@ -3563,7 +3350,15 @@
           <w:sz w:val="24"/>
           <w:szCs w:val="24"/>
         </w:rPr>
-        <w:t xml:space="preserve"> </w:t>
+        <w:t xml:space="preserve"> Method</w:t>
+      </w:r>
+      <w:r>
+        <w:rPr>
+          <w:rFonts w:ascii="Arial" w:hAnsi="Arial" w:cs="Arial"/>
+          <w:sz w:val="24"/>
+          <w:szCs w:val="24"/>
+        </w:rPr>
+        <w:t xml:space="preserve"> als Teil von </w:t>
       </w:r>
       <w:proofErr w:type="spellStart"/>
       <w:r>
@@ -3572,7 +3367,7 @@
           <w:sz w:val="24"/>
           <w:szCs w:val="24"/>
         </w:rPr>
-        <w:t>Method</w:t>
+        <w:t>Simplifying</w:t>
       </w:r>
       <w:proofErr w:type="spellEnd"/>
       <w:r>
@@ -3581,43 +3376,7 @@
           <w:sz w:val="24"/>
           <w:szCs w:val="24"/>
         </w:rPr>
-        <w:t xml:space="preserve"> als Teil von </w:t>
-      </w:r>
-      <w:proofErr w:type="spellStart"/>
-      <w:r>
-        <w:rPr>
-          <w:rFonts w:ascii="Arial" w:hAnsi="Arial" w:cs="Arial"/>
-          <w:sz w:val="24"/>
-          <w:szCs w:val="24"/>
-        </w:rPr>
-        <w:t>Simplifying</w:t>
-      </w:r>
-      <w:proofErr w:type="spellEnd"/>
-      <w:r>
-        <w:rPr>
-          <w:rFonts w:ascii="Arial" w:hAnsi="Arial" w:cs="Arial"/>
-          <w:sz w:val="24"/>
-          <w:szCs w:val="24"/>
-        </w:rPr>
-        <w:t xml:space="preserve"> </w:t>
-      </w:r>
-      <w:proofErr w:type="spellStart"/>
-      <w:r>
-        <w:rPr>
-          <w:rFonts w:ascii="Arial" w:hAnsi="Arial" w:cs="Arial"/>
-          <w:sz w:val="24"/>
-          <w:szCs w:val="24"/>
-        </w:rPr>
-        <w:t>Method</w:t>
-      </w:r>
-      <w:proofErr w:type="spellEnd"/>
-      <w:r>
-        <w:rPr>
-          <w:rFonts w:ascii="Arial" w:hAnsi="Arial" w:cs="Arial"/>
-          <w:sz w:val="24"/>
-          <w:szCs w:val="24"/>
-        </w:rPr>
-        <w:t xml:space="preserve"> Calls</w:t>
+        <w:t xml:space="preserve"> Method Calls</w:t>
       </w:r>
       <w:r>
         <w:rPr>
@@ -3862,6 +3621,24 @@
           <w:szCs w:val="24"/>
         </w:rPr>
       </w:pPr>
+      <w:proofErr w:type="spellStart"/>
+      <w:r>
+        <w:rPr>
+          <w:rFonts w:ascii="Arial" w:hAnsi="Arial" w:cs="Arial"/>
+          <w:sz w:val="24"/>
+          <w:szCs w:val="24"/>
+        </w:rPr>
+        <w:t>Refactoring</w:t>
+      </w:r>
+      <w:proofErr w:type="spellEnd"/>
+      <w:r>
+        <w:rPr>
+          <w:rFonts w:ascii="Arial" w:hAnsi="Arial" w:cs="Arial"/>
+          <w:sz w:val="24"/>
+          <w:szCs w:val="24"/>
+        </w:rPr>
+        <w:t xml:space="preserve"> 3:</w:t>
+      </w:r>
     </w:p>
     <w:p>
       <w:pPr>
@@ -3875,31 +3652,106 @@
           <w:szCs w:val="24"/>
         </w:rPr>
       </w:pPr>
-      <w:r>
-        <w:rPr>
-          <w:rFonts w:ascii="Arial" w:hAnsi="Arial" w:cs="Arial"/>
-          <w:sz w:val="24"/>
-          <w:szCs w:val="24"/>
-        </w:rPr>
-        <w:t xml:space="preserve">Clean </w:t>
-      </w:r>
-      <w:proofErr w:type="spellStart"/>
-      <w:r>
-        <w:rPr>
-          <w:rFonts w:ascii="Arial" w:hAnsi="Arial" w:cs="Arial"/>
-          <w:sz w:val="24"/>
-          <w:szCs w:val="24"/>
-        </w:rPr>
-        <w:t>Architecture</w:t>
-      </w:r>
-      <w:proofErr w:type="spellEnd"/>
-      <w:r>
-        <w:rPr>
-          <w:rFonts w:ascii="Arial" w:hAnsi="Arial" w:cs="Arial"/>
-          <w:sz w:val="24"/>
-          <w:szCs w:val="24"/>
-        </w:rPr>
-        <w:t xml:space="preserve">: </w:t>
+    </w:p>
+    <w:p>
+      <w:pPr>
+        <w:rPr>
+          <w:rFonts w:ascii="Arial" w:hAnsi="Arial" w:cs="Arial"/>
+          <w:sz w:val="24"/>
+          <w:szCs w:val="24"/>
+        </w:rPr>
+      </w:pPr>
+      <w:r>
+        <w:rPr>
+          <w:rFonts w:ascii="Arial" w:hAnsi="Arial" w:cs="Arial"/>
+          <w:sz w:val="24"/>
+          <w:szCs w:val="24"/>
+        </w:rPr>
+        <w:t xml:space="preserve">Start-Version: </w:t>
+      </w:r>
+      <w:r>
+        <w:rPr>
+          <w:rFonts w:ascii="Arial" w:hAnsi="Arial" w:cs="Arial"/>
+          <w:sz w:val="24"/>
+          <w:szCs w:val="24"/>
+        </w:rPr>
+        <w:t>25241b4</w:t>
+      </w:r>
+    </w:p>
+    <w:p>
+      <w:pPr>
+        <w:rPr>
+          <w:rFonts w:ascii="Arial" w:hAnsi="Arial" w:cs="Arial"/>
+          <w:sz w:val="24"/>
+          <w:szCs w:val="24"/>
+        </w:rPr>
+      </w:pPr>
+      <w:r>
+        <w:rPr>
+          <w:rFonts w:ascii="Arial" w:hAnsi="Arial" w:cs="Arial"/>
+          <w:sz w:val="24"/>
+          <w:szCs w:val="24"/>
+        </w:rPr>
+        <w:t xml:space="preserve">Schritt-Version: </w:t>
+      </w:r>
+      <w:r>
+        <w:rPr>
+          <w:rFonts w:ascii="Arial" w:hAnsi="Arial" w:cs="Arial"/>
+          <w:sz w:val="24"/>
+          <w:szCs w:val="24"/>
+        </w:rPr>
+        <w:t>11b1f1e</w:t>
+      </w:r>
+    </w:p>
+    <w:p>
+      <w:pPr>
+        <w:rPr>
+          <w:rFonts w:ascii="Arial" w:hAnsi="Arial" w:cs="Arial"/>
+          <w:sz w:val="24"/>
+          <w:szCs w:val="24"/>
+        </w:rPr>
+      </w:pPr>
+      <w:r>
+        <w:rPr>
+          <w:rFonts w:ascii="Arial" w:hAnsi="Arial" w:cs="Arial"/>
+          <w:sz w:val="24"/>
+          <w:szCs w:val="24"/>
+        </w:rPr>
+        <w:t xml:space="preserve">Schritt-Version: </w:t>
+      </w:r>
+    </w:p>
+    <w:p>
+      <w:pPr>
+        <w:rPr>
+          <w:rFonts w:ascii="Arial" w:hAnsi="Arial" w:cs="Arial"/>
+          <w:sz w:val="24"/>
+          <w:szCs w:val="24"/>
+        </w:rPr>
+      </w:pPr>
+      <w:r>
+        <w:rPr>
+          <w:rFonts w:ascii="Arial" w:hAnsi="Arial" w:cs="Arial"/>
+          <w:sz w:val="24"/>
+          <w:szCs w:val="24"/>
+        </w:rPr>
+        <w:t xml:space="preserve">Schritt-Version: </w:t>
+      </w:r>
+    </w:p>
+    <w:p>
+      <w:pPr>
+        <w:rPr>
+          <w:rFonts w:ascii="Arial" w:hAnsi="Arial" w:cs="Arial"/>
+          <w:sz w:val="24"/>
+          <w:szCs w:val="24"/>
+        </w:rPr>
+      </w:pPr>
+      <w:r>
+        <w:rPr>
+          <w:rFonts w:ascii="Arial" w:hAnsi="Arial" w:cs="Arial"/>
+          <w:sz w:val="24"/>
+          <w:szCs w:val="24"/>
+        </w:rPr>
+        <w:t xml:space="preserve">Schritt-Version: </w:t>
       </w:r>
     </w:p>
     <w:p>
@@ -3909,6 +3761,53 @@
         <w:adjustRightInd w:val="0"/>
         <w:spacing w:after="0" w:line="240" w:lineRule="auto"/>
         <w:rPr>
+          <w:rFonts w:ascii="Arial" w:hAnsi="Arial" w:cs="Arial"/>
+          <w:sz w:val="24"/>
+          <w:szCs w:val="24"/>
+        </w:rPr>
+      </w:pPr>
+    </w:p>
+    <w:p>
+      <w:pPr>
+        <w:autoSpaceDE w:val="0"/>
+        <w:autoSpaceDN w:val="0"/>
+        <w:adjustRightInd w:val="0"/>
+        <w:spacing w:after="0" w:line="240" w:lineRule="auto"/>
+        <w:rPr>
+          <w:rFonts w:ascii="Arial" w:hAnsi="Arial" w:cs="Arial"/>
+          <w:sz w:val="24"/>
+          <w:szCs w:val="24"/>
+        </w:rPr>
+      </w:pPr>
+    </w:p>
+    <w:p>
+      <w:pPr>
+        <w:autoSpaceDE w:val="0"/>
+        <w:autoSpaceDN w:val="0"/>
+        <w:adjustRightInd w:val="0"/>
+        <w:spacing w:after="0" w:line="240" w:lineRule="auto"/>
+        <w:rPr>
+          <w:rFonts w:ascii="Arial" w:hAnsi="Arial" w:cs="Arial"/>
+          <w:sz w:val="24"/>
+          <w:szCs w:val="24"/>
+        </w:rPr>
+      </w:pPr>
+      <w:r>
+        <w:rPr>
+          <w:rFonts w:ascii="Arial" w:hAnsi="Arial" w:cs="Arial"/>
+          <w:sz w:val="24"/>
+          <w:szCs w:val="24"/>
+        </w:rPr>
+        <w:t xml:space="preserve">Clean Architecture: </w:t>
+      </w:r>
+    </w:p>
+    <w:p>
+      <w:pPr>
+        <w:autoSpaceDE w:val="0"/>
+        <w:autoSpaceDN w:val="0"/>
+        <w:adjustRightInd w:val="0"/>
+        <w:spacing w:after="0" w:line="240" w:lineRule="auto"/>
+        <w:rPr>
           <w:rFonts w:ascii="Consolas" w:hAnsi="Consolas" w:cs="Consolas"/>
           <w:color w:val="000000"/>
           <w:sz w:val="19"/>
@@ -3959,8 +3858,6 @@
         </w:rPr>
         <w:t>)</w:t>
       </w:r>
-      <w:bookmarkStart w:id="10" w:name="_GoBack"/>
-      <w:bookmarkEnd w:id="10"/>
     </w:p>
     <w:sectPr>
       <w:footerReference w:type="default" r:id="rId14"/>
@@ -3975,7 +3872,7 @@
 </file>
 
 <file path=word/endnotes.xml><?xml version="1.0" encoding="utf-8"?>
-<w:endnotes xmlns:wpc="http://schemas.microsoft.com/office/word/2010/wordprocessingCanvas" xmlns:cx="http://schemas.microsoft.com/office/drawing/2014/chartex" xmlns:cx1="http://schemas.microsoft.com/office/drawing/2015/9/8/chartex" xmlns:mc="http://schemas.openxmlformats.org/markup-compatibility/2006" xmlns:o="urn:schemas-microsoft-com:office:office" xmlns:r="http://schemas.openxmlformats.org/officeDocument/2006/relationships" xmlns:m="http://schemas.openxmlformats.org/officeDocument/2006/math" xmlns:v="urn:schemas-microsoft-com:vml" xmlns:wp14="http://schemas.microsoft.com/office/word/2010/wordprocessingDrawing" xmlns:wp="http://schemas.openxmlformats.org/drawingml/2006/wordprocessingDrawing" xmlns:w10="urn:schemas-microsoft-com:office:word" xmlns:w="http://schemas.openxmlformats.org/wordprocessingml/2006/main" xmlns:w14="http://schemas.microsoft.com/office/word/2010/wordml" xmlns:w15="http://schemas.microsoft.com/office/word/2012/wordml" xmlns:w16se="http://schemas.microsoft.com/office/word/2015/wordml/symex" xmlns:wpg="http://schemas.microsoft.com/office/word/2010/wordprocessingGroup" xmlns:wpi="http://schemas.microsoft.com/office/word/2010/wordprocessingInk" xmlns:wne="http://schemas.microsoft.com/office/word/2006/wordml" xmlns:wps="http://schemas.microsoft.com/office/word/2010/wordprocessingShape" mc:Ignorable="w14 w15 w16se wp14">
+<w:endnotes xmlns:wpc="http://schemas.microsoft.com/office/word/2010/wordprocessingCanvas" xmlns:cx="http://schemas.microsoft.com/office/drawing/2014/chartex" xmlns:cx1="http://schemas.microsoft.com/office/drawing/2015/9/8/chartex" xmlns:cx2="http://schemas.microsoft.com/office/drawing/2015/10/21/chartex" xmlns:cx3="http://schemas.microsoft.com/office/drawing/2016/5/9/chartex" xmlns:cx4="http://schemas.microsoft.com/office/drawing/2016/5/10/chartex" xmlns:cx5="http://schemas.microsoft.com/office/drawing/2016/5/11/chartex" xmlns:cx6="http://schemas.microsoft.com/office/drawing/2016/5/12/chartex" xmlns:cx7="http://schemas.microsoft.com/office/drawing/2016/5/13/chartex" xmlns:cx8="http://schemas.microsoft.com/office/drawing/2016/5/14/chartex" xmlns:mc="http://schemas.openxmlformats.org/markup-compatibility/2006" xmlns:aink="http://schemas.microsoft.com/office/drawing/2016/ink" xmlns:am3d="http://schemas.microsoft.com/office/drawing/2017/model3d" xmlns:o="urn:schemas-microsoft-com:office:office" xmlns:r="http://schemas.openxmlformats.org/officeDocument/2006/relationships" xmlns:m="http://schemas.openxmlformats.org/officeDocument/2006/math" xmlns:v="urn:schemas-microsoft-com:vml" xmlns:wp14="http://schemas.microsoft.com/office/word/2010/wordprocessingDrawing" xmlns:wp="http://schemas.openxmlformats.org/drawingml/2006/wordprocessingDrawing" xmlns:w10="urn:schemas-microsoft-com:office:word" xmlns:w="http://schemas.openxmlformats.org/wordprocessingml/2006/main" xmlns:w14="http://schemas.microsoft.com/office/word/2010/wordml" xmlns:w15="http://schemas.microsoft.com/office/word/2012/wordml" xmlns:w16cex="http://schemas.microsoft.com/office/word/2018/wordml/cex" xmlns:w16cid="http://schemas.microsoft.com/office/word/2016/wordml/cid" xmlns:w16="http://schemas.microsoft.com/office/word/2018/wordml" xmlns:w16sdtdh="http://schemas.microsoft.com/office/word/2020/wordml/sdtdatahash" xmlns:w16se="http://schemas.microsoft.com/office/word/2015/wordml/symex" xmlns:wpg="http://schemas.microsoft.com/office/word/2010/wordprocessingGroup" xmlns:wpi="http://schemas.microsoft.com/office/word/2010/wordprocessingInk" xmlns:wne="http://schemas.microsoft.com/office/word/2006/wordml" xmlns:wps="http://schemas.microsoft.com/office/word/2010/wordprocessingShape" mc:Ignorable="w14 w15 w16se w16cid w16 w16cex w16sdtdh wp14">
   <w:endnote w:type="separator" w:id="-1">
     <w:p>
       <w:pPr>
@@ -4000,7 +3897,7 @@
 </file>
 
 <file path=word/footer1.xml><?xml version="1.0" encoding="utf-8"?>
-<w:ftr xmlns:wpc="http://schemas.microsoft.com/office/word/2010/wordprocessingCanvas" xmlns:cx="http://schemas.microsoft.com/office/drawing/2014/chartex" xmlns:cx1="http://schemas.microsoft.com/office/drawing/2015/9/8/chartex" xmlns:mc="http://schemas.openxmlformats.org/markup-compatibility/2006" xmlns:o="urn:schemas-microsoft-com:office:office" xmlns:r="http://schemas.openxmlformats.org/officeDocument/2006/relationships" xmlns:m="http://schemas.openxmlformats.org/officeDocument/2006/math" xmlns:v="urn:schemas-microsoft-com:vml" xmlns:wp14="http://schemas.microsoft.com/office/word/2010/wordprocessingDrawing" xmlns:wp="http://schemas.openxmlformats.org/drawingml/2006/wordprocessingDrawing" xmlns:w10="urn:schemas-microsoft-com:office:word" xmlns:w="http://schemas.openxmlformats.org/wordprocessingml/2006/main" xmlns:w14="http://schemas.microsoft.com/office/word/2010/wordml" xmlns:w15="http://schemas.microsoft.com/office/word/2012/wordml" xmlns:w16se="http://schemas.microsoft.com/office/word/2015/wordml/symex" xmlns:wpg="http://schemas.microsoft.com/office/word/2010/wordprocessingGroup" xmlns:wpi="http://schemas.microsoft.com/office/word/2010/wordprocessingInk" xmlns:wne="http://schemas.microsoft.com/office/word/2006/wordml" xmlns:wps="http://schemas.microsoft.com/office/word/2010/wordprocessingShape" mc:Ignorable="w14 w15 w16se wp14">
+<w:ftr xmlns:wpc="http://schemas.microsoft.com/office/word/2010/wordprocessingCanvas" xmlns:cx="http://schemas.microsoft.com/office/drawing/2014/chartex" xmlns:cx1="http://schemas.microsoft.com/office/drawing/2015/9/8/chartex" xmlns:cx2="http://schemas.microsoft.com/office/drawing/2015/10/21/chartex" xmlns:cx3="http://schemas.microsoft.com/office/drawing/2016/5/9/chartex" xmlns:cx4="http://schemas.microsoft.com/office/drawing/2016/5/10/chartex" xmlns:cx5="http://schemas.microsoft.com/office/drawing/2016/5/11/chartex" xmlns:cx6="http://schemas.microsoft.com/office/drawing/2016/5/12/chartex" xmlns:cx7="http://schemas.microsoft.com/office/drawing/2016/5/13/chartex" xmlns:cx8="http://schemas.microsoft.com/office/drawing/2016/5/14/chartex" xmlns:mc="http://schemas.openxmlformats.org/markup-compatibility/2006" xmlns:aink="http://schemas.microsoft.com/office/drawing/2016/ink" xmlns:am3d="http://schemas.microsoft.com/office/drawing/2017/model3d" xmlns:o="urn:schemas-microsoft-com:office:office" xmlns:r="http://schemas.openxmlformats.org/officeDocument/2006/relationships" xmlns:m="http://schemas.openxmlformats.org/officeDocument/2006/math" xmlns:v="urn:schemas-microsoft-com:vml" xmlns:wp14="http://schemas.microsoft.com/office/word/2010/wordprocessingDrawing" xmlns:wp="http://schemas.openxmlformats.org/drawingml/2006/wordprocessingDrawing" xmlns:w10="urn:schemas-microsoft-com:office:word" xmlns:w="http://schemas.openxmlformats.org/wordprocessingml/2006/main" xmlns:w14="http://schemas.microsoft.com/office/word/2010/wordml" xmlns:w15="http://schemas.microsoft.com/office/word/2012/wordml" xmlns:w16cex="http://schemas.microsoft.com/office/word/2018/wordml/cex" xmlns:w16cid="http://schemas.microsoft.com/office/word/2016/wordml/cid" xmlns:w16="http://schemas.microsoft.com/office/word/2018/wordml" xmlns:w16sdtdh="http://schemas.microsoft.com/office/word/2020/wordml/sdtdatahash" xmlns:w16se="http://schemas.microsoft.com/office/word/2015/wordml/symex" xmlns:wpg="http://schemas.microsoft.com/office/word/2010/wordprocessingGroup" xmlns:wpi="http://schemas.microsoft.com/office/word/2010/wordprocessingInk" xmlns:wne="http://schemas.microsoft.com/office/word/2006/wordml" xmlns:wps="http://schemas.microsoft.com/office/word/2010/wordprocessingShape" mc:Ignorable="w14 w15 w16se w16cid w16 w16cex w16sdtdh wp14">
   <w:sdt>
     <w:sdtPr>
       <w:id w:val="-688296575"/>
@@ -4046,7 +3943,7 @@
 </file>
 
 <file path=word/footer2.xml><?xml version="1.0" encoding="utf-8"?>
-<w:ftr xmlns:wpc="http://schemas.microsoft.com/office/word/2010/wordprocessingCanvas" xmlns:cx="http://schemas.microsoft.com/office/drawing/2014/chartex" xmlns:cx1="http://schemas.microsoft.com/office/drawing/2015/9/8/chartex" xmlns:mc="http://schemas.openxmlformats.org/markup-compatibility/2006" xmlns:o="urn:schemas-microsoft-com:office:office" xmlns:r="http://schemas.openxmlformats.org/officeDocument/2006/relationships" xmlns:m="http://schemas.openxmlformats.org/officeDocument/2006/math" xmlns:v="urn:schemas-microsoft-com:vml" xmlns:wp14="http://schemas.microsoft.com/office/word/2010/wordprocessingDrawing" xmlns:wp="http://schemas.openxmlformats.org/drawingml/2006/wordprocessingDrawing" xmlns:w10="urn:schemas-microsoft-com:office:word" xmlns:w="http://schemas.openxmlformats.org/wordprocessingml/2006/main" xmlns:w14="http://schemas.microsoft.com/office/word/2010/wordml" xmlns:w15="http://schemas.microsoft.com/office/word/2012/wordml" xmlns:w16se="http://schemas.microsoft.com/office/word/2015/wordml/symex" xmlns:wpg="http://schemas.microsoft.com/office/word/2010/wordprocessingGroup" xmlns:wpi="http://schemas.microsoft.com/office/word/2010/wordprocessingInk" xmlns:wne="http://schemas.microsoft.com/office/word/2006/wordml" xmlns:wps="http://schemas.microsoft.com/office/word/2010/wordprocessingShape" mc:Ignorable="w14 w15 w16se wp14">
+<w:ftr xmlns:wpc="http://schemas.microsoft.com/office/word/2010/wordprocessingCanvas" xmlns:cx="http://schemas.microsoft.com/office/drawing/2014/chartex" xmlns:cx1="http://schemas.microsoft.com/office/drawing/2015/9/8/chartex" xmlns:cx2="http://schemas.microsoft.com/office/drawing/2015/10/21/chartex" xmlns:cx3="http://schemas.microsoft.com/office/drawing/2016/5/9/chartex" xmlns:cx4="http://schemas.microsoft.com/office/drawing/2016/5/10/chartex" xmlns:cx5="http://schemas.microsoft.com/office/drawing/2016/5/11/chartex" xmlns:cx6="http://schemas.microsoft.com/office/drawing/2016/5/12/chartex" xmlns:cx7="http://schemas.microsoft.com/office/drawing/2016/5/13/chartex" xmlns:cx8="http://schemas.microsoft.com/office/drawing/2016/5/14/chartex" xmlns:mc="http://schemas.openxmlformats.org/markup-compatibility/2006" xmlns:aink="http://schemas.microsoft.com/office/drawing/2016/ink" xmlns:am3d="http://schemas.microsoft.com/office/drawing/2017/model3d" xmlns:o="urn:schemas-microsoft-com:office:office" xmlns:r="http://schemas.openxmlformats.org/officeDocument/2006/relationships" xmlns:m="http://schemas.openxmlformats.org/officeDocument/2006/math" xmlns:v="urn:schemas-microsoft-com:vml" xmlns:wp14="http://schemas.microsoft.com/office/word/2010/wordprocessingDrawing" xmlns:wp="http://schemas.openxmlformats.org/drawingml/2006/wordprocessingDrawing" xmlns:w10="urn:schemas-microsoft-com:office:word" xmlns:w="http://schemas.openxmlformats.org/wordprocessingml/2006/main" xmlns:w14="http://schemas.microsoft.com/office/word/2010/wordml" xmlns:w15="http://schemas.microsoft.com/office/word/2012/wordml" xmlns:w16cex="http://schemas.microsoft.com/office/word/2018/wordml/cex" xmlns:w16cid="http://schemas.microsoft.com/office/word/2016/wordml/cid" xmlns:w16="http://schemas.microsoft.com/office/word/2018/wordml" xmlns:w16sdtdh="http://schemas.microsoft.com/office/word/2020/wordml/sdtdatahash" xmlns:w16se="http://schemas.microsoft.com/office/word/2015/wordml/symex" xmlns:wpg="http://schemas.microsoft.com/office/word/2010/wordprocessingGroup" xmlns:wpi="http://schemas.microsoft.com/office/word/2010/wordprocessingInk" xmlns:wne="http://schemas.microsoft.com/office/word/2006/wordml" xmlns:wps="http://schemas.microsoft.com/office/word/2010/wordprocessingShape" mc:Ignorable="w14 w15 w16se w16cid w16 w16cex w16sdtdh wp14">
   <w:sdt>
     <w:sdtPr>
       <w:id w:val="1575706569"/>
@@ -4092,7 +3989,7 @@
 </file>
 
 <file path=word/footnotes.xml><?xml version="1.0" encoding="utf-8"?>
-<w:footnotes xmlns:wpc="http://schemas.microsoft.com/office/word/2010/wordprocessingCanvas" xmlns:cx="http://schemas.microsoft.com/office/drawing/2014/chartex" xmlns:cx1="http://schemas.microsoft.com/office/drawing/2015/9/8/chartex" xmlns:mc="http://schemas.openxmlformats.org/markup-compatibility/2006" xmlns:o="urn:schemas-microsoft-com:office:office" xmlns:r="http://schemas.openxmlformats.org/officeDocument/2006/relationships" xmlns:m="http://schemas.openxmlformats.org/officeDocument/2006/math" xmlns:v="urn:schemas-microsoft-com:vml" xmlns:wp14="http://schemas.microsoft.com/office/word/2010/wordprocessingDrawing" xmlns:wp="http://schemas.openxmlformats.org/drawingml/2006/wordprocessingDrawing" xmlns:w10="urn:schemas-microsoft-com:office:word" xmlns:w="http://schemas.openxmlformats.org/wordprocessingml/2006/main" xmlns:w14="http://schemas.microsoft.com/office/word/2010/wordml" xmlns:w15="http://schemas.microsoft.com/office/word/2012/wordml" xmlns:w16se="http://schemas.microsoft.com/office/word/2015/wordml/symex" xmlns:wpg="http://schemas.microsoft.com/office/word/2010/wordprocessingGroup" xmlns:wpi="http://schemas.microsoft.com/office/word/2010/wordprocessingInk" xmlns:wne="http://schemas.microsoft.com/office/word/2006/wordml" xmlns:wps="http://schemas.microsoft.com/office/word/2010/wordprocessingShape" mc:Ignorable="w14 w15 w16se wp14">
+<w:footnotes xmlns:wpc="http://schemas.microsoft.com/office/word/2010/wordprocessingCanvas" xmlns:cx="http://schemas.microsoft.com/office/drawing/2014/chartex" xmlns:cx1="http://schemas.microsoft.com/office/drawing/2015/9/8/chartex" xmlns:cx2="http://schemas.microsoft.com/office/drawing/2015/10/21/chartex" xmlns:cx3="http://schemas.microsoft.com/office/drawing/2016/5/9/chartex" xmlns:cx4="http://schemas.microsoft.com/office/drawing/2016/5/10/chartex" xmlns:cx5="http://schemas.microsoft.com/office/drawing/2016/5/11/chartex" xmlns:cx6="http://schemas.microsoft.com/office/drawing/2016/5/12/chartex" xmlns:cx7="http://schemas.microsoft.com/office/drawing/2016/5/13/chartex" xmlns:cx8="http://schemas.microsoft.com/office/drawing/2016/5/14/chartex" xmlns:mc="http://schemas.openxmlformats.org/markup-compatibility/2006" xmlns:aink="http://schemas.microsoft.com/office/drawing/2016/ink" xmlns:am3d="http://schemas.microsoft.com/office/drawing/2017/model3d" xmlns:o="urn:schemas-microsoft-com:office:office" xmlns:r="http://schemas.openxmlformats.org/officeDocument/2006/relationships" xmlns:m="http://schemas.openxmlformats.org/officeDocument/2006/math" xmlns:v="urn:schemas-microsoft-com:vml" xmlns:wp14="http://schemas.microsoft.com/office/word/2010/wordprocessingDrawing" xmlns:wp="http://schemas.openxmlformats.org/drawingml/2006/wordprocessingDrawing" xmlns:w10="urn:schemas-microsoft-com:office:word" xmlns:w="http://schemas.openxmlformats.org/wordprocessingml/2006/main" xmlns:w14="http://schemas.microsoft.com/office/word/2010/wordml" xmlns:w15="http://schemas.microsoft.com/office/word/2012/wordml" xmlns:w16cex="http://schemas.microsoft.com/office/word/2018/wordml/cex" xmlns:w16cid="http://schemas.microsoft.com/office/word/2016/wordml/cid" xmlns:w16="http://schemas.microsoft.com/office/word/2018/wordml" xmlns:w16sdtdh="http://schemas.microsoft.com/office/word/2020/wordml/sdtdatahash" xmlns:w16se="http://schemas.microsoft.com/office/word/2015/wordml/symex" xmlns:wpg="http://schemas.microsoft.com/office/word/2010/wordprocessingGroup" xmlns:wpi="http://schemas.microsoft.com/office/word/2010/wordprocessingInk" xmlns:wne="http://schemas.microsoft.com/office/word/2006/wordml" xmlns:wps="http://schemas.microsoft.com/office/word/2010/wordprocessingShape" mc:Ignorable="w14 w15 w16se w16cid w16 w16cex w16sdtdh wp14">
   <w:footnote w:type="separator" w:id="-1">
     <w:p>
       <w:pPr>
@@ -4117,7 +4014,7 @@
 </file>
 
 <file path=word/numbering.xml><?xml version="1.0" encoding="utf-8"?>
-<w:numbering xmlns:wpc="http://schemas.microsoft.com/office/word/2010/wordprocessingCanvas" xmlns:cx="http://schemas.microsoft.com/office/drawing/2014/chartex" xmlns:cx1="http://schemas.microsoft.com/office/drawing/2015/9/8/chartex" xmlns:mc="http://schemas.openxmlformats.org/markup-compatibility/2006" xmlns:o="urn:schemas-microsoft-com:office:office" xmlns:r="http://schemas.openxmlformats.org/officeDocument/2006/relationships" xmlns:m="http://schemas.openxmlformats.org/officeDocument/2006/math" xmlns:v="urn:schemas-microsoft-com:vml" xmlns:wp14="http://schemas.microsoft.com/office/word/2010/wordprocessingDrawing" xmlns:wp="http://schemas.openxmlformats.org/drawingml/2006/wordprocessingDrawing" xmlns:w10="urn:schemas-microsoft-com:office:word" xmlns:w="http://schemas.openxmlformats.org/wordprocessingml/2006/main" xmlns:w14="http://schemas.microsoft.com/office/word/2010/wordml" xmlns:w15="http://schemas.microsoft.com/office/word/2012/wordml" xmlns:w16se="http://schemas.microsoft.com/office/word/2015/wordml/symex" xmlns:wpg="http://schemas.microsoft.com/office/word/2010/wordprocessingGroup" xmlns:wpi="http://schemas.microsoft.com/office/word/2010/wordprocessingInk" xmlns:wne="http://schemas.microsoft.com/office/word/2006/wordml" xmlns:wps="http://schemas.microsoft.com/office/word/2010/wordprocessingShape" mc:Ignorable="w14 w15 w16se wp14">
+<w:numbering xmlns:wpc="http://schemas.microsoft.com/office/word/2010/wordprocessingCanvas" xmlns:cx="http://schemas.microsoft.com/office/drawing/2014/chartex" xmlns:cx1="http://schemas.microsoft.com/office/drawing/2015/9/8/chartex" xmlns:cx2="http://schemas.microsoft.com/office/drawing/2015/10/21/chartex" xmlns:cx3="http://schemas.microsoft.com/office/drawing/2016/5/9/chartex" xmlns:cx4="http://schemas.microsoft.com/office/drawing/2016/5/10/chartex" xmlns:cx5="http://schemas.microsoft.com/office/drawing/2016/5/11/chartex" xmlns:cx6="http://schemas.microsoft.com/office/drawing/2016/5/12/chartex" xmlns:cx7="http://schemas.microsoft.com/office/drawing/2016/5/13/chartex" xmlns:cx8="http://schemas.microsoft.com/office/drawing/2016/5/14/chartex" xmlns:mc="http://schemas.openxmlformats.org/markup-compatibility/2006" xmlns:aink="http://schemas.microsoft.com/office/drawing/2016/ink" xmlns:am3d="http://schemas.microsoft.com/office/drawing/2017/model3d" xmlns:o="urn:schemas-microsoft-com:office:office" xmlns:r="http://schemas.openxmlformats.org/officeDocument/2006/relationships" xmlns:m="http://schemas.openxmlformats.org/officeDocument/2006/math" xmlns:v="urn:schemas-microsoft-com:vml" xmlns:wp14="http://schemas.microsoft.com/office/word/2010/wordprocessingDrawing" xmlns:wp="http://schemas.openxmlformats.org/drawingml/2006/wordprocessingDrawing" xmlns:w10="urn:schemas-microsoft-com:office:word" xmlns:w="http://schemas.openxmlformats.org/wordprocessingml/2006/main" xmlns:w14="http://schemas.microsoft.com/office/word/2010/wordml" xmlns:w15="http://schemas.microsoft.com/office/word/2012/wordml" xmlns:w16cex="http://schemas.microsoft.com/office/word/2018/wordml/cex" xmlns:w16cid="http://schemas.microsoft.com/office/word/2016/wordml/cid" xmlns:w16="http://schemas.microsoft.com/office/word/2018/wordml" xmlns:w16sdtdh="http://schemas.microsoft.com/office/word/2020/wordml/sdtdatahash" xmlns:w16se="http://schemas.microsoft.com/office/word/2015/wordml/symex" xmlns:wpg="http://schemas.microsoft.com/office/word/2010/wordprocessingGroup" xmlns:wpi="http://schemas.microsoft.com/office/word/2010/wordprocessingInk" xmlns:wne="http://schemas.microsoft.com/office/word/2006/wordml" xmlns:wps="http://schemas.microsoft.com/office/word/2010/wordprocessingShape" mc:Ignorable="w14 w15 w16se w16cid w16 w16cex w16sdtdh wp14">
   <w:abstractNum w:abstractNumId="0" w15:restartNumberingAfterBreak="0">
     <w:nsid w:val="20A3335F"/>
     <w:multiLevelType w:val="hybridMultilevel"/>
@@ -4326,7 +4223,7 @@
 </file>
 
 <file path=word/styles.xml><?xml version="1.0" encoding="utf-8"?>
-<w:styles xmlns:mc="http://schemas.openxmlformats.org/markup-compatibility/2006" xmlns:r="http://schemas.openxmlformats.org/officeDocument/2006/relationships" xmlns:w="http://schemas.openxmlformats.org/wordprocessingml/2006/main" xmlns:w14="http://schemas.microsoft.com/office/word/2010/wordml" xmlns:w15="http://schemas.microsoft.com/office/word/2012/wordml" xmlns:w16se="http://schemas.microsoft.com/office/word/2015/wordml/symex" mc:Ignorable="w14 w15 w16se">
+<w:styles xmlns:mc="http://schemas.openxmlformats.org/markup-compatibility/2006" xmlns:r="http://schemas.openxmlformats.org/officeDocument/2006/relationships" xmlns:w="http://schemas.openxmlformats.org/wordprocessingml/2006/main" xmlns:w14="http://schemas.microsoft.com/office/word/2010/wordml" xmlns:w15="http://schemas.microsoft.com/office/word/2012/wordml" xmlns:w16cex="http://schemas.microsoft.com/office/word/2018/wordml/cex" xmlns:w16cid="http://schemas.microsoft.com/office/word/2016/wordml/cid" xmlns:w16="http://schemas.microsoft.com/office/word/2018/wordml" xmlns:w16sdtdh="http://schemas.microsoft.com/office/word/2020/wordml/sdtdatahash" xmlns:w16se="http://schemas.microsoft.com/office/word/2015/wordml/symex" mc:Ignorable="w14 w15 w16se w16cid w16 w16cex w16sdtdh">
   <w:docDefaults>
     <w:rPrDefault>
       <w:rPr>
@@ -4342,7 +4239,7 @@
       </w:pPr>
     </w:pPrDefault>
   </w:docDefaults>
-  <w:latentStyles w:defLockedState="0" w:defUIPriority="99" w:defSemiHidden="0" w:defUnhideWhenUsed="0" w:defQFormat="0" w:count="371">
+  <w:latentStyles w:defLockedState="0" w:defUIPriority="99" w:defSemiHidden="0" w:defUnhideWhenUsed="0" w:defQFormat="0" w:count="376">
     <w:lsdException w:name="Normal" w:uiPriority="0" w:qFormat="1"/>
     <w:lsdException w:name="heading 1" w:uiPriority="9" w:qFormat="1"/>
     <w:lsdException w:name="heading 2" w:semiHidden="1" w:uiPriority="9" w:unhideWhenUsed="1" w:qFormat="1"/>
@@ -4448,7 +4345,6 @@
     <w:lsdException w:name="HTML Sample" w:semiHidden="1" w:unhideWhenUsed="1"/>
     <w:lsdException w:name="HTML Typewriter" w:semiHidden="1" w:unhideWhenUsed="1"/>
     <w:lsdException w:name="HTML Variable" w:semiHidden="1" w:unhideWhenUsed="1"/>
-    <w:lsdException w:name="Normal Table" w:semiHidden="1" w:unhideWhenUsed="1"/>
     <w:lsdException w:name="annotation subject" w:semiHidden="1" w:unhideWhenUsed="1"/>
     <w:lsdException w:name="No List" w:semiHidden="1" w:unhideWhenUsed="1"/>
     <w:lsdException w:name="Outline List 1" w:semiHidden="1" w:unhideWhenUsed="1"/>
@@ -4491,11 +4387,8 @@
     <w:lsdException w:name="Table Contemporary" w:semiHidden="1" w:unhideWhenUsed="1"/>
     <w:lsdException w:name="Table Elegant" w:semiHidden="1" w:unhideWhenUsed="1"/>
     <w:lsdException w:name="Table Professional" w:semiHidden="1" w:unhideWhenUsed="1"/>
-    <w:lsdException w:name="Table Subtle 1" w:semiHidden="1" w:unhideWhenUsed="1"/>
     <w:lsdException w:name="Table Subtle 2" w:semiHidden="1" w:unhideWhenUsed="1"/>
     <w:lsdException w:name="Table Web 1" w:semiHidden="1" w:unhideWhenUsed="1"/>
-    <w:lsdException w:name="Table Web 2" w:semiHidden="1" w:unhideWhenUsed="1"/>
-    <w:lsdException w:name="Table Web 3" w:semiHidden="1" w:unhideWhenUsed="1"/>
     <w:lsdException w:name="Balloon Text" w:semiHidden="1" w:unhideWhenUsed="1"/>
     <w:lsdException w:name="Table Grid" w:uiPriority="39"/>
     <w:lsdException w:name="Table Theme" w:semiHidden="1" w:unhideWhenUsed="1"/>
@@ -4714,6 +4607,11 @@
     <w:lsdException w:name="List Table 5 Dark Accent 6" w:uiPriority="50"/>
     <w:lsdException w:name="List Table 6 Colorful Accent 6" w:uiPriority="51"/>
     <w:lsdException w:name="List Table 7 Colorful Accent 6" w:uiPriority="52"/>
+    <w:lsdException w:name="Mention" w:semiHidden="1" w:unhideWhenUsed="1"/>
+    <w:lsdException w:name="Smart Hyperlink" w:semiHidden="1" w:unhideWhenUsed="1"/>
+    <w:lsdException w:name="Hashtag" w:semiHidden="1" w:unhideWhenUsed="1"/>
+    <w:lsdException w:name="Unresolved Mention" w:semiHidden="1" w:unhideWhenUsed="1"/>
+    <w:lsdException w:name="Smart Link" w:semiHidden="1" w:unhideWhenUsed="1"/>
   </w:latentStyles>
   <w:style w:type="paragraph" w:default="1" w:styleId="Standard">
     <w:name w:val="Normal"/>

</xml_diff>

<commit_message>
Fix Unittests and Add a description to Programmentwurf
</commit_message>
<xml_diff>
--- a/Programmentwurf.docx
+++ b/Programmentwurf.docx
@@ -1,6 +1,6 @@
 
 <file path=word/document.xml><?xml version="1.0" encoding="utf-8"?>
-<w:document xmlns:wpc="http://schemas.microsoft.com/office/word/2010/wordprocessingCanvas" xmlns:cx="http://schemas.microsoft.com/office/drawing/2014/chartex" xmlns:cx1="http://schemas.microsoft.com/office/drawing/2015/9/8/chartex" xmlns:mc="http://schemas.openxmlformats.org/markup-compatibility/2006" xmlns:o="urn:schemas-microsoft-com:office:office" xmlns:r="http://schemas.openxmlformats.org/officeDocument/2006/relationships" xmlns:m="http://schemas.openxmlformats.org/officeDocument/2006/math" xmlns:v="urn:schemas-microsoft-com:vml" xmlns:wp14="http://schemas.microsoft.com/office/word/2010/wordprocessingDrawing" xmlns:wp="http://schemas.openxmlformats.org/drawingml/2006/wordprocessingDrawing" xmlns:w10="urn:schemas-microsoft-com:office:word" xmlns:w="http://schemas.openxmlformats.org/wordprocessingml/2006/main" xmlns:w14="http://schemas.microsoft.com/office/word/2010/wordml" xmlns:w15="http://schemas.microsoft.com/office/word/2012/wordml" xmlns:w16se="http://schemas.microsoft.com/office/word/2015/wordml/symex" xmlns:wpg="http://schemas.microsoft.com/office/word/2010/wordprocessingGroup" xmlns:wpi="http://schemas.microsoft.com/office/word/2010/wordprocessingInk" xmlns:wne="http://schemas.microsoft.com/office/word/2006/wordml" xmlns:wps="http://schemas.microsoft.com/office/word/2010/wordprocessingShape" mc:Ignorable="w14 w15 w16se wp14">
+<w:document xmlns:wpc="http://schemas.microsoft.com/office/word/2010/wordprocessingCanvas" xmlns:cx="http://schemas.microsoft.com/office/drawing/2014/chartex" xmlns:cx1="http://schemas.microsoft.com/office/drawing/2015/9/8/chartex" xmlns:cx2="http://schemas.microsoft.com/office/drawing/2015/10/21/chartex" xmlns:cx3="http://schemas.microsoft.com/office/drawing/2016/5/9/chartex" xmlns:cx4="http://schemas.microsoft.com/office/drawing/2016/5/10/chartex" xmlns:cx5="http://schemas.microsoft.com/office/drawing/2016/5/11/chartex" xmlns:cx6="http://schemas.microsoft.com/office/drawing/2016/5/12/chartex" xmlns:cx7="http://schemas.microsoft.com/office/drawing/2016/5/13/chartex" xmlns:cx8="http://schemas.microsoft.com/office/drawing/2016/5/14/chartex" xmlns:mc="http://schemas.openxmlformats.org/markup-compatibility/2006" xmlns:aink="http://schemas.microsoft.com/office/drawing/2016/ink" xmlns:am3d="http://schemas.microsoft.com/office/drawing/2017/model3d" xmlns:o="urn:schemas-microsoft-com:office:office" xmlns:r="http://schemas.openxmlformats.org/officeDocument/2006/relationships" xmlns:m="http://schemas.openxmlformats.org/officeDocument/2006/math" xmlns:v="urn:schemas-microsoft-com:vml" xmlns:wp14="http://schemas.microsoft.com/office/word/2010/wordprocessingDrawing" xmlns:wp="http://schemas.openxmlformats.org/drawingml/2006/wordprocessingDrawing" xmlns:w10="urn:schemas-microsoft-com:office:word" xmlns:w="http://schemas.openxmlformats.org/wordprocessingml/2006/main" xmlns:w14="http://schemas.microsoft.com/office/word/2010/wordml" xmlns:w15="http://schemas.microsoft.com/office/word/2012/wordml" xmlns:w16cex="http://schemas.microsoft.com/office/word/2018/wordml/cex" xmlns:w16cid="http://schemas.microsoft.com/office/word/2016/wordml/cid" xmlns:w16="http://schemas.microsoft.com/office/word/2018/wordml" xmlns:w16sdtdh="http://schemas.microsoft.com/office/word/2020/wordml/sdtdatahash" xmlns:w16se="http://schemas.microsoft.com/office/word/2015/wordml/symex" xmlns:wpg="http://schemas.microsoft.com/office/word/2010/wordprocessingGroup" xmlns:wpi="http://schemas.microsoft.com/office/word/2010/wordprocessingInk" xmlns:wne="http://schemas.microsoft.com/office/word/2006/wordml" xmlns:wps="http://schemas.microsoft.com/office/word/2010/wordprocessingShape" mc:Ignorable="w14 w15 w16se w16cid w16 w16cex w16sdtdh wp14">
   <w:body>
     <w:p>
       <w:pPr>
@@ -155,8 +155,6 @@
           <w:szCs w:val="24"/>
         </w:rPr>
       </w:pPr>
-      <w:bookmarkStart w:id="0" w:name="_GoBack"/>
-      <w:bookmarkEnd w:id="0"/>
     </w:p>
     <w:p>
       <w:pPr>
@@ -300,25 +298,7 @@
           <w:sz w:val="20"/>
           <w:szCs w:val="24"/>
         </w:rPr>
-        <w:t xml:space="preserve">Michaela Fleig und Mohammad </w:t>
-      </w:r>
-      <w:proofErr w:type="spellStart"/>
-      <w:r>
-        <w:rPr>
-          <w:rFonts w:ascii="Arial" w:hAnsi="Arial" w:cs="Arial"/>
-          <w:sz w:val="20"/>
-          <w:szCs w:val="24"/>
-        </w:rPr>
-        <w:t>Mehjazi</w:t>
-      </w:r>
-      <w:proofErr w:type="spellEnd"/>
-      <w:r>
-        <w:rPr>
-          <w:rFonts w:ascii="Arial" w:hAnsi="Arial" w:cs="Arial"/>
-          <w:sz w:val="20"/>
-          <w:szCs w:val="24"/>
-        </w:rPr>
-        <w:t xml:space="preserve"> </w:t>
+        <w:t xml:space="preserve">Michaela Fleig und Mohammad Mehjazi </w:t>
       </w:r>
     </w:p>
     <w:p>
@@ -1255,7 +1235,7 @@
         <w:t xml:space="preserve">Abbildungsverzeichnis </w:t>
       </w:r>
     </w:p>
-    <w:bookmarkStart w:id="1" w:name="_Toc69157778"/>
+    <w:bookmarkStart w:id="0" w:name="_Toc69157778"/>
     <w:p>
       <w:pPr>
         <w:pStyle w:val="Abbildungsverzeichnis"/>
@@ -1819,7 +1799,7 @@
         <w:lastRenderedPageBreak/>
         <w:t>Bearbeitung der Aufgabenstellung</w:t>
       </w:r>
-      <w:bookmarkEnd w:id="1"/>
+      <w:bookmarkEnd w:id="0"/>
       <w:r>
         <w:rPr>
           <w:rFonts w:ascii="Arial" w:hAnsi="Arial" w:cs="Arial"/>
@@ -1847,7 +1827,7 @@
           <w:szCs w:val="24"/>
         </w:rPr>
       </w:pPr>
-      <w:bookmarkStart w:id="2" w:name="_Toc69157779"/>
+      <w:bookmarkStart w:id="1" w:name="_Toc69157779"/>
       <w:r>
         <w:rPr>
           <w:rFonts w:ascii="Arial" w:hAnsi="Arial" w:cs="Arial"/>
@@ -1858,7 +1838,7 @@
         </w:rPr>
         <w:t>Auswahl geeigneter Methoden</w:t>
       </w:r>
-      <w:bookmarkEnd w:id="2"/>
+      <w:bookmarkEnd w:id="1"/>
       <w:r>
         <w:rPr>
           <w:rFonts w:ascii="Arial" w:hAnsi="Arial" w:cs="Arial"/>
@@ -1937,7 +1917,7 @@
           <w:szCs w:val="24"/>
         </w:rPr>
       </w:pPr>
-      <w:bookmarkStart w:id="3" w:name="_Toc69157780"/>
+      <w:bookmarkStart w:id="2" w:name="_Toc69157780"/>
       <w:r>
         <w:rPr>
           <w:rFonts w:ascii="Arial" w:hAnsi="Arial" w:cs="Arial"/>
@@ -1948,7 +1928,7 @@
         </w:rPr>
         <w:t>Formulierung der verwendeten Algorithmen in einer Programmiersprache</w:t>
       </w:r>
-      <w:bookmarkEnd w:id="3"/>
+      <w:bookmarkEnd w:id="2"/>
     </w:p>
     <w:p>
       <w:pPr>
@@ -2019,7 +1999,19 @@
         <w:rPr>
           <w:rFonts w:ascii="Arial" w:hAnsi="Arial" w:cs="Arial"/>
         </w:rPr>
-        <w:t>Die beiden zeitlich aktuellsten Unterpunkte werden nur mit ihrem Namen unter der Bezeichnung „</w:t>
+        <w:t xml:space="preserve">Die beiden zeitlich </w:t>
+      </w:r>
+      <w:r>
+        <w:rPr>
+          <w:rFonts w:ascii="Arial" w:hAnsi="Arial" w:cs="Arial"/>
+        </w:rPr>
+        <w:t>aktuellen</w:t>
+      </w:r>
+      <w:r>
+        <w:rPr>
+          <w:rFonts w:ascii="Arial" w:hAnsi="Arial" w:cs="Arial"/>
+        </w:rPr>
+        <w:t xml:space="preserve"> Unterpunkte werden nur mit ihrem Namen unter der Bezeichnung „</w:t>
       </w:r>
       <w:proofErr w:type="spellStart"/>
       <w:r>
@@ -2089,7 +2081,21 @@
           <w:rFonts w:ascii="Arial" w:hAnsi="Arial" w:cs="Arial"/>
         </w:rPr>
         <w:lastRenderedPageBreak/>
-        <w:t>Möglichkeit zum Feedback an die Benutzer zur Verfügung. Über die selbe Schaltfläche, die nun „Log Out!“ heißt, kann sich der Benutzer wieder abmelden. Über die Schaltfläche „X“ kann das Programm geschlossen werden.</w:t>
+        <w:t xml:space="preserve">Möglichkeit zum Feedback an die Benutzer zur Verfügung. Über </w:t>
+      </w:r>
+      <w:proofErr w:type="gramStart"/>
+      <w:r>
+        <w:rPr>
+          <w:rFonts w:ascii="Arial" w:hAnsi="Arial" w:cs="Arial"/>
+        </w:rPr>
+        <w:t>die selbe</w:t>
+      </w:r>
+      <w:proofErr w:type="gramEnd"/>
+      <w:r>
+        <w:rPr>
+          <w:rFonts w:ascii="Arial" w:hAnsi="Arial" w:cs="Arial"/>
+        </w:rPr>
+        <w:t xml:space="preserve"> Schaltfläche, die nun „Log Out!“ heißt, kann sich der Benutzer wieder abmelden. Über die Schaltfläche „X“ kann das Programm geschlossen werden.</w:t>
       </w:r>
       <w:r>
         <w:rPr>
@@ -2114,7 +2120,7 @@
           <w:szCs w:val="24"/>
         </w:rPr>
       </w:pPr>
-      <w:bookmarkStart w:id="4" w:name="_Toc69157781"/>
+      <w:bookmarkStart w:id="3" w:name="_Toc69157781"/>
       <w:r>
         <w:rPr>
           <w:rFonts w:ascii="Arial" w:hAnsi="Arial" w:cs="Arial"/>
@@ -2124,7 +2130,7 @@
         </w:rPr>
         <w:t>Testen und Überprüfen der Ergebnisse</w:t>
       </w:r>
-      <w:bookmarkEnd w:id="4"/>
+      <w:bookmarkEnd w:id="3"/>
     </w:p>
     <w:p>
       <w:pPr>
@@ -2138,21 +2144,7 @@
         <w:rPr>
           <w:rFonts w:ascii="Arial" w:hAnsi="Arial" w:cs="Arial"/>
         </w:rPr>
-        <w:t>Die Anwendung soll durch Unit Tests auf seine Funktionalität überprüft werden. Über eine anschließende Code-</w:t>
-      </w:r>
-      <w:proofErr w:type="spellStart"/>
-      <w:r>
-        <w:rPr>
-          <w:rFonts w:ascii="Arial" w:hAnsi="Arial" w:cs="Arial"/>
-        </w:rPr>
-        <w:t>Coverage</w:t>
-      </w:r>
-      <w:proofErr w:type="spellEnd"/>
-      <w:r>
-        <w:rPr>
-          <w:rFonts w:ascii="Arial" w:hAnsi="Arial" w:cs="Arial"/>
-        </w:rPr>
-        <w:t xml:space="preserve">-Metrik wird die Menge der getesteten Funktionen im Hinblick auf den gesamten Code überprüft und gibt einen Indikator, wie viel bereits (erfolgreich) getestet wurde. </w:t>
+        <w:t xml:space="preserve">Die Anwendung soll durch Unit Tests auf seine Funktionalität überprüft werden. Über eine anschließende Code-Coverage-Metrik wird die Menge der getesteten Funktionen im Hinblick auf den gesamten Code überprüft und gibt einen Indikator, wie viel bereits (erfolgreich) getestet wurde. </w:t>
       </w:r>
     </w:p>
     <w:p>
@@ -2180,7 +2172,7 @@
           <w:docGrid w:linePitch="360"/>
         </w:sectPr>
       </w:pPr>
-      <w:bookmarkStart w:id="5" w:name="_Toc69157782"/>
+      <w:bookmarkStart w:id="4" w:name="_Toc69157782"/>
     </w:p>
     <w:p>
       <w:pPr>
@@ -2212,7 +2204,7 @@
         <w:lastRenderedPageBreak/>
         <w:t>Programmdokumentation</w:t>
       </w:r>
-      <w:bookmarkEnd w:id="5"/>
+      <w:bookmarkEnd w:id="4"/>
       <w:proofErr w:type="spellEnd"/>
     </w:p>
     <w:p>
@@ -2231,7 +2223,7 @@
           <w:szCs w:val="24"/>
         </w:rPr>
       </w:pPr>
-      <w:bookmarkStart w:id="6" w:name="_Toc69157783"/>
+      <w:bookmarkStart w:id="5" w:name="_Toc69157783"/>
       <w:r>
         <w:rPr>
           <w:rFonts w:ascii="Arial" w:hAnsi="Arial" w:cs="Arial"/>
@@ -2242,7 +2234,7 @@
         </w:rPr>
         <w:t>Unit Test (mind. 10)</w:t>
       </w:r>
-      <w:bookmarkEnd w:id="6"/>
+      <w:bookmarkEnd w:id="5"/>
       <w:r>
         <w:rPr>
           <w:rFonts w:ascii="Arial" w:hAnsi="Arial" w:cs="Arial"/>
@@ -2271,51 +2263,7 @@
           <w:sz w:val="24"/>
           <w:szCs w:val="24"/>
         </w:rPr>
-        <w:t xml:space="preserve"> (</w:t>
-      </w:r>
-      <w:proofErr w:type="spellStart"/>
-      <w:r>
-        <w:rPr>
-          <w:rFonts w:ascii="Arial" w:hAnsi="Arial" w:cs="Arial"/>
-          <w:b/>
-          <w:color w:val="auto"/>
-          <w:sz w:val="24"/>
-          <w:szCs w:val="24"/>
-        </w:rPr>
-        <w:t>Hashes</w:t>
-      </w:r>
-      <w:proofErr w:type="spellEnd"/>
-      <w:r>
-        <w:rPr>
-          <w:rFonts w:ascii="Arial" w:hAnsi="Arial" w:cs="Arial"/>
-          <w:b/>
-          <w:color w:val="auto"/>
-          <w:sz w:val="24"/>
-          <w:szCs w:val="24"/>
-        </w:rPr>
-        <w:t xml:space="preserve">, beschreiben der Funktionalitäten, AAA, Code </w:t>
-      </w:r>
-      <w:proofErr w:type="spellStart"/>
-      <w:r>
-        <w:rPr>
-          <w:rFonts w:ascii="Arial" w:hAnsi="Arial" w:cs="Arial"/>
-          <w:b/>
-          <w:color w:val="auto"/>
-          <w:sz w:val="24"/>
-          <w:szCs w:val="24"/>
-        </w:rPr>
-        <w:t>Coverage</w:t>
-      </w:r>
-      <w:proofErr w:type="spellEnd"/>
-      <w:r>
-        <w:rPr>
-          <w:rFonts w:ascii="Arial" w:hAnsi="Arial" w:cs="Arial"/>
-          <w:b/>
-          <w:color w:val="auto"/>
-          <w:sz w:val="24"/>
-          <w:szCs w:val="24"/>
-        </w:rPr>
-        <w:t>, Mock)</w:t>
+        <w:t xml:space="preserve"> (Hashes, beschreiben der Funktionalitäten, AAA, Code Coverage, Mock)</w:t>
       </w:r>
     </w:p>
     <w:p>
@@ -2386,7 +2334,19 @@
         <w:rPr>
           <w:rFonts w:ascii="Arial" w:hAnsi="Arial" w:cs="Arial"/>
         </w:rPr>
-        <w:t>) geschrieben. Jede dieser Teilkomponenten ist für den nach ihr benannten Teil verantwortlich. Nachfolgend sollen zwei Unit Tests am Beispiel des Programmentwurfs dargestellt werden. Dem anschließend werden die Referenzen zu den restlichen acht Unit Tests stehen.</w:t>
+        <w:t xml:space="preserve">) geschrieben. Jede dieser Teilkomponenten ist für den </w:t>
+      </w:r>
+      <w:r>
+        <w:rPr>
+          <w:rFonts w:ascii="Arial" w:hAnsi="Arial" w:cs="Arial"/>
+        </w:rPr>
+        <w:t>nach ihrem benannten Teil</w:t>
+      </w:r>
+      <w:r>
+        <w:rPr>
+          <w:rFonts w:ascii="Arial" w:hAnsi="Arial" w:cs="Arial"/>
+        </w:rPr>
+        <w:t xml:space="preserve"> verantwortlich. Nachfolgend sollen zwei Unit Tests am Beispiel des Programmentwurfs dargestellt werden. Dem anschließend werden die Referenzen zu den restlichen acht Unit Tests stehen.</w:t>
       </w:r>
     </w:p>
     <w:p>
@@ -2507,7 +2467,7 @@
           <w:szCs w:val="24"/>
         </w:rPr>
       </w:pPr>
-      <w:bookmarkStart w:id="7" w:name="_Toc69157784"/>
+      <w:bookmarkStart w:id="6" w:name="_Toc69157784"/>
       <w:proofErr w:type="spellStart"/>
       <w:r>
         <w:rPr>
@@ -2541,7 +2501,7 @@
         </w:rPr>
         <w:t>Principles</w:t>
       </w:r>
-      <w:bookmarkEnd w:id="7"/>
+      <w:bookmarkEnd w:id="6"/>
       <w:proofErr w:type="spellEnd"/>
       <w:r>
         <w:rPr>
@@ -2573,7 +2533,27 @@
           <w:sz w:val="24"/>
           <w:szCs w:val="24"/>
         </w:rPr>
-        <w:t xml:space="preserve"> (SRP, OCP nicht möglich, LSP möglich?, ISP fehlt noch, DIP fehlt noch)</w:t>
+        <w:t xml:space="preserve"> (SRP, OCP nicht möglich, LSP </w:t>
+      </w:r>
+      <w:r>
+        <w:rPr>
+          <w:rFonts w:ascii="Arial" w:hAnsi="Arial" w:cs="Arial"/>
+          <w:b/>
+          <w:color w:val="auto"/>
+          <w:sz w:val="24"/>
+          <w:szCs w:val="24"/>
+        </w:rPr>
+        <w:t>möglich?</w:t>
+      </w:r>
+      <w:r>
+        <w:rPr>
+          <w:rFonts w:ascii="Arial" w:hAnsi="Arial" w:cs="Arial"/>
+          <w:b/>
+          <w:color w:val="auto"/>
+          <w:sz w:val="24"/>
+          <w:szCs w:val="24"/>
+        </w:rPr>
+        <w:t xml:space="preserve"> ISP fehlt noch, DIP fehlt noch)</w:t>
       </w:r>
     </w:p>
     <w:p>
@@ -2610,19 +2590,37 @@
         <w:rPr>
           <w:rFonts w:ascii="Arial" w:hAnsi="Arial" w:cs="Arial"/>
         </w:rPr>
-        <w:t xml:space="preserve"> stellen die als Design Prinzipien eine gute Basis für sauberen Code in Software Systemen unterschiedlicher Größe. Dabei gibt es unter anderem die </w:t>
-      </w:r>
-      <w:r>
-        <w:rPr>
-          <w:rFonts w:ascii="Arial" w:hAnsi="Arial" w:cs="Arial"/>
-        </w:rPr>
-        <w:t>SOLID-Prinzipien, die angeben, wie Funktionen und Datenstrukturen in Klassen sortiert werden und wie diese Klassen untereinander kommunizieren sollen. Dabei stellt eine Klasse eine Gruppierung von Funktionen und Daten dar. Ziele dieser Prinzipien sind die Toleranz bei Veränderungen am Code, das vereinfachte Verständnis des Codes und das Entstehen einer Basis von Komponenten, die von vielen Sof</w:t>
-      </w:r>
-      <w:r>
-        <w:rPr>
-          <w:rFonts w:ascii="Arial" w:hAnsi="Arial" w:cs="Arial"/>
-        </w:rPr>
-        <w:t>tware Systemen verwendet werden können.</w:t>
+        <w:t xml:space="preserve"> stellen die als Design Prinzipien eine gute Basis für sauberen Code in </w:t>
+      </w:r>
+      <w:r>
+        <w:rPr>
+          <w:rFonts w:ascii="Arial" w:hAnsi="Arial" w:cs="Arial"/>
+        </w:rPr>
+        <w:t>Softwaresystemen</w:t>
+      </w:r>
+      <w:r>
+        <w:rPr>
+          <w:rFonts w:ascii="Arial" w:hAnsi="Arial" w:cs="Arial"/>
+        </w:rPr>
+        <w:t xml:space="preserve"> unterschiedlicher Größe. Dabei gibt es unter anderem die </w:t>
+      </w:r>
+      <w:r>
+        <w:rPr>
+          <w:rFonts w:ascii="Arial" w:hAnsi="Arial" w:cs="Arial"/>
+        </w:rPr>
+        <w:t xml:space="preserve">SOLID-Prinzipien, die angeben, wie Funktionen und Datenstrukturen in Klassen sortiert werden und wie diese Klassen untereinander kommunizieren sollen. Dabei stellt eine Klasse eine Gruppierung von Funktionen und Daten dar. Ziele dieser Prinzipien sind die Toleranz bei Veränderungen am Code, das vereinfachte Verständnis des Codes und das Entstehen einer Basis von Komponenten, die von vielen </w:t>
+      </w:r>
+      <w:r>
+        <w:rPr>
+          <w:rFonts w:ascii="Arial" w:hAnsi="Arial" w:cs="Arial"/>
+        </w:rPr>
+        <w:t>Softwaresystemen</w:t>
+      </w:r>
+      <w:r>
+        <w:rPr>
+          <w:rFonts w:ascii="Arial" w:hAnsi="Arial" w:cs="Arial"/>
+        </w:rPr>
+        <w:t xml:space="preserve"> verwendet werden können.</w:t>
       </w:r>
       <w:r>
         <w:rPr>
@@ -2641,35 +2639,19 @@
         <w:rPr>
           <w:rFonts w:ascii="Arial" w:hAnsi="Arial" w:cs="Arial"/>
         </w:rPr>
-        <w:t xml:space="preserve">[Clean </w:t>
-      </w:r>
-      <w:proofErr w:type="spellStart"/>
-      <w:r>
-        <w:rPr>
-          <w:rFonts w:ascii="Arial" w:hAnsi="Arial" w:cs="Arial"/>
-        </w:rPr>
-        <w:t>Architecture</w:t>
-      </w:r>
-      <w:proofErr w:type="spellEnd"/>
-      <w:r>
-        <w:rPr>
-          <w:rFonts w:ascii="Arial" w:hAnsi="Arial" w:cs="Arial"/>
-        </w:rPr>
-        <w:t xml:space="preserve">, Robert C. Martin, S. 72ff.] Die SOLID-Prinzipien beschreiben, wie einzelne Bereiche der Außenform zueinander stehen müssen. Das beschreibt nicht das Zueinander stehen der Bereiche innerhalb des Systems. Diese werden von den Komponentenprinzipien beschrieben, auf die hier nicht weiter eingegangen werden soll. [Clean </w:t>
-      </w:r>
-      <w:proofErr w:type="spellStart"/>
-      <w:r>
-        <w:rPr>
-          <w:rFonts w:ascii="Arial" w:hAnsi="Arial" w:cs="Arial"/>
-        </w:rPr>
-        <w:t>Architecture</w:t>
-      </w:r>
-      <w:proofErr w:type="spellEnd"/>
-      <w:r>
-        <w:rPr>
-          <w:rFonts w:ascii="Arial" w:hAnsi="Arial" w:cs="Arial"/>
-        </w:rPr>
-        <w:t>, Robert C. Martin, S. 103ff.]</w:t>
+        <w:t xml:space="preserve">[Clean Architecture, Robert C. Martin, S. 72ff.] Die SOLID-Prinzipien beschreiben, wie einzelne Bereiche der Außenform </w:t>
+      </w:r>
+      <w:r>
+        <w:rPr>
+          <w:rFonts w:ascii="Arial" w:hAnsi="Arial" w:cs="Arial"/>
+        </w:rPr>
+        <w:t>zueinanderstehen</w:t>
+      </w:r>
+      <w:r>
+        <w:rPr>
+          <w:rFonts w:ascii="Arial" w:hAnsi="Arial" w:cs="Arial"/>
+        </w:rPr>
+        <w:t xml:space="preserve"> müssen. Das beschreibt nicht das Zueinander stehen der Bereiche innerhalb des Systems. Diese werden von den Komponentenprinzipien beschrieben, auf die hier nicht weiter eingegangen werden soll. [Clean Architecture, Robert C. Martin, S. 103ff.]</w:t>
       </w:r>
     </w:p>
     <w:p>
@@ -2712,7 +2694,19 @@
         <w:rPr>
           <w:rFonts w:ascii="Arial" w:hAnsi="Arial" w:cs="Arial"/>
         </w:rPr>
-        <w:t xml:space="preserve"> (SRP) als logische Folgerung aus Conways Gesetz verstanden und im Programmentwurf realisiert. Das hat zur Folge, dass jedes Modul nur einen Grund hat, verändert zu werden. Die Struktur ist von der Kommunikationsstruktur der sie nutzenden Organisation beeinflusst.</w:t>
+        <w:t xml:space="preserve"> (SRP) als logische Folgerung aus Conways Gesetz verstanden und im Programmentwurf realisiert. Das hat zur Folge, dass jedes Modul nur einen Grund hat, verändert zu werden. Die Struktur ist von der </w:t>
+      </w:r>
+      <w:r>
+        <w:rPr>
+          <w:rFonts w:ascii="Arial" w:hAnsi="Arial" w:cs="Arial"/>
+        </w:rPr>
+        <w:t>Kommunikationsstruktur,</w:t>
+      </w:r>
+      <w:r>
+        <w:rPr>
+          <w:rFonts w:ascii="Arial" w:hAnsi="Arial" w:cs="Arial"/>
+        </w:rPr>
+        <w:t xml:space="preserve"> der sie nutzenden Organisation beeinflusst.</w:t>
       </w:r>
     </w:p>
     <w:p>
@@ -2733,7 +2727,19 @@
         <w:rPr>
           <w:rFonts w:ascii="Arial" w:hAnsi="Arial" w:cs="Arial"/>
         </w:rPr>
-        <w:t xml:space="preserve"> [Beispiele: Versehentliche Duplikation, Zusammenfügen von unterschiedlichen Methoden die für dieselbe Personengruppe arbeiten, </w:t>
+        <w:t xml:space="preserve"> [Beispiele: Versehentliche Duplikation, Zusammenfügen von unterschiedlichen </w:t>
+      </w:r>
+      <w:r>
+        <w:rPr>
+          <w:rFonts w:ascii="Arial" w:hAnsi="Arial" w:cs="Arial"/>
+        </w:rPr>
+        <w:t>Methoden,</w:t>
+      </w:r>
+      <w:r>
+        <w:rPr>
+          <w:rFonts w:ascii="Arial" w:hAnsi="Arial" w:cs="Arial"/>
+        </w:rPr>
+        <w:t xml:space="preserve"> die für dieselbe Personengruppe arbeiten, </w:t>
       </w:r>
       <w:proofErr w:type="spellStart"/>
       <w:r>
@@ -2788,21 +2794,7 @@
         <w:rPr>
           <w:rFonts w:ascii="Arial" w:hAnsi="Arial" w:cs="Arial"/>
         </w:rPr>
-        <w:t xml:space="preserve"> [Clean </w:t>
-      </w:r>
-      <w:proofErr w:type="spellStart"/>
-      <w:r>
-        <w:rPr>
-          <w:rFonts w:ascii="Arial" w:hAnsi="Arial" w:cs="Arial"/>
-        </w:rPr>
-        <w:t>Architecture</w:t>
-      </w:r>
-      <w:proofErr w:type="spellEnd"/>
-      <w:r>
-        <w:rPr>
-          <w:rFonts w:ascii="Arial" w:hAnsi="Arial" w:cs="Arial"/>
-        </w:rPr>
-        <w:t>, Robert C. Martin, S. 75ff.]</w:t>
+        <w:t xml:space="preserve"> [Clean Architecture, Robert C. Martin, S. 75ff.]</w:t>
       </w:r>
     </w:p>
     <w:p>
@@ -2865,13 +2857,27 @@
           <w:rFonts w:ascii="Arial" w:hAnsi="Arial" w:cs="Arial"/>
           <w:color w:val="FF0000"/>
         </w:rPr>
-        <w:t xml:space="preserve">ist ein erstrebenswerter Ansatz der Software Programmierung, kann in diesem </w:t>
+        <w:t xml:space="preserve">ist ein erstrebenswerter Ansatz der </w:t>
       </w:r>
       <w:r>
         <w:rPr>
           <w:rFonts w:ascii="Arial" w:hAnsi="Arial" w:cs="Arial"/>
           <w:color w:val="FF0000"/>
         </w:rPr>
+        <w:t>Softwareprogrammierung</w:t>
+      </w:r>
+      <w:r>
+        <w:rPr>
+          <w:rFonts w:ascii="Arial" w:hAnsi="Arial" w:cs="Arial"/>
+          <w:color w:val="FF0000"/>
+        </w:rPr>
+        <w:t xml:space="preserve">, kann in diesem </w:t>
+      </w:r>
+      <w:r>
+        <w:rPr>
+          <w:rFonts w:ascii="Arial" w:hAnsi="Arial" w:cs="Arial"/>
+          <w:color w:val="FF0000"/>
+        </w:rPr>
         <w:t>nicht realisiert werden. Bei jeder Veränderung am bisherigen Code durch beispielsweise dem Hinzufügen einer Eingabefläche muss alter Code mindestens dahingehend verändert werden, dass die Eingabefläche nach Inhalt der Speicher-Datei initial leer oder befüllt sein muss.</w:t>
       </w:r>
       <w:r>
@@ -2909,27 +2915,37 @@
         <w:rPr>
           <w:rFonts w:ascii="Arial" w:hAnsi="Arial" w:cs="Arial"/>
         </w:rPr>
-        <w:t>Das Software Artefakt soll für Erweiterungen offen, jedoch für Änderungen am bestehenden Code verschlossen sein. Die Architektur kann als versagt deklariert werden, wenn bei Änderungen große Änderungen an der gesamten Software vorgenommen werden müssen. Hier ist die Reihenfolge der Abhängigkeiten entscheidend und wirkt als Schutzmechanismus einer Komponente vor einer zu ändernden Komponenten. Das Ziel ist hierbei, ein System einfach erweitern zu können, ohne große Änderungen am gesamten System vornehmen zu müssen. Dazu muss das System in Komponenten zerlegt werden, die in einer Hierarchie der Abhängigkeiten eingeordnet werden.</w:t>
-      </w:r>
-      <w:r>
-        <w:rPr>
-          <w:rFonts w:ascii="Arial" w:hAnsi="Arial" w:cs="Arial"/>
-        </w:rPr>
-        <w:t xml:space="preserve"> [Clean </w:t>
-      </w:r>
-      <w:proofErr w:type="spellStart"/>
-      <w:r>
-        <w:rPr>
-          <w:rFonts w:ascii="Arial" w:hAnsi="Arial" w:cs="Arial"/>
-        </w:rPr>
-        <w:t>Architecture</w:t>
-      </w:r>
-      <w:proofErr w:type="spellEnd"/>
-      <w:r>
-        <w:rPr>
-          <w:rFonts w:ascii="Arial" w:hAnsi="Arial" w:cs="Arial"/>
-        </w:rPr>
-        <w:t xml:space="preserve">, Robert C. Martin, S. 82ff.] </w:t>
+        <w:t xml:space="preserve">Das </w:t>
+      </w:r>
+      <w:r>
+        <w:rPr>
+          <w:rFonts w:ascii="Arial" w:hAnsi="Arial" w:cs="Arial"/>
+        </w:rPr>
+        <w:t>Software-Artefakt</w:t>
+      </w:r>
+      <w:r>
+        <w:rPr>
+          <w:rFonts w:ascii="Arial" w:hAnsi="Arial" w:cs="Arial"/>
+        </w:rPr>
+        <w:t xml:space="preserve"> soll für Erweiterungen offen, jedoch für Änderungen am bestehenden Code verschlossen sein. Die Architektur kann als versagt deklariert werden, wenn bei Änderungen große Änderungen an der gesamten Software vorgenommen werden müssen. Hier ist die Reihenfolge der Abhängigkeiten entscheidend und wirkt als Schutzmechanismus einer Komponente </w:t>
+      </w:r>
+      <w:r>
+        <w:rPr>
+          <w:rFonts w:ascii="Arial" w:hAnsi="Arial" w:cs="Arial"/>
+        </w:rPr>
+        <w:t>vor einer zu ändernden Komponente</w:t>
+      </w:r>
+      <w:r>
+        <w:rPr>
+          <w:rFonts w:ascii="Arial" w:hAnsi="Arial" w:cs="Arial"/>
+        </w:rPr>
+        <w:t>. Das Ziel ist hierbei, ein System einfach erweitern zu können, ohne große Änderungen am gesamten System vornehmen zu müssen. Dazu muss das System in Komponenten zerlegt werden, die in einer Hierarchie der Abhängigkeiten eingeordnet werden.</w:t>
+      </w:r>
+      <w:r>
+        <w:rPr>
+          <w:rFonts w:ascii="Arial" w:hAnsi="Arial" w:cs="Arial"/>
+        </w:rPr>
+        <w:t xml:space="preserve"> [Clean Architecture, Robert C. Martin, S. 82ff.] </w:t>
       </w:r>
     </w:p>
     <w:p>
@@ -2987,7 +3003,19 @@
         <w:rPr>
           <w:rFonts w:ascii="Arial" w:hAnsi="Arial" w:cs="Arial"/>
         </w:rPr>
-        <w:t xml:space="preserve"> (LSP) legt die Definition von Subtypen fest. Zur einfacheren Wartbarkeit des Software Systems sollen seine Teile veränderlich und austauschbar sein. Dabei soll ein Teil möglichst unabhängig von anderen Teilen arbeiten können. </w:t>
+        <w:t xml:space="preserve"> (LSP) legt die Definition von Subtypen fest. Zur einfacheren Wartbarkeit des </w:t>
+      </w:r>
+      <w:r>
+        <w:rPr>
+          <w:rFonts w:ascii="Arial" w:hAnsi="Arial" w:cs="Arial"/>
+        </w:rPr>
+        <w:t>Softwaresystems</w:t>
+      </w:r>
+      <w:r>
+        <w:rPr>
+          <w:rFonts w:ascii="Arial" w:hAnsi="Arial" w:cs="Arial"/>
+        </w:rPr>
+        <w:t xml:space="preserve"> sollen seine Teile veränderlich und austauschbar sein. Dabei soll ein Teil möglichst unabhängig von anderen Teilen arbeiten können. </w:t>
       </w:r>
     </w:p>
     <w:p>
@@ -3017,27 +3045,25 @@
         <w:rPr>
           <w:rFonts w:ascii="Arial" w:hAnsi="Arial" w:cs="Arial"/>
         </w:rPr>
-        <w:t>Das Prinzip kann architekturweit ausgebreitet werden. Es steht als Leitlinie für die Vererbung und als Prinzip für das Software Design eines Systems in Bezug auf Interfaces und Implementierungen. Ein Nutzer ist von einer vererbten Implementierung oder einem Interface abhängig.</w:t>
-      </w:r>
-      <w:r>
-        <w:rPr>
-          <w:rFonts w:ascii="Arial" w:hAnsi="Arial" w:cs="Arial"/>
-        </w:rPr>
-        <w:t xml:space="preserve"> [Clean </w:t>
-      </w:r>
-      <w:proofErr w:type="spellStart"/>
-      <w:r>
-        <w:rPr>
-          <w:rFonts w:ascii="Arial" w:hAnsi="Arial" w:cs="Arial"/>
-        </w:rPr>
-        <w:t>Architecture</w:t>
-      </w:r>
-      <w:proofErr w:type="spellEnd"/>
-      <w:r>
-        <w:rPr>
-          <w:rFonts w:ascii="Arial" w:hAnsi="Arial" w:cs="Arial"/>
-        </w:rPr>
-        <w:t>, Robert C. Martin, S. 88f.]</w:t>
+        <w:t xml:space="preserve">Das Prinzip kann architekturweit ausgebreitet werden. Es steht als Leitlinie für die Vererbung und als Prinzip für das </w:t>
+      </w:r>
+      <w:r>
+        <w:rPr>
+          <w:rFonts w:ascii="Arial" w:hAnsi="Arial" w:cs="Arial"/>
+        </w:rPr>
+        <w:t>Software-Design</w:t>
+      </w:r>
+      <w:r>
+        <w:rPr>
+          <w:rFonts w:ascii="Arial" w:hAnsi="Arial" w:cs="Arial"/>
+        </w:rPr>
+        <w:t xml:space="preserve"> eines Systems in Bezug auf Interfaces und Implementierungen. Ein Nutzer ist von einer vererbten Implementierung oder einem Interface abhängig.</w:t>
+      </w:r>
+      <w:r>
+        <w:rPr>
+          <w:rFonts w:ascii="Arial" w:hAnsi="Arial" w:cs="Arial"/>
+        </w:rPr>
+        <w:t xml:space="preserve"> [Clean Architecture, Robert C. Martin, S. 88f.]</w:t>
       </w:r>
     </w:p>
     <w:p>
@@ -3078,21 +3104,7 @@
         <w:rPr>
           <w:rFonts w:ascii="Arial" w:hAnsi="Arial" w:cs="Arial"/>
         </w:rPr>
-        <w:t xml:space="preserve">Methoden sollen nicht an einem gemeinsamen Ort gelagert werden, nur in den Modulen, die die gemeinsamen Parameter benötigen. Das bedeutet für die Architektur, dass nur Module eingebunden werden sollen, die wirklich für die Funktionalität des Moduls gebraucht wird. [Clean </w:t>
-      </w:r>
-      <w:proofErr w:type="spellStart"/>
-      <w:r>
-        <w:rPr>
-          <w:rFonts w:ascii="Arial" w:hAnsi="Arial" w:cs="Arial"/>
-        </w:rPr>
-        <w:t>Architecture</w:t>
-      </w:r>
-      <w:proofErr w:type="spellEnd"/>
-      <w:r>
-        <w:rPr>
-          <w:rFonts w:ascii="Arial" w:hAnsi="Arial" w:cs="Arial"/>
-        </w:rPr>
-        <w:t xml:space="preserve">, Robert C. Martin, S. 94ff.] </w:t>
+        <w:t xml:space="preserve">Methoden sollen nicht an einem gemeinsamen Ort gelagert werden, nur in den Modulen, die die gemeinsamen Parameter benötigen. Das bedeutet für die Architektur, dass nur Module eingebunden werden sollen, die wirklich für die Funktionalität des Moduls gebraucht wird. [Clean Architecture, Robert C. Martin, S. 94ff.] </w:t>
       </w:r>
     </w:p>
     <w:p>
@@ -3211,21 +3223,7 @@
         <w:rPr>
           <w:rFonts w:ascii="Arial" w:hAnsi="Arial" w:cs="Arial"/>
         </w:rPr>
-        <w:t xml:space="preserve">Dieses Prinzip soll mit der Clean </w:t>
-      </w:r>
-      <w:proofErr w:type="spellStart"/>
-      <w:r>
-        <w:rPr>
-          <w:rFonts w:ascii="Arial" w:hAnsi="Arial" w:cs="Arial"/>
-        </w:rPr>
-        <w:t>Architecture</w:t>
-      </w:r>
-      <w:proofErr w:type="spellEnd"/>
-      <w:r>
-        <w:rPr>
-          <w:rFonts w:ascii="Arial" w:hAnsi="Arial" w:cs="Arial"/>
-        </w:rPr>
-        <w:t xml:space="preserve"> realisiert werden.</w:t>
+        <w:t>Dieses Prinzip soll mit der Clean Architecture realisiert werden.</w:t>
       </w:r>
     </w:p>
     <w:p>
@@ -3273,21 +3271,7 @@
         <w:rPr>
           <w:rFonts w:ascii="Arial" w:hAnsi="Arial" w:cs="Arial"/>
         </w:rPr>
-        <w:t xml:space="preserve"> [Clean </w:t>
-      </w:r>
-      <w:proofErr w:type="spellStart"/>
-      <w:r>
-        <w:rPr>
-          <w:rFonts w:ascii="Arial" w:hAnsi="Arial" w:cs="Arial"/>
-        </w:rPr>
-        <w:t>Architecture</w:t>
-      </w:r>
-      <w:proofErr w:type="spellEnd"/>
-      <w:r>
-        <w:rPr>
-          <w:rFonts w:ascii="Arial" w:hAnsi="Arial" w:cs="Arial"/>
-        </w:rPr>
-        <w:t>, Robert C. Martin, S. 98ff.]</w:t>
+        <w:t xml:space="preserve"> [Clean Architecture, Robert C. Martin, S. 98ff.]</w:t>
       </w:r>
       <w:r>
         <w:rPr>
@@ -3313,7 +3297,7 @@
           <w:szCs w:val="24"/>
         </w:rPr>
       </w:pPr>
-      <w:bookmarkStart w:id="8" w:name="_Toc69157785"/>
+      <w:bookmarkStart w:id="7" w:name="_Toc69157785"/>
       <w:proofErr w:type="spellStart"/>
       <w:r>
         <w:rPr>
@@ -3337,7 +3321,7 @@
         </w:rPr>
         <w:t xml:space="preserve"> (mind. 2)</w:t>
       </w:r>
-      <w:bookmarkEnd w:id="8"/>
+      <w:bookmarkEnd w:id="7"/>
       <w:r>
         <w:rPr>
           <w:rFonts w:ascii="Arial" w:hAnsi="Arial" w:cs="Arial"/>
@@ -3410,49 +3394,151 @@
           <w:sz w:val="24"/>
           <w:szCs w:val="24"/>
         </w:rPr>
+        <w:t xml:space="preserve"> Shotgun Operation Gefahr mit aktueller Realisierung -&gt; resultiert in Feature Neid</w:t>
+      </w:r>
+      <w:r>
+        <w:rPr>
+          <w:rFonts w:ascii="Arial" w:hAnsi="Arial" w:cs="Arial"/>
+          <w:b/>
+          <w:color w:val="auto"/>
+          <w:sz w:val="24"/>
+          <w:szCs w:val="24"/>
+        </w:rPr>
+        <w:t>)</w:t>
+      </w:r>
+    </w:p>
+    <w:p>
+      <w:pPr>
+        <w:spacing w:line="360" w:lineRule="auto"/>
+        <w:jc w:val="both"/>
+        <w:rPr>
+          <w:rFonts w:ascii="Arial" w:hAnsi="Arial" w:cs="Arial"/>
+        </w:rPr>
+      </w:pPr>
+      <w:proofErr w:type="spellStart"/>
+      <w:r>
+        <w:rPr>
+          <w:rFonts w:ascii="Arial" w:hAnsi="Arial" w:cs="Arial"/>
+        </w:rPr>
+        <w:t>Refactoring</w:t>
+      </w:r>
+      <w:proofErr w:type="spellEnd"/>
+      <w:r>
+        <w:rPr>
+          <w:rFonts w:ascii="Arial" w:hAnsi="Arial" w:cs="Arial"/>
+        </w:rPr>
+        <w:t xml:space="preserve"> verändert das Programm in kleinen Schritten, dass wenn ein Fehler passiert, is</w:t>
+      </w:r>
+      <w:r>
+        <w:rPr>
+          <w:rFonts w:ascii="Arial" w:hAnsi="Arial" w:cs="Arial"/>
+        </w:rPr>
+        <w:t xml:space="preserve">t es einfach, den Bug </w:t>
+      </w:r>
+      <w:proofErr w:type="spellStart"/>
+      <w:proofErr w:type="gramStart"/>
+      <w:r>
+        <w:rPr>
+          <w:rFonts w:ascii="Arial" w:hAnsi="Arial" w:cs="Arial"/>
+        </w:rPr>
+        <w:t>zufinden</w:t>
+      </w:r>
+      <w:proofErr w:type="spellEnd"/>
+      <w:r>
+        <w:rPr>
+          <w:rFonts w:ascii="Arial" w:hAnsi="Arial" w:cs="Arial"/>
+        </w:rPr>
+        <w:t>.[</w:t>
+      </w:r>
+      <w:proofErr w:type="spellStart"/>
+      <w:proofErr w:type="gramEnd"/>
+      <w:r>
+        <w:rPr>
+          <w:rFonts w:ascii="Arial" w:hAnsi="Arial" w:cs="Arial"/>
+        </w:rPr>
+        <w:t>Refactoring</w:t>
+      </w:r>
+      <w:proofErr w:type="spellEnd"/>
+      <w:r>
+        <w:rPr>
+          <w:rFonts w:ascii="Arial" w:hAnsi="Arial" w:cs="Arial"/>
+        </w:rPr>
+        <w:t xml:space="preserve"> – </w:t>
+      </w:r>
+      <w:proofErr w:type="spellStart"/>
+      <w:r>
+        <w:rPr>
+          <w:rFonts w:ascii="Arial" w:hAnsi="Arial" w:cs="Arial"/>
+        </w:rPr>
+        <w:t>Improving</w:t>
+      </w:r>
+      <w:proofErr w:type="spellEnd"/>
+      <w:r>
+        <w:rPr>
+          <w:rFonts w:ascii="Arial" w:hAnsi="Arial" w:cs="Arial"/>
+        </w:rPr>
         <w:t xml:space="preserve"> </w:t>
       </w:r>
       <w:proofErr w:type="spellStart"/>
       <w:r>
         <w:rPr>
           <w:rFonts w:ascii="Arial" w:hAnsi="Arial" w:cs="Arial"/>
-          <w:b/>
-          <w:color w:val="auto"/>
-          <w:sz w:val="24"/>
-          <w:szCs w:val="24"/>
-        </w:rPr>
-        <w:t>Shotgun</w:t>
-      </w:r>
-      <w:proofErr w:type="spellEnd"/>
-      <w:r>
-        <w:rPr>
-          <w:rFonts w:ascii="Arial" w:hAnsi="Arial" w:cs="Arial"/>
-          <w:b/>
-          <w:color w:val="auto"/>
-          <w:sz w:val="24"/>
-          <w:szCs w:val="24"/>
-        </w:rPr>
-        <w:t xml:space="preserve"> Operation Gefahr mit aktueller Realisierung -&gt; resultiert in Feature Neid</w:t>
-      </w:r>
-      <w:r>
-        <w:rPr>
-          <w:rFonts w:ascii="Arial" w:hAnsi="Arial" w:cs="Arial"/>
-          <w:b/>
-          <w:color w:val="auto"/>
-          <w:sz w:val="24"/>
-          <w:szCs w:val="24"/>
-        </w:rPr>
-        <w:t>)</w:t>
-      </w:r>
-    </w:p>
-    <w:p>
-      <w:pPr>
-        <w:spacing w:line="360" w:lineRule="auto"/>
-        <w:jc w:val="both"/>
-        <w:rPr>
-          <w:rFonts w:ascii="Arial" w:hAnsi="Arial" w:cs="Arial"/>
-        </w:rPr>
-      </w:pPr>
+        </w:rPr>
+        <w:t>the</w:t>
+      </w:r>
+      <w:proofErr w:type="spellEnd"/>
+      <w:r>
+        <w:rPr>
+          <w:rFonts w:ascii="Arial" w:hAnsi="Arial" w:cs="Arial"/>
+        </w:rPr>
+        <w:t xml:space="preserve"> Design </w:t>
+      </w:r>
+      <w:proofErr w:type="spellStart"/>
+      <w:r>
+        <w:rPr>
+          <w:rFonts w:ascii="Arial" w:hAnsi="Arial" w:cs="Arial"/>
+        </w:rPr>
+        <w:t>of</w:t>
+      </w:r>
+      <w:proofErr w:type="spellEnd"/>
+      <w:r>
+        <w:rPr>
+          <w:rFonts w:ascii="Arial" w:hAnsi="Arial" w:cs="Arial"/>
+        </w:rPr>
+        <w:t xml:space="preserve"> </w:t>
+      </w:r>
+      <w:proofErr w:type="spellStart"/>
+      <w:r>
+        <w:rPr>
+          <w:rFonts w:ascii="Arial" w:hAnsi="Arial" w:cs="Arial"/>
+        </w:rPr>
+        <w:t>Existing</w:t>
+      </w:r>
+      <w:proofErr w:type="spellEnd"/>
+      <w:r>
+        <w:rPr>
+          <w:rFonts w:ascii="Arial" w:hAnsi="Arial" w:cs="Arial"/>
+        </w:rPr>
+        <w:t xml:space="preserve"> Code</w:t>
+      </w:r>
+      <w:r>
+        <w:rPr>
+          <w:rFonts w:ascii="Arial" w:hAnsi="Arial" w:cs="Arial"/>
+        </w:rPr>
+        <w:t>, Martin C. Fowler, S. 13</w:t>
+      </w:r>
+      <w:r>
+        <w:rPr>
+          <w:rFonts w:ascii="Arial" w:hAnsi="Arial" w:cs="Arial"/>
+        </w:rPr>
+        <w:t>]</w:t>
+      </w:r>
+      <w:r>
+        <w:rPr>
+          <w:rFonts w:ascii="Arial" w:hAnsi="Arial" w:cs="Arial"/>
+        </w:rPr>
+        <w:t xml:space="preserve"> Das </w:t>
+      </w:r>
       <w:proofErr w:type="spellStart"/>
       <w:r>
         <w:rPr>
@@ -3465,27 +3551,13 @@
         <w:rPr>
           <w:rFonts w:ascii="Arial" w:hAnsi="Arial" w:cs="Arial"/>
         </w:rPr>
-        <w:t xml:space="preserve"> verändert das Programm in kleinen Schritten, dass wenn ein Fehler passiert, is</w:t>
-      </w:r>
-      <w:r>
-        <w:rPr>
-          <w:rFonts w:ascii="Arial" w:hAnsi="Arial" w:cs="Arial"/>
-        </w:rPr>
-        <w:t xml:space="preserve">t es einfach, den Bug </w:t>
-      </w:r>
-      <w:proofErr w:type="spellStart"/>
-      <w:r>
-        <w:rPr>
-          <w:rFonts w:ascii="Arial" w:hAnsi="Arial" w:cs="Arial"/>
-        </w:rPr>
-        <w:t>zufinden</w:t>
-      </w:r>
-      <w:proofErr w:type="spellEnd"/>
-      <w:r>
-        <w:rPr>
-          <w:rFonts w:ascii="Arial" w:hAnsi="Arial" w:cs="Arial"/>
-        </w:rPr>
-        <w:t>.[</w:t>
+        <w:t xml:space="preserve"> hilft interne Änderungen der internen Struktur des Systems zu verstehen und günstiger zu verändern, ohne sein beobachtbares Verhalten zu ändern. [S. 56]</w:t>
+      </w:r>
+      <w:r>
+        <w:rPr>
+          <w:rFonts w:ascii="Arial" w:hAnsi="Arial" w:cs="Arial"/>
+        </w:rPr>
+        <w:t xml:space="preserve"> Das Verhalten soll in mehreren kleineren Teilschritten zur Erhaltung des Verhaltens möglich sein, wobei zu jedem Zeitpunkt ein Beenden des </w:t>
       </w:r>
       <w:proofErr w:type="spellStart"/>
       <w:r>
@@ -3499,81 +3571,7 @@
         <w:rPr>
           <w:rFonts w:ascii="Arial" w:hAnsi="Arial" w:cs="Arial"/>
         </w:rPr>
-        <w:t xml:space="preserve"> – </w:t>
-      </w:r>
-      <w:proofErr w:type="spellStart"/>
-      <w:r>
-        <w:rPr>
-          <w:rFonts w:ascii="Arial" w:hAnsi="Arial" w:cs="Arial"/>
-        </w:rPr>
-        <w:t>Improving</w:t>
-      </w:r>
-      <w:proofErr w:type="spellEnd"/>
-      <w:r>
-        <w:rPr>
-          <w:rFonts w:ascii="Arial" w:hAnsi="Arial" w:cs="Arial"/>
-        </w:rPr>
-        <w:t xml:space="preserve"> </w:t>
-      </w:r>
-      <w:proofErr w:type="spellStart"/>
-      <w:r>
-        <w:rPr>
-          <w:rFonts w:ascii="Arial" w:hAnsi="Arial" w:cs="Arial"/>
-        </w:rPr>
-        <w:t>the</w:t>
-      </w:r>
-      <w:proofErr w:type="spellEnd"/>
-      <w:r>
-        <w:rPr>
-          <w:rFonts w:ascii="Arial" w:hAnsi="Arial" w:cs="Arial"/>
-        </w:rPr>
-        <w:t xml:space="preserve"> Design </w:t>
-      </w:r>
-      <w:proofErr w:type="spellStart"/>
-      <w:r>
-        <w:rPr>
-          <w:rFonts w:ascii="Arial" w:hAnsi="Arial" w:cs="Arial"/>
-        </w:rPr>
-        <w:t>of</w:t>
-      </w:r>
-      <w:proofErr w:type="spellEnd"/>
-      <w:r>
-        <w:rPr>
-          <w:rFonts w:ascii="Arial" w:hAnsi="Arial" w:cs="Arial"/>
-        </w:rPr>
-        <w:t xml:space="preserve"> </w:t>
-      </w:r>
-      <w:proofErr w:type="spellStart"/>
-      <w:r>
-        <w:rPr>
-          <w:rFonts w:ascii="Arial" w:hAnsi="Arial" w:cs="Arial"/>
-        </w:rPr>
-        <w:t>Existing</w:t>
-      </w:r>
-      <w:proofErr w:type="spellEnd"/>
-      <w:r>
-        <w:rPr>
-          <w:rFonts w:ascii="Arial" w:hAnsi="Arial" w:cs="Arial"/>
-        </w:rPr>
-        <w:t xml:space="preserve"> Code</w:t>
-      </w:r>
-      <w:r>
-        <w:rPr>
-          <w:rFonts w:ascii="Arial" w:hAnsi="Arial" w:cs="Arial"/>
-        </w:rPr>
-        <w:t>, Martin C. Fowler, S. 13</w:t>
-      </w:r>
-      <w:r>
-        <w:rPr>
-          <w:rFonts w:ascii="Arial" w:hAnsi="Arial" w:cs="Arial"/>
-        </w:rPr>
-        <w:t>]</w:t>
-      </w:r>
-      <w:r>
-        <w:rPr>
-          <w:rFonts w:ascii="Arial" w:hAnsi="Arial" w:cs="Arial"/>
-        </w:rPr>
-        <w:t xml:space="preserve"> Das </w:t>
+        <w:t xml:space="preserve"> möglich sein soll. [S. 56f.] </w:t>
       </w:r>
       <w:proofErr w:type="spellStart"/>
       <w:r>
@@ -3587,13 +3585,45 @@
         <w:rPr>
           <w:rFonts w:ascii="Arial" w:hAnsi="Arial" w:cs="Arial"/>
         </w:rPr>
-        <w:t xml:space="preserve"> hilft interne Änderungen der internen Struktur des Systems zu verstehen und günstiger zu verändern, ohne sein beobachtbares Verhalten zu ändern. [S. 56]</w:t>
-      </w:r>
-      <w:r>
-        <w:rPr>
-          <w:rFonts w:ascii="Arial" w:hAnsi="Arial" w:cs="Arial"/>
-        </w:rPr>
-        <w:t xml:space="preserve"> Das Verhalten soll in mehreren kleineren Teilschritten zur Erhaltung des Verhaltens möglich sein, wobei zu jedem Zeitpunkt ein Beenden des </w:t>
+        <w:t xml:space="preserve"> wird als </w:t>
+      </w:r>
+      <w:r>
+        <w:rPr>
+          <w:rFonts w:ascii="Arial" w:hAnsi="Arial" w:cs="Arial"/>
+        </w:rPr>
+        <w:t>das Säubern</w:t>
+      </w:r>
+      <w:r>
+        <w:rPr>
+          <w:rFonts w:ascii="Arial" w:hAnsi="Arial" w:cs="Arial"/>
+        </w:rPr>
+        <w:t xml:space="preserve"> und </w:t>
+      </w:r>
+      <w:r>
+        <w:rPr>
+          <w:rFonts w:ascii="Arial" w:hAnsi="Arial" w:cs="Arial"/>
+        </w:rPr>
+        <w:t>Reorganisieren</w:t>
+      </w:r>
+      <w:r>
+        <w:rPr>
+          <w:rFonts w:ascii="Arial" w:hAnsi="Arial" w:cs="Arial"/>
+        </w:rPr>
+        <w:t xml:space="preserve"> der </w:t>
+      </w:r>
+      <w:proofErr w:type="spellStart"/>
+      <w:r>
+        <w:rPr>
+          <w:rFonts w:ascii="Arial" w:hAnsi="Arial" w:cs="Arial"/>
+        </w:rPr>
+        <w:t>Codesbasis</w:t>
+      </w:r>
+      <w:proofErr w:type="spellEnd"/>
+      <w:r>
+        <w:rPr>
+          <w:rFonts w:ascii="Arial" w:hAnsi="Arial" w:cs="Arial"/>
+        </w:rPr>
+        <w:t xml:space="preserve"> verstanden und ähnelt einer Optimierung der Performance. [S. 57] </w:t>
       </w:r>
       <w:proofErr w:type="spellStart"/>
       <w:r>
@@ -3607,7 +3637,13 @@
         <w:rPr>
           <w:rFonts w:ascii="Arial" w:hAnsi="Arial" w:cs="Arial"/>
         </w:rPr>
-        <w:t xml:space="preserve"> möglich sein soll. [S. 56f.] </w:t>
+        <w:t xml:space="preserve"> ist kein Zusatz von Funktionalität, sondern soll im ständigen Wechsel mit der Funktionalität angewandt werden. [S. 57f.]</w:t>
+      </w:r>
+      <w:r>
+        <w:rPr>
+          <w:rFonts w:ascii="Arial" w:hAnsi="Arial" w:cs="Arial"/>
+        </w:rPr>
+        <w:t xml:space="preserve"> Durch </w:t>
       </w:r>
       <w:proofErr w:type="spellStart"/>
       <w:r>
@@ -3621,35 +3657,7 @@
         <w:rPr>
           <w:rFonts w:ascii="Arial" w:hAnsi="Arial" w:cs="Arial"/>
         </w:rPr>
-        <w:t xml:space="preserve"> wird als das säubern und </w:t>
-      </w:r>
-      <w:proofErr w:type="spellStart"/>
-      <w:r>
-        <w:rPr>
-          <w:rFonts w:ascii="Arial" w:hAnsi="Arial" w:cs="Arial"/>
-        </w:rPr>
-        <w:t>reoganisieren</w:t>
-      </w:r>
-      <w:proofErr w:type="spellEnd"/>
-      <w:r>
-        <w:rPr>
-          <w:rFonts w:ascii="Arial" w:hAnsi="Arial" w:cs="Arial"/>
-        </w:rPr>
-        <w:t xml:space="preserve"> der </w:t>
-      </w:r>
-      <w:proofErr w:type="spellStart"/>
-      <w:r>
-        <w:rPr>
-          <w:rFonts w:ascii="Arial" w:hAnsi="Arial" w:cs="Arial"/>
-        </w:rPr>
-        <w:t>Codesbasis</w:t>
-      </w:r>
-      <w:proofErr w:type="spellEnd"/>
-      <w:r>
-        <w:rPr>
-          <w:rFonts w:ascii="Arial" w:hAnsi="Arial" w:cs="Arial"/>
-        </w:rPr>
-        <w:t xml:space="preserve"> verstanden und ähnelt einer Optimierung der Performance. [S. 57] </w:t>
+        <w:t xml:space="preserve"> kann die Software auf aktuelle Nöte passend ausgelegt werden. Sobald Änderungen notwendig und verstanden werden, kann die Architektur durch </w:t>
       </w:r>
       <w:proofErr w:type="spellStart"/>
       <w:r>
@@ -3663,41 +3671,19 @@
         <w:rPr>
           <w:rFonts w:ascii="Arial" w:hAnsi="Arial" w:cs="Arial"/>
         </w:rPr>
-        <w:t xml:space="preserve"> ist kein Zusatz von Funktionalität, sondern soll im ständigen Wechsel mit der Funktionalität angewandt werden. [S. 57f.]</w:t>
-      </w:r>
-      <w:r>
-        <w:rPr>
-          <w:rFonts w:ascii="Arial" w:hAnsi="Arial" w:cs="Arial"/>
-        </w:rPr>
-        <w:t xml:space="preserve"> Durch </w:t>
-      </w:r>
-      <w:proofErr w:type="spellStart"/>
-      <w:r>
-        <w:rPr>
-          <w:rFonts w:ascii="Arial" w:hAnsi="Arial" w:cs="Arial"/>
-        </w:rPr>
-        <w:t>Refactoring</w:t>
-      </w:r>
-      <w:proofErr w:type="spellEnd"/>
-      <w:r>
-        <w:rPr>
-          <w:rFonts w:ascii="Arial" w:hAnsi="Arial" w:cs="Arial"/>
-        </w:rPr>
-        <w:t xml:space="preserve"> kann die Software auf aktuelle Nöte passend ausgelegt werden. Sobald Änderungen notwendig und verstanden werden, kann die Architektur durch </w:t>
-      </w:r>
-      <w:proofErr w:type="spellStart"/>
-      <w:r>
-        <w:rPr>
-          <w:rFonts w:ascii="Arial" w:hAnsi="Arial" w:cs="Arial"/>
-        </w:rPr>
-        <w:t>Refactoring</w:t>
-      </w:r>
-      <w:proofErr w:type="spellEnd"/>
-      <w:r>
-        <w:rPr>
-          <w:rFonts w:ascii="Arial" w:hAnsi="Arial" w:cs="Arial"/>
-        </w:rPr>
-        <w:t xml:space="preserve"> an die Neuerungen angepasst werden. Auch zusätzliche Parameter, die für die aktuelle Software Version nicht verwendet werden, können identifiziert und aus dem System entfernt werden. Dabei werden die Prinzipien „Simple Design“, „Inkrementelles Design“ und „</w:t>
+        <w:t xml:space="preserve"> an die Neuerungen angepasst werden. Auch zusätzliche Parameter, die für die aktuelle </w:t>
+      </w:r>
+      <w:r>
+        <w:rPr>
+          <w:rFonts w:ascii="Arial" w:hAnsi="Arial" w:cs="Arial"/>
+        </w:rPr>
+        <w:t>Softwareversion</w:t>
+      </w:r>
+      <w:r>
+        <w:rPr>
+          <w:rFonts w:ascii="Arial" w:hAnsi="Arial" w:cs="Arial"/>
+        </w:rPr>
+        <w:t xml:space="preserve"> nicht verwendet werden, können identifiziert und aus dem System entfernt werden. Dabei werden die Prinzipien „Simple Design“, „Inkrementelles Design“ und „</w:t>
       </w:r>
       <w:proofErr w:type="spellStart"/>
       <w:r>
@@ -3934,7 +3920,7 @@
           <w:szCs w:val="24"/>
         </w:rPr>
       </w:pPr>
-      <w:bookmarkStart w:id="9" w:name="_Toc69157786"/>
+      <w:bookmarkStart w:id="8" w:name="_Toc69157786"/>
       <w:r>
         <w:rPr>
           <w:rFonts w:ascii="Arial" w:hAnsi="Arial" w:cs="Arial"/>
@@ -3943,31 +3929,9 @@
           <w:sz w:val="24"/>
           <w:szCs w:val="24"/>
         </w:rPr>
-        <w:t xml:space="preserve">Clean </w:t>
-      </w:r>
-      <w:proofErr w:type="spellStart"/>
-      <w:r>
-        <w:rPr>
-          <w:rFonts w:ascii="Arial" w:hAnsi="Arial" w:cs="Arial"/>
-          <w:b/>
-          <w:color w:val="auto"/>
-          <w:sz w:val="24"/>
-          <w:szCs w:val="24"/>
-        </w:rPr>
-        <w:t>Architecture</w:t>
-      </w:r>
-      <w:proofErr w:type="spellEnd"/>
-      <w:r>
-        <w:rPr>
-          <w:rFonts w:ascii="Arial" w:hAnsi="Arial" w:cs="Arial"/>
-          <w:b/>
-          <w:color w:val="auto"/>
-          <w:sz w:val="24"/>
-          <w:szCs w:val="24"/>
-        </w:rPr>
-        <w:t xml:space="preserve"> </w:t>
-      </w:r>
-      <w:bookmarkEnd w:id="9"/>
+        <w:t xml:space="preserve">Clean Architecture </w:t>
+      </w:r>
+      <w:bookmarkEnd w:id="8"/>
     </w:p>
     <w:p>
       <w:pPr>
@@ -4076,25 +4040,7 @@
           <w:sz w:val="24"/>
           <w:szCs w:val="24"/>
         </w:rPr>
-        <w:t xml:space="preserve"> zeigt die Darstellung der Anwendung nach Einteilen in drei entsprechende Schichten der Clean </w:t>
-      </w:r>
-      <w:proofErr w:type="spellStart"/>
-      <w:r>
-        <w:rPr>
-          <w:rFonts w:ascii="Arial" w:hAnsi="Arial" w:cs="Arial"/>
-          <w:sz w:val="24"/>
-          <w:szCs w:val="24"/>
-        </w:rPr>
-        <w:t>Architecture</w:t>
-      </w:r>
-      <w:proofErr w:type="spellEnd"/>
-      <w:r>
-        <w:rPr>
-          <w:rFonts w:ascii="Arial" w:hAnsi="Arial" w:cs="Arial"/>
-          <w:sz w:val="24"/>
-          <w:szCs w:val="24"/>
-        </w:rPr>
-        <w:t xml:space="preserve"> „</w:t>
+        <w:t xml:space="preserve"> zeigt die Darstellung der Anwendung nach Einteilen in drei entsprechende Schichten der Clean Architecture „</w:t>
       </w:r>
       <w:proofErr w:type="spellStart"/>
       <w:r>
@@ -4170,7 +4116,6 @@
         </w:rPr>
         <w:t>„</w:t>
       </w:r>
-      <w:proofErr w:type="spellStart"/>
       <w:r>
         <w:rPr>
           <w:rFonts w:ascii="Arial" w:hAnsi="Arial" w:cs="Arial"/>
@@ -4187,7 +4132,6 @@
         </w:rPr>
         <w:t>s</w:t>
       </w:r>
-      <w:proofErr w:type="spellEnd"/>
       <w:r>
         <w:rPr>
           <w:rFonts w:ascii="Arial" w:hAnsi="Arial" w:cs="Arial"/>
@@ -4273,8 +4217,8 @@
           <w:szCs w:val="24"/>
         </w:rPr>
       </w:pPr>
-      <w:bookmarkStart w:id="10" w:name="_Ref72002252"/>
-      <w:bookmarkStart w:id="11" w:name="_Toc72005059"/>
+      <w:bookmarkStart w:id="9" w:name="_Ref72002252"/>
+      <w:bookmarkStart w:id="10" w:name="_Toc72005059"/>
       <w:r>
         <w:rPr>
           <w:rFonts w:ascii="Arial" w:hAnsi="Arial" w:cs="Arial"/>
@@ -4336,30 +4280,18 @@
         </w:rPr>
         <w:fldChar w:fldCharType="end"/>
       </w:r>
+      <w:bookmarkEnd w:id="9"/>
+      <w:r>
+        <w:rPr>
+          <w:rFonts w:ascii="Arial" w:hAnsi="Arial" w:cs="Arial"/>
+          <w:i w:val="0"/>
+          <w:color w:val="auto"/>
+          <w:sz w:val="24"/>
+          <w:szCs w:val="24"/>
+        </w:rPr>
+        <w:t>: Die Architektur nach Vorschlag der Clean Architecture</w:t>
+      </w:r>
       <w:bookmarkEnd w:id="10"/>
-      <w:r>
-        <w:rPr>
-          <w:rFonts w:ascii="Arial" w:hAnsi="Arial" w:cs="Arial"/>
-          <w:i w:val="0"/>
-          <w:color w:val="auto"/>
-          <w:sz w:val="24"/>
-          <w:szCs w:val="24"/>
-        </w:rPr>
-        <w:t xml:space="preserve">: Die Architektur nach Vorschlag der Clean </w:t>
-      </w:r>
-      <w:proofErr w:type="spellStart"/>
-      <w:r>
-        <w:rPr>
-          <w:rFonts w:ascii="Arial" w:hAnsi="Arial" w:cs="Arial"/>
-          <w:i w:val="0"/>
-          <w:color w:val="auto"/>
-          <w:sz w:val="24"/>
-          <w:szCs w:val="24"/>
-        </w:rPr>
-        <w:t>Architecture</w:t>
-      </w:r>
-      <w:bookmarkEnd w:id="11"/>
-      <w:proofErr w:type="spellEnd"/>
     </w:p>
     <w:p>
       <w:pPr>
@@ -4485,43 +4417,23 @@
           <w:sz w:val="24"/>
           <w:szCs w:val="24"/>
         </w:rPr>
-        <w:t xml:space="preserve"> zeigt die Abbildung des entwickelten Systems mit Beziehungen zueinander. Die Beziehungen als Pfeile mit gegebener Richtung dargestellt. Es fällt auf, dass die Beziehungen zwischen „Adapter“ und  „</w:t>
-      </w:r>
-      <w:proofErr w:type="spellStart"/>
-      <w:r>
-        <w:rPr>
-          <w:rFonts w:ascii="Arial" w:hAnsi="Arial" w:cs="Arial"/>
-          <w:sz w:val="24"/>
-          <w:szCs w:val="24"/>
-        </w:rPr>
-        <w:t>Plugin</w:t>
-      </w:r>
-      <w:proofErr w:type="spellEnd"/>
-      <w:r>
-        <w:rPr>
-          <w:rFonts w:ascii="Arial" w:hAnsi="Arial" w:cs="Arial"/>
-          <w:sz w:val="24"/>
-          <w:szCs w:val="24"/>
-        </w:rPr>
-        <w:t xml:space="preserve">“ nicht in eine gemeinsame Richtung verlaufen. Das bedeutet, die Clean </w:t>
-      </w:r>
-      <w:proofErr w:type="spellStart"/>
-      <w:r>
-        <w:rPr>
-          <w:rFonts w:ascii="Arial" w:hAnsi="Arial" w:cs="Arial"/>
-          <w:sz w:val="24"/>
-          <w:szCs w:val="24"/>
-        </w:rPr>
-        <w:t>Architecture</w:t>
-      </w:r>
-      <w:proofErr w:type="spellEnd"/>
-      <w:r>
-        <w:rPr>
-          <w:rFonts w:ascii="Arial" w:hAnsi="Arial" w:cs="Arial"/>
-          <w:sz w:val="24"/>
-          <w:szCs w:val="24"/>
-        </w:rPr>
-        <w:t xml:space="preserve"> ist nicht gegeben.</w:t>
+        <w:t xml:space="preserve"> zeigt die Abbildung des entwickelten Systems mit Beziehungen zueinander. Die Beziehungen als Pfeile mit gegebener Richtung dargestellt. Es fällt auf, dass die Beziehungen zwischen „Adapter“ </w:t>
+      </w:r>
+      <w:r>
+        <w:rPr>
+          <w:rFonts w:ascii="Arial" w:hAnsi="Arial" w:cs="Arial"/>
+          <w:sz w:val="24"/>
+          <w:szCs w:val="24"/>
+        </w:rPr>
+        <w:t>und „</w:t>
+      </w:r>
+      <w:r>
+        <w:rPr>
+          <w:rFonts w:ascii="Arial" w:hAnsi="Arial" w:cs="Arial"/>
+          <w:sz w:val="24"/>
+          <w:szCs w:val="24"/>
+        </w:rPr>
+        <w:t>Plugin“ nicht in eine gemeinsame Richtung verlaufen. Das bedeutet, die Clean Architecture ist nicht gegeben.</w:t>
       </w:r>
     </w:p>
     <w:p>
@@ -4587,8 +4499,8 @@
           <w:szCs w:val="24"/>
         </w:rPr>
       </w:pPr>
-      <w:bookmarkStart w:id="12" w:name="_Ref72003118"/>
-      <w:bookmarkStart w:id="13" w:name="_Toc72005060"/>
+      <w:bookmarkStart w:id="11" w:name="_Ref72003118"/>
+      <w:bookmarkStart w:id="12" w:name="_Toc72005060"/>
       <w:r>
         <w:rPr>
           <w:rFonts w:ascii="Arial" w:hAnsi="Arial" w:cs="Arial"/>
@@ -4650,18 +4562,18 @@
         </w:rPr>
         <w:fldChar w:fldCharType="end"/>
       </w:r>
+      <w:bookmarkEnd w:id="11"/>
+      <w:r>
+        <w:rPr>
+          <w:rFonts w:ascii="Arial" w:hAnsi="Arial" w:cs="Arial"/>
+          <w:i w:val="0"/>
+          <w:color w:val="auto"/>
+          <w:sz w:val="24"/>
+          <w:szCs w:val="24"/>
+        </w:rPr>
+        <w:t>: Beziehungen des Moduls zueinander</w:t>
+      </w:r>
       <w:bookmarkEnd w:id="12"/>
-      <w:r>
-        <w:rPr>
-          <w:rFonts w:ascii="Arial" w:hAnsi="Arial" w:cs="Arial"/>
-          <w:i w:val="0"/>
-          <w:color w:val="auto"/>
-          <w:sz w:val="24"/>
-          <w:szCs w:val="24"/>
-        </w:rPr>
-        <w:t>: Beziehungen des Moduls zueinander</w:t>
-      </w:r>
-      <w:bookmarkEnd w:id="13"/>
     </w:p>
     <w:p>
       <w:pPr>
@@ -4680,25 +4592,7 @@
           <w:szCs w:val="24"/>
         </w:rPr>
         <w:lastRenderedPageBreak/>
-        <w:t>Darauf aufsetzend soll die Richtung des Pfeils zwischen „</w:t>
-      </w:r>
-      <w:proofErr w:type="spellStart"/>
-      <w:r>
-        <w:rPr>
-          <w:rFonts w:ascii="Arial" w:hAnsi="Arial" w:cs="Arial"/>
-          <w:sz w:val="24"/>
-          <w:szCs w:val="24"/>
-        </w:rPr>
-        <w:t>Plugin</w:t>
-      </w:r>
-      <w:proofErr w:type="spellEnd"/>
-      <w:r>
-        <w:rPr>
-          <w:rFonts w:ascii="Arial" w:hAnsi="Arial" w:cs="Arial"/>
-          <w:sz w:val="24"/>
-          <w:szCs w:val="24"/>
-        </w:rPr>
-        <w:t>/</w:t>
+        <w:t>Darauf aufsetzend soll die Richtung des Pfeils zwischen „Plugin/</w:t>
       </w:r>
       <w:proofErr w:type="spellStart"/>
       <w:r>
@@ -4734,25 +4628,7 @@
           <w:sz w:val="24"/>
           <w:szCs w:val="24"/>
         </w:rPr>
-        <w:t>“ invertiert werden, sodass „Adapter“ auf „</w:t>
-      </w:r>
-      <w:proofErr w:type="spellStart"/>
-      <w:r>
-        <w:rPr>
-          <w:rFonts w:ascii="Arial" w:hAnsi="Arial" w:cs="Arial"/>
-          <w:sz w:val="24"/>
-          <w:szCs w:val="24"/>
-        </w:rPr>
-        <w:t>Plugin</w:t>
-      </w:r>
-      <w:proofErr w:type="spellEnd"/>
-      <w:r>
-        <w:rPr>
-          <w:rFonts w:ascii="Arial" w:hAnsi="Arial" w:cs="Arial"/>
-          <w:sz w:val="24"/>
-          <w:szCs w:val="24"/>
-        </w:rPr>
-        <w:t xml:space="preserve">“ zugreift.  </w:t>
+        <w:t xml:space="preserve">“ invertiert werden, sodass „Adapter“ auf „Plugin“ zugreift.  </w:t>
       </w:r>
     </w:p>
     <w:p>
@@ -4864,61 +4740,7 @@
           <w:sz w:val="24"/>
           <w:szCs w:val="24"/>
         </w:rPr>
-        <w:t xml:space="preserve"> stellt die Richtung der Aufrufe zwischen den beiden Schichten „Adapter“ und „</w:t>
-      </w:r>
-      <w:proofErr w:type="spellStart"/>
-      <w:r>
-        <w:rPr>
-          <w:rFonts w:ascii="Arial" w:hAnsi="Arial" w:cs="Arial"/>
-          <w:sz w:val="24"/>
-          <w:szCs w:val="24"/>
-        </w:rPr>
-        <w:t>Plugin</w:t>
-      </w:r>
-      <w:proofErr w:type="spellEnd"/>
-      <w:r>
-        <w:rPr>
-          <w:rFonts w:ascii="Arial" w:hAnsi="Arial" w:cs="Arial"/>
-          <w:sz w:val="24"/>
-          <w:szCs w:val="24"/>
-        </w:rPr>
-        <w:t>“ dar. Die Pfeile zeigen von „Adapter“ zu „</w:t>
-      </w:r>
-      <w:proofErr w:type="spellStart"/>
-      <w:r>
-        <w:rPr>
-          <w:rFonts w:ascii="Arial" w:hAnsi="Arial" w:cs="Arial"/>
-          <w:sz w:val="24"/>
-          <w:szCs w:val="24"/>
-        </w:rPr>
-        <w:t>Plugin</w:t>
-      </w:r>
-      <w:proofErr w:type="spellEnd"/>
-      <w:r>
-        <w:rPr>
-          <w:rFonts w:ascii="Arial" w:hAnsi="Arial" w:cs="Arial"/>
-          <w:sz w:val="24"/>
-          <w:szCs w:val="24"/>
-        </w:rPr>
-        <w:t xml:space="preserve">“. Die Abhängigkeiten können entsprechend [Robert C. Martin: Clean </w:t>
-      </w:r>
-      <w:proofErr w:type="spellStart"/>
-      <w:r>
-        <w:rPr>
-          <w:rFonts w:ascii="Arial" w:hAnsi="Arial" w:cs="Arial"/>
-          <w:sz w:val="24"/>
-          <w:szCs w:val="24"/>
-        </w:rPr>
-        <w:t>Architecture</w:t>
-      </w:r>
-      <w:proofErr w:type="spellEnd"/>
-      <w:r>
-        <w:rPr>
-          <w:rFonts w:ascii="Arial" w:hAnsi="Arial" w:cs="Arial"/>
-          <w:sz w:val="24"/>
-          <w:szCs w:val="24"/>
-        </w:rPr>
-        <w:t xml:space="preserve">, S. 60ff.] invertiert zum Kontrollfluss (Call) betrachtet werden. </w:t>
+        <w:t xml:space="preserve"> stellt die Richtung der Aufrufe zwischen den beiden Schichten „Adapter“ und „Plugin“ dar. Die Pfeile zeigen von „Adapter“ zu „Plugin“. Die Abhängigkeiten können entsprechend [Robert C. Martin: Clean Architecture, S. 60ff.] invertiert zum Kontrollfluss (Call) betrachtet werden. </w:t>
       </w:r>
     </w:p>
     <w:p>
@@ -5018,7 +4840,41 @@
           <w:sz w:val="24"/>
           <w:szCs w:val="24"/>
         </w:rPr>
-        <w:t xml:space="preserve">Wie bereits beschrieben werden die Richtungen des jeweiligen  Kontrollflusses invertiert zu den Abhängigkeitsflüssen. Selbiges gilt für </w:t>
+        <w:t xml:space="preserve">Wie bereits beschrieben werden die Richtungen des </w:t>
+      </w:r>
+      <w:r>
+        <w:rPr>
+          <w:rFonts w:ascii="Arial" w:hAnsi="Arial" w:cs="Arial"/>
+          <w:sz w:val="24"/>
+          <w:szCs w:val="24"/>
+        </w:rPr>
+        <w:t>jeweiligen Kontrollflusses</w:t>
+      </w:r>
+      <w:r>
+        <w:rPr>
+          <w:rFonts w:ascii="Arial" w:hAnsi="Arial" w:cs="Arial"/>
+          <w:sz w:val="24"/>
+          <w:szCs w:val="24"/>
+        </w:rPr>
+        <w:t xml:space="preserve"> invertiert zu den Abhängigkeitsflüssen. </w:t>
+      </w:r>
+      <w:proofErr w:type="gramStart"/>
+      <w:r>
+        <w:rPr>
+          <w:rFonts w:ascii="Arial" w:hAnsi="Arial" w:cs="Arial"/>
+          <w:sz w:val="24"/>
+          <w:szCs w:val="24"/>
+        </w:rPr>
+        <w:t>Selbiges</w:t>
+      </w:r>
+      <w:proofErr w:type="gramEnd"/>
+      <w:r>
+        <w:rPr>
+          <w:rFonts w:ascii="Arial" w:hAnsi="Arial" w:cs="Arial"/>
+          <w:sz w:val="24"/>
+          <w:szCs w:val="24"/>
+        </w:rPr>
+        <w:t xml:space="preserve"> gilt für </w:t>
       </w:r>
       <w:r>
         <w:rPr>
@@ -5166,8 +5022,8 @@
           <w:szCs w:val="24"/>
         </w:rPr>
       </w:pPr>
-      <w:bookmarkStart w:id="14" w:name="_Ref72002468"/>
-      <w:bookmarkStart w:id="15" w:name="_Toc72005061"/>
+      <w:bookmarkStart w:id="13" w:name="_Ref72002468"/>
+      <w:bookmarkStart w:id="14" w:name="_Toc72005061"/>
       <w:r>
         <w:rPr>
           <w:rFonts w:ascii="Arial" w:hAnsi="Arial" w:cs="Arial"/>
@@ -5229,40 +5085,18 @@
         </w:rPr>
         <w:fldChar w:fldCharType="end"/>
       </w:r>
+      <w:bookmarkEnd w:id="13"/>
+      <w:r>
+        <w:rPr>
+          <w:rFonts w:ascii="Arial" w:hAnsi="Arial" w:cs="Arial"/>
+          <w:i w:val="0"/>
+          <w:color w:val="auto"/>
+          <w:sz w:val="24"/>
+          <w:szCs w:val="24"/>
+        </w:rPr>
+        <w:t>: Cluster Call Butterfly Ansicht des Moduls „Plugin“</w:t>
+      </w:r>
       <w:bookmarkEnd w:id="14"/>
-      <w:r>
-        <w:rPr>
-          <w:rFonts w:ascii="Arial" w:hAnsi="Arial" w:cs="Arial"/>
-          <w:i w:val="0"/>
-          <w:color w:val="auto"/>
-          <w:sz w:val="24"/>
-          <w:szCs w:val="24"/>
-        </w:rPr>
-        <w:t>: Cluster Call Butterfly Ansicht des Moduls „</w:t>
-      </w:r>
-      <w:proofErr w:type="spellStart"/>
-      <w:r>
-        <w:rPr>
-          <w:rFonts w:ascii="Arial" w:hAnsi="Arial" w:cs="Arial"/>
-          <w:i w:val="0"/>
-          <w:color w:val="auto"/>
-          <w:sz w:val="24"/>
-          <w:szCs w:val="24"/>
-        </w:rPr>
-        <w:t>Plugin</w:t>
-      </w:r>
-      <w:proofErr w:type="spellEnd"/>
-      <w:r>
-        <w:rPr>
-          <w:rFonts w:ascii="Arial" w:hAnsi="Arial" w:cs="Arial"/>
-          <w:i w:val="0"/>
-          <w:color w:val="auto"/>
-          <w:sz w:val="24"/>
-          <w:szCs w:val="24"/>
-        </w:rPr>
-        <w:t>“</w:t>
-      </w:r>
-      <w:bookmarkEnd w:id="15"/>
     </w:p>
     <w:p>
       <w:pPr>
@@ -5329,8 +5163,8 @@
           <w:szCs w:val="24"/>
         </w:rPr>
       </w:pPr>
-      <w:bookmarkStart w:id="16" w:name="_Ref72002863"/>
-      <w:bookmarkStart w:id="17" w:name="_Toc72005062"/>
+      <w:bookmarkStart w:id="15" w:name="_Ref72002863"/>
+      <w:bookmarkStart w:id="16" w:name="_Toc72005062"/>
       <w:r>
         <w:rPr>
           <w:rFonts w:ascii="Arial" w:hAnsi="Arial" w:cs="Arial"/>
@@ -5392,18 +5226,18 @@
         </w:rPr>
         <w:fldChar w:fldCharType="end"/>
       </w:r>
+      <w:bookmarkEnd w:id="15"/>
+      <w:r>
+        <w:rPr>
+          <w:rFonts w:ascii="Arial" w:hAnsi="Arial" w:cs="Arial"/>
+          <w:i w:val="0"/>
+          <w:color w:val="auto"/>
+          <w:sz w:val="24"/>
+          <w:szCs w:val="24"/>
+        </w:rPr>
+        <w:t>: Cluster Call Butterfly Ansicht des Moduls „Kern“</w:t>
+      </w:r>
       <w:bookmarkEnd w:id="16"/>
-      <w:r>
-        <w:rPr>
-          <w:rFonts w:ascii="Arial" w:hAnsi="Arial" w:cs="Arial"/>
-          <w:i w:val="0"/>
-          <w:color w:val="auto"/>
-          <w:sz w:val="24"/>
-          <w:szCs w:val="24"/>
-        </w:rPr>
-        <w:t>: Cluster Call Butterfly Ansicht des Moduls „Kern“</w:t>
-      </w:r>
-      <w:bookmarkEnd w:id="17"/>
     </w:p>
     <w:p>
       <w:pPr>
@@ -5471,8 +5305,8 @@
           <w:szCs w:val="24"/>
         </w:rPr>
       </w:pPr>
-      <w:bookmarkStart w:id="18" w:name="_Ref72002977"/>
-      <w:bookmarkStart w:id="19" w:name="_Toc72005063"/>
+      <w:bookmarkStart w:id="17" w:name="_Ref72002977"/>
+      <w:bookmarkStart w:id="18" w:name="_Toc72005063"/>
       <w:r>
         <w:rPr>
           <w:rFonts w:ascii="Arial" w:hAnsi="Arial" w:cs="Arial"/>
@@ -5534,18 +5368,18 @@
         </w:rPr>
         <w:fldChar w:fldCharType="end"/>
       </w:r>
+      <w:bookmarkEnd w:id="17"/>
+      <w:r>
+        <w:rPr>
+          <w:rFonts w:ascii="Arial" w:hAnsi="Arial" w:cs="Arial"/>
+          <w:i w:val="0"/>
+          <w:color w:val="auto"/>
+          <w:sz w:val="24"/>
+          <w:szCs w:val="24"/>
+        </w:rPr>
+        <w:t>: Cluster Call Butterfly Ansicht des Moduls „Adapter“</w:t>
+      </w:r>
       <w:bookmarkEnd w:id="18"/>
-      <w:r>
-        <w:rPr>
-          <w:rFonts w:ascii="Arial" w:hAnsi="Arial" w:cs="Arial"/>
-          <w:i w:val="0"/>
-          <w:color w:val="auto"/>
-          <w:sz w:val="24"/>
-          <w:szCs w:val="24"/>
-        </w:rPr>
-        <w:t>: Cluster Call Butterfly Ansicht des Moduls „Adapter“</w:t>
-      </w:r>
-      <w:bookmarkEnd w:id="19"/>
     </w:p>
     <w:p>
       <w:pPr>
@@ -5705,8 +5539,8 @@
           <w:szCs w:val="24"/>
         </w:rPr>
       </w:pPr>
-      <w:bookmarkStart w:id="20" w:name="_Ref72004621"/>
-      <w:bookmarkStart w:id="21" w:name="_Toc72005064"/>
+      <w:bookmarkStart w:id="19" w:name="_Ref72004621"/>
+      <w:bookmarkStart w:id="20" w:name="_Toc72005064"/>
       <w:r>
         <w:rPr>
           <w:rFonts w:ascii="Arial" w:hAnsi="Arial" w:cs="Arial"/>
@@ -5768,18 +5602,18 @@
         </w:rPr>
         <w:fldChar w:fldCharType="end"/>
       </w:r>
+      <w:bookmarkEnd w:id="19"/>
+      <w:r>
+        <w:rPr>
+          <w:rFonts w:ascii="Arial" w:hAnsi="Arial" w:cs="Arial"/>
+          <w:i w:val="0"/>
+          <w:color w:val="auto"/>
+          <w:sz w:val="24"/>
+          <w:szCs w:val="24"/>
+        </w:rPr>
+        <w:t>: Abstrakte Ansicht der Aufrufe</w:t>
+      </w:r>
       <w:bookmarkEnd w:id="20"/>
-      <w:r>
-        <w:rPr>
-          <w:rFonts w:ascii="Arial" w:hAnsi="Arial" w:cs="Arial"/>
-          <w:i w:val="0"/>
-          <w:color w:val="auto"/>
-          <w:sz w:val="24"/>
-          <w:szCs w:val="24"/>
-        </w:rPr>
-        <w:t>: Abstrakte Ansicht der Aufrufe</w:t>
-      </w:r>
-      <w:bookmarkEnd w:id="21"/>
     </w:p>
     <w:p>
       <w:pPr>
@@ -5879,7 +5713,15 @@
           <w:sz w:val="24"/>
           <w:szCs w:val="24"/>
         </w:rPr>
-        <w:t xml:space="preserve">strukturelle  Komplexität nach der McCabe-Metrik (zyklische Komplexität) sehr gering ist. Mit einer Maßzahl von eins oder zwei sind die implementierten Aufrufe sehr einfach gehalten. </w:t>
+        <w:t>strukturelle Komplexität</w:t>
+      </w:r>
+      <w:r>
+        <w:rPr>
+          <w:rFonts w:ascii="Arial" w:hAnsi="Arial" w:cs="Arial"/>
+          <w:sz w:val="24"/>
+          <w:szCs w:val="24"/>
+        </w:rPr>
+        <w:t xml:space="preserve"> nach der McCabe-Metrik (zyklische Komplexität) sehr gering ist. Mit einer Maßzahl von eins oder zwei sind die implementierten Aufrufe sehr einfach gehalten. </w:t>
       </w:r>
       <w:r>
         <w:rPr>
@@ -5959,8 +5801,8 @@
           <w:szCs w:val="24"/>
         </w:rPr>
       </w:pPr>
-      <w:bookmarkStart w:id="22" w:name="_Ref72004739"/>
-      <w:bookmarkStart w:id="23" w:name="_Toc72005065"/>
+      <w:bookmarkStart w:id="21" w:name="_Ref72004739"/>
+      <w:bookmarkStart w:id="22" w:name="_Toc72005065"/>
       <w:r>
         <w:rPr>
           <w:rFonts w:ascii="Arial" w:hAnsi="Arial" w:cs="Arial"/>
@@ -6022,18 +5864,18 @@
         </w:rPr>
         <w:fldChar w:fldCharType="end"/>
       </w:r>
+      <w:bookmarkEnd w:id="21"/>
+      <w:r>
+        <w:rPr>
+          <w:rFonts w:ascii="Arial" w:hAnsi="Arial" w:cs="Arial"/>
+          <w:i w:val="0"/>
+          <w:color w:val="auto"/>
+          <w:sz w:val="24"/>
+          <w:szCs w:val="24"/>
+        </w:rPr>
+        <w:t>: Detailliertere Ansicht der Aufrufe</w:t>
+      </w:r>
       <w:bookmarkEnd w:id="22"/>
-      <w:r>
-        <w:rPr>
-          <w:rFonts w:ascii="Arial" w:hAnsi="Arial" w:cs="Arial"/>
-          <w:i w:val="0"/>
-          <w:color w:val="auto"/>
-          <w:sz w:val="24"/>
-          <w:szCs w:val="24"/>
-        </w:rPr>
-        <w:t>: Detailliertere Ansicht der Aufrufe</w:t>
-      </w:r>
-      <w:bookmarkEnd w:id="23"/>
     </w:p>
     <w:p>
       <w:pPr>
@@ -6052,7 +5894,7 @@
           <w:szCs w:val="24"/>
         </w:rPr>
       </w:pPr>
-      <w:bookmarkStart w:id="24" w:name="_Toc69157787"/>
+      <w:bookmarkStart w:id="23" w:name="_Toc69157787"/>
       <w:r>
         <w:rPr>
           <w:rFonts w:ascii="Arial" w:hAnsi="Arial" w:cs="Arial"/>
@@ -6063,7 +5905,7 @@
         </w:rPr>
         <w:t>Entwurfsmuster</w:t>
       </w:r>
-      <w:bookmarkEnd w:id="24"/>
+      <w:bookmarkEnd w:id="23"/>
     </w:p>
     <w:p>
       <w:pPr>
@@ -6259,7 +6101,23 @@
           <w:sz w:val="24"/>
           <w:szCs w:val="24"/>
         </w:rPr>
-        <w:t xml:space="preserve">Um die genannte Anforderung zu erfüllen, soll das Observer Pattern ein Möglichkeit geben, den zusätzlichen Schritt über die Schaltfläche „Save“ zu entfernen und die Eingabe direkt mit dem ersten „Speichern“ auf Gui2 zu sichern. </w:t>
+        <w:t xml:space="preserve">Um die genannte Anforderung zu erfüllen, soll das Observer Pattern </w:t>
+      </w:r>
+      <w:r>
+        <w:rPr>
+          <w:rFonts w:ascii="Arial" w:hAnsi="Arial" w:cs="Arial"/>
+          <w:sz w:val="24"/>
+          <w:szCs w:val="24"/>
+        </w:rPr>
+        <w:t>eine Möglichkeit</w:t>
+      </w:r>
+      <w:r>
+        <w:rPr>
+          <w:rFonts w:ascii="Arial" w:hAnsi="Arial" w:cs="Arial"/>
+          <w:sz w:val="24"/>
+          <w:szCs w:val="24"/>
+        </w:rPr>
+        <w:t xml:space="preserve"> geben, den zusätzlichen Schritt über die Schaltfläche „Save“ zu entfernen und die Eingabe direkt mit dem ersten „Speichern“ auf Gui2 zu sichern.</w:t>
       </w:r>
     </w:p>
     <w:p>
@@ -6470,7 +6328,7 @@
           <w:szCs w:val="24"/>
         </w:rPr>
       </w:pPr>
-      <w:bookmarkStart w:id="25" w:name="_Ref72005911"/>
+      <w:bookmarkStart w:id="24" w:name="_Ref72005911"/>
       <w:r>
         <w:rPr>
           <w:rFonts w:ascii="Arial" w:hAnsi="Arial" w:cs="Arial"/>
@@ -6531,7 +6389,7 @@
         </w:rPr>
         <w:fldChar w:fldCharType="end"/>
       </w:r>
-      <w:bookmarkEnd w:id="25"/>
+      <w:bookmarkEnd w:id="24"/>
       <w:r>
         <w:rPr>
           <w:rFonts w:ascii="Arial" w:hAnsi="Arial" w:cs="Arial"/>
@@ -6959,43 +6817,7 @@
           <w:sz w:val="24"/>
           <w:szCs w:val="24"/>
         </w:rPr>
-        <w:t xml:space="preserve">: </w:t>
-      </w:r>
-      <w:proofErr w:type="spellStart"/>
-      <w:r>
-        <w:rPr>
-          <w:rFonts w:ascii="Arial" w:hAnsi="Arial" w:cs="Arial"/>
-          <w:sz w:val="24"/>
-          <w:szCs w:val="24"/>
-        </w:rPr>
-        <w:t>Extract</w:t>
-      </w:r>
-      <w:proofErr w:type="spellEnd"/>
-      <w:r>
-        <w:rPr>
-          <w:rFonts w:ascii="Arial" w:hAnsi="Arial" w:cs="Arial"/>
-          <w:sz w:val="24"/>
-          <w:szCs w:val="24"/>
-        </w:rPr>
-        <w:t xml:space="preserve"> </w:t>
-      </w:r>
-      <w:proofErr w:type="spellStart"/>
-      <w:r>
-        <w:rPr>
-          <w:rFonts w:ascii="Arial" w:hAnsi="Arial" w:cs="Arial"/>
-          <w:sz w:val="24"/>
-          <w:szCs w:val="24"/>
-        </w:rPr>
-        <w:t>Method</w:t>
-      </w:r>
-      <w:proofErr w:type="spellEnd"/>
-      <w:r>
-        <w:rPr>
-          <w:rFonts w:ascii="Arial" w:hAnsi="Arial" w:cs="Arial"/>
-          <w:sz w:val="24"/>
-          <w:szCs w:val="24"/>
-        </w:rPr>
-        <w:t>)</w:t>
+        <w:t>: Extract Method)</w:t>
       </w:r>
     </w:p>
     <w:p>
@@ -7192,6 +7014,8 @@
       <w:r>
         <w:rPr>
           <w:rFonts w:ascii="Arial" w:hAnsi="Arial" w:cs="Arial"/>
+          <w:b/>
+          <w:bCs/>
           <w:sz w:val="24"/>
           <w:szCs w:val="24"/>
         </w:rPr>
@@ -7201,46 +7025,20 @@
       <w:r>
         <w:rPr>
           <w:rFonts w:ascii="Arial" w:hAnsi="Arial" w:cs="Arial"/>
-          <w:sz w:val="24"/>
-          <w:szCs w:val="24"/>
-        </w:rPr>
-        <w:t xml:space="preserve">: </w:t>
-      </w:r>
-      <w:proofErr w:type="spellStart"/>
-      <w:r>
-        <w:rPr>
-          <w:rFonts w:ascii="Arial" w:hAnsi="Arial" w:cs="Arial"/>
-          <w:sz w:val="24"/>
-          <w:szCs w:val="24"/>
-        </w:rPr>
-        <w:t>Extract</w:t>
-      </w:r>
-      <w:proofErr w:type="spellEnd"/>
-      <w:r>
-        <w:rPr>
-          <w:rFonts w:ascii="Arial" w:hAnsi="Arial" w:cs="Arial"/>
-          <w:sz w:val="24"/>
-          <w:szCs w:val="24"/>
-        </w:rPr>
-        <w:t xml:space="preserve"> </w:t>
-      </w:r>
-      <w:proofErr w:type="spellStart"/>
-      <w:r>
-        <w:rPr>
-          <w:rFonts w:ascii="Arial" w:hAnsi="Arial" w:cs="Arial"/>
-          <w:sz w:val="24"/>
-          <w:szCs w:val="24"/>
-        </w:rPr>
-        <w:t>Method</w:t>
-      </w:r>
-      <w:proofErr w:type="spellEnd"/>
-      <w:r>
-        <w:rPr>
-          <w:rFonts w:ascii="Arial" w:hAnsi="Arial" w:cs="Arial"/>
-          <w:sz w:val="24"/>
-          <w:szCs w:val="24"/>
-        </w:rPr>
-        <w:t xml:space="preserve"> (Lange Funktion über viele </w:t>
+          <w:b/>
+          <w:bCs/>
+          <w:sz w:val="24"/>
+          <w:szCs w:val="24"/>
+        </w:rPr>
+        <w:t>:</w:t>
+      </w:r>
+      <w:r>
+        <w:rPr>
+          <w:rFonts w:ascii="Arial" w:hAnsi="Arial" w:cs="Arial"/>
+          <w:sz w:val="24"/>
+          <w:szCs w:val="24"/>
+        </w:rPr>
+        <w:t xml:space="preserve"> Extract Method (Lange Funktion über viele </w:t>
       </w:r>
       <w:proofErr w:type="spellStart"/>
       <w:r>
@@ -7258,7 +7056,23 @@
           <w:sz w:val="24"/>
           <w:szCs w:val="24"/>
         </w:rPr>
-        <w:t xml:space="preserve"> gefunden, doppelte Verwendung der selben Funktionalität)</w:t>
+        <w:t xml:space="preserve"> gefunden, doppelte Verwendung </w:t>
+      </w:r>
+      <w:r>
+        <w:rPr>
+          <w:rFonts w:ascii="Arial" w:hAnsi="Arial" w:cs="Arial"/>
+          <w:sz w:val="24"/>
+          <w:szCs w:val="24"/>
+        </w:rPr>
+        <w:t>derselben</w:t>
+      </w:r>
+      <w:r>
+        <w:rPr>
+          <w:rFonts w:ascii="Arial" w:hAnsi="Arial" w:cs="Arial"/>
+          <w:sz w:val="24"/>
+          <w:szCs w:val="24"/>
+        </w:rPr>
+        <w:t xml:space="preserve"> Funktionalität)</w:t>
       </w:r>
       <w:r>
         <w:rPr>
@@ -7452,43 +7266,7 @@
           <w:sz w:val="24"/>
           <w:szCs w:val="24"/>
         </w:rPr>
-        <w:t xml:space="preserve"> </w:t>
-      </w:r>
-      <w:proofErr w:type="spellStart"/>
-      <w:r>
-        <w:rPr>
-          <w:rFonts w:ascii="Arial" w:hAnsi="Arial" w:cs="Arial"/>
-          <w:sz w:val="24"/>
-          <w:szCs w:val="24"/>
-        </w:rPr>
-        <w:t>Extract</w:t>
-      </w:r>
-      <w:proofErr w:type="spellEnd"/>
-      <w:r>
-        <w:rPr>
-          <w:rFonts w:ascii="Arial" w:hAnsi="Arial" w:cs="Arial"/>
-          <w:sz w:val="24"/>
-          <w:szCs w:val="24"/>
-        </w:rPr>
-        <w:t xml:space="preserve"> </w:t>
-      </w:r>
-      <w:proofErr w:type="spellStart"/>
-      <w:r>
-        <w:rPr>
-          <w:rFonts w:ascii="Arial" w:hAnsi="Arial" w:cs="Arial"/>
-          <w:sz w:val="24"/>
-          <w:szCs w:val="24"/>
-        </w:rPr>
-        <w:t>Method</w:t>
-      </w:r>
-      <w:proofErr w:type="spellEnd"/>
-      <w:r>
-        <w:rPr>
-          <w:rFonts w:ascii="Arial" w:hAnsi="Arial" w:cs="Arial"/>
-          <w:sz w:val="24"/>
-          <w:szCs w:val="24"/>
-        </w:rPr>
-        <w:t>.</w:t>
+        <w:t xml:space="preserve"> Extract Method.</w:t>
       </w:r>
     </w:p>
     <w:p>
@@ -7801,36 +7579,8 @@
           <w:sz w:val="24"/>
           <w:szCs w:val="24"/>
         </w:rPr>
-        <w:t xml:space="preserve"> </w:t>
-      </w:r>
-      <w:proofErr w:type="spellStart"/>
-      <w:r>
-        <w:rPr>
-          <w:rFonts w:ascii="Arial" w:hAnsi="Arial" w:cs="Arial"/>
-          <w:sz w:val="24"/>
-          <w:szCs w:val="24"/>
-        </w:rPr>
-        <w:t>Extract</w:t>
-      </w:r>
-      <w:proofErr w:type="spellEnd"/>
-      <w:r>
-        <w:rPr>
-          <w:rFonts w:ascii="Arial" w:hAnsi="Arial" w:cs="Arial"/>
-          <w:sz w:val="24"/>
-          <w:szCs w:val="24"/>
-        </w:rPr>
-        <w:t xml:space="preserve"> </w:t>
-      </w:r>
-      <w:proofErr w:type="spellStart"/>
-      <w:r>
-        <w:rPr>
-          <w:rFonts w:ascii="Arial" w:hAnsi="Arial" w:cs="Arial"/>
-          <w:sz w:val="24"/>
-          <w:szCs w:val="24"/>
-        </w:rPr>
-        <w:t>Method</w:t>
-      </w:r>
-      <w:proofErr w:type="spellEnd"/>
+        <w:t xml:space="preserve"> Extract Method</w:t>
+      </w:r>
       <w:r>
         <w:rPr>
           <w:rFonts w:ascii="Arial" w:hAnsi="Arial" w:cs="Arial"/>
@@ -8183,41 +7933,13 @@
           <w:szCs w:val="24"/>
         </w:rPr>
       </w:pPr>
-      <w:proofErr w:type="spellStart"/>
-      <w:r>
-        <w:rPr>
-          <w:rFonts w:ascii="Arial" w:hAnsi="Arial" w:cs="Arial"/>
-          <w:sz w:val="24"/>
-          <w:szCs w:val="24"/>
-        </w:rPr>
-        <w:t>Extract</w:t>
-      </w:r>
-      <w:proofErr w:type="spellEnd"/>
-      <w:r>
-        <w:rPr>
-          <w:rFonts w:ascii="Arial" w:hAnsi="Arial" w:cs="Arial"/>
-          <w:sz w:val="24"/>
-          <w:szCs w:val="24"/>
-        </w:rPr>
-        <w:t xml:space="preserve"> </w:t>
-      </w:r>
-      <w:proofErr w:type="spellStart"/>
-      <w:r>
-        <w:rPr>
-          <w:rFonts w:ascii="Arial" w:hAnsi="Arial" w:cs="Arial"/>
-          <w:sz w:val="24"/>
-          <w:szCs w:val="24"/>
-        </w:rPr>
-        <w:t>Method</w:t>
-      </w:r>
-      <w:proofErr w:type="spellEnd"/>
-      <w:r>
-        <w:rPr>
-          <w:rFonts w:ascii="Arial" w:hAnsi="Arial" w:cs="Arial"/>
-          <w:sz w:val="24"/>
-          <w:szCs w:val="24"/>
-        </w:rPr>
-        <w:t>.</w:t>
+      <w:r>
+        <w:rPr>
+          <w:rFonts w:ascii="Arial" w:hAnsi="Arial" w:cs="Arial"/>
+          <w:sz w:val="24"/>
+          <w:szCs w:val="24"/>
+        </w:rPr>
+        <w:t>Extract Method.</w:t>
       </w:r>
     </w:p>
     <w:p>
@@ -8333,18 +8055,8 @@
           <w:sz w:val="24"/>
           <w:szCs w:val="24"/>
         </w:rPr>
-        <w:t xml:space="preserve"> </w:t>
-      </w:r>
-      <w:proofErr w:type="spellStart"/>
-      <w:r>
-        <w:rPr>
-          <w:rFonts w:ascii="Arial" w:hAnsi="Arial" w:cs="Arial"/>
-          <w:sz w:val="24"/>
-          <w:szCs w:val="24"/>
-        </w:rPr>
-        <w:t>Method</w:t>
-      </w:r>
-      <w:proofErr w:type="spellEnd"/>
+        <w:t xml:space="preserve"> Method</w:t>
+      </w:r>
       <w:r>
         <w:rPr>
           <w:rFonts w:ascii="Arial" w:hAnsi="Arial" w:cs="Arial"/>
@@ -8369,25 +8081,7 @@
           <w:sz w:val="24"/>
           <w:szCs w:val="24"/>
         </w:rPr>
-        <w:t xml:space="preserve"> </w:t>
-      </w:r>
-      <w:proofErr w:type="spellStart"/>
-      <w:r>
-        <w:rPr>
-          <w:rFonts w:ascii="Arial" w:hAnsi="Arial" w:cs="Arial"/>
-          <w:sz w:val="24"/>
-          <w:szCs w:val="24"/>
-        </w:rPr>
-        <w:t>Method</w:t>
-      </w:r>
-      <w:proofErr w:type="spellEnd"/>
-      <w:r>
-        <w:rPr>
-          <w:rFonts w:ascii="Arial" w:hAnsi="Arial" w:cs="Arial"/>
-          <w:sz w:val="24"/>
-          <w:szCs w:val="24"/>
-        </w:rPr>
-        <w:t xml:space="preserve"> Calls</w:t>
+        <w:t xml:space="preserve"> Method Calls</w:t>
       </w:r>
       <w:r>
         <w:rPr>
@@ -8423,14 +8117,18 @@
         <w:spacing w:line="360" w:lineRule="auto"/>
         <w:rPr>
           <w:rFonts w:ascii="Arial" w:hAnsi="Arial" w:cs="Arial"/>
-          <w:sz w:val="24"/>
-          <w:szCs w:val="24"/>
-        </w:rPr>
-      </w:pPr>
-      <w:proofErr w:type="spellStart"/>
-      <w:r>
-        <w:rPr>
-          <w:rFonts w:ascii="Arial" w:hAnsi="Arial" w:cs="Arial"/>
+          <w:b/>
+          <w:bCs/>
+          <w:sz w:val="24"/>
+          <w:szCs w:val="24"/>
+        </w:rPr>
+      </w:pPr>
+      <w:proofErr w:type="spellStart"/>
+      <w:r>
+        <w:rPr>
+          <w:rFonts w:ascii="Arial" w:hAnsi="Arial" w:cs="Arial"/>
+          <w:b/>
+          <w:bCs/>
           <w:sz w:val="24"/>
           <w:szCs w:val="24"/>
         </w:rPr>
@@ -8440,6 +8138,8 @@
       <w:r>
         <w:rPr>
           <w:rFonts w:ascii="Arial" w:hAnsi="Arial" w:cs="Arial"/>
+          <w:b/>
+          <w:bCs/>
           <w:sz w:val="24"/>
           <w:szCs w:val="24"/>
         </w:rPr>
@@ -8627,6 +8327,106 @@
           <w:szCs w:val="24"/>
         </w:rPr>
       </w:pPr>
+      <w:proofErr w:type="spellStart"/>
+      <w:r>
+        <w:rPr>
+          <w:rFonts w:ascii="Arial" w:hAnsi="Arial" w:cs="Arial"/>
+          <w:b/>
+          <w:bCs/>
+          <w:sz w:val="24"/>
+          <w:szCs w:val="24"/>
+        </w:rPr>
+        <w:t>Refactoring</w:t>
+      </w:r>
+      <w:proofErr w:type="spellEnd"/>
+      <w:r>
+        <w:rPr>
+          <w:rFonts w:ascii="Arial" w:hAnsi="Arial" w:cs="Arial"/>
+          <w:b/>
+          <w:bCs/>
+          <w:sz w:val="24"/>
+          <w:szCs w:val="24"/>
+        </w:rPr>
+        <w:t xml:space="preserve"> 3</w:t>
+      </w:r>
+      <w:r>
+        <w:rPr>
+          <w:rFonts w:ascii="Arial" w:hAnsi="Arial" w:cs="Arial"/>
+          <w:sz w:val="24"/>
+          <w:szCs w:val="24"/>
+        </w:rPr>
+        <w:t>:</w:t>
+      </w:r>
+    </w:p>
+    <w:p>
+      <w:pPr>
+        <w:spacing w:line="360" w:lineRule="auto"/>
+        <w:rPr>
+          <w:rFonts w:ascii="Arial" w:hAnsi="Arial" w:cs="Arial"/>
+          <w:sz w:val="24"/>
+          <w:szCs w:val="24"/>
+        </w:rPr>
+      </w:pPr>
+      <w:r>
+        <w:rPr>
+          <w:rFonts w:ascii="Arial" w:hAnsi="Arial" w:cs="Arial"/>
+          <w:sz w:val="24"/>
+          <w:szCs w:val="24"/>
+        </w:rPr>
+        <w:t>Start-Version: 25241b4</w:t>
+      </w:r>
+    </w:p>
+    <w:p>
+      <w:pPr>
+        <w:spacing w:line="360" w:lineRule="auto"/>
+        <w:rPr>
+          <w:rFonts w:ascii="Arial" w:hAnsi="Arial" w:cs="Arial"/>
+          <w:sz w:val="24"/>
+          <w:szCs w:val="24"/>
+        </w:rPr>
+      </w:pPr>
+      <w:r>
+        <w:rPr>
+          <w:rFonts w:ascii="Arial" w:hAnsi="Arial" w:cs="Arial"/>
+          <w:sz w:val="24"/>
+          <w:szCs w:val="24"/>
+        </w:rPr>
+        <w:t xml:space="preserve">Schritt-Version: </w:t>
+      </w:r>
+      <w:r>
+        <w:rPr>
+          <w:rFonts w:ascii="Arial" w:hAnsi="Arial" w:cs="Arial"/>
+          <w:sz w:val="24"/>
+          <w:szCs w:val="24"/>
+        </w:rPr>
+        <w:t>11b1f1e</w:t>
+      </w:r>
+    </w:p>
+    <w:p>
+      <w:pPr>
+        <w:spacing w:line="360" w:lineRule="auto"/>
+        <w:rPr>
+          <w:rFonts w:ascii="Arial" w:hAnsi="Arial" w:cs="Arial"/>
+          <w:sz w:val="24"/>
+          <w:szCs w:val="24"/>
+        </w:rPr>
+      </w:pPr>
+      <w:r>
+        <w:rPr>
+          <w:rFonts w:ascii="Arial" w:hAnsi="Arial" w:cs="Arial"/>
+          <w:sz w:val="24"/>
+          <w:szCs w:val="24"/>
+        </w:rPr>
+        <w:t xml:space="preserve">Schritt-Version: </w:t>
+      </w:r>
+      <w:r>
+        <w:rPr>
+          <w:rFonts w:ascii="Arial" w:hAnsi="Arial" w:cs="Arial"/>
+          <w:sz w:val="24"/>
+          <w:szCs w:val="24"/>
+        </w:rPr>
+        <w:t>b91977e</w:t>
+      </w:r>
     </w:p>
     <w:p>
       <w:pPr>
@@ -8636,27 +8436,21 @@
         <w:spacing w:line="360" w:lineRule="auto"/>
         <w:rPr>
           <w:rFonts w:ascii="Arial" w:hAnsi="Arial" w:cs="Arial"/>
-          <w:sz w:val="24"/>
-          <w:szCs w:val="24"/>
-        </w:rPr>
-      </w:pPr>
-      <w:proofErr w:type="spellStart"/>
-      <w:r>
-        <w:rPr>
-          <w:rFonts w:ascii="Arial" w:hAnsi="Arial" w:cs="Arial"/>
-          <w:sz w:val="24"/>
-          <w:szCs w:val="24"/>
-        </w:rPr>
-        <w:t>Refactoring</w:t>
-      </w:r>
-      <w:proofErr w:type="spellEnd"/>
-      <w:r>
-        <w:rPr>
-          <w:rFonts w:ascii="Arial" w:hAnsi="Arial" w:cs="Arial"/>
-          <w:sz w:val="24"/>
-          <w:szCs w:val="24"/>
-        </w:rPr>
-        <w:t xml:space="preserve"> 3:</w:t>
+          <w:b/>
+          <w:bCs/>
+          <w:sz w:val="24"/>
+          <w:szCs w:val="24"/>
+        </w:rPr>
+      </w:pPr>
+      <w:r>
+        <w:rPr>
+          <w:rFonts w:ascii="Arial" w:hAnsi="Arial" w:cs="Arial"/>
+          <w:b/>
+          <w:bCs/>
+          <w:sz w:val="24"/>
+          <w:szCs w:val="24"/>
+        </w:rPr>
+        <w:t xml:space="preserve">Clean Architecture: </w:t>
       </w:r>
     </w:p>
     <w:p>
@@ -8667,79 +8461,55 @@
         <w:spacing w:line="360" w:lineRule="auto"/>
         <w:rPr>
           <w:rFonts w:ascii="Arial" w:hAnsi="Arial" w:cs="Arial"/>
-          <w:sz w:val="24"/>
-          <w:szCs w:val="24"/>
-        </w:rPr>
-      </w:pPr>
-    </w:p>
-    <w:p>
-      <w:pPr>
-        <w:spacing w:line="360" w:lineRule="auto"/>
-        <w:rPr>
-          <w:rFonts w:ascii="Arial" w:hAnsi="Arial" w:cs="Arial"/>
-          <w:sz w:val="24"/>
-          <w:szCs w:val="24"/>
-        </w:rPr>
-      </w:pPr>
-      <w:r>
-        <w:rPr>
-          <w:rFonts w:ascii="Arial" w:hAnsi="Arial" w:cs="Arial"/>
-          <w:sz w:val="24"/>
-          <w:szCs w:val="24"/>
-        </w:rPr>
-        <w:t>Start-Version: 25241b4</w:t>
-      </w:r>
-    </w:p>
-    <w:p>
-      <w:pPr>
-        <w:spacing w:line="360" w:lineRule="auto"/>
-        <w:rPr>
-          <w:rFonts w:ascii="Arial" w:hAnsi="Arial" w:cs="Arial"/>
-          <w:sz w:val="24"/>
-          <w:szCs w:val="24"/>
-        </w:rPr>
-      </w:pPr>
-      <w:r>
-        <w:rPr>
-          <w:rFonts w:ascii="Arial" w:hAnsi="Arial" w:cs="Arial"/>
-          <w:sz w:val="24"/>
-          <w:szCs w:val="24"/>
-        </w:rPr>
-        <w:t xml:space="preserve">Schritt-Version: </w:t>
-      </w:r>
-      <w:r>
-        <w:rPr>
-          <w:rFonts w:ascii="Arial" w:hAnsi="Arial" w:cs="Arial"/>
-          <w:sz w:val="24"/>
-          <w:szCs w:val="24"/>
-        </w:rPr>
-        <w:t>11b1f1e</w:t>
-      </w:r>
-    </w:p>
-    <w:p>
-      <w:pPr>
-        <w:spacing w:line="360" w:lineRule="auto"/>
-        <w:rPr>
-          <w:rFonts w:ascii="Arial" w:hAnsi="Arial" w:cs="Arial"/>
-          <w:sz w:val="24"/>
-          <w:szCs w:val="24"/>
-        </w:rPr>
-      </w:pPr>
-      <w:r>
-        <w:rPr>
-          <w:rFonts w:ascii="Arial" w:hAnsi="Arial" w:cs="Arial"/>
-          <w:sz w:val="24"/>
-          <w:szCs w:val="24"/>
-        </w:rPr>
-        <w:t xml:space="preserve">Schritt-Version: </w:t>
-      </w:r>
-      <w:r>
-        <w:rPr>
-          <w:rFonts w:ascii="Arial" w:hAnsi="Arial" w:cs="Arial"/>
-          <w:sz w:val="24"/>
-          <w:szCs w:val="24"/>
-        </w:rPr>
-        <w:t>b91977e</w:t>
+          <w:vanish/>
+          <w:sz w:val="24"/>
+          <w:szCs w:val="24"/>
+          <w:specVanish/>
+        </w:rPr>
+      </w:pPr>
+      <w:r>
+        <w:rPr>
+          <w:rFonts w:ascii="Arial" w:hAnsi="Arial" w:cs="Arial"/>
+          <w:sz w:val="24"/>
+          <w:szCs w:val="24"/>
+        </w:rPr>
+        <w:t xml:space="preserve">Schritt-Version: 96c49e6 (umbenennen der Ordner, erste Abhängigkeiten geändert, von </w:t>
+      </w:r>
+      <w:proofErr w:type="spellStart"/>
+      <w:r>
+        <w:rPr>
+          <w:rFonts w:ascii="Arial" w:hAnsi="Arial" w:cs="Arial"/>
+          <w:sz w:val="24"/>
+          <w:szCs w:val="24"/>
+        </w:rPr>
+        <w:t>main</w:t>
+      </w:r>
+      <w:proofErr w:type="spellEnd"/>
+      <w:r>
+        <w:rPr>
+          <w:rFonts w:ascii="Arial" w:hAnsi="Arial" w:cs="Arial"/>
+          <w:sz w:val="24"/>
+          <w:szCs w:val="24"/>
+        </w:rPr>
+        <w:t xml:space="preserve"> zu </w:t>
+      </w:r>
+      <w:proofErr w:type="spellStart"/>
+      <w:r>
+        <w:rPr>
+          <w:rFonts w:ascii="Arial" w:hAnsi="Arial" w:cs="Arial"/>
+          <w:sz w:val="24"/>
+          <w:szCs w:val="24"/>
+        </w:rPr>
+        <w:t>gui</w:t>
+      </w:r>
+      <w:proofErr w:type="spellEnd"/>
+      <w:r>
+        <w:rPr>
+          <w:rFonts w:ascii="Arial" w:hAnsi="Arial" w:cs="Arial"/>
+          <w:sz w:val="24"/>
+          <w:szCs w:val="24"/>
+        </w:rPr>
+        <w:t>)</w:t>
       </w:r>
     </w:p>
     <w:p>
@@ -8750,10 +8520,43 @@
         <w:spacing w:line="360" w:lineRule="auto"/>
         <w:rPr>
           <w:rFonts w:ascii="Arial" w:hAnsi="Arial" w:cs="Arial"/>
-          <w:sz w:val="24"/>
-          <w:szCs w:val="24"/>
-        </w:rPr>
-      </w:pPr>
+          <w:b/>
+          <w:bCs/>
+          <w:sz w:val="24"/>
+          <w:szCs w:val="24"/>
+        </w:rPr>
+      </w:pPr>
+      <w:r>
+        <w:rPr>
+          <w:rFonts w:ascii="Arial" w:hAnsi="Arial" w:cs="Arial"/>
+          <w:b/>
+          <w:bCs/>
+          <w:sz w:val="24"/>
+          <w:szCs w:val="24"/>
+        </w:rPr>
+        <w:t xml:space="preserve"> </w:t>
+      </w:r>
+    </w:p>
+    <w:p>
+      <w:pPr>
+        <w:rPr>
+          <w:rFonts w:ascii="Arial" w:hAnsi="Arial" w:cs="Arial"/>
+          <w:b/>
+          <w:bCs/>
+          <w:sz w:val="24"/>
+          <w:szCs w:val="24"/>
+        </w:rPr>
+      </w:pPr>
+      <w:r>
+        <w:rPr>
+          <w:rFonts w:ascii="Arial" w:hAnsi="Arial" w:cs="Arial"/>
+          <w:b/>
+          <w:bCs/>
+          <w:sz w:val="24"/>
+          <w:szCs w:val="24"/>
+        </w:rPr>
+        <w:br w:type="page"/>
+      </w:r>
     </w:p>
     <w:p>
       <w:pPr>
@@ -8763,10 +8566,45 @@
         <w:spacing w:line="360" w:lineRule="auto"/>
         <w:rPr>
           <w:rFonts w:ascii="Arial" w:hAnsi="Arial" w:cs="Arial"/>
-          <w:sz w:val="24"/>
-          <w:szCs w:val="24"/>
-        </w:rPr>
-      </w:pPr>
+          <w:b/>
+          <w:bCs/>
+          <w:sz w:val="24"/>
+          <w:szCs w:val="24"/>
+        </w:rPr>
+      </w:pPr>
+      <w:r>
+        <w:rPr>
+          <w:rFonts w:ascii="Arial" w:hAnsi="Arial" w:cs="Arial"/>
+          <w:b/>
+          <w:bCs/>
+          <w:sz w:val="24"/>
+          <w:szCs w:val="24"/>
+        </w:rPr>
+        <w:lastRenderedPageBreak/>
+        <w:t xml:space="preserve">Unit </w:t>
+      </w:r>
+      <w:proofErr w:type="spellStart"/>
+      <w:r>
+        <w:rPr>
+          <w:rFonts w:ascii="Arial" w:hAnsi="Arial" w:cs="Arial"/>
+          <w:b/>
+          <w:bCs/>
+          <w:sz w:val="24"/>
+          <w:szCs w:val="24"/>
+        </w:rPr>
+        <w:t>Testing</w:t>
+      </w:r>
+      <w:proofErr w:type="spellEnd"/>
+      <w:r>
+        <w:rPr>
+          <w:rFonts w:ascii="Arial" w:hAnsi="Arial" w:cs="Arial"/>
+          <w:b/>
+          <w:bCs/>
+          <w:sz w:val="24"/>
+          <w:szCs w:val="24"/>
+        </w:rPr>
+        <w:t xml:space="preserve"> Beispiele:</w:t>
+      </w:r>
     </w:p>
     <w:p>
       <w:pPr>
@@ -8776,35 +8614,69 @@
         <w:spacing w:line="360" w:lineRule="auto"/>
         <w:rPr>
           <w:rFonts w:ascii="Arial" w:hAnsi="Arial" w:cs="Arial"/>
-          <w:sz w:val="24"/>
-          <w:szCs w:val="24"/>
-        </w:rPr>
-      </w:pPr>
-      <w:r>
-        <w:rPr>
-          <w:rFonts w:ascii="Arial" w:hAnsi="Arial" w:cs="Arial"/>
-          <w:sz w:val="24"/>
-          <w:szCs w:val="24"/>
-        </w:rPr>
-        <w:t xml:space="preserve">Clean </w:t>
-      </w:r>
-      <w:proofErr w:type="spellStart"/>
-      <w:r>
-        <w:rPr>
-          <w:rFonts w:ascii="Arial" w:hAnsi="Arial" w:cs="Arial"/>
-          <w:sz w:val="24"/>
-          <w:szCs w:val="24"/>
-        </w:rPr>
-        <w:t>Architecture</w:t>
-      </w:r>
-      <w:proofErr w:type="spellEnd"/>
-      <w:r>
-        <w:rPr>
-          <w:rFonts w:ascii="Arial" w:hAnsi="Arial" w:cs="Arial"/>
-          <w:sz w:val="24"/>
-          <w:szCs w:val="24"/>
-        </w:rPr>
-        <w:t xml:space="preserve">: </w:t>
+          <w:b/>
+          <w:bCs/>
+          <w:sz w:val="24"/>
+          <w:szCs w:val="24"/>
+        </w:rPr>
+      </w:pPr>
+      <w:r>
+        <w:rPr>
+          <w:rFonts w:ascii="Arial" w:hAnsi="Arial" w:cs="Arial"/>
+          <w:b/>
+          <w:bCs/>
+          <w:noProof/>
+          <w:sz w:val="24"/>
+          <w:szCs w:val="24"/>
+        </w:rPr>
+        <w:drawing>
+          <wp:inline distT="0" distB="0" distL="0" distR="0" wp14:anchorId="0B12A66D" wp14:editId="29508629">
+            <wp:extent cx="3871595" cy="4215765"/>
+            <wp:effectExtent l="0" t="0" r="0" b="0"/>
+            <wp:docPr id="17" name="Grafik 17"/>
+            <wp:cNvGraphicFramePr>
+              <a:graphicFrameLocks xmlns:a="http://schemas.openxmlformats.org/drawingml/2006/main" noChangeAspect="1"/>
+            </wp:cNvGraphicFramePr>
+            <a:graphic xmlns:a="http://schemas.openxmlformats.org/drawingml/2006/main">
+              <a:graphicData uri="http://schemas.openxmlformats.org/drawingml/2006/picture">
+                <pic:pic xmlns:pic="http://schemas.openxmlformats.org/drawingml/2006/picture">
+                  <pic:nvPicPr>
+                    <pic:cNvPr id="0" name="Picture 4"/>
+                    <pic:cNvPicPr>
+                      <a:picLocks noChangeAspect="1" noChangeArrowheads="1"/>
+                    </pic:cNvPicPr>
+                  </pic:nvPicPr>
+                  <pic:blipFill>
+                    <a:blip r:embed="rId32">
+                      <a:extLst>
+                        <a:ext uri="{28A0092B-C50C-407E-A947-70E740481C1C}">
+                          <a14:useLocalDpi xmlns:a14="http://schemas.microsoft.com/office/drawing/2010/main" val="0"/>
+                        </a:ext>
+                      </a:extLst>
+                    </a:blip>
+                    <a:srcRect/>
+                    <a:stretch>
+                      <a:fillRect/>
+                    </a:stretch>
+                  </pic:blipFill>
+                  <pic:spPr bwMode="auto">
+                    <a:xfrm>
+                      <a:off x="0" y="0"/>
+                      <a:ext cx="3871595" cy="4215765"/>
+                    </a:xfrm>
+                    <a:prstGeom prst="rect">
+                      <a:avLst/>
+                    </a:prstGeom>
+                    <a:noFill/>
+                    <a:ln>
+                      <a:noFill/>
+                    </a:ln>
+                  </pic:spPr>
+                </pic:pic>
+              </a:graphicData>
+            </a:graphic>
+          </wp:inline>
+        </w:drawing>
       </w:r>
     </w:p>
     <w:p>
@@ -8815,47 +8687,656 @@
         <w:spacing w:line="360" w:lineRule="auto"/>
         <w:rPr>
           <w:rFonts w:ascii="Arial" w:hAnsi="Arial" w:cs="Arial"/>
-          <w:color w:val="000000"/>
-          <w:sz w:val="19"/>
-          <w:szCs w:val="19"/>
-        </w:rPr>
-      </w:pPr>
-      <w:r>
-        <w:rPr>
-          <w:rFonts w:ascii="Arial" w:hAnsi="Arial" w:cs="Arial"/>
-          <w:sz w:val="24"/>
-          <w:szCs w:val="24"/>
-        </w:rPr>
-        <w:t xml:space="preserve">Schritt-Version: 96c49e6 (umbenennen der Ordner, erste Abhängigkeiten geändert, von </w:t>
-      </w:r>
-      <w:proofErr w:type="spellStart"/>
-      <w:r>
-        <w:rPr>
-          <w:rFonts w:ascii="Arial" w:hAnsi="Arial" w:cs="Arial"/>
-          <w:sz w:val="24"/>
-          <w:szCs w:val="24"/>
-        </w:rPr>
-        <w:t>main</w:t>
-      </w:r>
-      <w:proofErr w:type="spellEnd"/>
-      <w:r>
-        <w:rPr>
-          <w:rFonts w:ascii="Arial" w:hAnsi="Arial" w:cs="Arial"/>
-          <w:sz w:val="24"/>
-          <w:szCs w:val="24"/>
-        </w:rPr>
-        <w:t xml:space="preserve"> zu </w:t>
-      </w:r>
-      <w:proofErr w:type="spellStart"/>
-      <w:r>
-        <w:rPr>
-          <w:rFonts w:ascii="Arial" w:hAnsi="Arial" w:cs="Arial"/>
-          <w:sz w:val="24"/>
-          <w:szCs w:val="24"/>
-        </w:rPr>
-        <w:t>gui</w:t>
-      </w:r>
-      <w:proofErr w:type="spellEnd"/>
+          <w:b/>
+          <w:bCs/>
+          <w:sz w:val="24"/>
+          <w:szCs w:val="24"/>
+        </w:rPr>
+      </w:pPr>
+    </w:p>
+    <w:p>
+      <w:pPr>
+        <w:autoSpaceDE w:val="0"/>
+        <w:autoSpaceDN w:val="0"/>
+        <w:adjustRightInd w:val="0"/>
+        <w:spacing w:line="360" w:lineRule="auto"/>
+        <w:rPr>
+          <w:rFonts w:ascii="Arial" w:hAnsi="Arial" w:cs="Arial"/>
+          <w:sz w:val="24"/>
+          <w:szCs w:val="24"/>
+        </w:rPr>
+      </w:pPr>
+      <w:r>
+        <w:rPr>
+          <w:rFonts w:ascii="Arial" w:hAnsi="Arial" w:cs="Arial"/>
+          <w:sz w:val="24"/>
+          <w:szCs w:val="24"/>
+        </w:rPr>
+        <w:t xml:space="preserve">Diese Abbildung zeigt wie ein paar LISTED </w:t>
+      </w:r>
+      <w:r>
+        <w:rPr>
+          <w:rFonts w:ascii="Arial" w:hAnsi="Arial" w:cs="Arial"/>
+          <w:sz w:val="24"/>
+          <w:szCs w:val="24"/>
+        </w:rPr>
+        <w:t>Komponenten</w:t>
+      </w:r>
+      <w:r>
+        <w:rPr>
+          <w:rFonts w:ascii="Arial" w:hAnsi="Arial" w:cs="Arial"/>
+          <w:sz w:val="24"/>
+          <w:szCs w:val="24"/>
+        </w:rPr>
+        <w:t xml:space="preserve"> (GUI, IO Handler)</w:t>
+      </w:r>
+      <w:r>
+        <w:rPr>
+          <w:rFonts w:ascii="Arial" w:hAnsi="Arial" w:cs="Arial"/>
+          <w:sz w:val="24"/>
+          <w:szCs w:val="24"/>
+        </w:rPr>
+        <w:t xml:space="preserve"> mit dem Einsatze von Unit Tests getestet werden</w:t>
+      </w:r>
+      <w:r>
+        <w:rPr>
+          <w:rFonts w:ascii="Arial" w:hAnsi="Arial" w:cs="Arial"/>
+          <w:sz w:val="24"/>
+          <w:szCs w:val="24"/>
+        </w:rPr>
+        <w:t>.</w:t>
+      </w:r>
+    </w:p>
+    <w:p>
+      <w:pPr>
+        <w:autoSpaceDE w:val="0"/>
+        <w:autoSpaceDN w:val="0"/>
+        <w:adjustRightInd w:val="0"/>
+        <w:spacing w:line="360" w:lineRule="auto"/>
+        <w:rPr>
+          <w:rFonts w:ascii="Arial" w:hAnsi="Arial" w:cs="Arial"/>
+          <w:sz w:val="24"/>
+          <w:szCs w:val="24"/>
+        </w:rPr>
+      </w:pPr>
+      <w:r>
+        <w:rPr>
+          <w:rFonts w:ascii="Arial" w:hAnsi="Arial" w:cs="Arial"/>
+          <w:sz w:val="24"/>
+          <w:szCs w:val="24"/>
+        </w:rPr>
+        <w:t xml:space="preserve">Mit der Hilfe von </w:t>
+      </w:r>
+      <w:proofErr w:type="spellStart"/>
+      <w:r>
+        <w:rPr>
+          <w:rFonts w:ascii="Arial" w:hAnsi="Arial" w:cs="Arial"/>
+          <w:sz w:val="24"/>
+          <w:szCs w:val="24"/>
+        </w:rPr>
+        <w:t>xUnit</w:t>
+      </w:r>
+      <w:proofErr w:type="spellEnd"/>
+      <w:r>
+        <w:rPr>
+          <w:rFonts w:ascii="Arial" w:hAnsi="Arial" w:cs="Arial"/>
+          <w:sz w:val="24"/>
+          <w:szCs w:val="24"/>
+        </w:rPr>
+        <w:t xml:space="preserve"> </w:t>
+      </w:r>
+      <w:r>
+        <w:rPr>
+          <w:rFonts w:ascii="Arial" w:hAnsi="Arial" w:cs="Arial"/>
+          <w:sz w:val="24"/>
+          <w:szCs w:val="24"/>
+        </w:rPr>
+        <w:t>(U</w:t>
+      </w:r>
+      <w:r>
+        <w:rPr>
+          <w:rFonts w:ascii="Arial" w:hAnsi="Arial" w:cs="Arial"/>
+          <w:sz w:val="24"/>
+          <w:szCs w:val="24"/>
+        </w:rPr>
+        <w:t>nit</w:t>
+      </w:r>
+      <w:r>
+        <w:rPr>
+          <w:rFonts w:ascii="Arial" w:hAnsi="Arial" w:cs="Arial"/>
+          <w:sz w:val="24"/>
+          <w:szCs w:val="24"/>
+        </w:rPr>
+        <w:t>-</w:t>
+      </w:r>
+      <w:proofErr w:type="spellStart"/>
+      <w:r>
+        <w:rPr>
+          <w:rFonts w:ascii="Arial" w:hAnsi="Arial" w:cs="Arial"/>
+          <w:sz w:val="24"/>
+          <w:szCs w:val="24"/>
+        </w:rPr>
+        <w:t>T</w:t>
+      </w:r>
+      <w:r>
+        <w:rPr>
+          <w:rFonts w:ascii="Arial" w:hAnsi="Arial" w:cs="Arial"/>
+          <w:sz w:val="24"/>
+          <w:szCs w:val="24"/>
+        </w:rPr>
+        <w:t>esting</w:t>
+      </w:r>
+      <w:proofErr w:type="spellEnd"/>
+      <w:r>
+        <w:rPr>
+          <w:rFonts w:ascii="Arial" w:hAnsi="Arial" w:cs="Arial"/>
+          <w:sz w:val="24"/>
+          <w:szCs w:val="24"/>
+        </w:rPr>
+        <w:t xml:space="preserve"> </w:t>
+      </w:r>
+      <w:r>
+        <w:rPr>
+          <w:rFonts w:ascii="Arial" w:hAnsi="Arial" w:cs="Arial"/>
+          <w:sz w:val="24"/>
+          <w:szCs w:val="24"/>
+        </w:rPr>
+        <w:t>F</w:t>
+      </w:r>
+      <w:r>
+        <w:rPr>
+          <w:rFonts w:ascii="Arial" w:hAnsi="Arial" w:cs="Arial"/>
+          <w:sz w:val="24"/>
+          <w:szCs w:val="24"/>
+        </w:rPr>
+        <w:t>rameworks</w:t>
+      </w:r>
+      <w:r>
+        <w:rPr>
+          <w:rFonts w:ascii="Arial" w:hAnsi="Arial" w:cs="Arial"/>
+          <w:sz w:val="24"/>
+          <w:szCs w:val="24"/>
+        </w:rPr>
+        <w:t xml:space="preserve"> </w:t>
+      </w:r>
+      <w:hyperlink r:id="rId33" w:history="1">
+        <w:r>
+          <w:rPr>
+            <w:rStyle w:val="Hyperlink"/>
+            <w:rFonts w:ascii="Arial" w:hAnsi="Arial" w:cs="Arial"/>
+            <w:sz w:val="24"/>
+            <w:szCs w:val="24"/>
+          </w:rPr>
+          <w:t>xunit.net</w:t>
+        </w:r>
+      </w:hyperlink>
+      <w:r>
+        <w:rPr>
+          <w:rFonts w:ascii="Arial" w:hAnsi="Arial" w:cs="Arial"/>
+          <w:sz w:val="24"/>
+          <w:szCs w:val="24"/>
+        </w:rPr>
+        <w:t xml:space="preserve">) </w:t>
+      </w:r>
+      <w:r>
+        <w:rPr>
+          <w:rFonts w:ascii="Arial" w:hAnsi="Arial" w:cs="Arial"/>
+          <w:sz w:val="24"/>
+          <w:szCs w:val="24"/>
+        </w:rPr>
+        <w:t>werden die Tests in der Sprache C# erstellt.</w:t>
+      </w:r>
+    </w:p>
+    <w:p>
+      <w:pPr>
+        <w:autoSpaceDE w:val="0"/>
+        <w:autoSpaceDN w:val="0"/>
+        <w:adjustRightInd w:val="0"/>
+        <w:spacing w:line="360" w:lineRule="auto"/>
+        <w:rPr>
+          <w:rFonts w:ascii="Arial" w:hAnsi="Arial" w:cs="Arial"/>
+          <w:sz w:val="24"/>
+          <w:szCs w:val="24"/>
+        </w:rPr>
+      </w:pPr>
+    </w:p>
+    <w:p>
+      <w:pPr>
+        <w:autoSpaceDE w:val="0"/>
+        <w:autoSpaceDN w:val="0"/>
+        <w:adjustRightInd w:val="0"/>
+        <w:spacing w:line="360" w:lineRule="auto"/>
+        <w:rPr>
+          <w:rFonts w:ascii="Arial" w:hAnsi="Arial" w:cs="Arial"/>
+          <w:b/>
+          <w:bCs/>
+          <w:sz w:val="24"/>
+          <w:szCs w:val="24"/>
+          <w:u w:val="single"/>
+        </w:rPr>
+      </w:pPr>
+      <w:proofErr w:type="spellStart"/>
+      <w:r>
+        <w:rPr>
+          <w:rFonts w:ascii="Arial" w:hAnsi="Arial" w:cs="Arial"/>
+          <w:b/>
+          <w:bCs/>
+          <w:sz w:val="24"/>
+          <w:szCs w:val="24"/>
+          <w:u w:val="single"/>
+        </w:rPr>
+        <w:t>xUnit</w:t>
+      </w:r>
+      <w:proofErr w:type="spellEnd"/>
+      <w:r>
+        <w:rPr>
+          <w:rFonts w:ascii="Arial" w:hAnsi="Arial" w:cs="Arial"/>
+          <w:b/>
+          <w:bCs/>
+          <w:sz w:val="24"/>
+          <w:szCs w:val="24"/>
+          <w:u w:val="single"/>
+        </w:rPr>
+        <w:t>:</w:t>
+      </w:r>
+    </w:p>
+    <w:p>
+      <w:pPr>
+        <w:autoSpaceDE w:val="0"/>
+        <w:autoSpaceDN w:val="0"/>
+        <w:adjustRightInd w:val="0"/>
+        <w:spacing w:line="360" w:lineRule="auto"/>
+        <w:rPr>
+          <w:rFonts w:ascii="Arial" w:hAnsi="Arial" w:cs="Arial"/>
+          <w:sz w:val="24"/>
+          <w:szCs w:val="24"/>
+          <w:lang w:val="en-US"/>
+        </w:rPr>
+      </w:pPr>
+      <w:r>
+        <w:rPr>
+          <w:rFonts w:ascii="Arial" w:hAnsi="Arial" w:cs="Arial"/>
+          <w:sz w:val="24"/>
+          <w:szCs w:val="24"/>
+          <w:lang w:val="en-US"/>
+        </w:rPr>
+        <w:t xml:space="preserve">xUnit.net </w:t>
+      </w:r>
+      <w:proofErr w:type="spellStart"/>
+      <w:r>
+        <w:rPr>
+          <w:rFonts w:ascii="Arial" w:hAnsi="Arial" w:cs="Arial"/>
+          <w:sz w:val="24"/>
+          <w:szCs w:val="24"/>
+          <w:lang w:val="en-US"/>
+        </w:rPr>
+        <w:t>ist</w:t>
+      </w:r>
+      <w:proofErr w:type="spellEnd"/>
+      <w:r>
+        <w:rPr>
+          <w:rFonts w:ascii="Arial" w:hAnsi="Arial" w:cs="Arial"/>
+          <w:sz w:val="24"/>
+          <w:szCs w:val="24"/>
+          <w:lang w:val="en-US"/>
+        </w:rPr>
+        <w:t xml:space="preserve"> </w:t>
+      </w:r>
+      <w:proofErr w:type="spellStart"/>
+      <w:r>
+        <w:rPr>
+          <w:rFonts w:ascii="Arial" w:hAnsi="Arial" w:cs="Arial"/>
+          <w:sz w:val="24"/>
+          <w:szCs w:val="24"/>
+          <w:lang w:val="en-US"/>
+        </w:rPr>
+        <w:t>ein</w:t>
+      </w:r>
+      <w:proofErr w:type="spellEnd"/>
+      <w:r>
+        <w:rPr>
+          <w:rFonts w:ascii="Arial" w:hAnsi="Arial" w:cs="Arial"/>
+          <w:sz w:val="24"/>
+          <w:szCs w:val="24"/>
+          <w:lang w:val="en-US"/>
+        </w:rPr>
+        <w:t xml:space="preserve"> </w:t>
+      </w:r>
+      <w:proofErr w:type="spellStart"/>
+      <w:r>
+        <w:rPr>
+          <w:rFonts w:ascii="Arial" w:hAnsi="Arial" w:cs="Arial"/>
+          <w:sz w:val="24"/>
+          <w:szCs w:val="24"/>
+          <w:lang w:val="en-US"/>
+        </w:rPr>
+        <w:t>kostenloses</w:t>
+      </w:r>
+      <w:proofErr w:type="spellEnd"/>
+      <w:r>
+        <w:rPr>
+          <w:rFonts w:ascii="Arial" w:hAnsi="Arial" w:cs="Arial"/>
+          <w:sz w:val="24"/>
+          <w:szCs w:val="24"/>
+          <w:lang w:val="en-US"/>
+        </w:rPr>
+        <w:t xml:space="preserve"> Open-Source-Community-</w:t>
+      </w:r>
+      <w:proofErr w:type="spellStart"/>
+      <w:r>
+        <w:rPr>
+          <w:rFonts w:ascii="Arial" w:hAnsi="Arial" w:cs="Arial"/>
+          <w:sz w:val="24"/>
+          <w:szCs w:val="24"/>
+          <w:lang w:val="en-US"/>
+        </w:rPr>
+        <w:t>Testtool</w:t>
+      </w:r>
+      <w:proofErr w:type="spellEnd"/>
+      <w:r>
+        <w:rPr>
+          <w:rFonts w:ascii="Arial" w:hAnsi="Arial" w:cs="Arial"/>
+          <w:sz w:val="24"/>
+          <w:szCs w:val="24"/>
+          <w:lang w:val="en-US"/>
+        </w:rPr>
+        <w:t xml:space="preserve"> </w:t>
+      </w:r>
+      <w:proofErr w:type="spellStart"/>
+      <w:r>
+        <w:rPr>
+          <w:rFonts w:ascii="Arial" w:hAnsi="Arial" w:cs="Arial"/>
+          <w:sz w:val="24"/>
+          <w:szCs w:val="24"/>
+          <w:lang w:val="en-US"/>
+        </w:rPr>
+        <w:t>für</w:t>
+      </w:r>
+      <w:proofErr w:type="spellEnd"/>
+      <w:r>
+        <w:rPr>
+          <w:rFonts w:ascii="Arial" w:hAnsi="Arial" w:cs="Arial"/>
+          <w:sz w:val="24"/>
+          <w:szCs w:val="24"/>
+          <w:lang w:val="en-US"/>
+        </w:rPr>
+        <w:t xml:space="preserve"> .NET Framework.</w:t>
+      </w:r>
+    </w:p>
+    <w:p>
+      <w:pPr>
+        <w:autoSpaceDE w:val="0"/>
+        <w:autoSpaceDN w:val="0"/>
+        <w:adjustRightInd w:val="0"/>
+        <w:spacing w:line="360" w:lineRule="auto"/>
+        <w:rPr>
+          <w:rFonts w:ascii="Arial" w:hAnsi="Arial" w:cs="Arial"/>
+          <w:sz w:val="24"/>
+          <w:szCs w:val="24"/>
+        </w:rPr>
+      </w:pPr>
+      <w:r>
+        <w:rPr>
+          <w:rFonts w:ascii="Arial" w:hAnsi="Arial" w:cs="Arial"/>
+          <w:sz w:val="24"/>
+          <w:szCs w:val="24"/>
+        </w:rPr>
+        <w:t xml:space="preserve">XUnit.net wurde vom ursprünglichen Erfinder von </w:t>
+      </w:r>
+      <w:proofErr w:type="spellStart"/>
+      <w:r>
+        <w:rPr>
+          <w:rFonts w:ascii="Arial" w:hAnsi="Arial" w:cs="Arial"/>
+          <w:sz w:val="24"/>
+          <w:szCs w:val="24"/>
+        </w:rPr>
+        <w:t>NUnit</w:t>
+      </w:r>
+      <w:proofErr w:type="spellEnd"/>
+      <w:r>
+        <w:rPr>
+          <w:rFonts w:ascii="Arial" w:hAnsi="Arial" w:cs="Arial"/>
+          <w:sz w:val="24"/>
+          <w:szCs w:val="24"/>
+        </w:rPr>
+        <w:t xml:space="preserve"> v2 geschrieben und ist die neueste Technologie zum Testen von C #, F #, VB.NET und anderen .NET-Sprachen. </w:t>
+      </w:r>
+      <w:r>
+        <w:rPr>
+          <w:rFonts w:ascii="Arial" w:hAnsi="Arial" w:cs="Arial"/>
+          <w:sz w:val="24"/>
+          <w:szCs w:val="24"/>
+        </w:rPr>
+        <w:t>Außerdem</w:t>
+      </w:r>
+      <w:r>
+        <w:rPr>
+          <w:rFonts w:ascii="Arial" w:hAnsi="Arial" w:cs="Arial"/>
+          <w:sz w:val="24"/>
+          <w:szCs w:val="24"/>
+        </w:rPr>
+        <w:t xml:space="preserve"> kann </w:t>
+      </w:r>
+      <w:r>
+        <w:rPr>
+          <w:rFonts w:ascii="Arial" w:hAnsi="Arial" w:cs="Arial"/>
+          <w:sz w:val="24"/>
+          <w:szCs w:val="24"/>
+        </w:rPr>
+        <w:t xml:space="preserve">xUnit.net mit </w:t>
+      </w:r>
+      <w:proofErr w:type="spellStart"/>
+      <w:r>
+        <w:rPr>
+          <w:rFonts w:ascii="Arial" w:hAnsi="Arial" w:cs="Arial"/>
+          <w:sz w:val="24"/>
+          <w:szCs w:val="24"/>
+        </w:rPr>
+        <w:t>ReSharper</w:t>
+      </w:r>
+      <w:proofErr w:type="spellEnd"/>
+      <w:r>
+        <w:rPr>
+          <w:rFonts w:ascii="Arial" w:hAnsi="Arial" w:cs="Arial"/>
+          <w:sz w:val="24"/>
+          <w:szCs w:val="24"/>
+        </w:rPr>
+        <w:t xml:space="preserve">, </w:t>
+      </w:r>
+      <w:proofErr w:type="spellStart"/>
+      <w:r>
+        <w:rPr>
+          <w:rFonts w:ascii="Arial" w:hAnsi="Arial" w:cs="Arial"/>
+          <w:sz w:val="24"/>
+          <w:szCs w:val="24"/>
+        </w:rPr>
+        <w:t>CodeRush</w:t>
+      </w:r>
+      <w:proofErr w:type="spellEnd"/>
+      <w:r>
+        <w:rPr>
+          <w:rFonts w:ascii="Arial" w:hAnsi="Arial" w:cs="Arial"/>
+          <w:sz w:val="24"/>
+          <w:szCs w:val="24"/>
+        </w:rPr>
+        <w:t>, TestDriven.NET und Xamarin verwendet werden.</w:t>
+      </w:r>
+    </w:p>
+    <w:p>
+      <w:pPr>
+        <w:autoSpaceDE w:val="0"/>
+        <w:autoSpaceDN w:val="0"/>
+        <w:adjustRightInd w:val="0"/>
+        <w:spacing w:line="360" w:lineRule="auto"/>
+        <w:rPr>
+          <w:rFonts w:ascii="Arial" w:hAnsi="Arial" w:cs="Arial"/>
+          <w:sz w:val="24"/>
+          <w:szCs w:val="24"/>
+        </w:rPr>
+      </w:pPr>
+      <w:r>
+        <w:rPr>
+          <w:rFonts w:ascii="Arial" w:hAnsi="Arial" w:cs="Arial"/>
+          <w:noProof/>
+          <w:sz w:val="24"/>
+          <w:szCs w:val="24"/>
+        </w:rPr>
+        <w:lastRenderedPageBreak/>
+        <w:drawing>
+          <wp:anchor distT="0" distB="0" distL="114300" distR="114300" simplePos="0" relativeHeight="251658240" behindDoc="0" locked="0" layoutInCell="1" allowOverlap="1" wp14:anchorId="4F063F36" wp14:editId="7AA285A5">
+            <wp:simplePos x="0" y="0"/>
+            <wp:positionH relativeFrom="margin">
+              <wp:align>center</wp:align>
+            </wp:positionH>
+            <wp:positionV relativeFrom="paragraph">
+              <wp:posOffset>1336362</wp:posOffset>
+            </wp:positionV>
+            <wp:extent cx="4809490" cy="4451350"/>
+            <wp:effectExtent l="0" t="0" r="0" b="6350"/>
+            <wp:wrapTopAndBottom/>
+            <wp:docPr id="15" name="Grafik 15"/>
+            <wp:cNvGraphicFramePr>
+              <a:graphicFrameLocks xmlns:a="http://schemas.openxmlformats.org/drawingml/2006/main" noChangeAspect="1"/>
+            </wp:cNvGraphicFramePr>
+            <a:graphic xmlns:a="http://schemas.openxmlformats.org/drawingml/2006/main">
+              <a:graphicData uri="http://schemas.openxmlformats.org/drawingml/2006/picture">
+                <pic:pic xmlns:pic="http://schemas.openxmlformats.org/drawingml/2006/picture">
+                  <pic:nvPicPr>
+                    <pic:cNvPr id="0" name="Picture 2"/>
+                    <pic:cNvPicPr>
+                      <a:picLocks noChangeAspect="1" noChangeArrowheads="1"/>
+                    </pic:cNvPicPr>
+                  </pic:nvPicPr>
+                  <pic:blipFill>
+                    <a:blip r:embed="rId34">
+                      <a:extLst>
+                        <a:ext uri="{28A0092B-C50C-407E-A947-70E740481C1C}">
+                          <a14:useLocalDpi xmlns:a14="http://schemas.microsoft.com/office/drawing/2010/main" val="0"/>
+                        </a:ext>
+                      </a:extLst>
+                    </a:blip>
+                    <a:srcRect/>
+                    <a:stretch>
+                      <a:fillRect/>
+                    </a:stretch>
+                  </pic:blipFill>
+                  <pic:spPr bwMode="auto">
+                    <a:xfrm>
+                      <a:off x="0" y="0"/>
+                      <a:ext cx="4809490" cy="4451350"/>
+                    </a:xfrm>
+                    <a:prstGeom prst="rect">
+                      <a:avLst/>
+                    </a:prstGeom>
+                    <a:noFill/>
+                    <a:ln>
+                      <a:noFill/>
+                    </a:ln>
+                  </pic:spPr>
+                </pic:pic>
+              </a:graphicData>
+            </a:graphic>
+            <wp14:sizeRelH relativeFrom="margin">
+              <wp14:pctWidth>0</wp14:pctWidth>
+            </wp14:sizeRelH>
+            <wp14:sizeRelV relativeFrom="margin">
+              <wp14:pctHeight>0</wp14:pctHeight>
+            </wp14:sizeRelV>
+          </wp:anchor>
+        </w:drawing>
+      </w:r>
+      <w:r>
+        <w:rPr>
+          <w:rFonts w:ascii="Arial" w:hAnsi="Arial" w:cs="Arial"/>
+          <w:sz w:val="24"/>
+          <w:szCs w:val="24"/>
+        </w:rPr>
+        <w:t>C</w:t>
+      </w:r>
+      <w:r>
+        <w:rPr>
+          <w:rFonts w:ascii="Arial" w:hAnsi="Arial" w:cs="Arial"/>
+          <w:sz w:val="24"/>
+          <w:szCs w:val="24"/>
+        </w:rPr>
+        <w:t>lass Gui1_Test</w:t>
+      </w:r>
+      <w:r>
+        <w:rPr>
+          <w:rFonts w:ascii="Arial" w:hAnsi="Arial" w:cs="Arial"/>
+          <w:sz w:val="24"/>
+          <w:szCs w:val="24"/>
+        </w:rPr>
+        <w:t>:</w:t>
+      </w:r>
+      <w:r>
+        <w:rPr>
+          <w:rFonts w:ascii="Arial" w:hAnsi="Arial" w:cs="Arial"/>
+          <w:sz w:val="24"/>
+          <w:szCs w:val="24"/>
+        </w:rPr>
+        <w:t xml:space="preserve"> </w:t>
+      </w:r>
+      <w:r>
+        <w:rPr>
+          <w:rFonts w:ascii="Arial" w:hAnsi="Arial" w:cs="Arial"/>
+          <w:sz w:val="24"/>
+          <w:szCs w:val="24"/>
+        </w:rPr>
+        <w:t xml:space="preserve">Beispielweise haben wir hier </w:t>
+      </w:r>
+      <w:r>
+        <w:rPr>
+          <w:rFonts w:ascii="Arial" w:hAnsi="Arial" w:cs="Arial"/>
+          <w:sz w:val="24"/>
+          <w:szCs w:val="24"/>
+        </w:rPr>
+        <w:t>die verschiedenen Funktionen</w:t>
+      </w:r>
+      <w:r>
+        <w:rPr>
+          <w:rFonts w:ascii="Arial" w:hAnsi="Arial" w:cs="Arial"/>
+          <w:sz w:val="24"/>
+          <w:szCs w:val="24"/>
+        </w:rPr>
+        <w:t xml:space="preserve"> von der Klasse GUI getestet</w:t>
+      </w:r>
+      <w:r>
+        <w:rPr>
+          <w:rFonts w:ascii="Arial" w:hAnsi="Arial" w:cs="Arial"/>
+          <w:sz w:val="24"/>
+          <w:szCs w:val="24"/>
+        </w:rPr>
+        <w:t>. A</w:t>
+      </w:r>
+      <w:r>
+        <w:rPr>
+          <w:rFonts w:ascii="Arial" w:hAnsi="Arial" w:cs="Arial"/>
+          <w:sz w:val="24"/>
+          <w:szCs w:val="24"/>
+        </w:rPr>
+        <w:t>uf dem Bild sieht man zwei von den getesteten Funktionen (</w:t>
+      </w:r>
+      <w:proofErr w:type="spellStart"/>
+      <w:proofErr w:type="gramStart"/>
+      <w:r>
+        <w:rPr>
+          <w:rFonts w:ascii="Arial" w:hAnsi="Arial" w:cs="Arial"/>
+          <w:sz w:val="24"/>
+          <w:szCs w:val="24"/>
+        </w:rPr>
+        <w:t>SplitDataFromStorageName</w:t>
+      </w:r>
+      <w:proofErr w:type="spellEnd"/>
+      <w:r>
+        <w:rPr>
+          <w:rFonts w:ascii="Arial" w:hAnsi="Arial" w:cs="Arial"/>
+          <w:sz w:val="24"/>
+          <w:szCs w:val="24"/>
+        </w:rPr>
+        <w:t>(</w:t>
+      </w:r>
+      <w:proofErr w:type="gramEnd"/>
       <w:r>
         <w:rPr>
           <w:rFonts w:ascii="Arial" w:hAnsi="Arial" w:cs="Arial"/>
@@ -8864,9 +9345,366 @@
         </w:rPr>
         <w:t>)</w:t>
       </w:r>
+      <w:r>
+        <w:rPr>
+          <w:rFonts w:ascii="Arial" w:hAnsi="Arial" w:cs="Arial"/>
+          <w:sz w:val="24"/>
+          <w:szCs w:val="24"/>
+        </w:rPr>
+        <w:t xml:space="preserve">, </w:t>
+      </w:r>
+      <w:proofErr w:type="spellStart"/>
+      <w:r>
+        <w:rPr>
+          <w:rFonts w:ascii="Arial" w:hAnsi="Arial" w:cs="Arial"/>
+          <w:sz w:val="24"/>
+          <w:szCs w:val="24"/>
+        </w:rPr>
+        <w:t>DeleteContentFromAllTextboxes</w:t>
+      </w:r>
+      <w:proofErr w:type="spellEnd"/>
+      <w:r>
+        <w:rPr>
+          <w:rFonts w:ascii="Arial" w:hAnsi="Arial" w:cs="Arial"/>
+          <w:sz w:val="24"/>
+          <w:szCs w:val="24"/>
+        </w:rPr>
+        <w:t>()</w:t>
+      </w:r>
+      <w:r>
+        <w:rPr>
+          <w:rFonts w:ascii="Arial" w:hAnsi="Arial" w:cs="Arial"/>
+          <w:sz w:val="24"/>
+          <w:szCs w:val="24"/>
+        </w:rPr>
+        <w:t>):</w:t>
+      </w:r>
+    </w:p>
+    <w:p>
+      <w:pPr>
+        <w:autoSpaceDE w:val="0"/>
+        <w:autoSpaceDN w:val="0"/>
+        <w:adjustRightInd w:val="0"/>
+        <w:spacing w:line="360" w:lineRule="auto"/>
+        <w:rPr>
+          <w:rFonts w:ascii="Arial" w:hAnsi="Arial" w:cs="Arial"/>
+          <w:sz w:val="24"/>
+          <w:szCs w:val="24"/>
+        </w:rPr>
+      </w:pPr>
+    </w:p>
+    <w:p>
+      <w:pPr>
+        <w:autoSpaceDE w:val="0"/>
+        <w:autoSpaceDN w:val="0"/>
+        <w:adjustRightInd w:val="0"/>
+        <w:spacing w:line="360" w:lineRule="auto"/>
+        <w:rPr>
+          <w:rFonts w:ascii="Arial" w:hAnsi="Arial" w:cs="Arial"/>
+          <w:sz w:val="24"/>
+          <w:szCs w:val="24"/>
+        </w:rPr>
+      </w:pPr>
+    </w:p>
+    <w:p>
+      <w:pPr>
+        <w:autoSpaceDE w:val="0"/>
+        <w:autoSpaceDN w:val="0"/>
+        <w:adjustRightInd w:val="0"/>
+        <w:spacing w:line="360" w:lineRule="auto"/>
+        <w:rPr>
+          <w:rFonts w:ascii="Arial" w:hAnsi="Arial" w:cs="Arial"/>
+          <w:sz w:val="24"/>
+          <w:szCs w:val="24"/>
+        </w:rPr>
+      </w:pPr>
+    </w:p>
+    <w:p>
+      <w:pPr>
+        <w:autoSpaceDE w:val="0"/>
+        <w:autoSpaceDN w:val="0"/>
+        <w:adjustRightInd w:val="0"/>
+        <w:spacing w:line="360" w:lineRule="auto"/>
+        <w:rPr>
+          <w:rFonts w:ascii="Arial" w:hAnsi="Arial" w:cs="Arial"/>
+          <w:sz w:val="24"/>
+          <w:szCs w:val="24"/>
+        </w:rPr>
+      </w:pPr>
+      <w:r>
+        <w:rPr>
+          <w:rFonts w:ascii="Arial" w:hAnsi="Arial" w:cs="Arial"/>
+          <w:sz w:val="24"/>
+          <w:szCs w:val="24"/>
+        </w:rPr>
+        <w:t xml:space="preserve">Class </w:t>
+      </w:r>
+      <w:proofErr w:type="spellStart"/>
+      <w:r>
+        <w:rPr>
+          <w:rFonts w:ascii="Arial" w:hAnsi="Arial" w:cs="Arial"/>
+          <w:sz w:val="24"/>
+          <w:szCs w:val="24"/>
+        </w:rPr>
+        <w:t>IoHandler_Test_Mocks</w:t>
+      </w:r>
+      <w:proofErr w:type="spellEnd"/>
+      <w:r>
+        <w:rPr>
+          <w:rFonts w:ascii="Arial" w:hAnsi="Arial" w:cs="Arial"/>
+          <w:sz w:val="24"/>
+          <w:szCs w:val="24"/>
+        </w:rPr>
+        <w:t>:</w:t>
+      </w:r>
+      <w:r>
+        <w:rPr>
+          <w:rFonts w:ascii="Arial" w:hAnsi="Arial" w:cs="Arial"/>
+          <w:sz w:val="24"/>
+          <w:szCs w:val="24"/>
+        </w:rPr>
+        <w:t xml:space="preserve"> um diese Klasse zu testen (</w:t>
+      </w:r>
+      <w:r>
+        <w:rPr>
+          <w:rFonts w:ascii="Arial" w:hAnsi="Arial" w:cs="Arial"/>
+          <w:sz w:val="24"/>
+          <w:szCs w:val="24"/>
+        </w:rPr>
+        <w:t>zwei von den getesteten Funktionen (</w:t>
+      </w:r>
+      <w:proofErr w:type="spellStart"/>
+      <w:r>
+        <w:rPr>
+          <w:rFonts w:ascii="Arial" w:hAnsi="Arial" w:cs="Arial"/>
+          <w:sz w:val="24"/>
+          <w:szCs w:val="24"/>
+        </w:rPr>
+        <w:t>v_OutputHandler_</w:t>
+      </w:r>
+      <w:proofErr w:type="gramStart"/>
+      <w:r>
+        <w:rPr>
+          <w:rFonts w:ascii="Arial" w:hAnsi="Arial" w:cs="Arial"/>
+          <w:sz w:val="24"/>
+          <w:szCs w:val="24"/>
+        </w:rPr>
+        <w:t>ReceiveDataStream</w:t>
+      </w:r>
+      <w:proofErr w:type="spellEnd"/>
+      <w:r>
+        <w:rPr>
+          <w:rFonts w:ascii="Arial" w:hAnsi="Arial" w:cs="Arial"/>
+          <w:sz w:val="24"/>
+          <w:szCs w:val="24"/>
+        </w:rPr>
+        <w:t>(</w:t>
+      </w:r>
+      <w:proofErr w:type="gramEnd"/>
+      <w:r>
+        <w:rPr>
+          <w:rFonts w:ascii="Arial" w:hAnsi="Arial" w:cs="Arial"/>
+          <w:sz w:val="24"/>
+          <w:szCs w:val="24"/>
+        </w:rPr>
+        <w:t>)</w:t>
+      </w:r>
+      <w:r>
+        <w:rPr>
+          <w:rFonts w:ascii="Arial" w:hAnsi="Arial" w:cs="Arial"/>
+          <w:sz w:val="24"/>
+          <w:szCs w:val="24"/>
+        </w:rPr>
+        <w:t>,</w:t>
+      </w:r>
+      <w:r>
+        <w:rPr>
+          <w:rFonts w:ascii="Arial" w:hAnsi="Arial" w:cs="Arial"/>
+          <w:sz w:val="24"/>
+          <w:szCs w:val="24"/>
+        </w:rPr>
+        <w:t xml:space="preserve"> </w:t>
+      </w:r>
+      <w:proofErr w:type="spellStart"/>
+      <w:r>
+        <w:rPr>
+          <w:rFonts w:ascii="Arial" w:hAnsi="Arial" w:cs="Arial"/>
+          <w:sz w:val="24"/>
+          <w:szCs w:val="24"/>
+        </w:rPr>
+        <w:t>int_IoDatastorage_WriteDataToStorage</w:t>
+      </w:r>
+      <w:proofErr w:type="spellEnd"/>
+      <w:r>
+        <w:rPr>
+          <w:rFonts w:ascii="Arial" w:hAnsi="Arial" w:cs="Arial"/>
+          <w:sz w:val="24"/>
+          <w:szCs w:val="24"/>
+        </w:rPr>
+        <w:t>()</w:t>
+      </w:r>
+      <w:r>
+        <w:rPr>
+          <w:rFonts w:ascii="Arial" w:hAnsi="Arial" w:cs="Arial"/>
+          <w:sz w:val="24"/>
+          <w:szCs w:val="24"/>
+        </w:rPr>
+        <w:t>)</w:t>
+      </w:r>
+      <w:r>
+        <w:rPr>
+          <w:rFonts w:ascii="Arial" w:hAnsi="Arial" w:cs="Arial"/>
+          <w:sz w:val="24"/>
+          <w:szCs w:val="24"/>
+        </w:rPr>
+        <w:t xml:space="preserve"> sind auf dem Bild zu sehen) haben wir versucht Mocks einzusetzen </w:t>
+      </w:r>
+      <w:r>
+        <w:rPr>
+          <w:rFonts w:ascii="Arial" w:hAnsi="Arial" w:cs="Arial"/>
+          <w:sz w:val="24"/>
+          <w:szCs w:val="24"/>
+          <w:u w:val="single"/>
+        </w:rPr>
+        <w:t xml:space="preserve">(nicht 100% richtig, </w:t>
+      </w:r>
+      <w:r>
+        <w:rPr>
+          <w:rFonts w:ascii="Arial" w:hAnsi="Arial" w:cs="Arial"/>
+          <w:sz w:val="24"/>
+          <w:szCs w:val="24"/>
+          <w:u w:val="single"/>
+        </w:rPr>
+        <w:t>prinzipiell</w:t>
+      </w:r>
+      <w:r>
+        <w:rPr>
+          <w:rFonts w:ascii="Arial" w:hAnsi="Arial" w:cs="Arial"/>
+          <w:sz w:val="24"/>
+          <w:szCs w:val="24"/>
+          <w:u w:val="single"/>
+        </w:rPr>
+        <w:t xml:space="preserve"> haben wir Mocks verstanden, aber leider haben wir Schwierigkeiten mit </w:t>
+      </w:r>
+      <w:r>
+        <w:rPr>
+          <w:rFonts w:ascii="Arial" w:hAnsi="Arial" w:cs="Arial"/>
+          <w:sz w:val="24"/>
+          <w:szCs w:val="24"/>
+          <w:u w:val="single"/>
+        </w:rPr>
+        <w:t>Windows Forms</w:t>
+      </w:r>
+      <w:r>
+        <w:rPr>
+          <w:rFonts w:ascii="Arial" w:hAnsi="Arial" w:cs="Arial"/>
+          <w:sz w:val="24"/>
+          <w:szCs w:val="24"/>
+          <w:u w:val="single"/>
+        </w:rPr>
+        <w:t xml:space="preserve"> und das Mocken von der </w:t>
+      </w:r>
+      <w:proofErr w:type="spellStart"/>
+      <w:r>
+        <w:rPr>
+          <w:rFonts w:ascii="Arial" w:hAnsi="Arial" w:cs="Arial"/>
+          <w:sz w:val="24"/>
+          <w:szCs w:val="24"/>
+          <w:u w:val="single"/>
+        </w:rPr>
+        <w:t>DataStorage</w:t>
+      </w:r>
+      <w:proofErr w:type="spellEnd"/>
+      <w:r>
+        <w:rPr>
+          <w:rFonts w:ascii="Arial" w:hAnsi="Arial" w:cs="Arial"/>
+          <w:sz w:val="24"/>
+          <w:szCs w:val="24"/>
+          <w:u w:val="single"/>
+        </w:rPr>
+        <w:t xml:space="preserve"> Datei gekriegt</w:t>
+      </w:r>
+      <w:r>
+        <w:rPr>
+          <w:rFonts w:ascii="Arial" w:hAnsi="Arial" w:cs="Arial"/>
+          <w:sz w:val="24"/>
+          <w:szCs w:val="24"/>
+        </w:rPr>
+        <w:t>):</w:t>
+      </w:r>
+    </w:p>
+    <w:p>
+      <w:pPr>
+        <w:autoSpaceDE w:val="0"/>
+        <w:autoSpaceDN w:val="0"/>
+        <w:adjustRightInd w:val="0"/>
+        <w:spacing w:line="360" w:lineRule="auto"/>
+        <w:rPr>
+          <w:rFonts w:ascii="Arial" w:hAnsi="Arial" w:cs="Arial"/>
+          <w:sz w:val="24"/>
+          <w:szCs w:val="24"/>
+        </w:rPr>
+      </w:pPr>
+      <w:r>
+        <w:rPr>
+          <w:rFonts w:ascii="Arial" w:hAnsi="Arial" w:cs="Arial"/>
+          <w:noProof/>
+          <w:sz w:val="24"/>
+          <w:szCs w:val="24"/>
+        </w:rPr>
+        <w:lastRenderedPageBreak/>
+        <w:drawing>
+          <wp:inline distT="0" distB="0" distL="0" distR="0" wp14:anchorId="0D360CE8" wp14:editId="15441B57">
+            <wp:extent cx="5759450" cy="4239260"/>
+            <wp:effectExtent l="0" t="0" r="0" b="8890"/>
+            <wp:docPr id="18" name="Grafik 18"/>
+            <wp:cNvGraphicFramePr>
+              <a:graphicFrameLocks xmlns:a="http://schemas.openxmlformats.org/drawingml/2006/main" noChangeAspect="1"/>
+            </wp:cNvGraphicFramePr>
+            <a:graphic xmlns:a="http://schemas.openxmlformats.org/drawingml/2006/main">
+              <a:graphicData uri="http://schemas.openxmlformats.org/drawingml/2006/picture">
+                <pic:pic xmlns:pic="http://schemas.openxmlformats.org/drawingml/2006/picture">
+                  <pic:nvPicPr>
+                    <pic:cNvPr id="0" name="Picture 5"/>
+                    <pic:cNvPicPr>
+                      <a:picLocks noChangeAspect="1" noChangeArrowheads="1"/>
+                    </pic:cNvPicPr>
+                  </pic:nvPicPr>
+                  <pic:blipFill>
+                    <a:blip r:embed="rId35">
+                      <a:extLst>
+                        <a:ext uri="{28A0092B-C50C-407E-A947-70E740481C1C}">
+                          <a14:useLocalDpi xmlns:a14="http://schemas.microsoft.com/office/drawing/2010/main" val="0"/>
+                        </a:ext>
+                      </a:extLst>
+                    </a:blip>
+                    <a:srcRect/>
+                    <a:stretch>
+                      <a:fillRect/>
+                    </a:stretch>
+                  </pic:blipFill>
+                  <pic:spPr bwMode="auto">
+                    <a:xfrm>
+                      <a:off x="0" y="0"/>
+                      <a:ext cx="5759450" cy="4239260"/>
+                    </a:xfrm>
+                    <a:prstGeom prst="rect">
+                      <a:avLst/>
+                    </a:prstGeom>
+                    <a:noFill/>
+                    <a:ln>
+                      <a:noFill/>
+                    </a:ln>
+                  </pic:spPr>
+                </pic:pic>
+              </a:graphicData>
+            </a:graphic>
+          </wp:inline>
+        </w:drawing>
+      </w:r>
     </w:p>
     <w:sectPr>
-      <w:headerReference w:type="default" r:id="rId32"/>
+      <w:headerReference w:type="default" r:id="rId36"/>
       <w:pgSz w:w="11906" w:h="16838"/>
       <w:pgMar w:top="1417" w:right="1417" w:bottom="1134" w:left="1417" w:header="708" w:footer="708" w:gutter="0"/>
       <w:cols w:space="708"/>
@@ -8877,7 +9715,7 @@
 </file>
 
 <file path=word/endnotes.xml><?xml version="1.0" encoding="utf-8"?>
-<w:endnotes xmlns:wpc="http://schemas.microsoft.com/office/word/2010/wordprocessingCanvas" xmlns:cx="http://schemas.microsoft.com/office/drawing/2014/chartex" xmlns:cx1="http://schemas.microsoft.com/office/drawing/2015/9/8/chartex" xmlns:mc="http://schemas.openxmlformats.org/markup-compatibility/2006" xmlns:o="urn:schemas-microsoft-com:office:office" xmlns:r="http://schemas.openxmlformats.org/officeDocument/2006/relationships" xmlns:m="http://schemas.openxmlformats.org/officeDocument/2006/math" xmlns:v="urn:schemas-microsoft-com:vml" xmlns:wp14="http://schemas.microsoft.com/office/word/2010/wordprocessingDrawing" xmlns:wp="http://schemas.openxmlformats.org/drawingml/2006/wordprocessingDrawing" xmlns:w10="urn:schemas-microsoft-com:office:word" xmlns:w="http://schemas.openxmlformats.org/wordprocessingml/2006/main" xmlns:w14="http://schemas.microsoft.com/office/word/2010/wordml" xmlns:w15="http://schemas.microsoft.com/office/word/2012/wordml" xmlns:w16se="http://schemas.microsoft.com/office/word/2015/wordml/symex" xmlns:wpg="http://schemas.microsoft.com/office/word/2010/wordprocessingGroup" xmlns:wpi="http://schemas.microsoft.com/office/word/2010/wordprocessingInk" xmlns:wne="http://schemas.microsoft.com/office/word/2006/wordml" xmlns:wps="http://schemas.microsoft.com/office/word/2010/wordprocessingShape" mc:Ignorable="w14 w15 w16se wp14">
+<w:endnotes xmlns:wpc="http://schemas.microsoft.com/office/word/2010/wordprocessingCanvas" xmlns:cx="http://schemas.microsoft.com/office/drawing/2014/chartex" xmlns:cx1="http://schemas.microsoft.com/office/drawing/2015/9/8/chartex" xmlns:cx2="http://schemas.microsoft.com/office/drawing/2015/10/21/chartex" xmlns:cx3="http://schemas.microsoft.com/office/drawing/2016/5/9/chartex" xmlns:cx4="http://schemas.microsoft.com/office/drawing/2016/5/10/chartex" xmlns:cx5="http://schemas.microsoft.com/office/drawing/2016/5/11/chartex" xmlns:cx6="http://schemas.microsoft.com/office/drawing/2016/5/12/chartex" xmlns:cx7="http://schemas.microsoft.com/office/drawing/2016/5/13/chartex" xmlns:cx8="http://schemas.microsoft.com/office/drawing/2016/5/14/chartex" xmlns:mc="http://schemas.openxmlformats.org/markup-compatibility/2006" xmlns:aink="http://schemas.microsoft.com/office/drawing/2016/ink" xmlns:am3d="http://schemas.microsoft.com/office/drawing/2017/model3d" xmlns:o="urn:schemas-microsoft-com:office:office" xmlns:r="http://schemas.openxmlformats.org/officeDocument/2006/relationships" xmlns:m="http://schemas.openxmlformats.org/officeDocument/2006/math" xmlns:v="urn:schemas-microsoft-com:vml" xmlns:wp14="http://schemas.microsoft.com/office/word/2010/wordprocessingDrawing" xmlns:wp="http://schemas.openxmlformats.org/drawingml/2006/wordprocessingDrawing" xmlns:w10="urn:schemas-microsoft-com:office:word" xmlns:w="http://schemas.openxmlformats.org/wordprocessingml/2006/main" xmlns:w14="http://schemas.microsoft.com/office/word/2010/wordml" xmlns:w15="http://schemas.microsoft.com/office/word/2012/wordml" xmlns:w16cex="http://schemas.microsoft.com/office/word/2018/wordml/cex" xmlns:w16cid="http://schemas.microsoft.com/office/word/2016/wordml/cid" xmlns:w16="http://schemas.microsoft.com/office/word/2018/wordml" xmlns:w16sdtdh="http://schemas.microsoft.com/office/word/2020/wordml/sdtdatahash" xmlns:w16se="http://schemas.microsoft.com/office/word/2015/wordml/symex" xmlns:wpg="http://schemas.microsoft.com/office/word/2010/wordprocessingGroup" xmlns:wpi="http://schemas.microsoft.com/office/word/2010/wordprocessingInk" xmlns:wne="http://schemas.microsoft.com/office/word/2006/wordml" xmlns:wps="http://schemas.microsoft.com/office/word/2010/wordprocessingShape" mc:Ignorable="w14 w15 w16se w16cid w16 w16cex w16sdtdh wp14">
   <w:endnote w:type="separator" w:id="-1">
     <w:p>
       <w:pPr>
@@ -8902,7 +9740,7 @@
 </file>
 
 <file path=word/footer1.xml><?xml version="1.0" encoding="utf-8"?>
-<w:ftr xmlns:wpc="http://schemas.microsoft.com/office/word/2010/wordprocessingCanvas" xmlns:cx="http://schemas.microsoft.com/office/drawing/2014/chartex" xmlns:cx1="http://schemas.microsoft.com/office/drawing/2015/9/8/chartex" xmlns:mc="http://schemas.openxmlformats.org/markup-compatibility/2006" xmlns:o="urn:schemas-microsoft-com:office:office" xmlns:r="http://schemas.openxmlformats.org/officeDocument/2006/relationships" xmlns:m="http://schemas.openxmlformats.org/officeDocument/2006/math" xmlns:v="urn:schemas-microsoft-com:vml" xmlns:wp14="http://schemas.microsoft.com/office/word/2010/wordprocessingDrawing" xmlns:wp="http://schemas.openxmlformats.org/drawingml/2006/wordprocessingDrawing" xmlns:w10="urn:schemas-microsoft-com:office:word" xmlns:w="http://schemas.openxmlformats.org/wordprocessingml/2006/main" xmlns:w14="http://schemas.microsoft.com/office/word/2010/wordml" xmlns:w15="http://schemas.microsoft.com/office/word/2012/wordml" xmlns:w16se="http://schemas.microsoft.com/office/word/2015/wordml/symex" xmlns:wpg="http://schemas.microsoft.com/office/word/2010/wordprocessingGroup" xmlns:wpi="http://schemas.microsoft.com/office/word/2010/wordprocessingInk" xmlns:wne="http://schemas.microsoft.com/office/word/2006/wordml" xmlns:wps="http://schemas.microsoft.com/office/word/2010/wordprocessingShape" mc:Ignorable="w14 w15 w16se wp14">
+<w:ftr xmlns:wpc="http://schemas.microsoft.com/office/word/2010/wordprocessingCanvas" xmlns:cx="http://schemas.microsoft.com/office/drawing/2014/chartex" xmlns:cx1="http://schemas.microsoft.com/office/drawing/2015/9/8/chartex" xmlns:cx2="http://schemas.microsoft.com/office/drawing/2015/10/21/chartex" xmlns:cx3="http://schemas.microsoft.com/office/drawing/2016/5/9/chartex" xmlns:cx4="http://schemas.microsoft.com/office/drawing/2016/5/10/chartex" xmlns:cx5="http://schemas.microsoft.com/office/drawing/2016/5/11/chartex" xmlns:cx6="http://schemas.microsoft.com/office/drawing/2016/5/12/chartex" xmlns:cx7="http://schemas.microsoft.com/office/drawing/2016/5/13/chartex" xmlns:cx8="http://schemas.microsoft.com/office/drawing/2016/5/14/chartex" xmlns:mc="http://schemas.openxmlformats.org/markup-compatibility/2006" xmlns:aink="http://schemas.microsoft.com/office/drawing/2016/ink" xmlns:am3d="http://schemas.microsoft.com/office/drawing/2017/model3d" xmlns:o="urn:schemas-microsoft-com:office:office" xmlns:r="http://schemas.openxmlformats.org/officeDocument/2006/relationships" xmlns:m="http://schemas.openxmlformats.org/officeDocument/2006/math" xmlns:v="urn:schemas-microsoft-com:vml" xmlns:wp14="http://schemas.microsoft.com/office/word/2010/wordprocessingDrawing" xmlns:wp="http://schemas.openxmlformats.org/drawingml/2006/wordprocessingDrawing" xmlns:w10="urn:schemas-microsoft-com:office:word" xmlns:w="http://schemas.openxmlformats.org/wordprocessingml/2006/main" xmlns:w14="http://schemas.microsoft.com/office/word/2010/wordml" xmlns:w15="http://schemas.microsoft.com/office/word/2012/wordml" xmlns:w16cex="http://schemas.microsoft.com/office/word/2018/wordml/cex" xmlns:w16cid="http://schemas.microsoft.com/office/word/2016/wordml/cid" xmlns:w16="http://schemas.microsoft.com/office/word/2018/wordml" xmlns:w16sdtdh="http://schemas.microsoft.com/office/word/2020/wordml/sdtdatahash" xmlns:w16se="http://schemas.microsoft.com/office/word/2015/wordml/symex" xmlns:wpg="http://schemas.microsoft.com/office/word/2010/wordprocessingGroup" xmlns:wpi="http://schemas.microsoft.com/office/word/2010/wordprocessingInk" xmlns:wne="http://schemas.microsoft.com/office/word/2006/wordml" xmlns:wps="http://schemas.microsoft.com/office/word/2010/wordprocessingShape" mc:Ignorable="w14 w15 w16se w16cid w16 w16cex w16sdtdh wp14">
   <w:p>
     <w:pPr>
       <w:pStyle w:val="Fuzeile"/>
@@ -8912,7 +9750,7 @@
 </file>
 
 <file path=word/footer2.xml><?xml version="1.0" encoding="utf-8"?>
-<w:ftr xmlns:wpc="http://schemas.microsoft.com/office/word/2010/wordprocessingCanvas" xmlns:cx="http://schemas.microsoft.com/office/drawing/2014/chartex" xmlns:cx1="http://schemas.microsoft.com/office/drawing/2015/9/8/chartex" xmlns:mc="http://schemas.openxmlformats.org/markup-compatibility/2006" xmlns:o="urn:schemas-microsoft-com:office:office" xmlns:r="http://schemas.openxmlformats.org/officeDocument/2006/relationships" xmlns:m="http://schemas.openxmlformats.org/officeDocument/2006/math" xmlns:v="urn:schemas-microsoft-com:vml" xmlns:wp14="http://schemas.microsoft.com/office/word/2010/wordprocessingDrawing" xmlns:wp="http://schemas.openxmlformats.org/drawingml/2006/wordprocessingDrawing" xmlns:w10="urn:schemas-microsoft-com:office:word" xmlns:w="http://schemas.openxmlformats.org/wordprocessingml/2006/main" xmlns:w14="http://schemas.microsoft.com/office/word/2010/wordml" xmlns:w15="http://schemas.microsoft.com/office/word/2012/wordml" xmlns:w16se="http://schemas.microsoft.com/office/word/2015/wordml/symex" xmlns:wpg="http://schemas.microsoft.com/office/word/2010/wordprocessingGroup" xmlns:wpi="http://schemas.microsoft.com/office/word/2010/wordprocessingInk" xmlns:wne="http://schemas.microsoft.com/office/word/2006/wordml" xmlns:wps="http://schemas.microsoft.com/office/word/2010/wordprocessingShape" mc:Ignorable="w14 w15 w16se wp14">
+<w:ftr xmlns:wpc="http://schemas.microsoft.com/office/word/2010/wordprocessingCanvas" xmlns:cx="http://schemas.microsoft.com/office/drawing/2014/chartex" xmlns:cx1="http://schemas.microsoft.com/office/drawing/2015/9/8/chartex" xmlns:cx2="http://schemas.microsoft.com/office/drawing/2015/10/21/chartex" xmlns:cx3="http://schemas.microsoft.com/office/drawing/2016/5/9/chartex" xmlns:cx4="http://schemas.microsoft.com/office/drawing/2016/5/10/chartex" xmlns:cx5="http://schemas.microsoft.com/office/drawing/2016/5/11/chartex" xmlns:cx6="http://schemas.microsoft.com/office/drawing/2016/5/12/chartex" xmlns:cx7="http://schemas.microsoft.com/office/drawing/2016/5/13/chartex" xmlns:cx8="http://schemas.microsoft.com/office/drawing/2016/5/14/chartex" xmlns:mc="http://schemas.openxmlformats.org/markup-compatibility/2006" xmlns:aink="http://schemas.microsoft.com/office/drawing/2016/ink" xmlns:am3d="http://schemas.microsoft.com/office/drawing/2017/model3d" xmlns:o="urn:schemas-microsoft-com:office:office" xmlns:r="http://schemas.openxmlformats.org/officeDocument/2006/relationships" xmlns:m="http://schemas.openxmlformats.org/officeDocument/2006/math" xmlns:v="urn:schemas-microsoft-com:vml" xmlns:wp14="http://schemas.microsoft.com/office/word/2010/wordprocessingDrawing" xmlns:wp="http://schemas.openxmlformats.org/drawingml/2006/wordprocessingDrawing" xmlns:w10="urn:schemas-microsoft-com:office:word" xmlns:w="http://schemas.openxmlformats.org/wordprocessingml/2006/main" xmlns:w14="http://schemas.microsoft.com/office/word/2010/wordml" xmlns:w15="http://schemas.microsoft.com/office/word/2012/wordml" xmlns:w16cex="http://schemas.microsoft.com/office/word/2018/wordml/cex" xmlns:w16cid="http://schemas.microsoft.com/office/word/2016/wordml/cid" xmlns:w16="http://schemas.microsoft.com/office/word/2018/wordml" xmlns:w16sdtdh="http://schemas.microsoft.com/office/word/2020/wordml/sdtdatahash" xmlns:w16se="http://schemas.microsoft.com/office/word/2015/wordml/symex" xmlns:wpg="http://schemas.microsoft.com/office/word/2010/wordprocessingGroup" xmlns:wpi="http://schemas.microsoft.com/office/word/2010/wordprocessingInk" xmlns:wne="http://schemas.microsoft.com/office/word/2006/wordml" xmlns:wps="http://schemas.microsoft.com/office/word/2010/wordprocessingShape" mc:Ignorable="w14 w15 w16se w16cid w16 w16cex w16sdtdh wp14">
   <w:p>
     <w:pPr>
       <w:pStyle w:val="Fuzeile"/>
@@ -8928,7 +9766,7 @@
 </file>
 
 <file path=word/footer3.xml><?xml version="1.0" encoding="utf-8"?>
-<w:ftr xmlns:wpc="http://schemas.microsoft.com/office/word/2010/wordprocessingCanvas" xmlns:cx="http://schemas.microsoft.com/office/drawing/2014/chartex" xmlns:cx1="http://schemas.microsoft.com/office/drawing/2015/9/8/chartex" xmlns:mc="http://schemas.openxmlformats.org/markup-compatibility/2006" xmlns:o="urn:schemas-microsoft-com:office:office" xmlns:r="http://schemas.openxmlformats.org/officeDocument/2006/relationships" xmlns:m="http://schemas.openxmlformats.org/officeDocument/2006/math" xmlns:v="urn:schemas-microsoft-com:vml" xmlns:wp14="http://schemas.microsoft.com/office/word/2010/wordprocessingDrawing" xmlns:wp="http://schemas.openxmlformats.org/drawingml/2006/wordprocessingDrawing" xmlns:w10="urn:schemas-microsoft-com:office:word" xmlns:w="http://schemas.openxmlformats.org/wordprocessingml/2006/main" xmlns:w14="http://schemas.microsoft.com/office/word/2010/wordml" xmlns:w15="http://schemas.microsoft.com/office/word/2012/wordml" xmlns:w16se="http://schemas.microsoft.com/office/word/2015/wordml/symex" xmlns:wpg="http://schemas.microsoft.com/office/word/2010/wordprocessingGroup" xmlns:wpi="http://schemas.microsoft.com/office/word/2010/wordprocessingInk" xmlns:wne="http://schemas.microsoft.com/office/word/2006/wordml" xmlns:wps="http://schemas.microsoft.com/office/word/2010/wordprocessingShape" mc:Ignorable="w14 w15 w16se wp14">
+<w:ftr xmlns:wpc="http://schemas.microsoft.com/office/word/2010/wordprocessingCanvas" xmlns:cx="http://schemas.microsoft.com/office/drawing/2014/chartex" xmlns:cx1="http://schemas.microsoft.com/office/drawing/2015/9/8/chartex" xmlns:cx2="http://schemas.microsoft.com/office/drawing/2015/10/21/chartex" xmlns:cx3="http://schemas.microsoft.com/office/drawing/2016/5/9/chartex" xmlns:cx4="http://schemas.microsoft.com/office/drawing/2016/5/10/chartex" xmlns:cx5="http://schemas.microsoft.com/office/drawing/2016/5/11/chartex" xmlns:cx6="http://schemas.microsoft.com/office/drawing/2016/5/12/chartex" xmlns:cx7="http://schemas.microsoft.com/office/drawing/2016/5/13/chartex" xmlns:cx8="http://schemas.microsoft.com/office/drawing/2016/5/14/chartex" xmlns:mc="http://schemas.openxmlformats.org/markup-compatibility/2006" xmlns:aink="http://schemas.microsoft.com/office/drawing/2016/ink" xmlns:am3d="http://schemas.microsoft.com/office/drawing/2017/model3d" xmlns:o="urn:schemas-microsoft-com:office:office" xmlns:r="http://schemas.openxmlformats.org/officeDocument/2006/relationships" xmlns:m="http://schemas.openxmlformats.org/officeDocument/2006/math" xmlns:v="urn:schemas-microsoft-com:vml" xmlns:wp14="http://schemas.microsoft.com/office/word/2010/wordprocessingDrawing" xmlns:wp="http://schemas.openxmlformats.org/drawingml/2006/wordprocessingDrawing" xmlns:w10="urn:schemas-microsoft-com:office:word" xmlns:w="http://schemas.openxmlformats.org/wordprocessingml/2006/main" xmlns:w14="http://schemas.microsoft.com/office/word/2010/wordml" xmlns:w15="http://schemas.microsoft.com/office/word/2012/wordml" xmlns:w16cex="http://schemas.microsoft.com/office/word/2018/wordml/cex" xmlns:w16cid="http://schemas.microsoft.com/office/word/2016/wordml/cid" xmlns:w16="http://schemas.microsoft.com/office/word/2018/wordml" xmlns:w16sdtdh="http://schemas.microsoft.com/office/word/2020/wordml/sdtdatahash" xmlns:w16se="http://schemas.microsoft.com/office/word/2015/wordml/symex" xmlns:wpg="http://schemas.microsoft.com/office/word/2010/wordprocessingGroup" xmlns:wpi="http://schemas.microsoft.com/office/word/2010/wordprocessingInk" xmlns:wne="http://schemas.microsoft.com/office/word/2006/wordml" xmlns:wps="http://schemas.microsoft.com/office/word/2010/wordprocessingShape" mc:Ignorable="w14 w15 w16se w16cid w16 w16cex w16sdtdh wp14">
   <w:p>
     <w:pPr>
       <w:pStyle w:val="Fuzeile"/>
@@ -8938,7 +9776,7 @@
 </file>
 
 <file path=word/footer4.xml><?xml version="1.0" encoding="utf-8"?>
-<w:ftr xmlns:wpc="http://schemas.microsoft.com/office/word/2010/wordprocessingCanvas" xmlns:cx="http://schemas.microsoft.com/office/drawing/2014/chartex" xmlns:cx1="http://schemas.microsoft.com/office/drawing/2015/9/8/chartex" xmlns:mc="http://schemas.openxmlformats.org/markup-compatibility/2006" xmlns:o="urn:schemas-microsoft-com:office:office" xmlns:r="http://schemas.openxmlformats.org/officeDocument/2006/relationships" xmlns:m="http://schemas.openxmlformats.org/officeDocument/2006/math" xmlns:v="urn:schemas-microsoft-com:vml" xmlns:wp14="http://schemas.microsoft.com/office/word/2010/wordprocessingDrawing" xmlns:wp="http://schemas.openxmlformats.org/drawingml/2006/wordprocessingDrawing" xmlns:w10="urn:schemas-microsoft-com:office:word" xmlns:w="http://schemas.openxmlformats.org/wordprocessingml/2006/main" xmlns:w14="http://schemas.microsoft.com/office/word/2010/wordml" xmlns:w15="http://schemas.microsoft.com/office/word/2012/wordml" xmlns:w16se="http://schemas.microsoft.com/office/word/2015/wordml/symex" xmlns:wpg="http://schemas.microsoft.com/office/word/2010/wordprocessingGroup" xmlns:wpi="http://schemas.microsoft.com/office/word/2010/wordprocessingInk" xmlns:wne="http://schemas.microsoft.com/office/word/2006/wordml" xmlns:wps="http://schemas.microsoft.com/office/word/2010/wordprocessingShape" mc:Ignorable="w14 w15 w16se wp14">
+<w:ftr xmlns:wpc="http://schemas.microsoft.com/office/word/2010/wordprocessingCanvas" xmlns:cx="http://schemas.microsoft.com/office/drawing/2014/chartex" xmlns:cx1="http://schemas.microsoft.com/office/drawing/2015/9/8/chartex" xmlns:cx2="http://schemas.microsoft.com/office/drawing/2015/10/21/chartex" xmlns:cx3="http://schemas.microsoft.com/office/drawing/2016/5/9/chartex" xmlns:cx4="http://schemas.microsoft.com/office/drawing/2016/5/10/chartex" xmlns:cx5="http://schemas.microsoft.com/office/drawing/2016/5/11/chartex" xmlns:cx6="http://schemas.microsoft.com/office/drawing/2016/5/12/chartex" xmlns:cx7="http://schemas.microsoft.com/office/drawing/2016/5/13/chartex" xmlns:cx8="http://schemas.microsoft.com/office/drawing/2016/5/14/chartex" xmlns:mc="http://schemas.openxmlformats.org/markup-compatibility/2006" xmlns:aink="http://schemas.microsoft.com/office/drawing/2016/ink" xmlns:am3d="http://schemas.microsoft.com/office/drawing/2017/model3d" xmlns:o="urn:schemas-microsoft-com:office:office" xmlns:r="http://schemas.openxmlformats.org/officeDocument/2006/relationships" xmlns:m="http://schemas.openxmlformats.org/officeDocument/2006/math" xmlns:v="urn:schemas-microsoft-com:vml" xmlns:wp14="http://schemas.microsoft.com/office/word/2010/wordprocessingDrawing" xmlns:wp="http://schemas.openxmlformats.org/drawingml/2006/wordprocessingDrawing" xmlns:w10="urn:schemas-microsoft-com:office:word" xmlns:w="http://schemas.openxmlformats.org/wordprocessingml/2006/main" xmlns:w14="http://schemas.microsoft.com/office/word/2010/wordml" xmlns:w15="http://schemas.microsoft.com/office/word/2012/wordml" xmlns:w16cex="http://schemas.microsoft.com/office/word/2018/wordml/cex" xmlns:w16cid="http://schemas.microsoft.com/office/word/2016/wordml/cid" xmlns:w16="http://schemas.microsoft.com/office/word/2018/wordml" xmlns:w16sdtdh="http://schemas.microsoft.com/office/word/2020/wordml/sdtdatahash" xmlns:w16se="http://schemas.microsoft.com/office/word/2015/wordml/symex" xmlns:wpg="http://schemas.microsoft.com/office/word/2010/wordprocessingGroup" xmlns:wpi="http://schemas.microsoft.com/office/word/2010/wordprocessingInk" xmlns:wne="http://schemas.microsoft.com/office/word/2006/wordml" xmlns:wps="http://schemas.microsoft.com/office/word/2010/wordprocessingShape" mc:Ignorable="w14 w15 w16se w16cid w16 w16cex w16sdtdh wp14">
   <w:sdt>
     <w:sdtPr>
       <w:id w:val="-407466565"/>
@@ -8984,7 +9822,7 @@
 </file>
 
 <file path=word/footer5.xml><?xml version="1.0" encoding="utf-8"?>
-<w:ftr xmlns:wpc="http://schemas.microsoft.com/office/word/2010/wordprocessingCanvas" xmlns:cx="http://schemas.microsoft.com/office/drawing/2014/chartex" xmlns:cx1="http://schemas.microsoft.com/office/drawing/2015/9/8/chartex" xmlns:mc="http://schemas.openxmlformats.org/markup-compatibility/2006" xmlns:o="urn:schemas-microsoft-com:office:office" xmlns:r="http://schemas.openxmlformats.org/officeDocument/2006/relationships" xmlns:m="http://schemas.openxmlformats.org/officeDocument/2006/math" xmlns:v="urn:schemas-microsoft-com:vml" xmlns:wp14="http://schemas.microsoft.com/office/word/2010/wordprocessingDrawing" xmlns:wp="http://schemas.openxmlformats.org/drawingml/2006/wordprocessingDrawing" xmlns:w10="urn:schemas-microsoft-com:office:word" xmlns:w="http://schemas.openxmlformats.org/wordprocessingml/2006/main" xmlns:w14="http://schemas.microsoft.com/office/word/2010/wordml" xmlns:w15="http://schemas.microsoft.com/office/word/2012/wordml" xmlns:w16se="http://schemas.microsoft.com/office/word/2015/wordml/symex" xmlns:wpg="http://schemas.microsoft.com/office/word/2010/wordprocessingGroup" xmlns:wpi="http://schemas.microsoft.com/office/word/2010/wordprocessingInk" xmlns:wne="http://schemas.microsoft.com/office/word/2006/wordml" xmlns:wps="http://schemas.microsoft.com/office/word/2010/wordprocessingShape" mc:Ignorable="w14 w15 w16se wp14">
+<w:ftr xmlns:wpc="http://schemas.microsoft.com/office/word/2010/wordprocessingCanvas" xmlns:cx="http://schemas.microsoft.com/office/drawing/2014/chartex" xmlns:cx1="http://schemas.microsoft.com/office/drawing/2015/9/8/chartex" xmlns:cx2="http://schemas.microsoft.com/office/drawing/2015/10/21/chartex" xmlns:cx3="http://schemas.microsoft.com/office/drawing/2016/5/9/chartex" xmlns:cx4="http://schemas.microsoft.com/office/drawing/2016/5/10/chartex" xmlns:cx5="http://schemas.microsoft.com/office/drawing/2016/5/11/chartex" xmlns:cx6="http://schemas.microsoft.com/office/drawing/2016/5/12/chartex" xmlns:cx7="http://schemas.microsoft.com/office/drawing/2016/5/13/chartex" xmlns:cx8="http://schemas.microsoft.com/office/drawing/2016/5/14/chartex" xmlns:mc="http://schemas.openxmlformats.org/markup-compatibility/2006" xmlns:aink="http://schemas.microsoft.com/office/drawing/2016/ink" xmlns:am3d="http://schemas.microsoft.com/office/drawing/2017/model3d" xmlns:o="urn:schemas-microsoft-com:office:office" xmlns:r="http://schemas.openxmlformats.org/officeDocument/2006/relationships" xmlns:m="http://schemas.openxmlformats.org/officeDocument/2006/math" xmlns:v="urn:schemas-microsoft-com:vml" xmlns:wp14="http://schemas.microsoft.com/office/word/2010/wordprocessingDrawing" xmlns:wp="http://schemas.openxmlformats.org/drawingml/2006/wordprocessingDrawing" xmlns:w10="urn:schemas-microsoft-com:office:word" xmlns:w="http://schemas.openxmlformats.org/wordprocessingml/2006/main" xmlns:w14="http://schemas.microsoft.com/office/word/2010/wordml" xmlns:w15="http://schemas.microsoft.com/office/word/2012/wordml" xmlns:w16cex="http://schemas.microsoft.com/office/word/2018/wordml/cex" xmlns:w16cid="http://schemas.microsoft.com/office/word/2016/wordml/cid" xmlns:w16="http://schemas.microsoft.com/office/word/2018/wordml" xmlns:w16sdtdh="http://schemas.microsoft.com/office/word/2020/wordml/sdtdatahash" xmlns:w16se="http://schemas.microsoft.com/office/word/2015/wordml/symex" xmlns:wpg="http://schemas.microsoft.com/office/word/2010/wordprocessingGroup" xmlns:wpi="http://schemas.microsoft.com/office/word/2010/wordprocessingInk" xmlns:wne="http://schemas.microsoft.com/office/word/2006/wordml" xmlns:wps="http://schemas.microsoft.com/office/word/2010/wordprocessingShape" mc:Ignorable="w14 w15 w16se w16cid w16 w16cex w16sdtdh wp14">
   <w:sdt>
     <w:sdtPr>
       <w:id w:val="1044869765"/>
@@ -9030,7 +9868,7 @@
 </file>
 
 <file path=word/footnotes.xml><?xml version="1.0" encoding="utf-8"?>
-<w:footnotes xmlns:wpc="http://schemas.microsoft.com/office/word/2010/wordprocessingCanvas" xmlns:cx="http://schemas.microsoft.com/office/drawing/2014/chartex" xmlns:cx1="http://schemas.microsoft.com/office/drawing/2015/9/8/chartex" xmlns:mc="http://schemas.openxmlformats.org/markup-compatibility/2006" xmlns:o="urn:schemas-microsoft-com:office:office" xmlns:r="http://schemas.openxmlformats.org/officeDocument/2006/relationships" xmlns:m="http://schemas.openxmlformats.org/officeDocument/2006/math" xmlns:v="urn:schemas-microsoft-com:vml" xmlns:wp14="http://schemas.microsoft.com/office/word/2010/wordprocessingDrawing" xmlns:wp="http://schemas.openxmlformats.org/drawingml/2006/wordprocessingDrawing" xmlns:w10="urn:schemas-microsoft-com:office:word" xmlns:w="http://schemas.openxmlformats.org/wordprocessingml/2006/main" xmlns:w14="http://schemas.microsoft.com/office/word/2010/wordml" xmlns:w15="http://schemas.microsoft.com/office/word/2012/wordml" xmlns:w16se="http://schemas.microsoft.com/office/word/2015/wordml/symex" xmlns:wpg="http://schemas.microsoft.com/office/word/2010/wordprocessingGroup" xmlns:wpi="http://schemas.microsoft.com/office/word/2010/wordprocessingInk" xmlns:wne="http://schemas.microsoft.com/office/word/2006/wordml" xmlns:wps="http://schemas.microsoft.com/office/word/2010/wordprocessingShape" mc:Ignorable="w14 w15 w16se wp14">
+<w:footnotes xmlns:wpc="http://schemas.microsoft.com/office/word/2010/wordprocessingCanvas" xmlns:cx="http://schemas.microsoft.com/office/drawing/2014/chartex" xmlns:cx1="http://schemas.microsoft.com/office/drawing/2015/9/8/chartex" xmlns:cx2="http://schemas.microsoft.com/office/drawing/2015/10/21/chartex" xmlns:cx3="http://schemas.microsoft.com/office/drawing/2016/5/9/chartex" xmlns:cx4="http://schemas.microsoft.com/office/drawing/2016/5/10/chartex" xmlns:cx5="http://schemas.microsoft.com/office/drawing/2016/5/11/chartex" xmlns:cx6="http://schemas.microsoft.com/office/drawing/2016/5/12/chartex" xmlns:cx7="http://schemas.microsoft.com/office/drawing/2016/5/13/chartex" xmlns:cx8="http://schemas.microsoft.com/office/drawing/2016/5/14/chartex" xmlns:mc="http://schemas.openxmlformats.org/markup-compatibility/2006" xmlns:aink="http://schemas.microsoft.com/office/drawing/2016/ink" xmlns:am3d="http://schemas.microsoft.com/office/drawing/2017/model3d" xmlns:o="urn:schemas-microsoft-com:office:office" xmlns:r="http://schemas.openxmlformats.org/officeDocument/2006/relationships" xmlns:m="http://schemas.openxmlformats.org/officeDocument/2006/math" xmlns:v="urn:schemas-microsoft-com:vml" xmlns:wp14="http://schemas.microsoft.com/office/word/2010/wordprocessingDrawing" xmlns:wp="http://schemas.openxmlformats.org/drawingml/2006/wordprocessingDrawing" xmlns:w10="urn:schemas-microsoft-com:office:word" xmlns:w="http://schemas.openxmlformats.org/wordprocessingml/2006/main" xmlns:w14="http://schemas.microsoft.com/office/word/2010/wordml" xmlns:w15="http://schemas.microsoft.com/office/word/2012/wordml" xmlns:w16cex="http://schemas.microsoft.com/office/word/2018/wordml/cex" xmlns:w16cid="http://schemas.microsoft.com/office/word/2016/wordml/cid" xmlns:w16="http://schemas.microsoft.com/office/word/2018/wordml" xmlns:w16sdtdh="http://schemas.microsoft.com/office/word/2020/wordml/sdtdatahash" xmlns:w16se="http://schemas.microsoft.com/office/word/2015/wordml/symex" xmlns:wpg="http://schemas.microsoft.com/office/word/2010/wordprocessingGroup" xmlns:wpi="http://schemas.microsoft.com/office/word/2010/wordprocessingInk" xmlns:wne="http://schemas.microsoft.com/office/word/2006/wordml" xmlns:wps="http://schemas.microsoft.com/office/word/2010/wordprocessingShape" mc:Ignorable="w14 w15 w16se w16cid w16 w16cex w16sdtdh wp14">
   <w:footnote w:type="separator" w:id="-1">
     <w:p>
       <w:pPr>
@@ -9055,7 +9893,7 @@
 </file>
 
 <file path=word/header1.xml><?xml version="1.0" encoding="utf-8"?>
-<w:hdr xmlns:wpc="http://schemas.microsoft.com/office/word/2010/wordprocessingCanvas" xmlns:cx="http://schemas.microsoft.com/office/drawing/2014/chartex" xmlns:cx1="http://schemas.microsoft.com/office/drawing/2015/9/8/chartex" xmlns:mc="http://schemas.openxmlformats.org/markup-compatibility/2006" xmlns:o="urn:schemas-microsoft-com:office:office" xmlns:r="http://schemas.openxmlformats.org/officeDocument/2006/relationships" xmlns:m="http://schemas.openxmlformats.org/officeDocument/2006/math" xmlns:v="urn:schemas-microsoft-com:vml" xmlns:wp14="http://schemas.microsoft.com/office/word/2010/wordprocessingDrawing" xmlns:wp="http://schemas.openxmlformats.org/drawingml/2006/wordprocessingDrawing" xmlns:w10="urn:schemas-microsoft-com:office:word" xmlns:w="http://schemas.openxmlformats.org/wordprocessingml/2006/main" xmlns:w14="http://schemas.microsoft.com/office/word/2010/wordml" xmlns:w15="http://schemas.microsoft.com/office/word/2012/wordml" xmlns:w16se="http://schemas.microsoft.com/office/word/2015/wordml/symex" xmlns:wpg="http://schemas.microsoft.com/office/word/2010/wordprocessingGroup" xmlns:wpi="http://schemas.microsoft.com/office/word/2010/wordprocessingInk" xmlns:wne="http://schemas.microsoft.com/office/word/2006/wordml" xmlns:wps="http://schemas.microsoft.com/office/word/2010/wordprocessingShape" mc:Ignorable="w14 w15 w16se wp14">
+<w:hdr xmlns:wpc="http://schemas.microsoft.com/office/word/2010/wordprocessingCanvas" xmlns:cx="http://schemas.microsoft.com/office/drawing/2014/chartex" xmlns:cx1="http://schemas.microsoft.com/office/drawing/2015/9/8/chartex" xmlns:cx2="http://schemas.microsoft.com/office/drawing/2015/10/21/chartex" xmlns:cx3="http://schemas.microsoft.com/office/drawing/2016/5/9/chartex" xmlns:cx4="http://schemas.microsoft.com/office/drawing/2016/5/10/chartex" xmlns:cx5="http://schemas.microsoft.com/office/drawing/2016/5/11/chartex" xmlns:cx6="http://schemas.microsoft.com/office/drawing/2016/5/12/chartex" xmlns:cx7="http://schemas.microsoft.com/office/drawing/2016/5/13/chartex" xmlns:cx8="http://schemas.microsoft.com/office/drawing/2016/5/14/chartex" xmlns:mc="http://schemas.openxmlformats.org/markup-compatibility/2006" xmlns:aink="http://schemas.microsoft.com/office/drawing/2016/ink" xmlns:am3d="http://schemas.microsoft.com/office/drawing/2017/model3d" xmlns:o="urn:schemas-microsoft-com:office:office" xmlns:r="http://schemas.openxmlformats.org/officeDocument/2006/relationships" xmlns:m="http://schemas.openxmlformats.org/officeDocument/2006/math" xmlns:v="urn:schemas-microsoft-com:vml" xmlns:wp14="http://schemas.microsoft.com/office/word/2010/wordprocessingDrawing" xmlns:wp="http://schemas.openxmlformats.org/drawingml/2006/wordprocessingDrawing" xmlns:w10="urn:schemas-microsoft-com:office:word" xmlns:w="http://schemas.openxmlformats.org/wordprocessingml/2006/main" xmlns:w14="http://schemas.microsoft.com/office/word/2010/wordml" xmlns:w15="http://schemas.microsoft.com/office/word/2012/wordml" xmlns:w16cex="http://schemas.microsoft.com/office/word/2018/wordml/cex" xmlns:w16cid="http://schemas.microsoft.com/office/word/2016/wordml/cid" xmlns:w16="http://schemas.microsoft.com/office/word/2018/wordml" xmlns:w16sdtdh="http://schemas.microsoft.com/office/word/2020/wordml/sdtdatahash" xmlns:w16se="http://schemas.microsoft.com/office/word/2015/wordml/symex" xmlns:wpg="http://schemas.microsoft.com/office/word/2010/wordprocessingGroup" xmlns:wpi="http://schemas.microsoft.com/office/word/2010/wordprocessingInk" xmlns:wne="http://schemas.microsoft.com/office/word/2006/wordml" xmlns:wps="http://schemas.microsoft.com/office/word/2010/wordprocessingShape" mc:Ignorable="w14 w15 w16se w16cid w16 w16cex w16sdtdh wp14">
   <w:p>
     <w:pPr>
       <w:pStyle w:val="Kopfzeile"/>
@@ -9065,7 +9903,7 @@
 </file>
 
 <file path=word/header2.xml><?xml version="1.0" encoding="utf-8"?>
-<w:hdr xmlns:wpc="http://schemas.microsoft.com/office/word/2010/wordprocessingCanvas" xmlns:cx="http://schemas.microsoft.com/office/drawing/2014/chartex" xmlns:cx1="http://schemas.microsoft.com/office/drawing/2015/9/8/chartex" xmlns:mc="http://schemas.openxmlformats.org/markup-compatibility/2006" xmlns:o="urn:schemas-microsoft-com:office:office" xmlns:r="http://schemas.openxmlformats.org/officeDocument/2006/relationships" xmlns:m="http://schemas.openxmlformats.org/officeDocument/2006/math" xmlns:v="urn:schemas-microsoft-com:vml" xmlns:wp14="http://schemas.microsoft.com/office/word/2010/wordprocessingDrawing" xmlns:wp="http://schemas.openxmlformats.org/drawingml/2006/wordprocessingDrawing" xmlns:w10="urn:schemas-microsoft-com:office:word" xmlns:w="http://schemas.openxmlformats.org/wordprocessingml/2006/main" xmlns:w14="http://schemas.microsoft.com/office/word/2010/wordml" xmlns:w15="http://schemas.microsoft.com/office/word/2012/wordml" xmlns:w16se="http://schemas.microsoft.com/office/word/2015/wordml/symex" xmlns:wpg="http://schemas.microsoft.com/office/word/2010/wordprocessingGroup" xmlns:wpi="http://schemas.microsoft.com/office/word/2010/wordprocessingInk" xmlns:wne="http://schemas.microsoft.com/office/word/2006/wordml" xmlns:wps="http://schemas.microsoft.com/office/word/2010/wordprocessingShape" mc:Ignorable="w14 w15 w16se wp14">
+<w:hdr xmlns:wpc="http://schemas.microsoft.com/office/word/2010/wordprocessingCanvas" xmlns:cx="http://schemas.microsoft.com/office/drawing/2014/chartex" xmlns:cx1="http://schemas.microsoft.com/office/drawing/2015/9/8/chartex" xmlns:cx2="http://schemas.microsoft.com/office/drawing/2015/10/21/chartex" xmlns:cx3="http://schemas.microsoft.com/office/drawing/2016/5/9/chartex" xmlns:cx4="http://schemas.microsoft.com/office/drawing/2016/5/10/chartex" xmlns:cx5="http://schemas.microsoft.com/office/drawing/2016/5/11/chartex" xmlns:cx6="http://schemas.microsoft.com/office/drawing/2016/5/12/chartex" xmlns:cx7="http://schemas.microsoft.com/office/drawing/2016/5/13/chartex" xmlns:cx8="http://schemas.microsoft.com/office/drawing/2016/5/14/chartex" xmlns:mc="http://schemas.openxmlformats.org/markup-compatibility/2006" xmlns:aink="http://schemas.microsoft.com/office/drawing/2016/ink" xmlns:am3d="http://schemas.microsoft.com/office/drawing/2017/model3d" xmlns:o="urn:schemas-microsoft-com:office:office" xmlns:r="http://schemas.openxmlformats.org/officeDocument/2006/relationships" xmlns:m="http://schemas.openxmlformats.org/officeDocument/2006/math" xmlns:v="urn:schemas-microsoft-com:vml" xmlns:wp14="http://schemas.microsoft.com/office/word/2010/wordprocessingDrawing" xmlns:wp="http://schemas.openxmlformats.org/drawingml/2006/wordprocessingDrawing" xmlns:w10="urn:schemas-microsoft-com:office:word" xmlns:w="http://schemas.openxmlformats.org/wordprocessingml/2006/main" xmlns:w14="http://schemas.microsoft.com/office/word/2010/wordml" xmlns:w15="http://schemas.microsoft.com/office/word/2012/wordml" xmlns:w16cex="http://schemas.microsoft.com/office/word/2018/wordml/cex" xmlns:w16cid="http://schemas.microsoft.com/office/word/2016/wordml/cid" xmlns:w16="http://schemas.microsoft.com/office/word/2018/wordml" xmlns:w16sdtdh="http://schemas.microsoft.com/office/word/2020/wordml/sdtdatahash" xmlns:w16se="http://schemas.microsoft.com/office/word/2015/wordml/symex" xmlns:wpg="http://schemas.microsoft.com/office/word/2010/wordprocessingGroup" xmlns:wpi="http://schemas.microsoft.com/office/word/2010/wordprocessingInk" xmlns:wne="http://schemas.microsoft.com/office/word/2006/wordml" xmlns:wps="http://schemas.microsoft.com/office/word/2010/wordprocessingShape" mc:Ignorable="w14 w15 w16se w16cid w16 w16cex w16sdtdh wp14">
   <w:p>
     <w:pPr>
       <w:pStyle w:val="Kopfzeile"/>
@@ -9075,7 +9913,7 @@
 </file>
 
 <file path=word/header3.xml><?xml version="1.0" encoding="utf-8"?>
-<w:hdr xmlns:wpc="http://schemas.microsoft.com/office/word/2010/wordprocessingCanvas" xmlns:cx="http://schemas.microsoft.com/office/drawing/2014/chartex" xmlns:cx1="http://schemas.microsoft.com/office/drawing/2015/9/8/chartex" xmlns:mc="http://schemas.openxmlformats.org/markup-compatibility/2006" xmlns:o="urn:schemas-microsoft-com:office:office" xmlns:r="http://schemas.openxmlformats.org/officeDocument/2006/relationships" xmlns:m="http://schemas.openxmlformats.org/officeDocument/2006/math" xmlns:v="urn:schemas-microsoft-com:vml" xmlns:wp14="http://schemas.microsoft.com/office/word/2010/wordprocessingDrawing" xmlns:wp="http://schemas.openxmlformats.org/drawingml/2006/wordprocessingDrawing" xmlns:w10="urn:schemas-microsoft-com:office:word" xmlns:w="http://schemas.openxmlformats.org/wordprocessingml/2006/main" xmlns:w14="http://schemas.microsoft.com/office/word/2010/wordml" xmlns:w15="http://schemas.microsoft.com/office/word/2012/wordml" xmlns:w16se="http://schemas.microsoft.com/office/word/2015/wordml/symex" xmlns:wpg="http://schemas.microsoft.com/office/word/2010/wordprocessingGroup" xmlns:wpi="http://schemas.microsoft.com/office/word/2010/wordprocessingInk" xmlns:wne="http://schemas.microsoft.com/office/word/2006/wordml" xmlns:wps="http://schemas.microsoft.com/office/word/2010/wordprocessingShape" mc:Ignorable="w14 w15 w16se wp14">
+<w:hdr xmlns:wpc="http://schemas.microsoft.com/office/word/2010/wordprocessingCanvas" xmlns:cx="http://schemas.microsoft.com/office/drawing/2014/chartex" xmlns:cx1="http://schemas.microsoft.com/office/drawing/2015/9/8/chartex" xmlns:cx2="http://schemas.microsoft.com/office/drawing/2015/10/21/chartex" xmlns:cx3="http://schemas.microsoft.com/office/drawing/2016/5/9/chartex" xmlns:cx4="http://schemas.microsoft.com/office/drawing/2016/5/10/chartex" xmlns:cx5="http://schemas.microsoft.com/office/drawing/2016/5/11/chartex" xmlns:cx6="http://schemas.microsoft.com/office/drawing/2016/5/12/chartex" xmlns:cx7="http://schemas.microsoft.com/office/drawing/2016/5/13/chartex" xmlns:cx8="http://schemas.microsoft.com/office/drawing/2016/5/14/chartex" xmlns:mc="http://schemas.openxmlformats.org/markup-compatibility/2006" xmlns:aink="http://schemas.microsoft.com/office/drawing/2016/ink" xmlns:am3d="http://schemas.microsoft.com/office/drawing/2017/model3d" xmlns:o="urn:schemas-microsoft-com:office:office" xmlns:r="http://schemas.openxmlformats.org/officeDocument/2006/relationships" xmlns:m="http://schemas.openxmlformats.org/officeDocument/2006/math" xmlns:v="urn:schemas-microsoft-com:vml" xmlns:wp14="http://schemas.microsoft.com/office/word/2010/wordprocessingDrawing" xmlns:wp="http://schemas.openxmlformats.org/drawingml/2006/wordprocessingDrawing" xmlns:w10="urn:schemas-microsoft-com:office:word" xmlns:w="http://schemas.openxmlformats.org/wordprocessingml/2006/main" xmlns:w14="http://schemas.microsoft.com/office/word/2010/wordml" xmlns:w15="http://schemas.microsoft.com/office/word/2012/wordml" xmlns:w16cex="http://schemas.microsoft.com/office/word/2018/wordml/cex" xmlns:w16cid="http://schemas.microsoft.com/office/word/2016/wordml/cid" xmlns:w16="http://schemas.microsoft.com/office/word/2018/wordml" xmlns:w16sdtdh="http://schemas.microsoft.com/office/word/2020/wordml/sdtdatahash" xmlns:w16se="http://schemas.microsoft.com/office/word/2015/wordml/symex" xmlns:wpg="http://schemas.microsoft.com/office/word/2010/wordprocessingGroup" xmlns:wpi="http://schemas.microsoft.com/office/word/2010/wordprocessingInk" xmlns:wne="http://schemas.microsoft.com/office/word/2006/wordml" xmlns:wps="http://schemas.microsoft.com/office/word/2010/wordprocessingShape" mc:Ignorable="w14 w15 w16se w16cid w16 w16cex w16sdtdh wp14">
   <w:p>
     <w:pPr>
       <w:pStyle w:val="Kopfzeile"/>
@@ -9085,7 +9923,7 @@
 </file>
 
 <file path=word/header4.xml><?xml version="1.0" encoding="utf-8"?>
-<w:hdr xmlns:wpc="http://schemas.microsoft.com/office/word/2010/wordprocessingCanvas" xmlns:cx="http://schemas.microsoft.com/office/drawing/2014/chartex" xmlns:cx1="http://schemas.microsoft.com/office/drawing/2015/9/8/chartex" xmlns:mc="http://schemas.openxmlformats.org/markup-compatibility/2006" xmlns:o="urn:schemas-microsoft-com:office:office" xmlns:r="http://schemas.openxmlformats.org/officeDocument/2006/relationships" xmlns:m="http://schemas.openxmlformats.org/officeDocument/2006/math" xmlns:v="urn:schemas-microsoft-com:vml" xmlns:wp14="http://schemas.microsoft.com/office/word/2010/wordprocessingDrawing" xmlns:wp="http://schemas.openxmlformats.org/drawingml/2006/wordprocessingDrawing" xmlns:w10="urn:schemas-microsoft-com:office:word" xmlns:w="http://schemas.openxmlformats.org/wordprocessingml/2006/main" xmlns:w14="http://schemas.microsoft.com/office/word/2010/wordml" xmlns:w15="http://schemas.microsoft.com/office/word/2012/wordml" xmlns:w16se="http://schemas.microsoft.com/office/word/2015/wordml/symex" xmlns:wpg="http://schemas.microsoft.com/office/word/2010/wordprocessingGroup" xmlns:wpi="http://schemas.microsoft.com/office/word/2010/wordprocessingInk" xmlns:wne="http://schemas.microsoft.com/office/word/2006/wordml" xmlns:wps="http://schemas.microsoft.com/office/word/2010/wordprocessingShape" mc:Ignorable="w14 w15 w16se wp14">
+<w:hdr xmlns:wpc="http://schemas.microsoft.com/office/word/2010/wordprocessingCanvas" xmlns:cx="http://schemas.microsoft.com/office/drawing/2014/chartex" xmlns:cx1="http://schemas.microsoft.com/office/drawing/2015/9/8/chartex" xmlns:cx2="http://schemas.microsoft.com/office/drawing/2015/10/21/chartex" xmlns:cx3="http://schemas.microsoft.com/office/drawing/2016/5/9/chartex" xmlns:cx4="http://schemas.microsoft.com/office/drawing/2016/5/10/chartex" xmlns:cx5="http://schemas.microsoft.com/office/drawing/2016/5/11/chartex" xmlns:cx6="http://schemas.microsoft.com/office/drawing/2016/5/12/chartex" xmlns:cx7="http://schemas.microsoft.com/office/drawing/2016/5/13/chartex" xmlns:cx8="http://schemas.microsoft.com/office/drawing/2016/5/14/chartex" xmlns:mc="http://schemas.openxmlformats.org/markup-compatibility/2006" xmlns:aink="http://schemas.microsoft.com/office/drawing/2016/ink" xmlns:am3d="http://schemas.microsoft.com/office/drawing/2017/model3d" xmlns:o="urn:schemas-microsoft-com:office:office" xmlns:r="http://schemas.openxmlformats.org/officeDocument/2006/relationships" xmlns:m="http://schemas.openxmlformats.org/officeDocument/2006/math" xmlns:v="urn:schemas-microsoft-com:vml" xmlns:wp14="http://schemas.microsoft.com/office/word/2010/wordprocessingDrawing" xmlns:wp="http://schemas.openxmlformats.org/drawingml/2006/wordprocessingDrawing" xmlns:w10="urn:schemas-microsoft-com:office:word" xmlns:w="http://schemas.openxmlformats.org/wordprocessingml/2006/main" xmlns:w14="http://schemas.microsoft.com/office/word/2010/wordml" xmlns:w15="http://schemas.microsoft.com/office/word/2012/wordml" xmlns:w16cex="http://schemas.microsoft.com/office/word/2018/wordml/cex" xmlns:w16cid="http://schemas.microsoft.com/office/word/2016/wordml/cid" xmlns:w16="http://schemas.microsoft.com/office/word/2018/wordml" xmlns:w16sdtdh="http://schemas.microsoft.com/office/word/2020/wordml/sdtdatahash" xmlns:w16se="http://schemas.microsoft.com/office/word/2015/wordml/symex" xmlns:wpg="http://schemas.microsoft.com/office/word/2010/wordprocessingGroup" xmlns:wpi="http://schemas.microsoft.com/office/word/2010/wordprocessingInk" xmlns:wne="http://schemas.microsoft.com/office/word/2006/wordml" xmlns:wps="http://schemas.microsoft.com/office/word/2010/wordprocessingShape" mc:Ignorable="w14 w15 w16se w16cid w16 w16cex w16sdtdh wp14">
   <w:p>
     <w:pPr>
       <w:pStyle w:val="Kopfzeile"/>
@@ -9124,7 +9962,7 @@
 </file>
 
 <file path=word/header5.xml><?xml version="1.0" encoding="utf-8"?>
-<w:hdr xmlns:wpc="http://schemas.microsoft.com/office/word/2010/wordprocessingCanvas" xmlns:cx="http://schemas.microsoft.com/office/drawing/2014/chartex" xmlns:cx1="http://schemas.microsoft.com/office/drawing/2015/9/8/chartex" xmlns:mc="http://schemas.openxmlformats.org/markup-compatibility/2006" xmlns:o="urn:schemas-microsoft-com:office:office" xmlns:r="http://schemas.openxmlformats.org/officeDocument/2006/relationships" xmlns:m="http://schemas.openxmlformats.org/officeDocument/2006/math" xmlns:v="urn:schemas-microsoft-com:vml" xmlns:wp14="http://schemas.microsoft.com/office/word/2010/wordprocessingDrawing" xmlns:wp="http://schemas.openxmlformats.org/drawingml/2006/wordprocessingDrawing" xmlns:w10="urn:schemas-microsoft-com:office:word" xmlns:w="http://schemas.openxmlformats.org/wordprocessingml/2006/main" xmlns:w14="http://schemas.microsoft.com/office/word/2010/wordml" xmlns:w15="http://schemas.microsoft.com/office/word/2012/wordml" xmlns:w16se="http://schemas.microsoft.com/office/word/2015/wordml/symex" xmlns:wpg="http://schemas.microsoft.com/office/word/2010/wordprocessingGroup" xmlns:wpi="http://schemas.microsoft.com/office/word/2010/wordprocessingInk" xmlns:wne="http://schemas.microsoft.com/office/word/2006/wordml" xmlns:wps="http://schemas.microsoft.com/office/word/2010/wordprocessingShape" mc:Ignorable="w14 w15 w16se wp14">
+<w:hdr xmlns:wpc="http://schemas.microsoft.com/office/word/2010/wordprocessingCanvas" xmlns:cx="http://schemas.microsoft.com/office/drawing/2014/chartex" xmlns:cx1="http://schemas.microsoft.com/office/drawing/2015/9/8/chartex" xmlns:cx2="http://schemas.microsoft.com/office/drawing/2015/10/21/chartex" xmlns:cx3="http://schemas.microsoft.com/office/drawing/2016/5/9/chartex" xmlns:cx4="http://schemas.microsoft.com/office/drawing/2016/5/10/chartex" xmlns:cx5="http://schemas.microsoft.com/office/drawing/2016/5/11/chartex" xmlns:cx6="http://schemas.microsoft.com/office/drawing/2016/5/12/chartex" xmlns:cx7="http://schemas.microsoft.com/office/drawing/2016/5/13/chartex" xmlns:cx8="http://schemas.microsoft.com/office/drawing/2016/5/14/chartex" xmlns:mc="http://schemas.openxmlformats.org/markup-compatibility/2006" xmlns:aink="http://schemas.microsoft.com/office/drawing/2016/ink" xmlns:am3d="http://schemas.microsoft.com/office/drawing/2017/model3d" xmlns:o="urn:schemas-microsoft-com:office:office" xmlns:r="http://schemas.openxmlformats.org/officeDocument/2006/relationships" xmlns:m="http://schemas.openxmlformats.org/officeDocument/2006/math" xmlns:v="urn:schemas-microsoft-com:vml" xmlns:wp14="http://schemas.microsoft.com/office/word/2010/wordprocessingDrawing" xmlns:wp="http://schemas.openxmlformats.org/drawingml/2006/wordprocessingDrawing" xmlns:w10="urn:schemas-microsoft-com:office:word" xmlns:w="http://schemas.openxmlformats.org/wordprocessingml/2006/main" xmlns:w14="http://schemas.microsoft.com/office/word/2010/wordml" xmlns:w15="http://schemas.microsoft.com/office/word/2012/wordml" xmlns:w16cex="http://schemas.microsoft.com/office/word/2018/wordml/cex" xmlns:w16cid="http://schemas.microsoft.com/office/word/2016/wordml/cid" xmlns:w16="http://schemas.microsoft.com/office/word/2018/wordml" xmlns:w16sdtdh="http://schemas.microsoft.com/office/word/2020/wordml/sdtdatahash" xmlns:w16se="http://schemas.microsoft.com/office/word/2015/wordml/symex" xmlns:wpg="http://schemas.microsoft.com/office/word/2010/wordprocessingGroup" xmlns:wpi="http://schemas.microsoft.com/office/word/2010/wordprocessingInk" xmlns:wne="http://schemas.microsoft.com/office/word/2006/wordml" xmlns:wps="http://schemas.microsoft.com/office/word/2010/wordprocessingShape" mc:Ignorable="w14 w15 w16se w16cid w16 w16cex w16sdtdh wp14">
   <w:p>
     <w:pPr>
       <w:pStyle w:val="Kopfzeile"/>
@@ -9173,7 +10011,7 @@
 </file>
 
 <file path=word/header6.xml><?xml version="1.0" encoding="utf-8"?>
-<w:hdr xmlns:wpc="http://schemas.microsoft.com/office/word/2010/wordprocessingCanvas" xmlns:cx="http://schemas.microsoft.com/office/drawing/2014/chartex" xmlns:cx1="http://schemas.microsoft.com/office/drawing/2015/9/8/chartex" xmlns:mc="http://schemas.openxmlformats.org/markup-compatibility/2006" xmlns:o="urn:schemas-microsoft-com:office:office" xmlns:r="http://schemas.openxmlformats.org/officeDocument/2006/relationships" xmlns:m="http://schemas.openxmlformats.org/officeDocument/2006/math" xmlns:v="urn:schemas-microsoft-com:vml" xmlns:wp14="http://schemas.microsoft.com/office/word/2010/wordprocessingDrawing" xmlns:wp="http://schemas.openxmlformats.org/drawingml/2006/wordprocessingDrawing" xmlns:w10="urn:schemas-microsoft-com:office:word" xmlns:w="http://schemas.openxmlformats.org/wordprocessingml/2006/main" xmlns:w14="http://schemas.microsoft.com/office/word/2010/wordml" xmlns:w15="http://schemas.microsoft.com/office/word/2012/wordml" xmlns:w16se="http://schemas.microsoft.com/office/word/2015/wordml/symex" xmlns:wpg="http://schemas.microsoft.com/office/word/2010/wordprocessingGroup" xmlns:wpi="http://schemas.microsoft.com/office/word/2010/wordprocessingInk" xmlns:wne="http://schemas.microsoft.com/office/word/2006/wordml" xmlns:wps="http://schemas.microsoft.com/office/word/2010/wordprocessingShape" mc:Ignorable="w14 w15 w16se wp14">
+<w:hdr xmlns:wpc="http://schemas.microsoft.com/office/word/2010/wordprocessingCanvas" xmlns:cx="http://schemas.microsoft.com/office/drawing/2014/chartex" xmlns:cx1="http://schemas.microsoft.com/office/drawing/2015/9/8/chartex" xmlns:cx2="http://schemas.microsoft.com/office/drawing/2015/10/21/chartex" xmlns:cx3="http://schemas.microsoft.com/office/drawing/2016/5/9/chartex" xmlns:cx4="http://schemas.microsoft.com/office/drawing/2016/5/10/chartex" xmlns:cx5="http://schemas.microsoft.com/office/drawing/2016/5/11/chartex" xmlns:cx6="http://schemas.microsoft.com/office/drawing/2016/5/12/chartex" xmlns:cx7="http://schemas.microsoft.com/office/drawing/2016/5/13/chartex" xmlns:cx8="http://schemas.microsoft.com/office/drawing/2016/5/14/chartex" xmlns:mc="http://schemas.openxmlformats.org/markup-compatibility/2006" xmlns:aink="http://schemas.microsoft.com/office/drawing/2016/ink" xmlns:am3d="http://schemas.microsoft.com/office/drawing/2017/model3d" xmlns:o="urn:schemas-microsoft-com:office:office" xmlns:r="http://schemas.openxmlformats.org/officeDocument/2006/relationships" xmlns:m="http://schemas.openxmlformats.org/officeDocument/2006/math" xmlns:v="urn:schemas-microsoft-com:vml" xmlns:wp14="http://schemas.microsoft.com/office/word/2010/wordprocessingDrawing" xmlns:wp="http://schemas.openxmlformats.org/drawingml/2006/wordprocessingDrawing" xmlns:w10="urn:schemas-microsoft-com:office:word" xmlns:w="http://schemas.openxmlformats.org/wordprocessingml/2006/main" xmlns:w14="http://schemas.microsoft.com/office/word/2010/wordml" xmlns:w15="http://schemas.microsoft.com/office/word/2012/wordml" xmlns:w16cex="http://schemas.microsoft.com/office/word/2018/wordml/cex" xmlns:w16cid="http://schemas.microsoft.com/office/word/2016/wordml/cid" xmlns:w16="http://schemas.microsoft.com/office/word/2018/wordml" xmlns:w16sdtdh="http://schemas.microsoft.com/office/word/2020/wordml/sdtdatahash" xmlns:w16se="http://schemas.microsoft.com/office/word/2015/wordml/symex" xmlns:wpg="http://schemas.microsoft.com/office/word/2010/wordprocessingGroup" xmlns:wpi="http://schemas.microsoft.com/office/word/2010/wordprocessingInk" xmlns:wne="http://schemas.microsoft.com/office/word/2006/wordml" xmlns:wps="http://schemas.microsoft.com/office/word/2010/wordprocessingShape" mc:Ignorable="w14 w15 w16se w16cid w16 w16cex w16sdtdh wp14">
   <w:p>
     <w:pPr>
       <w:pStyle w:val="Kopfzeile"/>
@@ -9212,7 +10050,7 @@
 </file>
 
 <file path=word/header7.xml><?xml version="1.0" encoding="utf-8"?>
-<w:hdr xmlns:wpc="http://schemas.microsoft.com/office/word/2010/wordprocessingCanvas" xmlns:cx="http://schemas.microsoft.com/office/drawing/2014/chartex" xmlns:cx1="http://schemas.microsoft.com/office/drawing/2015/9/8/chartex" xmlns:mc="http://schemas.openxmlformats.org/markup-compatibility/2006" xmlns:o="urn:schemas-microsoft-com:office:office" xmlns:r="http://schemas.openxmlformats.org/officeDocument/2006/relationships" xmlns:m="http://schemas.openxmlformats.org/officeDocument/2006/math" xmlns:v="urn:schemas-microsoft-com:vml" xmlns:wp14="http://schemas.microsoft.com/office/word/2010/wordprocessingDrawing" xmlns:wp="http://schemas.openxmlformats.org/drawingml/2006/wordprocessingDrawing" xmlns:w10="urn:schemas-microsoft-com:office:word" xmlns:w="http://schemas.openxmlformats.org/wordprocessingml/2006/main" xmlns:w14="http://schemas.microsoft.com/office/word/2010/wordml" xmlns:w15="http://schemas.microsoft.com/office/word/2012/wordml" xmlns:w16se="http://schemas.microsoft.com/office/word/2015/wordml/symex" xmlns:wpg="http://schemas.microsoft.com/office/word/2010/wordprocessingGroup" xmlns:wpi="http://schemas.microsoft.com/office/word/2010/wordprocessingInk" xmlns:wne="http://schemas.microsoft.com/office/word/2006/wordml" xmlns:wps="http://schemas.microsoft.com/office/word/2010/wordprocessingShape" mc:Ignorable="w14 w15 w16se wp14">
+<w:hdr xmlns:wpc="http://schemas.microsoft.com/office/word/2010/wordprocessingCanvas" xmlns:cx="http://schemas.microsoft.com/office/drawing/2014/chartex" xmlns:cx1="http://schemas.microsoft.com/office/drawing/2015/9/8/chartex" xmlns:cx2="http://schemas.microsoft.com/office/drawing/2015/10/21/chartex" xmlns:cx3="http://schemas.microsoft.com/office/drawing/2016/5/9/chartex" xmlns:cx4="http://schemas.microsoft.com/office/drawing/2016/5/10/chartex" xmlns:cx5="http://schemas.microsoft.com/office/drawing/2016/5/11/chartex" xmlns:cx6="http://schemas.microsoft.com/office/drawing/2016/5/12/chartex" xmlns:cx7="http://schemas.microsoft.com/office/drawing/2016/5/13/chartex" xmlns:cx8="http://schemas.microsoft.com/office/drawing/2016/5/14/chartex" xmlns:mc="http://schemas.openxmlformats.org/markup-compatibility/2006" xmlns:aink="http://schemas.microsoft.com/office/drawing/2016/ink" xmlns:am3d="http://schemas.microsoft.com/office/drawing/2017/model3d" xmlns:o="urn:schemas-microsoft-com:office:office" xmlns:r="http://schemas.openxmlformats.org/officeDocument/2006/relationships" xmlns:m="http://schemas.openxmlformats.org/officeDocument/2006/math" xmlns:v="urn:schemas-microsoft-com:vml" xmlns:wp14="http://schemas.microsoft.com/office/word/2010/wordprocessingDrawing" xmlns:wp="http://schemas.openxmlformats.org/drawingml/2006/wordprocessingDrawing" xmlns:w10="urn:schemas-microsoft-com:office:word" xmlns:w="http://schemas.openxmlformats.org/wordprocessingml/2006/main" xmlns:w14="http://schemas.microsoft.com/office/word/2010/wordml" xmlns:w15="http://schemas.microsoft.com/office/word/2012/wordml" xmlns:w16cex="http://schemas.microsoft.com/office/word/2018/wordml/cex" xmlns:w16cid="http://schemas.microsoft.com/office/word/2016/wordml/cid" xmlns:w16="http://schemas.microsoft.com/office/word/2018/wordml" xmlns:w16sdtdh="http://schemas.microsoft.com/office/word/2020/wordml/sdtdatahash" xmlns:w16se="http://schemas.microsoft.com/office/word/2015/wordml/symex" xmlns:wpg="http://schemas.microsoft.com/office/word/2010/wordprocessingGroup" xmlns:wpi="http://schemas.microsoft.com/office/word/2010/wordprocessingInk" xmlns:wne="http://schemas.microsoft.com/office/word/2006/wordml" xmlns:wps="http://schemas.microsoft.com/office/word/2010/wordprocessingShape" mc:Ignorable="w14 w15 w16se w16cid w16 w16cex w16sdtdh wp14">
   <w:p>
     <w:pPr>
       <w:pStyle w:val="Kopfzeile"/>
@@ -9251,7 +10089,7 @@
 </file>
 
 <file path=word/numbering.xml><?xml version="1.0" encoding="utf-8"?>
-<w:numbering xmlns:wpc="http://schemas.microsoft.com/office/word/2010/wordprocessingCanvas" xmlns:cx="http://schemas.microsoft.com/office/drawing/2014/chartex" xmlns:cx1="http://schemas.microsoft.com/office/drawing/2015/9/8/chartex" xmlns:mc="http://schemas.openxmlformats.org/markup-compatibility/2006" xmlns:o="urn:schemas-microsoft-com:office:office" xmlns:r="http://schemas.openxmlformats.org/officeDocument/2006/relationships" xmlns:m="http://schemas.openxmlformats.org/officeDocument/2006/math" xmlns:v="urn:schemas-microsoft-com:vml" xmlns:wp14="http://schemas.microsoft.com/office/word/2010/wordprocessingDrawing" xmlns:wp="http://schemas.openxmlformats.org/drawingml/2006/wordprocessingDrawing" xmlns:w10="urn:schemas-microsoft-com:office:word" xmlns:w="http://schemas.openxmlformats.org/wordprocessingml/2006/main" xmlns:w14="http://schemas.microsoft.com/office/word/2010/wordml" xmlns:w15="http://schemas.microsoft.com/office/word/2012/wordml" xmlns:w16se="http://schemas.microsoft.com/office/word/2015/wordml/symex" xmlns:wpg="http://schemas.microsoft.com/office/word/2010/wordprocessingGroup" xmlns:wpi="http://schemas.microsoft.com/office/word/2010/wordprocessingInk" xmlns:wne="http://schemas.microsoft.com/office/word/2006/wordml" xmlns:wps="http://schemas.microsoft.com/office/word/2010/wordprocessingShape" mc:Ignorable="w14 w15 w16se wp14">
+<w:numbering xmlns:wpc="http://schemas.microsoft.com/office/word/2010/wordprocessingCanvas" xmlns:cx="http://schemas.microsoft.com/office/drawing/2014/chartex" xmlns:cx1="http://schemas.microsoft.com/office/drawing/2015/9/8/chartex" xmlns:cx2="http://schemas.microsoft.com/office/drawing/2015/10/21/chartex" xmlns:cx3="http://schemas.microsoft.com/office/drawing/2016/5/9/chartex" xmlns:cx4="http://schemas.microsoft.com/office/drawing/2016/5/10/chartex" xmlns:cx5="http://schemas.microsoft.com/office/drawing/2016/5/11/chartex" xmlns:cx6="http://schemas.microsoft.com/office/drawing/2016/5/12/chartex" xmlns:cx7="http://schemas.microsoft.com/office/drawing/2016/5/13/chartex" xmlns:cx8="http://schemas.microsoft.com/office/drawing/2016/5/14/chartex" xmlns:mc="http://schemas.openxmlformats.org/markup-compatibility/2006" xmlns:aink="http://schemas.microsoft.com/office/drawing/2016/ink" xmlns:am3d="http://schemas.microsoft.com/office/drawing/2017/model3d" xmlns:o="urn:schemas-microsoft-com:office:office" xmlns:r="http://schemas.openxmlformats.org/officeDocument/2006/relationships" xmlns:m="http://schemas.openxmlformats.org/officeDocument/2006/math" xmlns:v="urn:schemas-microsoft-com:vml" xmlns:wp14="http://schemas.microsoft.com/office/word/2010/wordprocessingDrawing" xmlns:wp="http://schemas.openxmlformats.org/drawingml/2006/wordprocessingDrawing" xmlns:w10="urn:schemas-microsoft-com:office:word" xmlns:w="http://schemas.openxmlformats.org/wordprocessingml/2006/main" xmlns:w14="http://schemas.microsoft.com/office/word/2010/wordml" xmlns:w15="http://schemas.microsoft.com/office/word/2012/wordml" xmlns:w16cex="http://schemas.microsoft.com/office/word/2018/wordml/cex" xmlns:w16cid="http://schemas.microsoft.com/office/word/2016/wordml/cid" xmlns:w16="http://schemas.microsoft.com/office/word/2018/wordml" xmlns:w16sdtdh="http://schemas.microsoft.com/office/word/2020/wordml/sdtdatahash" xmlns:w16se="http://schemas.microsoft.com/office/word/2015/wordml/symex" xmlns:wpg="http://schemas.microsoft.com/office/word/2010/wordprocessingGroup" xmlns:wpi="http://schemas.microsoft.com/office/word/2010/wordprocessingInk" xmlns:wne="http://schemas.microsoft.com/office/word/2006/wordml" xmlns:wps="http://schemas.microsoft.com/office/word/2010/wordprocessingShape" mc:Ignorable="w14 w15 w16se w16cid w16 w16cex w16sdtdh wp14">
   <w:abstractNum w:abstractNumId="0" w15:restartNumberingAfterBreak="0">
     <w:nsid w:val="20A3335F"/>
     <w:multiLevelType w:val="hybridMultilevel"/>
@@ -9460,7 +10298,7 @@
 </file>
 
 <file path=word/styles.xml><?xml version="1.0" encoding="utf-8"?>
-<w:styles xmlns:mc="http://schemas.openxmlformats.org/markup-compatibility/2006" xmlns:r="http://schemas.openxmlformats.org/officeDocument/2006/relationships" xmlns:w="http://schemas.openxmlformats.org/wordprocessingml/2006/main" xmlns:w14="http://schemas.microsoft.com/office/word/2010/wordml" xmlns:w15="http://schemas.microsoft.com/office/word/2012/wordml" xmlns:w16se="http://schemas.microsoft.com/office/word/2015/wordml/symex" mc:Ignorable="w14 w15 w16se">
+<w:styles xmlns:mc="http://schemas.openxmlformats.org/markup-compatibility/2006" xmlns:r="http://schemas.openxmlformats.org/officeDocument/2006/relationships" xmlns:w="http://schemas.openxmlformats.org/wordprocessingml/2006/main" xmlns:w14="http://schemas.microsoft.com/office/word/2010/wordml" xmlns:w15="http://schemas.microsoft.com/office/word/2012/wordml" xmlns:w16cex="http://schemas.microsoft.com/office/word/2018/wordml/cex" xmlns:w16cid="http://schemas.microsoft.com/office/word/2016/wordml/cid" xmlns:w16="http://schemas.microsoft.com/office/word/2018/wordml" xmlns:w16sdtdh="http://schemas.microsoft.com/office/word/2020/wordml/sdtdatahash" xmlns:w16se="http://schemas.microsoft.com/office/word/2015/wordml/symex" mc:Ignorable="w14 w15 w16se w16cid w16 w16cex w16sdtdh">
   <w:docDefaults>
     <w:rPrDefault>
       <w:rPr>
@@ -9476,7 +10314,7 @@
       </w:pPr>
     </w:pPrDefault>
   </w:docDefaults>
-  <w:latentStyles w:defLockedState="0" w:defUIPriority="99" w:defSemiHidden="0" w:defUnhideWhenUsed="0" w:defQFormat="0" w:count="371">
+  <w:latentStyles w:defLockedState="0" w:defUIPriority="99" w:defSemiHidden="0" w:defUnhideWhenUsed="0" w:defQFormat="0" w:count="376">
     <w:lsdException w:name="Normal" w:uiPriority="0" w:qFormat="1"/>
     <w:lsdException w:name="heading 1" w:uiPriority="9" w:qFormat="1"/>
     <w:lsdException w:name="heading 2" w:semiHidden="1" w:uiPriority="9" w:unhideWhenUsed="1" w:qFormat="1"/>
@@ -9582,7 +10420,6 @@
     <w:lsdException w:name="HTML Sample" w:semiHidden="1" w:unhideWhenUsed="1"/>
     <w:lsdException w:name="HTML Typewriter" w:semiHidden="1" w:unhideWhenUsed="1"/>
     <w:lsdException w:name="HTML Variable" w:semiHidden="1" w:unhideWhenUsed="1"/>
-    <w:lsdException w:name="Normal Table" w:semiHidden="1" w:unhideWhenUsed="1"/>
     <w:lsdException w:name="annotation subject" w:semiHidden="1" w:unhideWhenUsed="1"/>
     <w:lsdException w:name="No List" w:semiHidden="1" w:unhideWhenUsed="1"/>
     <w:lsdException w:name="Outline List 1" w:semiHidden="1" w:unhideWhenUsed="1"/>
@@ -9625,11 +10462,8 @@
     <w:lsdException w:name="Table Contemporary" w:semiHidden="1" w:unhideWhenUsed="1"/>
     <w:lsdException w:name="Table Elegant" w:semiHidden="1" w:unhideWhenUsed="1"/>
     <w:lsdException w:name="Table Professional" w:semiHidden="1" w:unhideWhenUsed="1"/>
-    <w:lsdException w:name="Table Subtle 1" w:semiHidden="1" w:unhideWhenUsed="1"/>
     <w:lsdException w:name="Table Subtle 2" w:semiHidden="1" w:unhideWhenUsed="1"/>
     <w:lsdException w:name="Table Web 1" w:semiHidden="1" w:unhideWhenUsed="1"/>
-    <w:lsdException w:name="Table Web 2" w:semiHidden="1" w:unhideWhenUsed="1"/>
-    <w:lsdException w:name="Table Web 3" w:semiHidden="1" w:unhideWhenUsed="1"/>
     <w:lsdException w:name="Balloon Text" w:semiHidden="1" w:unhideWhenUsed="1"/>
     <w:lsdException w:name="Table Grid" w:uiPriority="39"/>
     <w:lsdException w:name="Table Theme" w:semiHidden="1" w:unhideWhenUsed="1"/>
@@ -9848,6 +10682,11 @@
     <w:lsdException w:name="List Table 5 Dark Accent 6" w:uiPriority="50"/>
     <w:lsdException w:name="List Table 6 Colorful Accent 6" w:uiPriority="51"/>
     <w:lsdException w:name="List Table 7 Colorful Accent 6" w:uiPriority="52"/>
+    <w:lsdException w:name="Mention" w:semiHidden="1" w:unhideWhenUsed="1"/>
+    <w:lsdException w:name="Smart Hyperlink" w:semiHidden="1" w:unhideWhenUsed="1"/>
+    <w:lsdException w:name="Hashtag" w:semiHidden="1" w:unhideWhenUsed="1"/>
+    <w:lsdException w:name="Unresolved Mention" w:semiHidden="1" w:unhideWhenUsed="1"/>
+    <w:lsdException w:name="Smart Link" w:semiHidden="1" w:unhideWhenUsed="1"/>
   </w:latentStyles>
   <w:style w:type="paragraph" w:default="1" w:styleId="Standard">
     <w:name w:val="Normal"/>
@@ -9894,6 +10733,29 @@
       <w:color w:val="2E74B5" w:themeColor="accent1" w:themeShade="BF"/>
       <w:sz w:val="26"/>
       <w:szCs w:val="26"/>
+    </w:rPr>
+  </w:style>
+  <w:style w:type="paragraph" w:styleId="berschrift3">
+    <w:name w:val="heading 3"/>
+    <w:basedOn w:val="Standard"/>
+    <w:next w:val="Standard"/>
+    <w:link w:val="berschrift3Zchn"/>
+    <w:uiPriority w:val="9"/>
+    <w:semiHidden/>
+    <w:unhideWhenUsed/>
+    <w:qFormat/>
+    <w:rsid w:val="00980667"/>
+    <w:pPr>
+      <w:keepNext/>
+      <w:keepLines/>
+      <w:spacing w:before="40" w:after="0"/>
+      <w:outlineLvl w:val="2"/>
+    </w:pPr>
+    <w:rPr>
+      <w:rFonts w:asciiTheme="majorHAnsi" w:eastAsiaTheme="majorEastAsia" w:hAnsiTheme="majorHAnsi" w:cstheme="majorBidi"/>
+      <w:color w:val="1F4D78" w:themeColor="accent1" w:themeShade="7F"/>
+      <w:sz w:val="24"/>
+      <w:szCs w:val="24"/>
     </w:rPr>
   </w:style>
   <w:style w:type="character" w:default="1" w:styleId="Absatz-Standardschriftart">
@@ -10081,6 +10943,32 @@
     <w:pPr>
       <w:spacing w:after="0"/>
     </w:pPr>
+  </w:style>
+  <w:style w:type="character" w:customStyle="1" w:styleId="berschrift3Zchn">
+    <w:name w:val="Überschrift 3 Zchn"/>
+    <w:basedOn w:val="Absatz-Standardschriftart"/>
+    <w:link w:val="berschrift3"/>
+    <w:uiPriority w:val="9"/>
+    <w:semiHidden/>
+    <w:rsid w:val="00980667"/>
+    <w:rPr>
+      <w:rFonts w:asciiTheme="majorHAnsi" w:eastAsiaTheme="majorEastAsia" w:hAnsiTheme="majorHAnsi" w:cstheme="majorBidi"/>
+      <w:color w:val="1F4D78" w:themeColor="accent1" w:themeShade="7F"/>
+      <w:sz w:val="24"/>
+      <w:szCs w:val="24"/>
+    </w:rPr>
+  </w:style>
+  <w:style w:type="character" w:styleId="NichtaufgelsteErwhnung">
+    <w:name w:val="Unresolved Mention"/>
+    <w:basedOn w:val="Absatz-Standardschriftart"/>
+    <w:uiPriority w:val="99"/>
+    <w:semiHidden/>
+    <w:unhideWhenUsed/>
+    <w:rsid w:val="006E3468"/>
+    <w:rPr>
+      <w:color w:val="605E5C"/>
+      <w:shd w:val="clear" w:color="auto" w:fill="E1DFDD"/>
+    </w:rPr>
   </w:style>
 </w:styles>
 </file>

</xml_diff>

<commit_message>
Delete unnecessary buttons and add a Demo to Programmentwurf
</commit_message>
<xml_diff>
--- a/Programmentwurf.docx
+++ b/Programmentwurf.docx
@@ -89,33 +89,42 @@
           <w:sz w:val="36"/>
           <w:szCs w:val="24"/>
         </w:rPr>
-        <w:t xml:space="preserve">einer </w:t>
-      </w:r>
-      <w:proofErr w:type="spellStart"/>
+        <w:t xml:space="preserve">einer Todo-Liste in </w:t>
+      </w:r>
       <w:r>
         <w:rPr>
           <w:rFonts w:ascii="Arial" w:hAnsi="Arial" w:cs="Arial"/>
           <w:sz w:val="36"/>
           <w:szCs w:val="24"/>
         </w:rPr>
-        <w:t>Todo</w:t>
-      </w:r>
-      <w:proofErr w:type="spellEnd"/>
-      <w:r>
+        <w:t xml:space="preserve">der </w:t>
+      </w:r>
+    </w:p>
+    <w:p>
+      <w:pPr>
+        <w:spacing w:line="360" w:lineRule="auto"/>
+        <w:jc w:val="center"/>
         <w:rPr>
           <w:rFonts w:ascii="Arial" w:hAnsi="Arial" w:cs="Arial"/>
           <w:sz w:val="36"/>
           <w:szCs w:val="24"/>
         </w:rPr>
-        <w:t xml:space="preserve">-Liste in </w:t>
-      </w:r>
+      </w:pPr>
       <w:r>
         <w:rPr>
           <w:rFonts w:ascii="Arial" w:hAnsi="Arial" w:cs="Arial"/>
           <w:sz w:val="36"/>
           <w:szCs w:val="24"/>
         </w:rPr>
-        <w:t xml:space="preserve">der </w:t>
+        <w:t xml:space="preserve">Programmiersprache </w:t>
+      </w:r>
+      <w:r>
+        <w:rPr>
+          <w:rFonts w:ascii="Arial" w:hAnsi="Arial" w:cs="Arial"/>
+          <w:sz w:val="36"/>
+          <w:szCs w:val="24"/>
+        </w:rPr>
+        <w:t>Microsoft C#</w:t>
       </w:r>
     </w:p>
     <w:p>
@@ -128,22 +137,16 @@
           <w:szCs w:val="24"/>
         </w:rPr>
       </w:pPr>
-      <w:r>
-        <w:rPr>
-          <w:rFonts w:ascii="Arial" w:hAnsi="Arial" w:cs="Arial"/>
-          <w:sz w:val="36"/>
-          <w:szCs w:val="24"/>
-        </w:rPr>
-        <w:t xml:space="preserve">Programmiersprache </w:t>
-      </w:r>
-      <w:r>
-        <w:rPr>
-          <w:rFonts w:ascii="Arial" w:hAnsi="Arial" w:cs="Arial"/>
-          <w:sz w:val="36"/>
-          <w:szCs w:val="24"/>
-        </w:rPr>
-        <w:t>Microsoft C#</w:t>
-      </w:r>
+    </w:p>
+    <w:p>
+      <w:pPr>
+        <w:spacing w:line="360" w:lineRule="auto"/>
+        <w:rPr>
+          <w:rFonts w:ascii="Arial" w:hAnsi="Arial" w:cs="Arial"/>
+          <w:sz w:val="28"/>
+          <w:szCs w:val="24"/>
+        </w:rPr>
+      </w:pPr>
     </w:p>
     <w:p>
       <w:pPr>
@@ -151,20 +154,18 @@
         <w:jc w:val="center"/>
         <w:rPr>
           <w:rFonts w:ascii="Arial" w:hAnsi="Arial" w:cs="Arial"/>
-          <w:sz w:val="36"/>
-          <w:szCs w:val="24"/>
-        </w:rPr>
-      </w:pPr>
-    </w:p>
-    <w:p>
-      <w:pPr>
-        <w:spacing w:line="360" w:lineRule="auto"/>
-        <w:rPr>
-          <w:rFonts w:ascii="Arial" w:hAnsi="Arial" w:cs="Arial"/>
           <w:sz w:val="28"/>
           <w:szCs w:val="24"/>
         </w:rPr>
       </w:pPr>
+      <w:r>
+        <w:rPr>
+          <w:rFonts w:ascii="Arial" w:hAnsi="Arial" w:cs="Arial"/>
+          <w:sz w:val="28"/>
+          <w:szCs w:val="24"/>
+        </w:rPr>
+        <w:t>im Kurs</w:t>
+      </w:r>
     </w:p>
     <w:p>
       <w:pPr>
@@ -182,44 +183,7 @@
           <w:sz w:val="28"/>
           <w:szCs w:val="24"/>
         </w:rPr>
-        <w:t>im Kurs</w:t>
-      </w:r>
-    </w:p>
-    <w:p>
-      <w:pPr>
-        <w:spacing w:line="360" w:lineRule="auto"/>
-        <w:jc w:val="center"/>
-        <w:rPr>
-          <w:rFonts w:ascii="Arial" w:hAnsi="Arial" w:cs="Arial"/>
-          <w:sz w:val="28"/>
-          <w:szCs w:val="24"/>
-        </w:rPr>
-      </w:pPr>
-      <w:r>
-        <w:rPr>
-          <w:rFonts w:ascii="Arial" w:hAnsi="Arial" w:cs="Arial"/>
-          <w:sz w:val="28"/>
-          <w:szCs w:val="24"/>
-        </w:rPr>
-        <w:t xml:space="preserve"> </w:t>
-      </w:r>
-      <w:proofErr w:type="spellStart"/>
-      <w:r>
-        <w:rPr>
-          <w:rFonts w:ascii="Arial" w:hAnsi="Arial" w:cs="Arial"/>
-          <w:sz w:val="28"/>
-          <w:szCs w:val="24"/>
-        </w:rPr>
-        <w:t>Advanced</w:t>
-      </w:r>
-      <w:proofErr w:type="spellEnd"/>
-      <w:r>
-        <w:rPr>
-          <w:rFonts w:ascii="Arial" w:hAnsi="Arial" w:cs="Arial"/>
-          <w:sz w:val="28"/>
-          <w:szCs w:val="24"/>
-        </w:rPr>
-        <w:t xml:space="preserve"> Software Engineering</w:t>
+        <w:t xml:space="preserve"> Advanced Software Engineering</w:t>
       </w:r>
     </w:p>
     <w:p>
@@ -330,7 +294,15 @@
           <w:sz w:val="20"/>
           <w:szCs w:val="24"/>
         </w:rPr>
-        <w:t>Matrikel-Nr. HIER und HIER</w:t>
+        <w:t xml:space="preserve">Matrikel-Nr. HIER und </w:t>
+      </w:r>
+      <w:r>
+        <w:rPr>
+          <w:rFonts w:ascii="Arial" w:hAnsi="Arial" w:cs="Arial"/>
+          <w:sz w:val="20"/>
+          <w:szCs w:val="24"/>
+        </w:rPr>
+        <w:t>3164982</w:t>
       </w:r>
     </w:p>
     <w:sdt>
@@ -1862,21 +1834,7 @@
         <w:rPr>
           <w:rFonts w:ascii="Arial" w:hAnsi="Arial" w:cs="Arial"/>
         </w:rPr>
-        <w:t xml:space="preserve">Der Programmentwurf soll eine Anwendung sein, die in Forme einer </w:t>
-      </w:r>
-      <w:proofErr w:type="spellStart"/>
-      <w:r>
-        <w:rPr>
-          <w:rFonts w:ascii="Arial" w:hAnsi="Arial" w:cs="Arial"/>
-        </w:rPr>
-        <w:t>Todo</w:t>
-      </w:r>
-      <w:proofErr w:type="spellEnd"/>
-      <w:r>
-        <w:rPr>
-          <w:rFonts w:ascii="Arial" w:hAnsi="Arial" w:cs="Arial"/>
-        </w:rPr>
-        <w:t>-Liste dem Benutzer behilflich ist. Dabei wird eine größere Menge von potenziellen Benutzern angesprochen, die unterschiedliche Erfahrungsstände und Kenntnisse im Bezug zur Benutzung eines Computers haben. Daher sollen die Benutzeroberfläche und Anwendungssteuerung sehr einfach gehalten werden. Das Programm ist auch für außerhalb des deutschen Sprachraums geeignet, da die Benutzeroberfläche auf Englisch gehalten ist.</w:t>
+        <w:t>Der Programmentwurf soll eine Anwendung sein, die in Forme einer Todo-Liste dem Benutzer behilflich ist. Dabei wird eine größere Menge von potenziellen Benutzern angesprochen, die unterschiedliche Erfahrungsstände und Kenntnisse im Bezug zur Benutzung eines Computers haben. Daher sollen die Benutzeroberfläche und Anwendungssteuerung sehr einfach gehalten werden. Das Programm ist auch für außerhalb des deutschen Sprachraums geeignet, da die Benutzeroberfläche auf Englisch gehalten ist.</w:t>
       </w:r>
     </w:p>
     <w:p>
@@ -1942,49 +1900,7 @@
         <w:rPr>
           <w:rFonts w:ascii="Arial" w:hAnsi="Arial" w:cs="Arial"/>
         </w:rPr>
-        <w:t>Die Anwendung ermöglicht dem Benutzer über eine Schaltfläche „</w:t>
-      </w:r>
-      <w:proofErr w:type="spellStart"/>
-      <w:r>
-        <w:rPr>
-          <w:rFonts w:ascii="Arial" w:hAnsi="Arial" w:cs="Arial"/>
-        </w:rPr>
-        <w:t>To</w:t>
-      </w:r>
-      <w:proofErr w:type="spellEnd"/>
-      <w:r>
-        <w:rPr>
-          <w:rFonts w:ascii="Arial" w:hAnsi="Arial" w:cs="Arial"/>
-        </w:rPr>
-        <w:t xml:space="preserve"> Do!“ mehrere </w:t>
-      </w:r>
-      <w:proofErr w:type="spellStart"/>
-      <w:r>
-        <w:rPr>
-          <w:rFonts w:ascii="Arial" w:hAnsi="Arial" w:cs="Arial"/>
-        </w:rPr>
-        <w:t>Todo</w:t>
-      </w:r>
-      <w:proofErr w:type="spellEnd"/>
-      <w:r>
-        <w:rPr>
-          <w:rFonts w:ascii="Arial" w:hAnsi="Arial" w:cs="Arial"/>
-        </w:rPr>
-        <w:t>-Listen zu erstellen mit jeweils einer aktuell fixen Anzahl von Unterpunkten. Diese können über eine Eingabefläche „</w:t>
-      </w:r>
-      <w:proofErr w:type="spellStart"/>
-      <w:r>
-        <w:rPr>
-          <w:rFonts w:ascii="Arial" w:hAnsi="Arial" w:cs="Arial"/>
-        </w:rPr>
-        <w:t>Calendar</w:t>
-      </w:r>
-      <w:proofErr w:type="spellEnd"/>
-      <w:r>
-        <w:rPr>
-          <w:rFonts w:ascii="Arial" w:hAnsi="Arial" w:cs="Arial"/>
-        </w:rPr>
-        <w:t xml:space="preserve">“ mit einem Fälligkeitsdatum, einem Namen, einer optionalen Beschreibung und einer Markierung, dass der zu erstellende Termin als Wecker gestellt werden soll. Der Wecker kontrolliert dabei bei jedem Programmaufruf, ob der Termin bereits eingetroffen ist. Falls ja, wird der Benutzer über eine Schaltfläche mit dem Namen, der optionalen Beschreibung und dem Datum erinnert. </w:t>
+        <w:t xml:space="preserve">Die Anwendung ermöglicht dem Benutzer über eine Schaltfläche „To Do!“ mehrere Todo-Listen zu erstellen mit jeweils einer aktuell fixen Anzahl von Unterpunkten. Diese können über eine Eingabefläche „Calendar“ mit einem Fälligkeitsdatum, einem Namen, einer optionalen Beschreibung und einer Markierung, dass der zu erstellende Termin als Wecker gestellt werden soll. Der Wecker kontrolliert dabei bei jedem Programmaufruf, ob der Termin bereits eingetroffen ist. Falls ja, wird der Benutzer über eine Schaltfläche mit dem Namen, der optionalen Beschreibung und dem Datum erinnert. </w:t>
       </w:r>
     </w:p>
     <w:p>
@@ -2011,35 +1927,7 @@
         <w:rPr>
           <w:rFonts w:ascii="Arial" w:hAnsi="Arial" w:cs="Arial"/>
         </w:rPr>
-        <w:t xml:space="preserve"> Unterpunkte werden nur mit ihrem Namen unter der Bezeichnung „</w:t>
-      </w:r>
-      <w:proofErr w:type="spellStart"/>
-      <w:r>
-        <w:rPr>
-          <w:rFonts w:ascii="Arial" w:hAnsi="Arial" w:cs="Arial"/>
-        </w:rPr>
-        <w:t>Upcoming</w:t>
-      </w:r>
-      <w:proofErr w:type="spellEnd"/>
-      <w:r>
-        <w:rPr>
-          <w:rFonts w:ascii="Arial" w:hAnsi="Arial" w:cs="Arial"/>
-        </w:rPr>
-        <w:t xml:space="preserve"> Events!“ übersichtlich dargestellt. Unter „Task Highlights“ werden die Termine dargestellt, die über die initiale Ansicht im entsprechenden </w:t>
-      </w:r>
-      <w:proofErr w:type="spellStart"/>
-      <w:r>
-        <w:rPr>
-          <w:rFonts w:ascii="Arial" w:hAnsi="Arial" w:cs="Arial"/>
-        </w:rPr>
-        <w:t>Todo</w:t>
-      </w:r>
-      <w:proofErr w:type="spellEnd"/>
-      <w:r>
-        <w:rPr>
-          <w:rFonts w:ascii="Arial" w:hAnsi="Arial" w:cs="Arial"/>
-        </w:rPr>
-        <w:t>-Tab als wichtig markiert werden können. Auch hier ist eine begrenzte Ansicht von zwei Elementen möglich.</w:t>
+        <w:t xml:space="preserve"> Unterpunkte werden nur mit ihrem Namen unter der Bezeichnung „Upcoming Events!“ übersichtlich dargestellt. Unter „Task Highlights“ werden die Termine dargestellt, die über die initiale Ansicht im entsprechenden Todo-Tab als wichtig markiert werden können. Auch hier ist eine begrenzte Ansicht von zwei Elementen möglich.</w:t>
       </w:r>
     </w:p>
     <w:p>
@@ -2060,42 +1948,14 @@
         <w:rPr>
           <w:rFonts w:ascii="Arial" w:hAnsi="Arial" w:cs="Arial"/>
         </w:rPr>
-        <w:t>Windows-Benutzerkontenname und –</w:t>
-      </w:r>
-      <w:proofErr w:type="spellStart"/>
-      <w:r>
-        <w:rPr>
-          <w:rFonts w:ascii="Arial" w:hAnsi="Arial" w:cs="Arial"/>
-        </w:rPr>
-        <w:t>bild</w:t>
-      </w:r>
-      <w:proofErr w:type="spellEnd"/>
-      <w:r>
-        <w:rPr>
-          <w:rFonts w:ascii="Arial" w:hAnsi="Arial" w:cs="Arial"/>
-        </w:rPr>
-        <w:t xml:space="preserve"> verwendet. Hier steht dem Benutzer nun die </w:t>
+        <w:t xml:space="preserve">Windows-Benutzerkontenname und –bild verwendet. Hier steht dem Benutzer nun die </w:t>
       </w:r>
       <w:r>
         <w:rPr>
           <w:rFonts w:ascii="Arial" w:hAnsi="Arial" w:cs="Arial"/>
         </w:rPr>
         <w:lastRenderedPageBreak/>
-        <w:t xml:space="preserve">Möglichkeit zum Feedback an die Benutzer zur Verfügung. Über </w:t>
-      </w:r>
-      <w:proofErr w:type="gramStart"/>
-      <w:r>
-        <w:rPr>
-          <w:rFonts w:ascii="Arial" w:hAnsi="Arial" w:cs="Arial"/>
-        </w:rPr>
-        <w:t>die selbe</w:t>
-      </w:r>
-      <w:proofErr w:type="gramEnd"/>
-      <w:r>
-        <w:rPr>
-          <w:rFonts w:ascii="Arial" w:hAnsi="Arial" w:cs="Arial"/>
-        </w:rPr>
-        <w:t xml:space="preserve"> Schaltfläche, die nun „Log Out!“ heißt, kann sich der Benutzer wieder abmelden. Über die Schaltfläche „X“ kann das Programm geschlossen werden.</w:t>
+        <w:t>Möglichkeit zum Feedback an die Benutzer zur Verfügung. Über die selbe Schaltfläche, die nun „Log Out!“ heißt, kann sich der Benutzer wieder abmelden. Über die Schaltfläche „X“ kann das Programm geschlossen werden.</w:t>
       </w:r>
       <w:r>
         <w:rPr>
@@ -2191,7 +2051,6 @@
           <w:lang w:val="en-US"/>
         </w:rPr>
       </w:pPr>
-      <w:proofErr w:type="spellStart"/>
       <w:r>
         <w:rPr>
           <w:rFonts w:ascii="Arial" w:hAnsi="Arial" w:cs="Arial"/>
@@ -2205,7 +2064,6 @@
         <w:t>Programmdokumentation</w:t>
       </w:r>
       <w:bookmarkEnd w:id="4"/>
-      <w:proofErr w:type="spellEnd"/>
     </w:p>
     <w:p>
       <w:pPr>
@@ -2278,63 +2136,7 @@
         <w:rPr>
           <w:rFonts w:ascii="Arial" w:hAnsi="Arial" w:cs="Arial"/>
         </w:rPr>
-        <w:t xml:space="preserve">Durch das Testen kleinster Funktionsblöcke wird eine korrekte Ausführung dieser sichergestellt. Diese Eigenschaft darf nicht durch das Verschieben von Code-Teilen durch beispielsweise </w:t>
-      </w:r>
-      <w:proofErr w:type="spellStart"/>
-      <w:r>
-        <w:rPr>
-          <w:rFonts w:ascii="Arial" w:hAnsi="Arial" w:cs="Arial"/>
-        </w:rPr>
-        <w:t>Refactoring</w:t>
-      </w:r>
-      <w:proofErr w:type="spellEnd"/>
-      <w:r>
-        <w:rPr>
-          <w:rFonts w:ascii="Arial" w:hAnsi="Arial" w:cs="Arial"/>
-        </w:rPr>
-        <w:t xml:space="preserve"> verloren gehen. Unit Tests stellen auf einfache Art und Weise sicher, dass die Methoden weiterhin ihre Funktionalität behalten, auch wenn sie in ihrer </w:t>
-      </w:r>
-      <w:proofErr w:type="spellStart"/>
-      <w:r>
-        <w:rPr>
-          <w:rFonts w:ascii="Arial" w:hAnsi="Arial" w:cs="Arial"/>
-        </w:rPr>
-        <w:t>semanstischen</w:t>
-      </w:r>
-      <w:proofErr w:type="spellEnd"/>
-      <w:r>
-        <w:rPr>
-          <w:rFonts w:ascii="Arial" w:hAnsi="Arial" w:cs="Arial"/>
-        </w:rPr>
-        <w:t xml:space="preserve"> Darstellung verändert werden. Ein Unit Test ist für die Überprüfung der Funktion einer Methode zuständig. Der Unit Test wird idealerweise vor der Erstellung der eigentlichen Methode geschrieben. Er wird nach dem Standard-Pattern AAA (</w:t>
-      </w:r>
-      <w:proofErr w:type="spellStart"/>
-      <w:r>
-        <w:rPr>
-          <w:rFonts w:ascii="Arial" w:hAnsi="Arial" w:cs="Arial"/>
-        </w:rPr>
-        <w:t>Arrange</w:t>
-      </w:r>
-      <w:proofErr w:type="spellEnd"/>
-      <w:r>
-        <w:rPr>
-          <w:rFonts w:ascii="Arial" w:hAnsi="Arial" w:cs="Arial"/>
-        </w:rPr>
-        <w:t xml:space="preserve">, Act und </w:t>
-      </w:r>
-      <w:proofErr w:type="spellStart"/>
-      <w:r>
-        <w:rPr>
-          <w:rFonts w:ascii="Arial" w:hAnsi="Arial" w:cs="Arial"/>
-        </w:rPr>
-        <w:t>Assert</w:t>
-      </w:r>
-      <w:proofErr w:type="spellEnd"/>
-      <w:r>
-        <w:rPr>
-          <w:rFonts w:ascii="Arial" w:hAnsi="Arial" w:cs="Arial"/>
-        </w:rPr>
-        <w:t xml:space="preserve">) geschrieben. Jede dieser Teilkomponenten ist für den </w:t>
+        <w:t xml:space="preserve">Durch das Testen kleinster Funktionsblöcke wird eine korrekte Ausführung dieser sichergestellt. Diese Eigenschaft darf nicht durch das Verschieben von Code-Teilen durch beispielsweise Refactoring verloren gehen. Unit Tests stellen auf einfache Art und Weise sicher, dass die Methoden weiterhin ihre Funktionalität behalten, auch wenn sie in ihrer semanstischen Darstellung verändert werden. Ein Unit Test ist für die Überprüfung der Funktion einer Methode zuständig. Der Unit Test wird idealerweise vor der Erstellung der eigentlichen Methode geschrieben. Er wird nach dem Standard-Pattern AAA (Arrange, Act und Assert) geschrieben. Jede dieser Teilkomponenten ist für den </w:t>
       </w:r>
       <w:r>
         <w:rPr>
@@ -2361,35 +2163,7 @@
         <w:rPr>
           <w:rFonts w:ascii="Arial" w:hAnsi="Arial" w:cs="Arial"/>
         </w:rPr>
-        <w:t xml:space="preserve">Die Unit Tests werden mit dem Test Framework </w:t>
-      </w:r>
-      <w:proofErr w:type="spellStart"/>
-      <w:r>
-        <w:rPr>
-          <w:rFonts w:ascii="Arial" w:hAnsi="Arial" w:cs="Arial"/>
-        </w:rPr>
-        <w:t>xUnit</w:t>
-      </w:r>
-      <w:proofErr w:type="spellEnd"/>
-      <w:r>
-        <w:rPr>
-          <w:rFonts w:ascii="Arial" w:hAnsi="Arial" w:cs="Arial"/>
-        </w:rPr>
-        <w:t xml:space="preserve"> durchgeführt. Die Tests sind mit </w:t>
-      </w:r>
-      <w:proofErr w:type="spellStart"/>
-      <w:r>
-        <w:rPr>
-          <w:rFonts w:ascii="Arial" w:hAnsi="Arial" w:cs="Arial"/>
-        </w:rPr>
-        <w:t>Github</w:t>
-      </w:r>
-      <w:proofErr w:type="spellEnd"/>
-      <w:r>
-        <w:rPr>
-          <w:rFonts w:ascii="Arial" w:hAnsi="Arial" w:cs="Arial"/>
-        </w:rPr>
-        <w:t>-Tag „b15a921“ hochgeladen.</w:t>
+        <w:t>Die Unit Tests werden mit dem Test Framework xUnit durchgeführt. Die Tests sind mit Github-Tag „b15a921“ hochgeladen.</w:t>
       </w:r>
     </w:p>
     <w:p>
@@ -2404,21 +2178,7 @@
         <w:rPr>
           <w:rFonts w:ascii="Arial" w:hAnsi="Arial" w:cs="Arial"/>
         </w:rPr>
-        <w:t xml:space="preserve">Für Tests ohne Abhängigkeiten sind die Tests basierend auf dem AAA-Prinzip durchgeführt, mit Abhängigkeiten werden sie zunächst mit Mocks zu realisieren versucht, konnte aber nicht beendet werden, da es keine Möglichkeit gab, eine Setup-Methode in </w:t>
-      </w:r>
-      <w:proofErr w:type="spellStart"/>
-      <w:r>
-        <w:rPr>
-          <w:rFonts w:ascii="Arial" w:hAnsi="Arial" w:cs="Arial"/>
-        </w:rPr>
-        <w:t>xUnit</w:t>
-      </w:r>
-      <w:proofErr w:type="spellEnd"/>
-      <w:r>
-        <w:rPr>
-          <w:rFonts w:ascii="Arial" w:hAnsi="Arial" w:cs="Arial"/>
-        </w:rPr>
-        <w:t xml:space="preserve"> zu verwenden, welche die Werte des Mocks einschränken. Stattdessen wird direkt auf eine Datei zugegriffen, auf die die Methoden getestet werden.</w:t>
+        <w:t>Für Tests ohne Abhängigkeiten sind die Tests basierend auf dem AAA-Prinzip durchgeführt, mit Abhängigkeiten werden sie zunächst mit Mocks zu realisieren versucht, konnte aber nicht beendet werden, da es keine Möglichkeit gab, eine Setup-Methode in xUnit zu verwenden, welche die Werte des Mocks einschränken. Stattdessen wird direkt auf eine Datei zugegriffen, auf die die Methoden getestet werden.</w:t>
       </w:r>
     </w:p>
     <w:p>
@@ -2433,21 +2193,7 @@
         <w:rPr>
           <w:rFonts w:ascii="Arial" w:hAnsi="Arial" w:cs="Arial"/>
         </w:rPr>
-        <w:t xml:space="preserve">Die Benutzeroberfläche kann nur mit dem UI Test Framework getestet werden, welches kostenpflichtig in der Professional Version von Visual Studio angeboten wird. Daher soll direkt auf die benötigten Instanzen der Klasse </w:t>
-      </w:r>
-      <w:proofErr w:type="spellStart"/>
-      <w:r>
-        <w:rPr>
-          <w:rFonts w:ascii="Arial" w:hAnsi="Arial" w:cs="Arial"/>
-        </w:rPr>
-        <w:t>RichTextBox</w:t>
-      </w:r>
-      <w:proofErr w:type="spellEnd"/>
-      <w:r>
-        <w:rPr>
-          <w:rFonts w:ascii="Arial" w:hAnsi="Arial" w:cs="Arial"/>
-        </w:rPr>
-        <w:t xml:space="preserve"> zugegriffen werden. </w:t>
+        <w:t xml:space="preserve">Die Benutzeroberfläche kann nur mit dem UI Test Framework getestet werden, welches kostenpflichtig in der Professional Version von Visual Studio angeboten wird. Daher soll direkt auf die benötigten Instanzen der Klasse RichTextBox zugegriffen werden. </w:t>
       </w:r>
     </w:p>
     <w:p>
@@ -2468,7 +2214,6 @@
         </w:rPr>
       </w:pPr>
       <w:bookmarkStart w:id="6" w:name="_Toc69157784"/>
-      <w:proofErr w:type="spellStart"/>
       <w:r>
         <w:rPr>
           <w:rFonts w:ascii="Arial" w:hAnsi="Arial" w:cs="Arial"/>
@@ -2477,9 +2222,9 @@
           <w:sz w:val="24"/>
           <w:szCs w:val="24"/>
         </w:rPr>
-        <w:t>Programming</w:t>
-      </w:r>
-      <w:proofErr w:type="spellEnd"/>
+        <w:t>Programming Principles</w:t>
+      </w:r>
+      <w:bookmarkEnd w:id="6"/>
       <w:r>
         <w:rPr>
           <w:rFonts w:ascii="Arial" w:hAnsi="Arial" w:cs="Arial"/>
@@ -2488,9 +2233,8 @@
           <w:sz w:val="24"/>
           <w:szCs w:val="24"/>
         </w:rPr>
-        <w:t xml:space="preserve"> </w:t>
-      </w:r>
-      <w:proofErr w:type="spellStart"/>
+        <w:t xml:space="preserve"> -&gt; SOLID-Principles (SRP, OCP nicht möglich, LSP </w:t>
+      </w:r>
       <w:r>
         <w:rPr>
           <w:rFonts w:ascii="Arial" w:hAnsi="Arial" w:cs="Arial"/>
@@ -2499,10 +2243,8 @@
           <w:sz w:val="24"/>
           <w:szCs w:val="24"/>
         </w:rPr>
-        <w:t>Principles</w:t>
-      </w:r>
-      <w:bookmarkEnd w:id="6"/>
-      <w:proofErr w:type="spellEnd"/>
+        <w:t>möglich?</w:t>
+      </w:r>
       <w:r>
         <w:rPr>
           <w:rFonts w:ascii="Arial" w:hAnsi="Arial" w:cs="Arial"/>
@@ -2511,48 +2253,6 @@
           <w:sz w:val="24"/>
           <w:szCs w:val="24"/>
         </w:rPr>
-        <w:t xml:space="preserve"> -&gt; SOLID-</w:t>
-      </w:r>
-      <w:proofErr w:type="spellStart"/>
-      <w:r>
-        <w:rPr>
-          <w:rFonts w:ascii="Arial" w:hAnsi="Arial" w:cs="Arial"/>
-          <w:b/>
-          <w:color w:val="auto"/>
-          <w:sz w:val="24"/>
-          <w:szCs w:val="24"/>
-        </w:rPr>
-        <w:t>Principles</w:t>
-      </w:r>
-      <w:proofErr w:type="spellEnd"/>
-      <w:r>
-        <w:rPr>
-          <w:rFonts w:ascii="Arial" w:hAnsi="Arial" w:cs="Arial"/>
-          <w:b/>
-          <w:color w:val="auto"/>
-          <w:sz w:val="24"/>
-          <w:szCs w:val="24"/>
-        </w:rPr>
-        <w:t xml:space="preserve"> (SRP, OCP nicht möglich, LSP </w:t>
-      </w:r>
-      <w:r>
-        <w:rPr>
-          <w:rFonts w:ascii="Arial" w:hAnsi="Arial" w:cs="Arial"/>
-          <w:b/>
-          <w:color w:val="auto"/>
-          <w:sz w:val="24"/>
-          <w:szCs w:val="24"/>
-        </w:rPr>
-        <w:t>möglich?</w:t>
-      </w:r>
-      <w:r>
-        <w:rPr>
-          <w:rFonts w:ascii="Arial" w:hAnsi="Arial" w:cs="Arial"/>
-          <w:b/>
-          <w:color w:val="auto"/>
-          <w:sz w:val="24"/>
-          <w:szCs w:val="24"/>
-        </w:rPr>
         <w:t xml:space="preserve"> ISP fehlt noch, DIP fehlt noch)</w:t>
       </w:r>
     </w:p>
@@ -2564,33 +2264,11 @@
           <w:rFonts w:ascii="Arial" w:hAnsi="Arial" w:cs="Arial"/>
         </w:rPr>
       </w:pPr>
-      <w:proofErr w:type="spellStart"/>
-      <w:r>
-        <w:rPr>
-          <w:rFonts w:ascii="Arial" w:hAnsi="Arial" w:cs="Arial"/>
-        </w:rPr>
-        <w:t>Programming</w:t>
-      </w:r>
-      <w:proofErr w:type="spellEnd"/>
-      <w:r>
-        <w:rPr>
-          <w:rFonts w:ascii="Arial" w:hAnsi="Arial" w:cs="Arial"/>
-        </w:rPr>
-        <w:t xml:space="preserve"> </w:t>
-      </w:r>
-      <w:proofErr w:type="spellStart"/>
-      <w:r>
-        <w:rPr>
-          <w:rFonts w:ascii="Arial" w:hAnsi="Arial" w:cs="Arial"/>
-        </w:rPr>
-        <w:t>Principles</w:t>
-      </w:r>
-      <w:proofErr w:type="spellEnd"/>
-      <w:r>
-        <w:rPr>
-          <w:rFonts w:ascii="Arial" w:hAnsi="Arial" w:cs="Arial"/>
-        </w:rPr>
-        <w:t xml:space="preserve"> stellen die als Design Prinzipien eine gute Basis für sauberen Code in </w:t>
+      <w:r>
+        <w:rPr>
+          <w:rFonts w:ascii="Arial" w:hAnsi="Arial" w:cs="Arial"/>
+        </w:rPr>
+        <w:t xml:space="preserve">Programming Principles stellen die als Design Prinzipien eine gute Basis für sauberen Code in </w:t>
       </w:r>
       <w:r>
         <w:rPr>
@@ -2666,48 +2344,139 @@
         <w:rPr>
           <w:rFonts w:ascii="Arial" w:hAnsi="Arial" w:cs="Arial"/>
         </w:rPr>
-        <w:t xml:space="preserve">So wird das Single </w:t>
-      </w:r>
-      <w:proofErr w:type="spellStart"/>
-      <w:r>
-        <w:rPr>
-          <w:rFonts w:ascii="Arial" w:hAnsi="Arial" w:cs="Arial"/>
-        </w:rPr>
-        <w:t>Responsibility</w:t>
-      </w:r>
-      <w:proofErr w:type="spellEnd"/>
-      <w:r>
-        <w:rPr>
-          <w:rFonts w:ascii="Arial" w:hAnsi="Arial" w:cs="Arial"/>
+        <w:t xml:space="preserve">So wird das Single Responsibility Principle (SRP) als logische Folgerung aus Conways Gesetz verstanden und im Programmentwurf realisiert. Das hat zur Folge, dass jedes Modul nur einen Grund hat, verändert zu werden. Die Struktur ist von der </w:t>
+      </w:r>
+      <w:r>
+        <w:rPr>
+          <w:rFonts w:ascii="Arial" w:hAnsi="Arial" w:cs="Arial"/>
+        </w:rPr>
+        <w:t>Kommunikationsstruktur,</w:t>
+      </w:r>
+      <w:r>
+        <w:rPr>
+          <w:rFonts w:ascii="Arial" w:hAnsi="Arial" w:cs="Arial"/>
+        </w:rPr>
+        <w:t xml:space="preserve"> der sie nutzenden Organisation beeinflusst.</w:t>
+      </w:r>
+    </w:p>
+    <w:p>
+      <w:pPr>
+        <w:spacing w:line="360" w:lineRule="auto"/>
+        <w:jc w:val="both"/>
+        <w:rPr>
+          <w:rFonts w:ascii="Arial" w:hAnsi="Arial" w:cs="Arial"/>
+        </w:rPr>
+      </w:pPr>
+      <w:r>
+        <w:rPr>
+          <w:rFonts w:ascii="Arial" w:hAnsi="Arial" w:cs="Arial"/>
+        </w:rPr>
+        <w:t>HIER VERGLEICH EINFÜGEN – SRP</w:t>
+      </w:r>
+      <w:r>
+        <w:rPr>
+          <w:rFonts w:ascii="Arial" w:hAnsi="Arial" w:cs="Arial"/>
+        </w:rPr>
+        <w:t xml:space="preserve"> [Beispiele: Versehentliche Duplikation, Zusammenfügen von unterschiedlichen </w:t>
+      </w:r>
+      <w:r>
+        <w:rPr>
+          <w:rFonts w:ascii="Arial" w:hAnsi="Arial" w:cs="Arial"/>
+        </w:rPr>
+        <w:t>Methoden,</w:t>
+      </w:r>
+      <w:r>
+        <w:rPr>
+          <w:rFonts w:ascii="Arial" w:hAnsi="Arial" w:cs="Arial"/>
+        </w:rPr>
+        <w:t xml:space="preserve"> die für dieselbe Personengruppe arbeiten, Facade Pattern kann Instanzen und Delegierungen von vorhandenen Klassen mit Funktionen übernehmen]</w:t>
+      </w:r>
+    </w:p>
+    <w:p>
+      <w:pPr>
+        <w:spacing w:line="360" w:lineRule="auto"/>
+        <w:jc w:val="both"/>
+        <w:rPr>
+          <w:rFonts w:ascii="Arial" w:hAnsi="Arial" w:cs="Arial"/>
+        </w:rPr>
+      </w:pPr>
+      <w:r>
+        <w:rPr>
+          <w:rFonts w:ascii="Arial" w:hAnsi="Arial" w:cs="Arial"/>
+        </w:rPr>
+        <w:t>Das Prinzip legt die Grundlage für nachfolgenden drei Prinzipien dar. Ein Modul darf nur von einem Aufrufenden verwaltet werden. Das bedeutet nicht, dass eine Funktion nur eine Funktionalität haben darf (wird beim Refactoring verwendet).</w:t>
+      </w:r>
+      <w:r>
+        <w:rPr>
+          <w:rFonts w:ascii="Arial" w:hAnsi="Arial" w:cs="Arial"/>
+        </w:rPr>
+        <w:t xml:space="preserve"> Das Prinzip bildet eine Änderungsachse, die für die Architekturgrenzen zuständig ist.</w:t>
+      </w:r>
+      <w:r>
+        <w:rPr>
+          <w:rFonts w:ascii="Arial" w:hAnsi="Arial" w:cs="Arial"/>
+        </w:rPr>
+        <w:t xml:space="preserve"> [Clean Architecture, Robert C. Martin, S. 75ff.]</w:t>
+      </w:r>
+    </w:p>
+    <w:p>
+      <w:pPr>
+        <w:spacing w:line="360" w:lineRule="auto"/>
+        <w:jc w:val="both"/>
+        <w:rPr>
+          <w:rFonts w:ascii="Arial" w:hAnsi="Arial" w:cs="Arial"/>
+          <w:color w:val="FF0000"/>
+        </w:rPr>
+      </w:pPr>
+      <w:r>
+        <w:rPr>
+          <w:rFonts w:ascii="Arial" w:hAnsi="Arial" w:cs="Arial"/>
+          <w:color w:val="FF0000"/>
+        </w:rPr>
+        <w:t xml:space="preserve">Das Open Closed Principle </w:t>
+      </w:r>
+      <w:r>
+        <w:rPr>
+          <w:rFonts w:ascii="Arial" w:hAnsi="Arial" w:cs="Arial"/>
+          <w:color w:val="FF0000"/>
+        </w:rPr>
+        <w:t xml:space="preserve">(OCP) </w:t>
+      </w:r>
+      <w:r>
+        <w:rPr>
+          <w:rFonts w:ascii="Arial" w:hAnsi="Arial" w:cs="Arial"/>
+          <w:color w:val="FF0000"/>
+        </w:rPr>
+        <w:t xml:space="preserve">ist ein erstrebenswerter Ansatz der </w:t>
+      </w:r>
+      <w:r>
+        <w:rPr>
+          <w:rFonts w:ascii="Arial" w:hAnsi="Arial" w:cs="Arial"/>
+          <w:color w:val="FF0000"/>
+        </w:rPr>
+        <w:t>Softwareprogrammierung</w:t>
+      </w:r>
+      <w:r>
+        <w:rPr>
+          <w:rFonts w:ascii="Arial" w:hAnsi="Arial" w:cs="Arial"/>
+          <w:color w:val="FF0000"/>
+        </w:rPr>
+        <w:t xml:space="preserve">, kann in diesem </w:t>
+      </w:r>
+      <w:r>
+        <w:rPr>
+          <w:rFonts w:ascii="Arial" w:hAnsi="Arial" w:cs="Arial"/>
+          <w:color w:val="FF0000"/>
+        </w:rPr>
+        <w:t>nicht realisiert werden. Bei jeder Veränderung am bisherigen Code durch beispielsweise dem Hinzufügen einer Eingabefläche muss alter Code mindestens dahingehend verändert werden, dass die Eingabefläche nach Inhalt der Speicher-Datei initial leer oder befüllt sein muss.</w:t>
+      </w:r>
+      <w:r>
+        <w:rPr>
+          <w:rFonts w:ascii="Arial" w:hAnsi="Arial" w:cs="Arial"/>
+          <w:color w:val="FF0000"/>
         </w:rPr>
         <w:t xml:space="preserve"> </w:t>
       </w:r>
-      <w:proofErr w:type="spellStart"/>
-      <w:r>
-        <w:rPr>
-          <w:rFonts w:ascii="Arial" w:hAnsi="Arial" w:cs="Arial"/>
-        </w:rPr>
-        <w:t>Principle</w:t>
-      </w:r>
-      <w:proofErr w:type="spellEnd"/>
-      <w:r>
-        <w:rPr>
-          <w:rFonts w:ascii="Arial" w:hAnsi="Arial" w:cs="Arial"/>
-        </w:rPr>
-        <w:t xml:space="preserve"> (SRP) als logische Folgerung aus Conways Gesetz verstanden und im Programmentwurf realisiert. Das hat zur Folge, dass jedes Modul nur einen Grund hat, verändert zu werden. Die Struktur ist von der </w:t>
-      </w:r>
-      <w:r>
-        <w:rPr>
-          <w:rFonts w:ascii="Arial" w:hAnsi="Arial" w:cs="Arial"/>
-        </w:rPr>
-        <w:t>Kommunikationsstruktur,</w:t>
-      </w:r>
-      <w:r>
-        <w:rPr>
-          <w:rFonts w:ascii="Arial" w:hAnsi="Arial" w:cs="Arial"/>
-        </w:rPr>
-        <w:t xml:space="preserve"> der sie nutzenden Organisation beeinflusst.</w:t>
-      </w:r>
     </w:p>
     <w:p>
       <w:pPr>
@@ -2721,39 +2490,7 @@
         <w:rPr>
           <w:rFonts w:ascii="Arial" w:hAnsi="Arial" w:cs="Arial"/>
         </w:rPr>
-        <w:t>HIER VERGLEICH EINFÜGEN – SRP</w:t>
-      </w:r>
-      <w:r>
-        <w:rPr>
-          <w:rFonts w:ascii="Arial" w:hAnsi="Arial" w:cs="Arial"/>
-        </w:rPr>
-        <w:t xml:space="preserve"> [Beispiele: Versehentliche Duplikation, Zusammenfügen von unterschiedlichen </w:t>
-      </w:r>
-      <w:r>
-        <w:rPr>
-          <w:rFonts w:ascii="Arial" w:hAnsi="Arial" w:cs="Arial"/>
-        </w:rPr>
-        <w:t>Methoden,</w:t>
-      </w:r>
-      <w:r>
-        <w:rPr>
-          <w:rFonts w:ascii="Arial" w:hAnsi="Arial" w:cs="Arial"/>
-        </w:rPr>
-        <w:t xml:space="preserve"> die für dieselbe Personengruppe arbeiten, </w:t>
-      </w:r>
-      <w:proofErr w:type="spellStart"/>
-      <w:r>
-        <w:rPr>
-          <w:rFonts w:ascii="Arial" w:hAnsi="Arial" w:cs="Arial"/>
-        </w:rPr>
-        <w:t>Facade</w:t>
-      </w:r>
-      <w:proofErr w:type="spellEnd"/>
-      <w:r>
-        <w:rPr>
-          <w:rFonts w:ascii="Arial" w:hAnsi="Arial" w:cs="Arial"/>
-        </w:rPr>
-        <w:t xml:space="preserve"> Pattern kann Instanzen und Delegierungen von vorhandenen Klassen mit Funktionen übernehmen]</w:t>
+        <w:t>HIER VERGLEICH EINFÜGEN [Direktionskontrolle, Informationen verstecken]</w:t>
       </w:r>
     </w:p>
     <w:p>
@@ -2768,33 +2505,37 @@
         <w:rPr>
           <w:rFonts w:ascii="Arial" w:hAnsi="Arial" w:cs="Arial"/>
         </w:rPr>
-        <w:t xml:space="preserve">Das Prinzip legt die Grundlage für nachfolgenden drei Prinzipien dar. Ein Modul darf nur von einem Aufrufenden verwaltet werden. Das bedeutet nicht, dass eine Funktion nur eine Funktionalität haben darf (wird beim </w:t>
-      </w:r>
-      <w:proofErr w:type="spellStart"/>
-      <w:r>
-        <w:rPr>
-          <w:rFonts w:ascii="Arial" w:hAnsi="Arial" w:cs="Arial"/>
-        </w:rPr>
-        <w:t>Refactoring</w:t>
-      </w:r>
-      <w:proofErr w:type="spellEnd"/>
-      <w:r>
-        <w:rPr>
-          <w:rFonts w:ascii="Arial" w:hAnsi="Arial" w:cs="Arial"/>
-        </w:rPr>
-        <w:t xml:space="preserve"> verwendet).</w:t>
-      </w:r>
-      <w:r>
-        <w:rPr>
-          <w:rFonts w:ascii="Arial" w:hAnsi="Arial" w:cs="Arial"/>
-        </w:rPr>
-        <w:t xml:space="preserve"> Das Prinzip bildet eine Änderungsachse, die für die Architekturgrenzen zuständig ist.</w:t>
-      </w:r>
-      <w:r>
-        <w:rPr>
-          <w:rFonts w:ascii="Arial" w:hAnsi="Arial" w:cs="Arial"/>
-        </w:rPr>
-        <w:t xml:space="preserve"> [Clean Architecture, Robert C. Martin, S. 75ff.]</w:t>
+        <w:t xml:space="preserve">Das </w:t>
+      </w:r>
+      <w:r>
+        <w:rPr>
+          <w:rFonts w:ascii="Arial" w:hAnsi="Arial" w:cs="Arial"/>
+        </w:rPr>
+        <w:t>Software-Artefakt</w:t>
+      </w:r>
+      <w:r>
+        <w:rPr>
+          <w:rFonts w:ascii="Arial" w:hAnsi="Arial" w:cs="Arial"/>
+        </w:rPr>
+        <w:t xml:space="preserve"> soll für Erweiterungen offen, jedoch für Änderungen am bestehenden Code verschlossen sein. Die Architektur kann als versagt deklariert werden, wenn bei Änderungen große Änderungen an der gesamten Software vorgenommen werden müssen. Hier ist die Reihenfolge der Abhängigkeiten entscheidend und wirkt als Schutzmechanismus einer Komponente </w:t>
+      </w:r>
+      <w:r>
+        <w:rPr>
+          <w:rFonts w:ascii="Arial" w:hAnsi="Arial" w:cs="Arial"/>
+        </w:rPr>
+        <w:t>vor einer zu ändernden Komponente</w:t>
+      </w:r>
+      <w:r>
+        <w:rPr>
+          <w:rFonts w:ascii="Arial" w:hAnsi="Arial" w:cs="Arial"/>
+        </w:rPr>
+        <w:t>. Das Ziel ist hierbei, ein System einfach erweitern zu können, ohne große Änderungen am gesamten System vornehmen zu müssen. Dazu muss das System in Komponenten zerlegt werden, die in einer Hierarchie der Abhängigkeiten eingeordnet werden.</w:t>
+      </w:r>
+      <w:r>
+        <w:rPr>
+          <w:rFonts w:ascii="Arial" w:hAnsi="Arial" w:cs="Arial"/>
+        </w:rPr>
+        <w:t xml:space="preserve"> [Clean Architecture, Robert C. Martin, S. 82ff.] </w:t>
       </w:r>
     </w:p>
     <w:p>
@@ -2803,409 +2544,132 @@
         <w:jc w:val="both"/>
         <w:rPr>
           <w:rFonts w:ascii="Arial" w:hAnsi="Arial" w:cs="Arial"/>
+        </w:rPr>
+      </w:pPr>
+      <w:r>
+        <w:rPr>
+          <w:rFonts w:ascii="Arial" w:hAnsi="Arial" w:cs="Arial"/>
+        </w:rPr>
+        <w:lastRenderedPageBreak/>
+        <w:t xml:space="preserve">Das Liskov Substiution Principle (LSP) legt die Definition von Subtypen fest. Zur einfacheren Wartbarkeit des </w:t>
+      </w:r>
+      <w:r>
+        <w:rPr>
+          <w:rFonts w:ascii="Arial" w:hAnsi="Arial" w:cs="Arial"/>
+        </w:rPr>
+        <w:t>Softwaresystems</w:t>
+      </w:r>
+      <w:r>
+        <w:rPr>
+          <w:rFonts w:ascii="Arial" w:hAnsi="Arial" w:cs="Arial"/>
+        </w:rPr>
+        <w:t xml:space="preserve"> sollen seine Teile veränderlich und austauschbar sein. Dabei soll ein Teil möglichst unabhängig von anderen Teilen arbeiten können. </w:t>
+      </w:r>
+    </w:p>
+    <w:p>
+      <w:pPr>
+        <w:spacing w:line="360" w:lineRule="auto"/>
+        <w:jc w:val="both"/>
+        <w:rPr>
+          <w:rFonts w:ascii="Arial" w:hAnsi="Arial" w:cs="Arial"/>
+        </w:rPr>
+      </w:pPr>
+      <w:r>
+        <w:rPr>
+          <w:rFonts w:ascii="Arial" w:hAnsi="Arial" w:cs="Arial"/>
+        </w:rPr>
+        <w:t>HIER VERGLEICH EINFÜGEN</w:t>
+      </w:r>
+    </w:p>
+    <w:p>
+      <w:pPr>
+        <w:spacing w:line="360" w:lineRule="auto"/>
+        <w:jc w:val="both"/>
+        <w:rPr>
+          <w:rFonts w:ascii="Arial" w:hAnsi="Arial" w:cs="Arial"/>
+        </w:rPr>
+      </w:pPr>
+      <w:r>
+        <w:rPr>
+          <w:rFonts w:ascii="Arial" w:hAnsi="Arial" w:cs="Arial"/>
+        </w:rPr>
+        <w:t xml:space="preserve">Das Prinzip kann architekturweit ausgebreitet werden. Es steht als Leitlinie für die Vererbung und als Prinzip für das </w:t>
+      </w:r>
+      <w:r>
+        <w:rPr>
+          <w:rFonts w:ascii="Arial" w:hAnsi="Arial" w:cs="Arial"/>
+        </w:rPr>
+        <w:t>Software-Design</w:t>
+      </w:r>
+      <w:r>
+        <w:rPr>
+          <w:rFonts w:ascii="Arial" w:hAnsi="Arial" w:cs="Arial"/>
+        </w:rPr>
+        <w:t xml:space="preserve"> eines Systems in Bezug auf Interfaces und Implementierungen. Ein Nutzer ist von einer vererbten Implementierung oder einem Interface abhängig.</w:t>
+      </w:r>
+      <w:r>
+        <w:rPr>
+          <w:rFonts w:ascii="Arial" w:hAnsi="Arial" w:cs="Arial"/>
+        </w:rPr>
+        <w:t xml:space="preserve"> [Clean Architecture, Robert C. Martin, S. 88f.]</w:t>
+      </w:r>
+    </w:p>
+    <w:p>
+      <w:pPr>
+        <w:spacing w:line="360" w:lineRule="auto"/>
+        <w:jc w:val="both"/>
+        <w:rPr>
+          <w:rFonts w:ascii="Arial" w:hAnsi="Arial" w:cs="Arial"/>
+        </w:rPr>
+      </w:pPr>
+      <w:r>
+        <w:rPr>
+          <w:rFonts w:ascii="Arial" w:hAnsi="Arial" w:cs="Arial"/>
+        </w:rPr>
+        <w:t>Das Interface Segregation Principle (ISP) beschreibt das Entfernen nicht genutzter Teile und die auf sie zeigenden Abhängigkeiten. Es sollen nur Bereiche referenziert werden, die von der aufrufenden Methode verwendet werden können.</w:t>
+      </w:r>
+      <w:r>
+        <w:rPr>
+          <w:rFonts w:ascii="Arial" w:hAnsi="Arial" w:cs="Arial"/>
+        </w:rPr>
+        <w:t xml:space="preserve"> </w:t>
+      </w:r>
+      <w:r>
+        <w:rPr>
+          <w:rFonts w:ascii="Arial" w:hAnsi="Arial" w:cs="Arial"/>
+        </w:rPr>
+        <w:t xml:space="preserve">Methoden sollen nicht an einem gemeinsamen Ort gelagert werden, nur in den Modulen, die die gemeinsamen Parameter benötigen. Das bedeutet für die Architektur, dass nur Module eingebunden werden sollen, die wirklich für die Funktionalität des Moduls gebraucht wird. [Clean Architecture, Robert C. Martin, S. 94ff.] </w:t>
+      </w:r>
+    </w:p>
+    <w:p>
+      <w:pPr>
+        <w:spacing w:line="360" w:lineRule="auto"/>
+        <w:jc w:val="both"/>
+        <w:rPr>
+          <w:rFonts w:ascii="Arial" w:hAnsi="Arial" w:cs="Arial"/>
+        </w:rPr>
+      </w:pPr>
+      <w:r>
+        <w:rPr>
+          <w:rFonts w:ascii="Arial" w:hAnsi="Arial" w:cs="Arial"/>
+        </w:rPr>
+        <w:t xml:space="preserve">HIER VERGLEICH EINFÜGEN </w:t>
+      </w:r>
+    </w:p>
+    <w:p>
+      <w:pPr>
+        <w:spacing w:line="360" w:lineRule="auto"/>
+        <w:jc w:val="both"/>
+        <w:rPr>
+          <w:rFonts w:ascii="Arial" w:hAnsi="Arial" w:cs="Arial"/>
           <w:color w:val="FF0000"/>
         </w:rPr>
       </w:pPr>
       <w:r>
         <w:rPr>
           <w:rFonts w:ascii="Arial" w:hAnsi="Arial" w:cs="Arial"/>
-          <w:color w:val="FF0000"/>
-        </w:rPr>
-        <w:t xml:space="preserve">Das Open </w:t>
-      </w:r>
-      <w:proofErr w:type="spellStart"/>
-      <w:r>
-        <w:rPr>
-          <w:rFonts w:ascii="Arial" w:hAnsi="Arial" w:cs="Arial"/>
-          <w:color w:val="FF0000"/>
-        </w:rPr>
-        <w:t>Closed</w:t>
-      </w:r>
-      <w:proofErr w:type="spellEnd"/>
-      <w:r>
-        <w:rPr>
-          <w:rFonts w:ascii="Arial" w:hAnsi="Arial" w:cs="Arial"/>
-          <w:color w:val="FF0000"/>
-        </w:rPr>
-        <w:t xml:space="preserve"> </w:t>
-      </w:r>
-      <w:proofErr w:type="spellStart"/>
-      <w:r>
-        <w:rPr>
-          <w:rFonts w:ascii="Arial" w:hAnsi="Arial" w:cs="Arial"/>
-          <w:color w:val="FF0000"/>
-        </w:rPr>
-        <w:t>Principle</w:t>
-      </w:r>
-      <w:proofErr w:type="spellEnd"/>
-      <w:r>
-        <w:rPr>
-          <w:rFonts w:ascii="Arial" w:hAnsi="Arial" w:cs="Arial"/>
-          <w:color w:val="FF0000"/>
-        </w:rPr>
-        <w:t xml:space="preserve"> </w:t>
-      </w:r>
-      <w:r>
-        <w:rPr>
-          <w:rFonts w:ascii="Arial" w:hAnsi="Arial" w:cs="Arial"/>
-          <w:color w:val="FF0000"/>
-        </w:rPr>
-        <w:t xml:space="preserve">(OCP) </w:t>
-      </w:r>
-      <w:r>
-        <w:rPr>
-          <w:rFonts w:ascii="Arial" w:hAnsi="Arial" w:cs="Arial"/>
-          <w:color w:val="FF0000"/>
-        </w:rPr>
-        <w:t xml:space="preserve">ist ein erstrebenswerter Ansatz der </w:t>
-      </w:r>
-      <w:r>
-        <w:rPr>
-          <w:rFonts w:ascii="Arial" w:hAnsi="Arial" w:cs="Arial"/>
-          <w:color w:val="FF0000"/>
-        </w:rPr>
-        <w:t>Softwareprogrammierung</w:t>
-      </w:r>
-      <w:r>
-        <w:rPr>
-          <w:rFonts w:ascii="Arial" w:hAnsi="Arial" w:cs="Arial"/>
-          <w:color w:val="FF0000"/>
-        </w:rPr>
-        <w:t xml:space="preserve">, kann in diesem </w:t>
-      </w:r>
-      <w:r>
-        <w:rPr>
-          <w:rFonts w:ascii="Arial" w:hAnsi="Arial" w:cs="Arial"/>
-          <w:color w:val="FF0000"/>
-        </w:rPr>
-        <w:t>nicht realisiert werden. Bei jeder Veränderung am bisherigen Code durch beispielsweise dem Hinzufügen einer Eingabefläche muss alter Code mindestens dahingehend verändert werden, dass die Eingabefläche nach Inhalt der Speicher-Datei initial leer oder befüllt sein muss.</w:t>
-      </w:r>
-      <w:r>
-        <w:rPr>
-          <w:rFonts w:ascii="Arial" w:hAnsi="Arial" w:cs="Arial"/>
-          <w:color w:val="FF0000"/>
-        </w:rPr>
-        <w:t xml:space="preserve"> </w:t>
-      </w:r>
-    </w:p>
-    <w:p>
-      <w:pPr>
-        <w:spacing w:line="360" w:lineRule="auto"/>
-        <w:jc w:val="both"/>
-        <w:rPr>
-          <w:rFonts w:ascii="Arial" w:hAnsi="Arial" w:cs="Arial"/>
-        </w:rPr>
-      </w:pPr>
-      <w:r>
-        <w:rPr>
-          <w:rFonts w:ascii="Arial" w:hAnsi="Arial" w:cs="Arial"/>
-        </w:rPr>
-        <w:t>HIER VERGLEICH EINFÜGEN [Direktionskontrolle, Informationen verstecken]</w:t>
-      </w:r>
-    </w:p>
-    <w:p>
-      <w:pPr>
-        <w:spacing w:line="360" w:lineRule="auto"/>
-        <w:jc w:val="both"/>
-        <w:rPr>
-          <w:rFonts w:ascii="Arial" w:hAnsi="Arial" w:cs="Arial"/>
-        </w:rPr>
-      </w:pPr>
-      <w:r>
-        <w:rPr>
-          <w:rFonts w:ascii="Arial" w:hAnsi="Arial" w:cs="Arial"/>
-        </w:rPr>
-        <w:t xml:space="preserve">Das </w:t>
-      </w:r>
-      <w:r>
-        <w:rPr>
-          <w:rFonts w:ascii="Arial" w:hAnsi="Arial" w:cs="Arial"/>
-        </w:rPr>
-        <w:t>Software-Artefakt</w:t>
-      </w:r>
-      <w:r>
-        <w:rPr>
-          <w:rFonts w:ascii="Arial" w:hAnsi="Arial" w:cs="Arial"/>
-        </w:rPr>
-        <w:t xml:space="preserve"> soll für Erweiterungen offen, jedoch für Änderungen am bestehenden Code verschlossen sein. Die Architektur kann als versagt deklariert werden, wenn bei Änderungen große Änderungen an der gesamten Software vorgenommen werden müssen. Hier ist die Reihenfolge der Abhängigkeiten entscheidend und wirkt als Schutzmechanismus einer Komponente </w:t>
-      </w:r>
-      <w:r>
-        <w:rPr>
-          <w:rFonts w:ascii="Arial" w:hAnsi="Arial" w:cs="Arial"/>
-        </w:rPr>
-        <w:t>vor einer zu ändernden Komponente</w:t>
-      </w:r>
-      <w:r>
-        <w:rPr>
-          <w:rFonts w:ascii="Arial" w:hAnsi="Arial" w:cs="Arial"/>
-        </w:rPr>
-        <w:t>. Das Ziel ist hierbei, ein System einfach erweitern zu können, ohne große Änderungen am gesamten System vornehmen zu müssen. Dazu muss das System in Komponenten zerlegt werden, die in einer Hierarchie der Abhängigkeiten eingeordnet werden.</w:t>
-      </w:r>
-      <w:r>
-        <w:rPr>
-          <w:rFonts w:ascii="Arial" w:hAnsi="Arial" w:cs="Arial"/>
-        </w:rPr>
-        <w:t xml:space="preserve"> [Clean Architecture, Robert C. Martin, S. 82ff.] </w:t>
-      </w:r>
-    </w:p>
-    <w:p>
-      <w:pPr>
-        <w:spacing w:line="360" w:lineRule="auto"/>
-        <w:jc w:val="both"/>
-        <w:rPr>
-          <w:rFonts w:ascii="Arial" w:hAnsi="Arial" w:cs="Arial"/>
-        </w:rPr>
-      </w:pPr>
-      <w:r>
-        <w:rPr>
-          <w:rFonts w:ascii="Arial" w:hAnsi="Arial" w:cs="Arial"/>
-        </w:rPr>
-        <w:lastRenderedPageBreak/>
-        <w:t xml:space="preserve">Das </w:t>
-      </w:r>
-      <w:proofErr w:type="spellStart"/>
-      <w:r>
-        <w:rPr>
-          <w:rFonts w:ascii="Arial" w:hAnsi="Arial" w:cs="Arial"/>
-        </w:rPr>
-        <w:t>Liskov</w:t>
-      </w:r>
-      <w:proofErr w:type="spellEnd"/>
-      <w:r>
-        <w:rPr>
-          <w:rFonts w:ascii="Arial" w:hAnsi="Arial" w:cs="Arial"/>
-        </w:rPr>
-        <w:t xml:space="preserve"> </w:t>
-      </w:r>
-      <w:proofErr w:type="spellStart"/>
-      <w:r>
-        <w:rPr>
-          <w:rFonts w:ascii="Arial" w:hAnsi="Arial" w:cs="Arial"/>
-        </w:rPr>
-        <w:t>Substiution</w:t>
-      </w:r>
-      <w:proofErr w:type="spellEnd"/>
-      <w:r>
-        <w:rPr>
-          <w:rFonts w:ascii="Arial" w:hAnsi="Arial" w:cs="Arial"/>
-        </w:rPr>
-        <w:t xml:space="preserve"> </w:t>
-      </w:r>
-      <w:proofErr w:type="spellStart"/>
-      <w:r>
-        <w:rPr>
-          <w:rFonts w:ascii="Arial" w:hAnsi="Arial" w:cs="Arial"/>
-        </w:rPr>
-        <w:t>Principle</w:t>
-      </w:r>
-      <w:proofErr w:type="spellEnd"/>
-      <w:r>
-        <w:rPr>
-          <w:rFonts w:ascii="Arial" w:hAnsi="Arial" w:cs="Arial"/>
-        </w:rPr>
-        <w:t xml:space="preserve"> (LSP) legt die Definition von Subtypen fest. Zur einfacheren Wartbarkeit des </w:t>
-      </w:r>
-      <w:r>
-        <w:rPr>
-          <w:rFonts w:ascii="Arial" w:hAnsi="Arial" w:cs="Arial"/>
-        </w:rPr>
-        <w:t>Softwaresystems</w:t>
-      </w:r>
-      <w:r>
-        <w:rPr>
-          <w:rFonts w:ascii="Arial" w:hAnsi="Arial" w:cs="Arial"/>
-        </w:rPr>
-        <w:t xml:space="preserve"> sollen seine Teile veränderlich und austauschbar sein. Dabei soll ein Teil möglichst unabhängig von anderen Teilen arbeiten können. </w:t>
-      </w:r>
-    </w:p>
-    <w:p>
-      <w:pPr>
-        <w:spacing w:line="360" w:lineRule="auto"/>
-        <w:jc w:val="both"/>
-        <w:rPr>
-          <w:rFonts w:ascii="Arial" w:hAnsi="Arial" w:cs="Arial"/>
-        </w:rPr>
-      </w:pPr>
-      <w:r>
-        <w:rPr>
-          <w:rFonts w:ascii="Arial" w:hAnsi="Arial" w:cs="Arial"/>
-        </w:rPr>
-        <w:t>HIER VERGLEICH EINFÜGEN</w:t>
-      </w:r>
-    </w:p>
-    <w:p>
-      <w:pPr>
-        <w:spacing w:line="360" w:lineRule="auto"/>
-        <w:jc w:val="both"/>
-        <w:rPr>
-          <w:rFonts w:ascii="Arial" w:hAnsi="Arial" w:cs="Arial"/>
-        </w:rPr>
-      </w:pPr>
-      <w:r>
-        <w:rPr>
-          <w:rFonts w:ascii="Arial" w:hAnsi="Arial" w:cs="Arial"/>
-        </w:rPr>
-        <w:t xml:space="preserve">Das Prinzip kann architekturweit ausgebreitet werden. Es steht als Leitlinie für die Vererbung und als Prinzip für das </w:t>
-      </w:r>
-      <w:r>
-        <w:rPr>
-          <w:rFonts w:ascii="Arial" w:hAnsi="Arial" w:cs="Arial"/>
-        </w:rPr>
-        <w:t>Software-Design</w:t>
-      </w:r>
-      <w:r>
-        <w:rPr>
-          <w:rFonts w:ascii="Arial" w:hAnsi="Arial" w:cs="Arial"/>
-        </w:rPr>
-        <w:t xml:space="preserve"> eines Systems in Bezug auf Interfaces und Implementierungen. Ein Nutzer ist von einer vererbten Implementierung oder einem Interface abhängig.</w:t>
-      </w:r>
-      <w:r>
-        <w:rPr>
-          <w:rFonts w:ascii="Arial" w:hAnsi="Arial" w:cs="Arial"/>
-        </w:rPr>
-        <w:t xml:space="preserve"> [Clean Architecture, Robert C. Martin, S. 88f.]</w:t>
-      </w:r>
-    </w:p>
-    <w:p>
-      <w:pPr>
-        <w:spacing w:line="360" w:lineRule="auto"/>
-        <w:jc w:val="both"/>
-        <w:rPr>
-          <w:rFonts w:ascii="Arial" w:hAnsi="Arial" w:cs="Arial"/>
-        </w:rPr>
-      </w:pPr>
-      <w:r>
-        <w:rPr>
-          <w:rFonts w:ascii="Arial" w:hAnsi="Arial" w:cs="Arial"/>
-        </w:rPr>
-        <w:t xml:space="preserve">Das Interface Segregation </w:t>
-      </w:r>
-      <w:proofErr w:type="spellStart"/>
-      <w:r>
-        <w:rPr>
-          <w:rFonts w:ascii="Arial" w:hAnsi="Arial" w:cs="Arial"/>
-        </w:rPr>
-        <w:t>Principle</w:t>
-      </w:r>
-      <w:proofErr w:type="spellEnd"/>
-      <w:r>
-        <w:rPr>
-          <w:rFonts w:ascii="Arial" w:hAnsi="Arial" w:cs="Arial"/>
-        </w:rPr>
-        <w:t xml:space="preserve"> (ISP) beschreibt das Entfernen nicht genutzter Teile und die auf sie zeigenden Abhängigkeiten. Es sollen nur Bereiche referenziert werden, die von der aufrufenden Methode verwendet werden können.</w:t>
-      </w:r>
-      <w:r>
-        <w:rPr>
-          <w:rFonts w:ascii="Arial" w:hAnsi="Arial" w:cs="Arial"/>
-        </w:rPr>
-        <w:t xml:space="preserve"> </w:t>
-      </w:r>
-      <w:r>
-        <w:rPr>
-          <w:rFonts w:ascii="Arial" w:hAnsi="Arial" w:cs="Arial"/>
-        </w:rPr>
-        <w:t xml:space="preserve">Methoden sollen nicht an einem gemeinsamen Ort gelagert werden, nur in den Modulen, die die gemeinsamen Parameter benötigen. Das bedeutet für die Architektur, dass nur Module eingebunden werden sollen, die wirklich für die Funktionalität des Moduls gebraucht wird. [Clean Architecture, Robert C. Martin, S. 94ff.] </w:t>
-      </w:r>
-    </w:p>
-    <w:p>
-      <w:pPr>
-        <w:spacing w:line="360" w:lineRule="auto"/>
-        <w:jc w:val="both"/>
-        <w:rPr>
-          <w:rFonts w:ascii="Arial" w:hAnsi="Arial" w:cs="Arial"/>
-        </w:rPr>
-      </w:pPr>
-      <w:r>
-        <w:rPr>
-          <w:rFonts w:ascii="Arial" w:hAnsi="Arial" w:cs="Arial"/>
-        </w:rPr>
-        <w:t xml:space="preserve">HIER VERGLEICH EINFÜGEN </w:t>
-      </w:r>
-    </w:p>
-    <w:p>
-      <w:pPr>
-        <w:spacing w:line="360" w:lineRule="auto"/>
-        <w:jc w:val="both"/>
-        <w:rPr>
-          <w:rFonts w:ascii="Arial" w:hAnsi="Arial" w:cs="Arial"/>
-          <w:color w:val="FF0000"/>
-        </w:rPr>
-      </w:pPr>
-      <w:r>
-        <w:rPr>
-          <w:rFonts w:ascii="Arial" w:hAnsi="Arial" w:cs="Arial"/>
-        </w:rPr>
-        <w:t xml:space="preserve">Das </w:t>
-      </w:r>
-      <w:proofErr w:type="spellStart"/>
-      <w:r>
-        <w:rPr>
-          <w:rFonts w:ascii="Arial" w:hAnsi="Arial" w:cs="Arial"/>
-        </w:rPr>
-        <w:t>Dependency</w:t>
-      </w:r>
-      <w:proofErr w:type="spellEnd"/>
-      <w:r>
-        <w:rPr>
-          <w:rFonts w:ascii="Arial" w:hAnsi="Arial" w:cs="Arial"/>
-        </w:rPr>
-        <w:t xml:space="preserve"> Inversion </w:t>
-      </w:r>
-      <w:proofErr w:type="spellStart"/>
-      <w:r>
-        <w:rPr>
-          <w:rFonts w:ascii="Arial" w:hAnsi="Arial" w:cs="Arial"/>
-        </w:rPr>
-        <w:t>Principle</w:t>
-      </w:r>
-      <w:proofErr w:type="spellEnd"/>
-      <w:r>
-        <w:rPr>
-          <w:rFonts w:ascii="Arial" w:hAnsi="Arial" w:cs="Arial"/>
-        </w:rPr>
-        <w:t xml:space="preserve"> (DIP) beschreibt die Trennung der Abhängigkeiten von High-Level-</w:t>
-      </w:r>
-      <w:proofErr w:type="spellStart"/>
-      <w:r>
-        <w:rPr>
-          <w:rFonts w:ascii="Arial" w:hAnsi="Arial" w:cs="Arial"/>
-        </w:rPr>
-        <w:t>Policies</w:t>
-      </w:r>
-      <w:proofErr w:type="spellEnd"/>
-      <w:r>
-        <w:rPr>
-          <w:rFonts w:ascii="Arial" w:hAnsi="Arial" w:cs="Arial"/>
-        </w:rPr>
-        <w:t xml:space="preserve"> zu Low-Level-</w:t>
-      </w:r>
-      <w:proofErr w:type="spellStart"/>
-      <w:r>
-        <w:rPr>
-          <w:rFonts w:ascii="Arial" w:hAnsi="Arial" w:cs="Arial"/>
-        </w:rPr>
-        <w:t>Policies</w:t>
-      </w:r>
-      <w:proofErr w:type="spellEnd"/>
-      <w:r>
-        <w:rPr>
-          <w:rFonts w:ascii="Arial" w:hAnsi="Arial" w:cs="Arial"/>
-        </w:rPr>
-        <w:t xml:space="preserve">. Das bedeutet, Details sollen von </w:t>
-      </w:r>
-      <w:proofErr w:type="spellStart"/>
-      <w:r>
-        <w:rPr>
-          <w:rFonts w:ascii="Arial" w:hAnsi="Arial" w:cs="Arial"/>
-        </w:rPr>
-        <w:t>Policies</w:t>
-      </w:r>
-      <w:proofErr w:type="spellEnd"/>
-      <w:r>
-        <w:rPr>
-          <w:rFonts w:ascii="Arial" w:hAnsi="Arial" w:cs="Arial"/>
-        </w:rPr>
-        <w:t xml:space="preserve"> abhängig sein, die Generalisierung einer Funktionalität </w:t>
+        </w:rPr>
+        <w:t xml:space="preserve">Das Dependency Inversion Principle (DIP) beschreibt die Trennung der Abhängigkeiten von High-Level-Policies zu Low-Level-Policies. Das bedeutet, Details sollen von Policies abhängig sein, die Generalisierung einer Funktionalität </w:t>
       </w:r>
       <w:r>
         <w:rPr>
@@ -3298,7 +2762,6 @@
         </w:rPr>
       </w:pPr>
       <w:bookmarkStart w:id="7" w:name="_Toc69157785"/>
-      <w:proofErr w:type="spellStart"/>
       <w:r>
         <w:rPr>
           <w:rFonts w:ascii="Arial" w:hAnsi="Arial" w:cs="Arial"/>
@@ -3308,218 +2771,81 @@
           <w:szCs w:val="24"/>
         </w:rPr>
         <w:lastRenderedPageBreak/>
+        <w:t>Refactoring (mind. 2)</w:t>
+      </w:r>
+      <w:bookmarkEnd w:id="7"/>
+      <w:r>
+        <w:rPr>
+          <w:rFonts w:ascii="Arial" w:hAnsi="Arial" w:cs="Arial"/>
+          <w:b/>
+          <w:color w:val="auto"/>
+          <w:sz w:val="24"/>
+          <w:szCs w:val="24"/>
+        </w:rPr>
+        <w:t xml:space="preserve"> -&gt; </w:t>
+      </w:r>
+      <w:r>
+        <w:rPr>
+          <w:rFonts w:ascii="Arial" w:hAnsi="Arial" w:cs="Arial"/>
+          <w:b/>
+          <w:color w:val="auto"/>
+          <w:sz w:val="24"/>
+          <w:szCs w:val="24"/>
+        </w:rPr>
+        <w:t>Bad Smells (Duplizierter Code unten, Lange Funktionen fehlt noch, mysteriöser Name fehlt noch teilweise, Code-“Klumpen” über Kommentare fehlt noch -&gt; Understand,</w:t>
+      </w:r>
+      <w:r>
+        <w:rPr>
+          <w:rFonts w:ascii="Arial" w:hAnsi="Arial" w:cs="Arial"/>
+          <w:b/>
+          <w:color w:val="auto"/>
+          <w:sz w:val="24"/>
+          <w:szCs w:val="24"/>
+        </w:rPr>
+        <w:t xml:space="preserve"> Shotgun Operation Gefahr mit aktueller Realisierung -&gt; resultiert in Feature Neid</w:t>
+      </w:r>
+      <w:r>
+        <w:rPr>
+          <w:rFonts w:ascii="Arial" w:hAnsi="Arial" w:cs="Arial"/>
+          <w:b/>
+          <w:color w:val="auto"/>
+          <w:sz w:val="24"/>
+          <w:szCs w:val="24"/>
+        </w:rPr>
+        <w:t>)</w:t>
+      </w:r>
+    </w:p>
+    <w:p>
+      <w:pPr>
+        <w:spacing w:line="360" w:lineRule="auto"/>
+        <w:jc w:val="both"/>
+        <w:rPr>
+          <w:rFonts w:ascii="Arial" w:hAnsi="Arial" w:cs="Arial"/>
+        </w:rPr>
+      </w:pPr>
+      <w:r>
+        <w:rPr>
+          <w:rFonts w:ascii="Arial" w:hAnsi="Arial" w:cs="Arial"/>
+        </w:rPr>
+        <w:t>Refactoring verändert das Programm in kleinen Schritten, dass wenn ein Fehler passiert, is</w:t>
+      </w:r>
+      <w:r>
+        <w:rPr>
+          <w:rFonts w:ascii="Arial" w:hAnsi="Arial" w:cs="Arial"/>
+        </w:rPr>
+        <w:t>t es einfach, den Bug zufinden.[</w:t>
+      </w:r>
+      <w:r>
+        <w:rPr>
+          <w:rFonts w:ascii="Arial" w:hAnsi="Arial" w:cs="Arial"/>
+        </w:rPr>
         <w:t>Refactoring</w:t>
       </w:r>
-      <w:proofErr w:type="spellEnd"/>
-      <w:r>
-        <w:rPr>
-          <w:rFonts w:ascii="Arial" w:hAnsi="Arial" w:cs="Arial"/>
-          <w:b/>
-          <w:color w:val="auto"/>
-          <w:sz w:val="24"/>
-          <w:szCs w:val="24"/>
-        </w:rPr>
-        <w:t xml:space="preserve"> (mind. 2)</w:t>
-      </w:r>
-      <w:bookmarkEnd w:id="7"/>
-      <w:r>
-        <w:rPr>
-          <w:rFonts w:ascii="Arial" w:hAnsi="Arial" w:cs="Arial"/>
-          <w:b/>
-          <w:color w:val="auto"/>
-          <w:sz w:val="24"/>
-          <w:szCs w:val="24"/>
-        </w:rPr>
-        <w:t xml:space="preserve"> -&gt; </w:t>
-      </w:r>
-      <w:r>
-        <w:rPr>
-          <w:rFonts w:ascii="Arial" w:hAnsi="Arial" w:cs="Arial"/>
-          <w:b/>
-          <w:color w:val="auto"/>
-          <w:sz w:val="24"/>
-          <w:szCs w:val="24"/>
-        </w:rPr>
-        <w:t xml:space="preserve">Bad </w:t>
-      </w:r>
-      <w:proofErr w:type="spellStart"/>
-      <w:r>
-        <w:rPr>
-          <w:rFonts w:ascii="Arial" w:hAnsi="Arial" w:cs="Arial"/>
-          <w:b/>
-          <w:color w:val="auto"/>
-          <w:sz w:val="24"/>
-          <w:szCs w:val="24"/>
-        </w:rPr>
-        <w:t>Smells</w:t>
-      </w:r>
-      <w:proofErr w:type="spellEnd"/>
-      <w:r>
-        <w:rPr>
-          <w:rFonts w:ascii="Arial" w:hAnsi="Arial" w:cs="Arial"/>
-          <w:b/>
-          <w:color w:val="auto"/>
-          <w:sz w:val="24"/>
-          <w:szCs w:val="24"/>
-        </w:rPr>
-        <w:t xml:space="preserve"> (Duplizierter Code unten, Lange Funktionen fehlt noch, mysteriöser Name fehlt noch teilweise, Code-“Klumpen” über Kommentare fehlt noch -&gt; </w:t>
-      </w:r>
-      <w:proofErr w:type="spellStart"/>
-      <w:r>
-        <w:rPr>
-          <w:rFonts w:ascii="Arial" w:hAnsi="Arial" w:cs="Arial"/>
-          <w:b/>
-          <w:color w:val="auto"/>
-          <w:sz w:val="24"/>
-          <w:szCs w:val="24"/>
-        </w:rPr>
-        <w:t>Understand</w:t>
-      </w:r>
-      <w:proofErr w:type="spellEnd"/>
-      <w:r>
-        <w:rPr>
-          <w:rFonts w:ascii="Arial" w:hAnsi="Arial" w:cs="Arial"/>
-          <w:b/>
-          <w:color w:val="auto"/>
-          <w:sz w:val="24"/>
-          <w:szCs w:val="24"/>
-        </w:rPr>
-        <w:t>,</w:t>
-      </w:r>
-      <w:r>
-        <w:rPr>
-          <w:rFonts w:ascii="Arial" w:hAnsi="Arial" w:cs="Arial"/>
-          <w:b/>
-          <w:color w:val="auto"/>
-          <w:sz w:val="24"/>
-          <w:szCs w:val="24"/>
-        </w:rPr>
-        <w:t xml:space="preserve"> Shotgun Operation Gefahr mit aktueller Realisierung -&gt; resultiert in Feature Neid</w:t>
-      </w:r>
-      <w:r>
-        <w:rPr>
-          <w:rFonts w:ascii="Arial" w:hAnsi="Arial" w:cs="Arial"/>
-          <w:b/>
-          <w:color w:val="auto"/>
-          <w:sz w:val="24"/>
-          <w:szCs w:val="24"/>
-        </w:rPr>
-        <w:t>)</w:t>
-      </w:r>
-    </w:p>
-    <w:p>
-      <w:pPr>
-        <w:spacing w:line="360" w:lineRule="auto"/>
-        <w:jc w:val="both"/>
-        <w:rPr>
-          <w:rFonts w:ascii="Arial" w:hAnsi="Arial" w:cs="Arial"/>
-        </w:rPr>
-      </w:pPr>
-      <w:proofErr w:type="spellStart"/>
-      <w:r>
-        <w:rPr>
-          <w:rFonts w:ascii="Arial" w:hAnsi="Arial" w:cs="Arial"/>
-        </w:rPr>
-        <w:t>Refactoring</w:t>
-      </w:r>
-      <w:proofErr w:type="spellEnd"/>
-      <w:r>
-        <w:rPr>
-          <w:rFonts w:ascii="Arial" w:hAnsi="Arial" w:cs="Arial"/>
-        </w:rPr>
-        <w:t xml:space="preserve"> verändert das Programm in kleinen Schritten, dass wenn ein Fehler passiert, is</w:t>
-      </w:r>
-      <w:r>
-        <w:rPr>
-          <w:rFonts w:ascii="Arial" w:hAnsi="Arial" w:cs="Arial"/>
-        </w:rPr>
-        <w:t xml:space="preserve">t es einfach, den Bug </w:t>
-      </w:r>
-      <w:proofErr w:type="spellStart"/>
-      <w:proofErr w:type="gramStart"/>
-      <w:r>
-        <w:rPr>
-          <w:rFonts w:ascii="Arial" w:hAnsi="Arial" w:cs="Arial"/>
-        </w:rPr>
-        <w:t>zufinden</w:t>
-      </w:r>
-      <w:proofErr w:type="spellEnd"/>
-      <w:r>
-        <w:rPr>
-          <w:rFonts w:ascii="Arial" w:hAnsi="Arial" w:cs="Arial"/>
-        </w:rPr>
-        <w:t>.[</w:t>
-      </w:r>
-      <w:proofErr w:type="spellStart"/>
-      <w:proofErr w:type="gramEnd"/>
-      <w:r>
-        <w:rPr>
-          <w:rFonts w:ascii="Arial" w:hAnsi="Arial" w:cs="Arial"/>
-        </w:rPr>
-        <w:t>Refactoring</w:t>
-      </w:r>
-      <w:proofErr w:type="spellEnd"/>
-      <w:r>
-        <w:rPr>
-          <w:rFonts w:ascii="Arial" w:hAnsi="Arial" w:cs="Arial"/>
-        </w:rPr>
-        <w:t xml:space="preserve"> – </w:t>
-      </w:r>
-      <w:proofErr w:type="spellStart"/>
-      <w:r>
-        <w:rPr>
-          <w:rFonts w:ascii="Arial" w:hAnsi="Arial" w:cs="Arial"/>
-        </w:rPr>
-        <w:t>Improving</w:t>
-      </w:r>
-      <w:proofErr w:type="spellEnd"/>
-      <w:r>
-        <w:rPr>
-          <w:rFonts w:ascii="Arial" w:hAnsi="Arial" w:cs="Arial"/>
-        </w:rPr>
-        <w:t xml:space="preserve"> </w:t>
-      </w:r>
-      <w:proofErr w:type="spellStart"/>
-      <w:r>
-        <w:rPr>
-          <w:rFonts w:ascii="Arial" w:hAnsi="Arial" w:cs="Arial"/>
-        </w:rPr>
-        <w:t>the</w:t>
-      </w:r>
-      <w:proofErr w:type="spellEnd"/>
-      <w:r>
-        <w:rPr>
-          <w:rFonts w:ascii="Arial" w:hAnsi="Arial" w:cs="Arial"/>
-        </w:rPr>
-        <w:t xml:space="preserve"> Design </w:t>
-      </w:r>
-      <w:proofErr w:type="spellStart"/>
-      <w:r>
-        <w:rPr>
-          <w:rFonts w:ascii="Arial" w:hAnsi="Arial" w:cs="Arial"/>
-        </w:rPr>
-        <w:t>of</w:t>
-      </w:r>
-      <w:proofErr w:type="spellEnd"/>
-      <w:r>
-        <w:rPr>
-          <w:rFonts w:ascii="Arial" w:hAnsi="Arial" w:cs="Arial"/>
-        </w:rPr>
-        <w:t xml:space="preserve"> </w:t>
-      </w:r>
-      <w:proofErr w:type="spellStart"/>
-      <w:r>
-        <w:rPr>
-          <w:rFonts w:ascii="Arial" w:hAnsi="Arial" w:cs="Arial"/>
-        </w:rPr>
-        <w:t>Existing</w:t>
-      </w:r>
-      <w:proofErr w:type="spellEnd"/>
-      <w:r>
-        <w:rPr>
-          <w:rFonts w:ascii="Arial" w:hAnsi="Arial" w:cs="Arial"/>
-        </w:rPr>
-        <w:t xml:space="preserve"> Code</w:t>
+      <w:r>
+        <w:rPr>
+          <w:rFonts w:ascii="Arial" w:hAnsi="Arial" w:cs="Arial"/>
+        </w:rPr>
+        <w:t xml:space="preserve"> – Improving the Design of Existing Code</w:t>
       </w:r>
       <w:r>
         <w:rPr>
@@ -3537,55 +2863,13 @@
         <w:rPr>
           <w:rFonts w:ascii="Arial" w:hAnsi="Arial" w:cs="Arial"/>
         </w:rPr>
-        <w:t xml:space="preserve"> Das </w:t>
-      </w:r>
-      <w:proofErr w:type="spellStart"/>
-      <w:r>
-        <w:rPr>
-          <w:rFonts w:ascii="Arial" w:hAnsi="Arial" w:cs="Arial"/>
-        </w:rPr>
-        <w:t>Refactoring</w:t>
-      </w:r>
-      <w:proofErr w:type="spellEnd"/>
-      <w:r>
-        <w:rPr>
-          <w:rFonts w:ascii="Arial" w:hAnsi="Arial" w:cs="Arial"/>
-        </w:rPr>
-        <w:t xml:space="preserve"> hilft interne Änderungen der internen Struktur des Systems zu verstehen und günstiger zu verändern, ohne sein beobachtbares Verhalten zu ändern. [S. 56]</w:t>
-      </w:r>
-      <w:r>
-        <w:rPr>
-          <w:rFonts w:ascii="Arial" w:hAnsi="Arial" w:cs="Arial"/>
-        </w:rPr>
-        <w:t xml:space="preserve"> Das Verhalten soll in mehreren kleineren Teilschritten zur Erhaltung des Verhaltens möglich sein, wobei zu jedem Zeitpunkt ein Beenden des </w:t>
-      </w:r>
-      <w:proofErr w:type="spellStart"/>
-      <w:r>
-        <w:rPr>
-          <w:rFonts w:ascii="Arial" w:hAnsi="Arial" w:cs="Arial"/>
-        </w:rPr>
-        <w:t>Refactoring</w:t>
-      </w:r>
-      <w:proofErr w:type="spellEnd"/>
-      <w:r>
-        <w:rPr>
-          <w:rFonts w:ascii="Arial" w:hAnsi="Arial" w:cs="Arial"/>
-        </w:rPr>
-        <w:t xml:space="preserve"> möglich sein soll. [S. 56f.] </w:t>
-      </w:r>
-      <w:proofErr w:type="spellStart"/>
-      <w:r>
-        <w:rPr>
-          <w:rFonts w:ascii="Arial" w:hAnsi="Arial" w:cs="Arial"/>
-        </w:rPr>
-        <w:t>Refactoring</w:t>
-      </w:r>
-      <w:proofErr w:type="spellEnd"/>
-      <w:r>
-        <w:rPr>
-          <w:rFonts w:ascii="Arial" w:hAnsi="Arial" w:cs="Arial"/>
-        </w:rPr>
-        <w:t xml:space="preserve"> wird als </w:t>
+        <w:t xml:space="preserve"> Das Refactoring hilft interne Änderungen der internen Struktur des Systems zu verstehen und günstiger zu verändern, ohne sein beobachtbares Verhalten zu ändern. [S. 56]</w:t>
+      </w:r>
+      <w:r>
+        <w:rPr>
+          <w:rFonts w:ascii="Arial" w:hAnsi="Arial" w:cs="Arial"/>
+        </w:rPr>
+        <w:t xml:space="preserve"> Das Verhalten soll in mehreren kleineren Teilschritten zur Erhaltung des Verhaltens möglich sein, wobei zu jedem Zeitpunkt ein Beenden des Refactoring möglich sein soll. [S. 56f.] Refactoring wird als </w:t>
       </w:r>
       <w:r>
         <w:rPr>
@@ -3609,69 +2893,13 @@
         <w:rPr>
           <w:rFonts w:ascii="Arial" w:hAnsi="Arial" w:cs="Arial"/>
         </w:rPr>
-        <w:t xml:space="preserve"> der </w:t>
-      </w:r>
-      <w:proofErr w:type="spellStart"/>
-      <w:r>
-        <w:rPr>
-          <w:rFonts w:ascii="Arial" w:hAnsi="Arial" w:cs="Arial"/>
-        </w:rPr>
-        <w:t>Codesbasis</w:t>
-      </w:r>
-      <w:proofErr w:type="spellEnd"/>
-      <w:r>
-        <w:rPr>
-          <w:rFonts w:ascii="Arial" w:hAnsi="Arial" w:cs="Arial"/>
-        </w:rPr>
-        <w:t xml:space="preserve"> verstanden und ähnelt einer Optimierung der Performance. [S. 57] </w:t>
-      </w:r>
-      <w:proofErr w:type="spellStart"/>
-      <w:r>
-        <w:rPr>
-          <w:rFonts w:ascii="Arial" w:hAnsi="Arial" w:cs="Arial"/>
-        </w:rPr>
-        <w:t>Refactoring</w:t>
-      </w:r>
-      <w:proofErr w:type="spellEnd"/>
-      <w:r>
-        <w:rPr>
-          <w:rFonts w:ascii="Arial" w:hAnsi="Arial" w:cs="Arial"/>
-        </w:rPr>
-        <w:t xml:space="preserve"> ist kein Zusatz von Funktionalität, sondern soll im ständigen Wechsel mit der Funktionalität angewandt werden. [S. 57f.]</w:t>
-      </w:r>
-      <w:r>
-        <w:rPr>
-          <w:rFonts w:ascii="Arial" w:hAnsi="Arial" w:cs="Arial"/>
-        </w:rPr>
-        <w:t xml:space="preserve"> Durch </w:t>
-      </w:r>
-      <w:proofErr w:type="spellStart"/>
-      <w:r>
-        <w:rPr>
-          <w:rFonts w:ascii="Arial" w:hAnsi="Arial" w:cs="Arial"/>
-        </w:rPr>
-        <w:t>Refactoring</w:t>
-      </w:r>
-      <w:proofErr w:type="spellEnd"/>
-      <w:r>
-        <w:rPr>
-          <w:rFonts w:ascii="Arial" w:hAnsi="Arial" w:cs="Arial"/>
-        </w:rPr>
-        <w:t xml:space="preserve"> kann die Software auf aktuelle Nöte passend ausgelegt werden. Sobald Änderungen notwendig und verstanden werden, kann die Architektur durch </w:t>
-      </w:r>
-      <w:proofErr w:type="spellStart"/>
-      <w:r>
-        <w:rPr>
-          <w:rFonts w:ascii="Arial" w:hAnsi="Arial" w:cs="Arial"/>
-        </w:rPr>
-        <w:t>Refactoring</w:t>
-      </w:r>
-      <w:proofErr w:type="spellEnd"/>
-      <w:r>
-        <w:rPr>
-          <w:rFonts w:ascii="Arial" w:hAnsi="Arial" w:cs="Arial"/>
-        </w:rPr>
-        <w:t xml:space="preserve"> an die Neuerungen angepasst werden. Auch zusätzliche Parameter, die für die aktuelle </w:t>
+        <w:t xml:space="preserve"> der Codesbasis verstanden und ähnelt einer Optimierung der Performance. [S. 57] Refactoring ist kein Zusatz von Funktionalität, sondern soll im ständigen Wechsel mit der Funktionalität angewandt werden. [S. 57f.]</w:t>
+      </w:r>
+      <w:r>
+        <w:rPr>
+          <w:rFonts w:ascii="Arial" w:hAnsi="Arial" w:cs="Arial"/>
+        </w:rPr>
+        <w:t xml:space="preserve"> Durch Refactoring kann die Software auf aktuelle Nöte passend ausgelegt werden. Sobald Änderungen notwendig und verstanden werden, kann die Architektur durch Refactoring an die Neuerungen angepasst werden. Auch zusätzliche Parameter, die für die aktuelle </w:t>
       </w:r>
       <w:r>
         <w:rPr>
@@ -3683,145 +2911,19 @@
         <w:rPr>
           <w:rFonts w:ascii="Arial" w:hAnsi="Arial" w:cs="Arial"/>
         </w:rPr>
-        <w:t xml:space="preserve"> nicht verwendet werden, können identifiziert und aus dem System entfernt werden. Dabei werden die Prinzipien „Simple Design“, „Inkrementelles Design“ und „</w:t>
-      </w:r>
-      <w:proofErr w:type="spellStart"/>
-      <w:r>
-        <w:rPr>
-          <w:rFonts w:ascii="Arial" w:hAnsi="Arial" w:cs="Arial"/>
-        </w:rPr>
-        <w:t>Yagni</w:t>
-      </w:r>
-      <w:proofErr w:type="spellEnd"/>
-      <w:r>
-        <w:rPr>
-          <w:rFonts w:ascii="Arial" w:hAnsi="Arial" w:cs="Arial"/>
-        </w:rPr>
-        <w:t xml:space="preserve">“ (engl. </w:t>
-      </w:r>
-      <w:r>
-        <w:rPr>
-          <w:rFonts w:ascii="Arial" w:hAnsi="Arial" w:cs="Arial"/>
-        </w:rPr>
-        <w:t>„</w:t>
-      </w:r>
-      <w:proofErr w:type="spellStart"/>
-      <w:r>
-        <w:rPr>
-          <w:rFonts w:ascii="Arial" w:hAnsi="Arial" w:cs="Arial"/>
-        </w:rPr>
-        <w:t>you</w:t>
-      </w:r>
-      <w:proofErr w:type="spellEnd"/>
-      <w:r>
-        <w:rPr>
-          <w:rFonts w:ascii="Arial" w:hAnsi="Arial" w:cs="Arial"/>
-        </w:rPr>
-        <w:t xml:space="preserve"> </w:t>
-      </w:r>
-      <w:proofErr w:type="spellStart"/>
-      <w:r>
-        <w:rPr>
-          <w:rFonts w:ascii="Arial" w:hAnsi="Arial" w:cs="Arial"/>
-        </w:rPr>
-        <w:t>ain’t</w:t>
-      </w:r>
-      <w:proofErr w:type="spellEnd"/>
-      <w:r>
-        <w:rPr>
-          <w:rFonts w:ascii="Arial" w:hAnsi="Arial" w:cs="Arial"/>
-        </w:rPr>
-        <w:t xml:space="preserve"> </w:t>
-      </w:r>
-      <w:proofErr w:type="spellStart"/>
-      <w:r>
-        <w:rPr>
-          <w:rFonts w:ascii="Arial" w:hAnsi="Arial" w:cs="Arial"/>
-        </w:rPr>
-        <w:t>going</w:t>
-      </w:r>
-      <w:proofErr w:type="spellEnd"/>
-      <w:r>
-        <w:rPr>
-          <w:rFonts w:ascii="Arial" w:hAnsi="Arial" w:cs="Arial"/>
-        </w:rPr>
-        <w:t xml:space="preserve"> </w:t>
-      </w:r>
-      <w:proofErr w:type="spellStart"/>
-      <w:r>
-        <w:rPr>
-          <w:rFonts w:ascii="Arial" w:hAnsi="Arial" w:cs="Arial"/>
-        </w:rPr>
-        <w:t>to</w:t>
-      </w:r>
-      <w:proofErr w:type="spellEnd"/>
-      <w:r>
-        <w:rPr>
-          <w:rFonts w:ascii="Arial" w:hAnsi="Arial" w:cs="Arial"/>
-        </w:rPr>
-        <w:t xml:space="preserve"> </w:t>
-      </w:r>
-      <w:proofErr w:type="spellStart"/>
-      <w:r>
-        <w:rPr>
-          <w:rFonts w:ascii="Arial" w:hAnsi="Arial" w:cs="Arial"/>
-        </w:rPr>
-        <w:t>need</w:t>
-      </w:r>
-      <w:proofErr w:type="spellEnd"/>
-      <w:r>
-        <w:rPr>
-          <w:rFonts w:ascii="Arial" w:hAnsi="Arial" w:cs="Arial"/>
-        </w:rPr>
-        <w:t xml:space="preserve"> </w:t>
-      </w:r>
-      <w:proofErr w:type="spellStart"/>
-      <w:r>
-        <w:rPr>
-          <w:rFonts w:ascii="Arial" w:hAnsi="Arial" w:cs="Arial"/>
-        </w:rPr>
-        <w:t>it</w:t>
-      </w:r>
-      <w:proofErr w:type="spellEnd"/>
-      <w:r>
-        <w:rPr>
-          <w:rFonts w:ascii="Arial" w:hAnsi="Arial" w:cs="Arial"/>
-        </w:rPr>
-        <w:t>“, „Du wirst es nicht brauchen.”) verwendet.</w:t>
-      </w:r>
-      <w:r>
-        <w:rPr>
-          <w:rFonts w:ascii="Arial" w:hAnsi="Arial" w:cs="Arial"/>
-        </w:rPr>
-        <w:t xml:space="preserve"> Diese basieren auf dem Verständnis, dass mit einem Problem besser umgegangen werden kann, wenn es später besser verstanden habe. Aktuelle Schwierigkeiten und ungenutzten Code können durch das inkrementelle </w:t>
-      </w:r>
-      <w:proofErr w:type="spellStart"/>
-      <w:r>
-        <w:rPr>
-          <w:rFonts w:ascii="Arial" w:hAnsi="Arial" w:cs="Arial"/>
-        </w:rPr>
-        <w:t>Refactoring</w:t>
-      </w:r>
-      <w:proofErr w:type="spellEnd"/>
-      <w:r>
-        <w:rPr>
-          <w:rFonts w:ascii="Arial" w:hAnsi="Arial" w:cs="Arial"/>
-        </w:rPr>
-        <w:t xml:space="preserve">-Verfahren entfernt werden. [S. 74ff.] Auch die Performance kann durch </w:t>
-      </w:r>
-      <w:proofErr w:type="spellStart"/>
-      <w:r>
-        <w:rPr>
-          <w:rFonts w:ascii="Arial" w:hAnsi="Arial" w:cs="Arial"/>
-        </w:rPr>
-        <w:t>Refactoring</w:t>
-      </w:r>
-      <w:proofErr w:type="spellEnd"/>
-      <w:r>
-        <w:rPr>
-          <w:rFonts w:ascii="Arial" w:hAnsi="Arial" w:cs="Arial"/>
-        </w:rPr>
-        <w:t xml:space="preserve"> erhöht werden, wenn die Architektur oder Teilbereiche überdacht und umgeschrieben werden.</w:t>
+        <w:t xml:space="preserve"> nicht verwendet werden, können identifiziert und aus dem System entfernt werden. Dabei werden die Prinzipien „Simple Design“, „Inkrementelles Design“ und „Yagni“ (engl. </w:t>
+      </w:r>
+      <w:r>
+        <w:rPr>
+          <w:rFonts w:ascii="Arial" w:hAnsi="Arial" w:cs="Arial"/>
+        </w:rPr>
+        <w:t>„you ain’t going to need it“, „Du wirst es nicht brauchen.”) verwendet.</w:t>
+      </w:r>
+      <w:r>
+        <w:rPr>
+          <w:rFonts w:ascii="Arial" w:hAnsi="Arial" w:cs="Arial"/>
+        </w:rPr>
+        <w:t xml:space="preserve"> Diese basieren auf dem Verständnis, dass mit einem Problem besser umgegangen werden kann, wenn es später besser verstanden habe. Aktuelle Schwierigkeiten und ungenutzten Code können durch das inkrementelle Refactoring-Verfahren entfernt werden. [S. 74ff.] Auch die Performance kann durch Refactoring erhöht werden, wenn die Architektur oder Teilbereiche überdacht und umgeschrieben werden.</w:t>
       </w:r>
       <w:r>
         <w:rPr>
@@ -3845,35 +2947,7 @@
         <w:rPr>
           <w:rFonts w:ascii="Arial" w:hAnsi="Arial" w:cs="Arial"/>
         </w:rPr>
-        <w:t xml:space="preserve"> Das </w:t>
-      </w:r>
-      <w:proofErr w:type="spellStart"/>
-      <w:r>
-        <w:rPr>
-          <w:rFonts w:ascii="Arial" w:hAnsi="Arial" w:cs="Arial"/>
-        </w:rPr>
-        <w:t>Refactoring</w:t>
-      </w:r>
-      <w:proofErr w:type="spellEnd"/>
-      <w:r>
-        <w:rPr>
-          <w:rFonts w:ascii="Arial" w:hAnsi="Arial" w:cs="Arial"/>
-        </w:rPr>
-        <w:t xml:space="preserve"> kann durch die Entwicklungsumgebung unterstützt werden, wie unter der eingesetzten Visual Studio 2019 Community Edition. Diese unterstützt automatische und manuelle </w:t>
-      </w:r>
-      <w:proofErr w:type="spellStart"/>
-      <w:r>
-        <w:rPr>
-          <w:rFonts w:ascii="Arial" w:hAnsi="Arial" w:cs="Arial"/>
-        </w:rPr>
-        <w:t>Refactorings</w:t>
-      </w:r>
-      <w:proofErr w:type="spellEnd"/>
-      <w:r>
-        <w:rPr>
-          <w:rFonts w:ascii="Arial" w:hAnsi="Arial" w:cs="Arial"/>
-        </w:rPr>
-        <w:t>. [S. 81ff.]</w:t>
+        <w:t xml:space="preserve"> Das Refactoring kann durch die Entwicklungsumgebung unterstützt werden, wie unter der eingesetzten Visual Studio 2019 Community Edition. Diese unterstützt automatische und manuelle Refactorings. [S. 81ff.]</w:t>
       </w:r>
     </w:p>
     <w:p>
@@ -4040,25 +3114,7 @@
           <w:sz w:val="24"/>
           <w:szCs w:val="24"/>
         </w:rPr>
-        <w:t xml:space="preserve"> zeigt die Darstellung der Anwendung nach Einteilen in drei entsprechende Schichten der Clean Architecture „</w:t>
-      </w:r>
-      <w:proofErr w:type="spellStart"/>
-      <w:r>
-        <w:rPr>
-          <w:rFonts w:ascii="Arial" w:hAnsi="Arial" w:cs="Arial"/>
-          <w:sz w:val="24"/>
-          <w:szCs w:val="24"/>
-        </w:rPr>
-        <w:t>Application</w:t>
-      </w:r>
-      <w:proofErr w:type="spellEnd"/>
-      <w:r>
-        <w:rPr>
-          <w:rFonts w:ascii="Arial" w:hAnsi="Arial" w:cs="Arial"/>
-          <w:sz w:val="24"/>
-          <w:szCs w:val="24"/>
-        </w:rPr>
-        <w:t>-Code</w:t>
+        <w:t xml:space="preserve"> zeigt die Darstellung der Anwendung nach Einteilen in drei entsprechende Schichten der Clean Architecture „Application-Code</w:t>
       </w:r>
       <w:r>
         <w:rPr>
@@ -4592,43 +3648,7 @@
           <w:szCs w:val="24"/>
         </w:rPr>
         <w:lastRenderedPageBreak/>
-        <w:t>Darauf aufsetzend soll die Richtung des Pfeils zwischen „Plugin/</w:t>
-      </w:r>
-      <w:proofErr w:type="spellStart"/>
-      <w:r>
-        <w:rPr>
-          <w:rFonts w:ascii="Arial" w:hAnsi="Arial" w:cs="Arial"/>
-          <w:sz w:val="24"/>
-          <w:szCs w:val="24"/>
-        </w:rPr>
-        <w:t>Gui.cs</w:t>
-      </w:r>
-      <w:proofErr w:type="spellEnd"/>
-      <w:r>
-        <w:rPr>
-          <w:rFonts w:ascii="Arial" w:hAnsi="Arial" w:cs="Arial"/>
-          <w:sz w:val="24"/>
-          <w:szCs w:val="24"/>
-        </w:rPr>
-        <w:t>“ und „Adapter/</w:t>
-      </w:r>
-      <w:proofErr w:type="spellStart"/>
-      <w:r>
-        <w:rPr>
-          <w:rFonts w:ascii="Arial" w:hAnsi="Arial" w:cs="Arial"/>
-          <w:sz w:val="24"/>
-          <w:szCs w:val="24"/>
-        </w:rPr>
-        <w:t>GuiReaction.cs</w:t>
-      </w:r>
-      <w:proofErr w:type="spellEnd"/>
-      <w:r>
-        <w:rPr>
-          <w:rFonts w:ascii="Arial" w:hAnsi="Arial" w:cs="Arial"/>
-          <w:sz w:val="24"/>
-          <w:szCs w:val="24"/>
-        </w:rPr>
-        <w:t xml:space="preserve">“ invertiert werden, sodass „Adapter“ auf „Plugin“ zugreift.  </w:t>
+        <w:t xml:space="preserve">Darauf aufsetzend soll die Richtung des Pfeils zwischen „Plugin/Gui.cs“ und „Adapter/GuiReaction.cs“ invertiert werden, sodass „Adapter“ auf „Plugin“ zugreift.  </w:t>
       </w:r>
     </w:p>
     <w:p>
@@ -4647,25 +3667,7 @@
           <w:sz w:val="24"/>
           <w:szCs w:val="24"/>
         </w:rPr>
-        <w:t xml:space="preserve">Dazu wurden entsprechende Schritte in </w:t>
-      </w:r>
-      <w:proofErr w:type="spellStart"/>
-      <w:r>
-        <w:rPr>
-          <w:rFonts w:ascii="Arial" w:hAnsi="Arial" w:cs="Arial"/>
-          <w:sz w:val="24"/>
-          <w:szCs w:val="24"/>
-        </w:rPr>
-        <w:t>Github</w:t>
-      </w:r>
-      <w:proofErr w:type="spellEnd"/>
-      <w:r>
-        <w:rPr>
-          <w:rFonts w:ascii="Arial" w:hAnsi="Arial" w:cs="Arial"/>
-          <w:sz w:val="24"/>
-          <w:szCs w:val="24"/>
-        </w:rPr>
-        <w:t xml:space="preserve">-Tag „fa61096“ vorgenommen. </w:t>
+        <w:t xml:space="preserve">Dazu wurden entsprechende Schritte in Github-Tag „fa61096“ vorgenommen. </w:t>
       </w:r>
     </w:p>
     <w:p>
@@ -4856,25 +3858,7 @@
           <w:sz w:val="24"/>
           <w:szCs w:val="24"/>
         </w:rPr>
-        <w:t xml:space="preserve"> invertiert zu den Abhängigkeitsflüssen. </w:t>
-      </w:r>
-      <w:proofErr w:type="gramStart"/>
-      <w:r>
-        <w:rPr>
-          <w:rFonts w:ascii="Arial" w:hAnsi="Arial" w:cs="Arial"/>
-          <w:sz w:val="24"/>
-          <w:szCs w:val="24"/>
-        </w:rPr>
-        <w:t>Selbiges</w:t>
-      </w:r>
-      <w:proofErr w:type="gramEnd"/>
-      <w:r>
-        <w:rPr>
-          <w:rFonts w:ascii="Arial" w:hAnsi="Arial" w:cs="Arial"/>
-          <w:sz w:val="24"/>
-          <w:szCs w:val="24"/>
-        </w:rPr>
-        <w:t xml:space="preserve"> gilt für </w:t>
+        <w:t xml:space="preserve"> invertiert zu den Abhängigkeitsflüssen. Selbiges gilt für </w:t>
       </w:r>
       <w:r>
         <w:rPr>
@@ -5664,23 +4648,13 @@
         </w:rPr>
         <w:fldChar w:fldCharType="separate"/>
       </w:r>
-      <w:proofErr w:type="spellStart"/>
-      <w:r>
-        <w:rPr>
-          <w:rFonts w:ascii="Arial" w:hAnsi="Arial" w:cs="Arial"/>
-          <w:sz w:val="24"/>
-          <w:szCs w:val="24"/>
-        </w:rPr>
-        <w:t>Abbildung</w:t>
-      </w:r>
-      <w:proofErr w:type="spellEnd"/>
-      <w:r>
-        <w:rPr>
-          <w:rFonts w:ascii="Arial" w:hAnsi="Arial" w:cs="Arial"/>
-          <w:sz w:val="24"/>
-          <w:szCs w:val="24"/>
-        </w:rPr>
-        <w:t xml:space="preserve"> </w:t>
+      <w:r>
+        <w:rPr>
+          <w:rFonts w:ascii="Arial" w:hAnsi="Arial" w:cs="Arial"/>
+          <w:sz w:val="24"/>
+          <w:szCs w:val="24"/>
+        </w:rPr>
+        <w:t xml:space="preserve">Abbildung </w:t>
       </w:r>
       <w:r>
         <w:rPr>
@@ -5923,25 +4897,7 @@
           <w:sz w:val="24"/>
           <w:szCs w:val="24"/>
         </w:rPr>
-        <w:t xml:space="preserve">Entwurfsmuster beschreiben eine verwendete </w:t>
-      </w:r>
-      <w:proofErr w:type="spellStart"/>
-      <w:r>
-        <w:rPr>
-          <w:rFonts w:ascii="Arial" w:hAnsi="Arial" w:cs="Arial"/>
-          <w:sz w:val="24"/>
-          <w:szCs w:val="24"/>
-        </w:rPr>
-        <w:t>Mikroarchtektur</w:t>
-      </w:r>
-      <w:proofErr w:type="spellEnd"/>
-      <w:r>
-        <w:rPr>
-          <w:rFonts w:ascii="Arial" w:hAnsi="Arial" w:cs="Arial"/>
-          <w:sz w:val="24"/>
-          <w:szCs w:val="24"/>
-        </w:rPr>
-        <w:t xml:space="preserve"> im Software-System. Auf dieser basierend kann die im vorherigen Kapitel beschriebene Makroarchitektur, die Architektur des vollständigen Systems abstrakt dargestellt werden.</w:t>
+        <w:t>Entwurfsmuster beschreiben eine verwendete Mikroarchtektur im Software-System. Auf dieser basierend kann die im vorherigen Kapitel beschriebene Makroarchitektur, die Architektur des vollständigen Systems abstrakt dargestellt werden.</w:t>
       </w:r>
     </w:p>
     <w:p>
@@ -5962,7 +4918,6 @@
         </w:rPr>
         <w:t xml:space="preserve">Der Beobachter (engl. Observer) wird zur Weitergabe von (Status-)Änderungen an einem Objekt an abhängige Strukturen verwendet. Der aktuelle Status des Subjekts wird dabei an den Beobachter weitergegeben, damit dieser nicht zyklisch nach Änderungen des Status fragen muss. </w:t>
       </w:r>
-      <w:proofErr w:type="spellStart"/>
       <w:r>
         <w:rPr>
           <w:rFonts w:ascii="Arial" w:hAnsi="Arial" w:cs="Arial"/>
@@ -5970,17 +4925,7 @@
           <w:sz w:val="24"/>
           <w:szCs w:val="24"/>
         </w:rPr>
-        <w:t>Vertikele</w:t>
-      </w:r>
-      <w:proofErr w:type="spellEnd"/>
-      <w:r>
-        <w:rPr>
-          <w:rFonts w:ascii="Arial" w:hAnsi="Arial" w:cs="Arial"/>
-          <w:b/>
-          <w:sz w:val="24"/>
-          <w:szCs w:val="24"/>
-        </w:rPr>
-        <w:t xml:space="preserve"> und horizontale Trennung im Diagramm. </w:t>
+        <w:t xml:space="preserve">Vertikele und horizontale Trennung im Diagramm. </w:t>
       </w:r>
       <w:r>
         <w:rPr>
@@ -6026,25 +4971,7 @@
           <w:sz w:val="24"/>
           <w:szCs w:val="24"/>
         </w:rPr>
-        <w:t>Bisher werden angelegte Termine, „</w:t>
-      </w:r>
-      <w:proofErr w:type="spellStart"/>
-      <w:r>
-        <w:rPr>
-          <w:rFonts w:ascii="Arial" w:hAnsi="Arial" w:cs="Arial"/>
-          <w:sz w:val="24"/>
-          <w:szCs w:val="24"/>
-        </w:rPr>
-        <w:t>ToDos</w:t>
-      </w:r>
-      <w:proofErr w:type="spellEnd"/>
-      <w:r>
-        <w:rPr>
-          <w:rFonts w:ascii="Arial" w:hAnsi="Arial" w:cs="Arial"/>
-          <w:sz w:val="24"/>
-          <w:szCs w:val="24"/>
-        </w:rPr>
-        <w:t xml:space="preserve">“ über Gui2 vom Benutzer erstellt und über „Speichern“ auf Gui2 übernommen. Mit dem Klicken auf die Schaltfläche „Save“ auf Gui1 (Hauptansicht) wird der gespeicherte Termin in eine der TextBoxen auf Gui1 eingetragen, damit für den Benutzer ersichtlich und in die Datenbank gespeichert. </w:t>
+        <w:t xml:space="preserve">Bisher werden angelegte Termine, „ToDos“ über Gui2 vom Benutzer erstellt und über „Speichern“ auf Gui2 übernommen. Mit dem Klicken auf die Schaltfläche „Save“ auf Gui1 (Hauptansicht) wird der gespeicherte Termin in eine der TextBoxen auf Gui1 eingetragen, damit für den Benutzer ersichtlich und in die Datenbank gespeichert. </w:t>
       </w:r>
     </w:p>
     <w:p>
@@ -6064,25 +4991,7 @@
           <w:szCs w:val="24"/>
         </w:rPr>
         <w:lastRenderedPageBreak/>
-        <w:t xml:space="preserve">Um die Nutzungsqualität der Anwendung für den Benutzer zu steigern, sollen Aufgaben intuitiv und effektiv zu erfüllen sein. [Usability als Erfolgsfaktor, 3/2016, Prof. Dr. Arno </w:t>
-      </w:r>
-      <w:proofErr w:type="spellStart"/>
-      <w:r>
-        <w:rPr>
-          <w:rFonts w:ascii="Arial" w:hAnsi="Arial" w:cs="Arial"/>
-          <w:sz w:val="24"/>
-          <w:szCs w:val="24"/>
-        </w:rPr>
-        <w:t>Hitzges</w:t>
-      </w:r>
-      <w:proofErr w:type="spellEnd"/>
-      <w:r>
-        <w:rPr>
-          <w:rFonts w:ascii="Arial" w:hAnsi="Arial" w:cs="Arial"/>
-          <w:sz w:val="24"/>
-          <w:szCs w:val="24"/>
-        </w:rPr>
-        <w:t xml:space="preserve">] </w:t>
+        <w:t xml:space="preserve">Um die Nutzungsqualität der Anwendung für den Benutzer zu steigern, sollen Aufgaben intuitiv und effektiv zu erfüllen sein. [Usability als Erfolgsfaktor, 3/2016, Prof. Dr. Arno Hitzges] </w:t>
       </w:r>
     </w:p>
     <w:p>
@@ -6144,25 +5053,7 @@
           <w:sz w:val="24"/>
           <w:szCs w:val="24"/>
         </w:rPr>
-        <w:t xml:space="preserve">eingebracht werden, vgl. dazu </w:t>
-      </w:r>
-      <w:proofErr w:type="spellStart"/>
-      <w:r>
-        <w:rPr>
-          <w:rFonts w:ascii="Arial" w:hAnsi="Arial" w:cs="Arial"/>
-          <w:sz w:val="24"/>
-          <w:szCs w:val="24"/>
-        </w:rPr>
-        <w:t>Github</w:t>
-      </w:r>
-      <w:proofErr w:type="spellEnd"/>
-      <w:r>
-        <w:rPr>
-          <w:rFonts w:ascii="Arial" w:hAnsi="Arial" w:cs="Arial"/>
-          <w:sz w:val="24"/>
-          <w:szCs w:val="24"/>
-        </w:rPr>
-        <w:t xml:space="preserve">-Tag „25e7b88“ bzw. </w:t>
+        <w:t xml:space="preserve">eingebracht werden, vgl. dazu Github-Tag „25e7b88“ bzw. </w:t>
       </w:r>
       <w:r>
         <w:rPr>
@@ -6197,69 +5088,15 @@
           <w:sz w:val="24"/>
           <w:szCs w:val="24"/>
         </w:rPr>
-        <w:t>Die Instanz von Gui1 aus der Klasse „</w:t>
-      </w:r>
-      <w:proofErr w:type="spellStart"/>
-      <w:r>
-        <w:rPr>
-          <w:rFonts w:ascii="Arial" w:hAnsi="Arial" w:cs="Arial"/>
-          <w:sz w:val="24"/>
-          <w:szCs w:val="24"/>
-        </w:rPr>
-        <w:t>IoHandler</w:t>
-      </w:r>
-      <w:proofErr w:type="spellEnd"/>
-      <w:r>
-        <w:rPr>
-          <w:rFonts w:ascii="Arial" w:hAnsi="Arial" w:cs="Arial"/>
-          <w:sz w:val="24"/>
-          <w:szCs w:val="24"/>
-        </w:rPr>
-        <w:t xml:space="preserve">“ wird in die Klasse </w:t>
-      </w:r>
-      <w:r>
-        <w:rPr>
-          <w:rFonts w:ascii="Arial" w:hAnsi="Arial" w:cs="Arial"/>
-          <w:sz w:val="24"/>
-          <w:szCs w:val="24"/>
-        </w:rPr>
-        <w:t>„Storage“ verschoben, damit auch Gui2 darauf zugreifen kann. Dies ist notwendig, damit die ausführende Methode für den Observer „</w:t>
-      </w:r>
-      <w:proofErr w:type="spellStart"/>
-      <w:r>
-        <w:rPr>
-          <w:rFonts w:ascii="Arial" w:hAnsi="Arial" w:cs="Arial"/>
-          <w:sz w:val="24"/>
-          <w:szCs w:val="24"/>
-        </w:rPr>
-        <w:t>btn_Speichern_Click</w:t>
-      </w:r>
-      <w:proofErr w:type="spellEnd"/>
-      <w:r>
-        <w:rPr>
-          <w:rFonts w:ascii="Arial" w:hAnsi="Arial" w:cs="Arial"/>
-          <w:sz w:val="24"/>
-          <w:szCs w:val="24"/>
-        </w:rPr>
-        <w:t>“ auf die Methode „</w:t>
-      </w:r>
-      <w:proofErr w:type="spellStart"/>
-      <w:r>
-        <w:rPr>
-          <w:rFonts w:ascii="Arial" w:hAnsi="Arial" w:cs="Arial"/>
-          <w:sz w:val="24"/>
-          <w:szCs w:val="24"/>
-        </w:rPr>
-        <w:t>btn_Save_Click</w:t>
-      </w:r>
-      <w:proofErr w:type="spellEnd"/>
-      <w:r>
-        <w:rPr>
-          <w:rFonts w:ascii="Arial" w:hAnsi="Arial" w:cs="Arial"/>
-          <w:sz w:val="24"/>
-          <w:szCs w:val="24"/>
-        </w:rPr>
-        <w:t>“ der Instanz von Gui1 zugreifen kann. Damit kann die Eingabe nach dem Anlegen eines Termins in Gui2 über die Schaltfläche „Speichern“ gesichert und angezeigt werden, ohne erneut eine Speicherung zu verlangen.</w:t>
+        <w:t xml:space="preserve">Die Instanz von Gui1 aus der Klasse „IoHandler“ wird in die Klasse </w:t>
+      </w:r>
+      <w:r>
+        <w:rPr>
+          <w:rFonts w:ascii="Arial" w:hAnsi="Arial" w:cs="Arial"/>
+          <w:sz w:val="24"/>
+          <w:szCs w:val="24"/>
+        </w:rPr>
+        <w:t>„Storage“ verschoben, damit auch Gui2 darauf zugreifen kann. Dies ist notwendig, damit die ausführende Methode für den Observer „btn_Speichern_Click“ auf die Methode „btn_Save_Click“ der Instanz von Gui1 zugreifen kann. Damit kann die Eingabe nach dem Anlegen eines Termins in Gui2 über die Schaltfläche „Speichern“ gesichert und angezeigt werden, ohne erneut eine Speicherung zu verlangen.</w:t>
       </w:r>
     </w:p>
     <w:p>
@@ -6504,7 +5341,6 @@
           <w:szCs w:val="24"/>
         </w:rPr>
       </w:pPr>
-      <w:proofErr w:type="spellStart"/>
       <w:r>
         <w:rPr>
           <w:rFonts w:ascii="Arial" w:hAnsi="Arial" w:cs="Arial"/>
@@ -6514,7 +5350,6 @@
         <w:lastRenderedPageBreak/>
         <w:t>Refactoring</w:t>
       </w:r>
-      <w:proofErr w:type="spellEnd"/>
     </w:p>
     <w:p>
       <w:pPr>
@@ -6602,25 +5437,7 @@
           <w:sz w:val="24"/>
           <w:szCs w:val="24"/>
         </w:rPr>
-        <w:t xml:space="preserve">Ist nicht lesbar, nicht voll funktionsfähig, nach Martin C. Fowler ideal zum </w:t>
-      </w:r>
-      <w:proofErr w:type="spellStart"/>
-      <w:r>
-        <w:rPr>
-          <w:rFonts w:ascii="Arial" w:hAnsi="Arial" w:cs="Arial"/>
-          <w:sz w:val="24"/>
-          <w:szCs w:val="24"/>
-        </w:rPr>
-        <w:t>Refactoring</w:t>
-      </w:r>
-      <w:proofErr w:type="spellEnd"/>
-      <w:r>
-        <w:rPr>
-          <w:rFonts w:ascii="Arial" w:hAnsi="Arial" w:cs="Arial"/>
-          <w:sz w:val="24"/>
-          <w:szCs w:val="24"/>
-        </w:rPr>
-        <w:t xml:space="preserve">. </w:t>
+        <w:t xml:space="preserve">Ist nicht lesbar, nicht voll funktionsfähig, nach Martin C. Fowler ideal zum Refactoring. </w:t>
       </w:r>
       <w:r>
         <w:rPr>
@@ -6799,25 +5616,7 @@
           <w:sz w:val="24"/>
           <w:szCs w:val="24"/>
         </w:rPr>
-        <w:t xml:space="preserve"> (</w:t>
-      </w:r>
-      <w:proofErr w:type="spellStart"/>
-      <w:r>
-        <w:rPr>
-          <w:rFonts w:ascii="Arial" w:hAnsi="Arial" w:cs="Arial"/>
-          <w:sz w:val="24"/>
-          <w:szCs w:val="24"/>
-        </w:rPr>
-        <w:t>Refactoring</w:t>
-      </w:r>
-      <w:proofErr w:type="spellEnd"/>
-      <w:r>
-        <w:rPr>
-          <w:rFonts w:ascii="Arial" w:hAnsi="Arial" w:cs="Arial"/>
-          <w:sz w:val="24"/>
-          <w:szCs w:val="24"/>
-        </w:rPr>
-        <w:t>: Extract Method)</w:t>
+        <w:t xml:space="preserve"> (Refactoring: Extract Method)</w:t>
       </w:r>
     </w:p>
     <w:p>
@@ -7010,7 +5809,6 @@
           <w:szCs w:val="24"/>
         </w:rPr>
       </w:pPr>
-      <w:proofErr w:type="spellStart"/>
       <w:r>
         <w:rPr>
           <w:rFonts w:ascii="Arial" w:hAnsi="Arial" w:cs="Arial"/>
@@ -7019,44 +5817,15 @@
           <w:sz w:val="24"/>
           <w:szCs w:val="24"/>
         </w:rPr>
-        <w:t>Refactoring</w:t>
-      </w:r>
-      <w:proofErr w:type="spellEnd"/>
-      <w:r>
-        <w:rPr>
-          <w:rFonts w:ascii="Arial" w:hAnsi="Arial" w:cs="Arial"/>
-          <w:b/>
-          <w:bCs/>
-          <w:sz w:val="24"/>
-          <w:szCs w:val="24"/>
-        </w:rPr>
-        <w:t>:</w:t>
-      </w:r>
-      <w:r>
-        <w:rPr>
-          <w:rFonts w:ascii="Arial" w:hAnsi="Arial" w:cs="Arial"/>
-          <w:sz w:val="24"/>
-          <w:szCs w:val="24"/>
-        </w:rPr>
-        <w:t xml:space="preserve"> Extract Method (Lange Funktion über viele </w:t>
-      </w:r>
-      <w:proofErr w:type="spellStart"/>
-      <w:r>
-        <w:rPr>
-          <w:rFonts w:ascii="Arial" w:hAnsi="Arial" w:cs="Arial"/>
-          <w:sz w:val="24"/>
-          <w:szCs w:val="24"/>
-        </w:rPr>
-        <w:t>ifs</w:t>
-      </w:r>
-      <w:proofErr w:type="spellEnd"/>
-      <w:r>
-        <w:rPr>
-          <w:rFonts w:ascii="Arial" w:hAnsi="Arial" w:cs="Arial"/>
-          <w:sz w:val="24"/>
-          <w:szCs w:val="24"/>
-        </w:rPr>
-        <w:t xml:space="preserve"> gefunden, doppelte Verwendung </w:t>
+        <w:t>Refactoring:</w:t>
+      </w:r>
+      <w:r>
+        <w:rPr>
+          <w:rFonts w:ascii="Arial" w:hAnsi="Arial" w:cs="Arial"/>
+          <w:sz w:val="24"/>
+          <w:szCs w:val="24"/>
+        </w:rPr>
+        <w:t xml:space="preserve"> Extract Method (Lange Funktion über viele ifs gefunden, doppelte Verwendung </w:t>
       </w:r>
       <w:r>
         <w:rPr>
@@ -7080,18 +5849,8 @@
           <w:sz w:val="24"/>
           <w:szCs w:val="24"/>
         </w:rPr>
-        <w:t xml:space="preserve"> durch </w:t>
-      </w:r>
-      <w:proofErr w:type="spellStart"/>
-      <w:r>
-        <w:rPr>
-          <w:rFonts w:ascii="Arial" w:hAnsi="Arial" w:cs="Arial"/>
-          <w:sz w:val="24"/>
-          <w:szCs w:val="24"/>
-        </w:rPr>
-        <w:t>Decomposition</w:t>
-      </w:r>
-      <w:proofErr w:type="spellEnd"/>
+        <w:t xml:space="preserve"> durch Decomposition</w:t>
+      </w:r>
     </w:p>
     <w:p>
       <w:pPr>
@@ -7131,43 +5890,7 @@
           <w:sz w:val="24"/>
           <w:szCs w:val="24"/>
         </w:rPr>
-        <w:t xml:space="preserve">Viele </w:t>
-      </w:r>
-      <w:proofErr w:type="spellStart"/>
-      <w:r>
-        <w:rPr>
-          <w:rFonts w:ascii="Arial" w:hAnsi="Arial" w:cs="Arial"/>
-          <w:sz w:val="24"/>
-          <w:szCs w:val="24"/>
-        </w:rPr>
-        <w:t>if</w:t>
-      </w:r>
-      <w:proofErr w:type="spellEnd"/>
-      <w:r>
-        <w:rPr>
-          <w:rFonts w:ascii="Arial" w:hAnsi="Arial" w:cs="Arial"/>
-          <w:sz w:val="24"/>
-          <w:szCs w:val="24"/>
-        </w:rPr>
-        <w:t xml:space="preserve">-Bedingungen, um jede </w:t>
-      </w:r>
-      <w:proofErr w:type="spellStart"/>
-      <w:r>
-        <w:rPr>
-          <w:rFonts w:ascii="Arial" w:hAnsi="Arial" w:cs="Arial"/>
-          <w:sz w:val="24"/>
-          <w:szCs w:val="24"/>
-        </w:rPr>
-        <w:t>Textbox</w:t>
-      </w:r>
-      <w:proofErr w:type="spellEnd"/>
-      <w:r>
-        <w:rPr>
-          <w:rFonts w:ascii="Arial" w:hAnsi="Arial" w:cs="Arial"/>
-          <w:sz w:val="24"/>
-          <w:szCs w:val="24"/>
-        </w:rPr>
-        <w:t xml:space="preserve"> </w:t>
+        <w:t xml:space="preserve">Viele if-Bedingungen, um jede Textbox </w:t>
       </w:r>
       <w:r>
         <w:rPr>
@@ -7199,43 +5922,7 @@
           <w:sz w:val="24"/>
           <w:szCs w:val="24"/>
         </w:rPr>
-        <w:t xml:space="preserve">schreiben. Danach Inhalte (Termin-Name und –Datum) formatieren und in Datenbank schreiben. Überprüfung, ob Termin-Datum mit heutigem Datum übereinstimmt. Falls ja, in die nächste freie </w:t>
-      </w:r>
-      <w:proofErr w:type="spellStart"/>
-      <w:r>
-        <w:rPr>
-          <w:rFonts w:ascii="Arial" w:hAnsi="Arial" w:cs="Arial"/>
-          <w:sz w:val="24"/>
-          <w:szCs w:val="24"/>
-        </w:rPr>
-        <w:t>Textbox</w:t>
-      </w:r>
-      <w:proofErr w:type="spellEnd"/>
-      <w:r>
-        <w:rPr>
-          <w:rFonts w:ascii="Arial" w:hAnsi="Arial" w:cs="Arial"/>
-          <w:sz w:val="24"/>
-          <w:szCs w:val="24"/>
-        </w:rPr>
-        <w:t xml:space="preserve"> von Gruppe „</w:t>
-      </w:r>
-      <w:proofErr w:type="spellStart"/>
-      <w:r>
-        <w:rPr>
-          <w:rFonts w:ascii="Arial" w:hAnsi="Arial" w:cs="Arial"/>
-          <w:sz w:val="24"/>
-          <w:szCs w:val="24"/>
-        </w:rPr>
-        <w:t>Upcoming</w:t>
-      </w:r>
-      <w:proofErr w:type="spellEnd"/>
-      <w:r>
-        <w:rPr>
-          <w:rFonts w:ascii="Arial" w:hAnsi="Arial" w:cs="Arial"/>
-          <w:sz w:val="24"/>
-          <w:szCs w:val="24"/>
-        </w:rPr>
-        <w:t xml:space="preserve"> Events!“ schreiben.</w:t>
+        <w:t>schreiben. Danach Inhalte (Termin-Name und –Datum) formatieren und in Datenbank schreiben. Überprüfung, ob Termin-Datum mit heutigem Datum übereinstimmt. Falls ja, in die nächste freie Textbox von Gruppe „Upcoming Events!“ schreiben.</w:t>
       </w:r>
     </w:p>
     <w:p>
@@ -7307,25 +5994,7 @@
           <w:sz w:val="24"/>
           <w:szCs w:val="24"/>
         </w:rPr>
-        <w:t xml:space="preserve">Extrahierte </w:t>
-      </w:r>
-      <w:proofErr w:type="spellStart"/>
-      <w:r>
-        <w:rPr>
-          <w:rFonts w:ascii="Arial" w:hAnsi="Arial" w:cs="Arial"/>
-          <w:sz w:val="24"/>
-          <w:szCs w:val="24"/>
-        </w:rPr>
-        <w:t>if</w:t>
-      </w:r>
-      <w:proofErr w:type="spellEnd"/>
-      <w:r>
-        <w:rPr>
-          <w:rFonts w:ascii="Arial" w:hAnsi="Arial" w:cs="Arial"/>
-          <w:sz w:val="24"/>
-          <w:szCs w:val="24"/>
-        </w:rPr>
-        <w:t>-Bedingungen, über einen Switch-Case mit dem Count gelöst.</w:t>
+        <w:t>Extrahierte if-Bedingungen, über einen Switch-Case mit dem Count gelöst.</w:t>
       </w:r>
     </w:p>
     <w:p>
@@ -7348,25 +6017,7 @@
           <w:sz w:val="24"/>
           <w:szCs w:val="24"/>
         </w:rPr>
-        <w:t xml:space="preserve">Count noch immer in Bedingung. Weitere </w:t>
-      </w:r>
-      <w:proofErr w:type="spellStart"/>
-      <w:r>
-        <w:rPr>
-          <w:rFonts w:ascii="Arial" w:hAnsi="Arial" w:cs="Arial"/>
-          <w:sz w:val="24"/>
-          <w:szCs w:val="24"/>
-        </w:rPr>
-        <w:t>if</w:t>
-      </w:r>
-      <w:proofErr w:type="spellEnd"/>
-      <w:r>
-        <w:rPr>
-          <w:rFonts w:ascii="Arial" w:hAnsi="Arial" w:cs="Arial"/>
-          <w:sz w:val="24"/>
-          <w:szCs w:val="24"/>
-        </w:rPr>
-        <w:t>-Bedingungen noch offen.</w:t>
+        <w:t>Count noch immer in Bedingung. Weitere if-Bedingungen noch offen.</w:t>
       </w:r>
     </w:p>
     <w:p>
@@ -7415,43 +6066,7 @@
           <w:sz w:val="24"/>
           <w:szCs w:val="24"/>
         </w:rPr>
-        <w:t xml:space="preserve">für Count aus </w:t>
-      </w:r>
-      <w:proofErr w:type="spellStart"/>
-      <w:r>
-        <w:rPr>
-          <w:rFonts w:ascii="Arial" w:hAnsi="Arial" w:cs="Arial"/>
-          <w:sz w:val="24"/>
-          <w:szCs w:val="24"/>
-        </w:rPr>
-        <w:t>if</w:t>
-      </w:r>
-      <w:proofErr w:type="spellEnd"/>
-      <w:r>
-        <w:rPr>
-          <w:rFonts w:ascii="Arial" w:hAnsi="Arial" w:cs="Arial"/>
-          <w:sz w:val="24"/>
-          <w:szCs w:val="24"/>
-        </w:rPr>
-        <w:t xml:space="preserve"> gelöscht, </w:t>
-      </w:r>
-      <w:proofErr w:type="spellStart"/>
-      <w:r>
-        <w:rPr>
-          <w:rFonts w:ascii="Arial" w:hAnsi="Arial" w:cs="Arial"/>
-          <w:sz w:val="24"/>
-          <w:szCs w:val="24"/>
-        </w:rPr>
-        <w:t>Debug</w:t>
-      </w:r>
-      <w:proofErr w:type="spellEnd"/>
-      <w:r>
-        <w:rPr>
-          <w:rFonts w:ascii="Arial" w:hAnsi="Arial" w:cs="Arial"/>
-          <w:sz w:val="24"/>
-          <w:szCs w:val="24"/>
-        </w:rPr>
-        <w:t>-Anweisung gelöscht.</w:t>
+        <w:t>für Count aus if gelöscht, Debug-Anweisung gelöscht.</w:t>
       </w:r>
     </w:p>
     <w:p>
@@ -7636,25 +6251,7 @@
           <w:sz w:val="24"/>
           <w:szCs w:val="24"/>
         </w:rPr>
-        <w:t xml:space="preserve">Extrahierte </w:t>
-      </w:r>
-      <w:proofErr w:type="spellStart"/>
-      <w:r>
-        <w:rPr>
-          <w:rFonts w:ascii="Arial" w:hAnsi="Arial" w:cs="Arial"/>
-          <w:sz w:val="24"/>
-          <w:szCs w:val="24"/>
-        </w:rPr>
-        <w:t>if</w:t>
-      </w:r>
-      <w:proofErr w:type="spellEnd"/>
-      <w:r>
-        <w:rPr>
-          <w:rFonts w:ascii="Arial" w:hAnsi="Arial" w:cs="Arial"/>
-          <w:sz w:val="24"/>
-          <w:szCs w:val="24"/>
-        </w:rPr>
-        <w:t>-Bedingungen.</w:t>
+        <w:t>Extrahierte if-Bedingungen.</w:t>
       </w:r>
     </w:p>
     <w:p>
@@ -7880,25 +6477,7 @@
           <w:sz w:val="24"/>
           <w:szCs w:val="24"/>
         </w:rPr>
-        <w:t xml:space="preserve">Verändere Reihenfolge von </w:t>
-      </w:r>
-      <w:proofErr w:type="spellStart"/>
-      <w:r>
-        <w:rPr>
-          <w:rFonts w:ascii="Arial" w:hAnsi="Arial" w:cs="Arial"/>
-          <w:sz w:val="24"/>
-          <w:szCs w:val="24"/>
-        </w:rPr>
-        <w:t>if</w:t>
-      </w:r>
-      <w:proofErr w:type="spellEnd"/>
-      <w:r>
-        <w:rPr>
-          <w:rFonts w:ascii="Arial" w:hAnsi="Arial" w:cs="Arial"/>
-          <w:sz w:val="24"/>
-          <w:szCs w:val="24"/>
-        </w:rPr>
-        <w:t>-Statement.</w:t>
+        <w:t>Verändere Reihenfolge von if-Statement.</w:t>
       </w:r>
     </w:p>
     <w:p>
@@ -8039,49 +6618,21 @@
         </w:rPr>
         <w:t>Veränderter Name (</w:t>
       </w:r>
-      <w:proofErr w:type="spellStart"/>
-      <w:r>
-        <w:rPr>
-          <w:rFonts w:ascii="Arial" w:hAnsi="Arial" w:cs="Arial"/>
-          <w:sz w:val="24"/>
-          <w:szCs w:val="24"/>
-        </w:rPr>
-        <w:t>Rename</w:t>
-      </w:r>
-      <w:proofErr w:type="spellEnd"/>
-      <w:r>
-        <w:rPr>
-          <w:rFonts w:ascii="Arial" w:hAnsi="Arial" w:cs="Arial"/>
-          <w:sz w:val="24"/>
-          <w:szCs w:val="24"/>
-        </w:rPr>
-        <w:t xml:space="preserve"> Method</w:t>
-      </w:r>
-      <w:r>
-        <w:rPr>
-          <w:rFonts w:ascii="Arial" w:hAnsi="Arial" w:cs="Arial"/>
-          <w:sz w:val="24"/>
-          <w:szCs w:val="24"/>
-        </w:rPr>
-        <w:t xml:space="preserve"> als Teil von </w:t>
-      </w:r>
-      <w:proofErr w:type="spellStart"/>
-      <w:r>
-        <w:rPr>
-          <w:rFonts w:ascii="Arial" w:hAnsi="Arial" w:cs="Arial"/>
-          <w:sz w:val="24"/>
-          <w:szCs w:val="24"/>
-        </w:rPr>
-        <w:t>Simplifying</w:t>
-      </w:r>
-      <w:proofErr w:type="spellEnd"/>
-      <w:r>
-        <w:rPr>
-          <w:rFonts w:ascii="Arial" w:hAnsi="Arial" w:cs="Arial"/>
-          <w:sz w:val="24"/>
-          <w:szCs w:val="24"/>
-        </w:rPr>
-        <w:t xml:space="preserve"> Method Calls</w:t>
+      <w:r>
+        <w:rPr>
+          <w:rFonts w:ascii="Arial" w:hAnsi="Arial" w:cs="Arial"/>
+          <w:sz w:val="24"/>
+          <w:szCs w:val="24"/>
+        </w:rPr>
+        <w:t>Rename Method</w:t>
+      </w:r>
+      <w:r>
+        <w:rPr>
+          <w:rFonts w:ascii="Arial" w:hAnsi="Arial" w:cs="Arial"/>
+          <w:sz w:val="24"/>
+          <w:szCs w:val="24"/>
+        </w:rPr>
+        <w:t xml:space="preserve"> als Teil von Simplifying Method Calls</w:t>
       </w:r>
       <w:r>
         <w:rPr>
@@ -8123,7 +6674,6 @@
           <w:szCs w:val="24"/>
         </w:rPr>
       </w:pPr>
-      <w:proofErr w:type="spellStart"/>
       <w:r>
         <w:rPr>
           <w:rFonts w:ascii="Arial" w:hAnsi="Arial" w:cs="Arial"/>
@@ -8132,18 +6682,7 @@
           <w:sz w:val="24"/>
           <w:szCs w:val="24"/>
         </w:rPr>
-        <w:t>Refactoring</w:t>
-      </w:r>
-      <w:proofErr w:type="spellEnd"/>
-      <w:r>
-        <w:rPr>
-          <w:rFonts w:ascii="Arial" w:hAnsi="Arial" w:cs="Arial"/>
-          <w:b/>
-          <w:bCs/>
-          <w:sz w:val="24"/>
-          <w:szCs w:val="24"/>
-        </w:rPr>
-        <w:t xml:space="preserve"> 2: </w:t>
+        <w:t xml:space="preserve">Refactoring 2: </w:t>
       </w:r>
     </w:p>
     <w:p>
@@ -8273,25 +6812,7 @@
           <w:sz w:val="24"/>
           <w:szCs w:val="24"/>
         </w:rPr>
-        <w:t>Schritt-Version: 42f9436 (</w:t>
-      </w:r>
-      <w:proofErr w:type="spellStart"/>
-      <w:r>
-        <w:rPr>
-          <w:rFonts w:ascii="Arial" w:hAnsi="Arial" w:cs="Arial"/>
-          <w:sz w:val="24"/>
-          <w:szCs w:val="24"/>
-        </w:rPr>
-        <w:t>if</w:t>
-      </w:r>
-      <w:proofErr w:type="spellEnd"/>
-      <w:r>
-        <w:rPr>
-          <w:rFonts w:ascii="Arial" w:hAnsi="Arial" w:cs="Arial"/>
-          <w:sz w:val="24"/>
-          <w:szCs w:val="24"/>
-        </w:rPr>
-        <w:t xml:space="preserve"> Bedingung in catch-Block umgewandelt)</w:t>
+        <w:t>Schritt-Version: 42f9436 (if Bedingung in catch-Block umgewandelt)</w:t>
       </w:r>
     </w:p>
     <w:p>
@@ -8327,7 +6848,6 @@
           <w:szCs w:val="24"/>
         </w:rPr>
       </w:pPr>
-      <w:proofErr w:type="spellStart"/>
       <w:r>
         <w:rPr>
           <w:rFonts w:ascii="Arial" w:hAnsi="Arial" w:cs="Arial"/>
@@ -8336,18 +6856,7 @@
           <w:sz w:val="24"/>
           <w:szCs w:val="24"/>
         </w:rPr>
-        <w:t>Refactoring</w:t>
-      </w:r>
-      <w:proofErr w:type="spellEnd"/>
-      <w:r>
-        <w:rPr>
-          <w:rFonts w:ascii="Arial" w:hAnsi="Arial" w:cs="Arial"/>
-          <w:b/>
-          <w:bCs/>
-          <w:sz w:val="24"/>
-          <w:szCs w:val="24"/>
-        </w:rPr>
-        <w:t xml:space="preserve"> 3</w:t>
+        <w:t>Refactoring 3</w:t>
       </w:r>
       <w:r>
         <w:rPr>
@@ -8473,43 +6982,7 @@
           <w:sz w:val="24"/>
           <w:szCs w:val="24"/>
         </w:rPr>
-        <w:t xml:space="preserve">Schritt-Version: 96c49e6 (umbenennen der Ordner, erste Abhängigkeiten geändert, von </w:t>
-      </w:r>
-      <w:proofErr w:type="spellStart"/>
-      <w:r>
-        <w:rPr>
-          <w:rFonts w:ascii="Arial" w:hAnsi="Arial" w:cs="Arial"/>
-          <w:sz w:val="24"/>
-          <w:szCs w:val="24"/>
-        </w:rPr>
-        <w:t>main</w:t>
-      </w:r>
-      <w:proofErr w:type="spellEnd"/>
-      <w:r>
-        <w:rPr>
-          <w:rFonts w:ascii="Arial" w:hAnsi="Arial" w:cs="Arial"/>
-          <w:sz w:val="24"/>
-          <w:szCs w:val="24"/>
-        </w:rPr>
-        <w:t xml:space="preserve"> zu </w:t>
-      </w:r>
-      <w:proofErr w:type="spellStart"/>
-      <w:r>
-        <w:rPr>
-          <w:rFonts w:ascii="Arial" w:hAnsi="Arial" w:cs="Arial"/>
-          <w:sz w:val="24"/>
-          <w:szCs w:val="24"/>
-        </w:rPr>
-        <w:t>gui</w:t>
-      </w:r>
-      <w:proofErr w:type="spellEnd"/>
-      <w:r>
-        <w:rPr>
-          <w:rFonts w:ascii="Arial" w:hAnsi="Arial" w:cs="Arial"/>
-          <w:sz w:val="24"/>
-          <w:szCs w:val="24"/>
-        </w:rPr>
-        <w:t>)</w:t>
+        <w:t>Schritt-Version: 96c49e6 (umbenennen der Ordner, erste Abhängigkeiten geändert, von main zu gui)</w:t>
       </w:r>
     </w:p>
     <w:p>
@@ -8581,29 +7054,7 @@
           <w:szCs w:val="24"/>
         </w:rPr>
         <w:lastRenderedPageBreak/>
-        <w:t xml:space="preserve">Unit </w:t>
-      </w:r>
-      <w:proofErr w:type="spellStart"/>
-      <w:r>
-        <w:rPr>
-          <w:rFonts w:ascii="Arial" w:hAnsi="Arial" w:cs="Arial"/>
-          <w:b/>
-          <w:bCs/>
-          <w:sz w:val="24"/>
-          <w:szCs w:val="24"/>
-        </w:rPr>
-        <w:t>Testing</w:t>
-      </w:r>
-      <w:proofErr w:type="spellEnd"/>
-      <w:r>
-        <w:rPr>
-          <w:rFonts w:ascii="Arial" w:hAnsi="Arial" w:cs="Arial"/>
-          <w:b/>
-          <w:bCs/>
-          <w:sz w:val="24"/>
-          <w:szCs w:val="24"/>
-        </w:rPr>
-        <w:t xml:space="preserve"> Beispiele:</w:t>
+        <w:t>Unit Testing Beispiele:</w:t>
       </w:r>
     </w:p>
     <w:p>
@@ -8712,15 +7163,7 @@
           <w:sz w:val="24"/>
           <w:szCs w:val="24"/>
         </w:rPr>
-        <w:t xml:space="preserve">Diese Abbildung zeigt wie ein paar LISTED </w:t>
-      </w:r>
-      <w:r>
-        <w:rPr>
-          <w:rFonts w:ascii="Arial" w:hAnsi="Arial" w:cs="Arial"/>
-          <w:sz w:val="24"/>
-          <w:szCs w:val="24"/>
-        </w:rPr>
-        <w:t>Komponenten</w:t>
+        <w:t>Diese Abbildung zeigt wie ein paar LISTED Komponenten</w:t>
       </w:r>
       <w:r>
         <w:rPr>
@@ -8765,25 +7208,7 @@
           <w:sz w:val="24"/>
           <w:szCs w:val="24"/>
         </w:rPr>
-        <w:t xml:space="preserve">Mit der Hilfe von </w:t>
-      </w:r>
-      <w:proofErr w:type="spellStart"/>
-      <w:r>
-        <w:rPr>
-          <w:rFonts w:ascii="Arial" w:hAnsi="Arial" w:cs="Arial"/>
-          <w:sz w:val="24"/>
-          <w:szCs w:val="24"/>
-        </w:rPr>
-        <w:t>xUnit</w:t>
-      </w:r>
-      <w:proofErr w:type="spellEnd"/>
-      <w:r>
-        <w:rPr>
-          <w:rFonts w:ascii="Arial" w:hAnsi="Arial" w:cs="Arial"/>
-          <w:sz w:val="24"/>
-          <w:szCs w:val="24"/>
-        </w:rPr>
-        <w:t xml:space="preserve"> </w:t>
+        <w:t xml:space="preserve">Mit der Hilfe von xUnit </w:t>
       </w:r>
       <w:r>
         <w:rPr>
@@ -8807,33 +7232,15 @@
           <w:sz w:val="24"/>
           <w:szCs w:val="24"/>
         </w:rPr>
-        <w:t>-</w:t>
-      </w:r>
-      <w:proofErr w:type="spellStart"/>
-      <w:r>
-        <w:rPr>
-          <w:rFonts w:ascii="Arial" w:hAnsi="Arial" w:cs="Arial"/>
-          <w:sz w:val="24"/>
-          <w:szCs w:val="24"/>
-        </w:rPr>
-        <w:t>T</w:t>
-      </w:r>
-      <w:r>
-        <w:rPr>
-          <w:rFonts w:ascii="Arial" w:hAnsi="Arial" w:cs="Arial"/>
-          <w:sz w:val="24"/>
-          <w:szCs w:val="24"/>
-        </w:rPr>
-        <w:t>esting</w:t>
-      </w:r>
-      <w:proofErr w:type="spellEnd"/>
-      <w:r>
-        <w:rPr>
-          <w:rFonts w:ascii="Arial" w:hAnsi="Arial" w:cs="Arial"/>
-          <w:sz w:val="24"/>
-          <w:szCs w:val="24"/>
-        </w:rPr>
-        <w:t xml:space="preserve"> </w:t>
+        <w:t>-T</w:t>
+      </w:r>
+      <w:r>
+        <w:rPr>
+          <w:rFonts w:ascii="Arial" w:hAnsi="Arial" w:cs="Arial"/>
+          <w:sz w:val="24"/>
+          <w:szCs w:val="24"/>
+        </w:rPr>
+        <w:t xml:space="preserve">esting </w:t>
       </w:r>
       <w:r>
         <w:rPr>
@@ -8913,9 +7320,9 @@
           <w:sz w:val="24"/>
           <w:szCs w:val="24"/>
           <w:u w:val="single"/>
-        </w:rPr>
-      </w:pPr>
-      <w:proofErr w:type="spellStart"/>
+          <w:lang w:val="en-US"/>
+        </w:rPr>
+      </w:pPr>
       <w:r>
         <w:rPr>
           <w:rFonts w:ascii="Arial" w:hAnsi="Arial" w:cs="Arial"/>
@@ -8924,20 +7331,9 @@
           <w:sz w:val="24"/>
           <w:szCs w:val="24"/>
           <w:u w:val="single"/>
-        </w:rPr>
-        <w:t>xUnit</w:t>
-      </w:r>
-      <w:proofErr w:type="spellEnd"/>
-      <w:r>
-        <w:rPr>
-          <w:rFonts w:ascii="Arial" w:hAnsi="Arial" w:cs="Arial"/>
-          <w:b/>
-          <w:bCs/>
-          <w:sz w:val="24"/>
-          <w:szCs w:val="24"/>
-          <w:u w:val="single"/>
-        </w:rPr>
-        <w:t>:</w:t>
+          <w:lang w:val="en-US"/>
+        </w:rPr>
+        <w:t>xUnit:</w:t>
       </w:r>
     </w:p>
     <w:p>
@@ -8960,107 +7356,7 @@
           <w:szCs w:val="24"/>
           <w:lang w:val="en-US"/>
         </w:rPr>
-        <w:t xml:space="preserve">xUnit.net </w:t>
-      </w:r>
-      <w:proofErr w:type="spellStart"/>
-      <w:r>
-        <w:rPr>
-          <w:rFonts w:ascii="Arial" w:hAnsi="Arial" w:cs="Arial"/>
-          <w:sz w:val="24"/>
-          <w:szCs w:val="24"/>
-          <w:lang w:val="en-US"/>
-        </w:rPr>
-        <w:t>ist</w:t>
-      </w:r>
-      <w:proofErr w:type="spellEnd"/>
-      <w:r>
-        <w:rPr>
-          <w:rFonts w:ascii="Arial" w:hAnsi="Arial" w:cs="Arial"/>
-          <w:sz w:val="24"/>
-          <w:szCs w:val="24"/>
-          <w:lang w:val="en-US"/>
-        </w:rPr>
-        <w:t xml:space="preserve"> </w:t>
-      </w:r>
-      <w:proofErr w:type="spellStart"/>
-      <w:r>
-        <w:rPr>
-          <w:rFonts w:ascii="Arial" w:hAnsi="Arial" w:cs="Arial"/>
-          <w:sz w:val="24"/>
-          <w:szCs w:val="24"/>
-          <w:lang w:val="en-US"/>
-        </w:rPr>
-        <w:t>ein</w:t>
-      </w:r>
-      <w:proofErr w:type="spellEnd"/>
-      <w:r>
-        <w:rPr>
-          <w:rFonts w:ascii="Arial" w:hAnsi="Arial" w:cs="Arial"/>
-          <w:sz w:val="24"/>
-          <w:szCs w:val="24"/>
-          <w:lang w:val="en-US"/>
-        </w:rPr>
-        <w:t xml:space="preserve"> </w:t>
-      </w:r>
-      <w:proofErr w:type="spellStart"/>
-      <w:r>
-        <w:rPr>
-          <w:rFonts w:ascii="Arial" w:hAnsi="Arial" w:cs="Arial"/>
-          <w:sz w:val="24"/>
-          <w:szCs w:val="24"/>
-          <w:lang w:val="en-US"/>
-        </w:rPr>
-        <w:t>kostenloses</w:t>
-      </w:r>
-      <w:proofErr w:type="spellEnd"/>
-      <w:r>
-        <w:rPr>
-          <w:rFonts w:ascii="Arial" w:hAnsi="Arial" w:cs="Arial"/>
-          <w:sz w:val="24"/>
-          <w:szCs w:val="24"/>
-          <w:lang w:val="en-US"/>
-        </w:rPr>
-        <w:t xml:space="preserve"> Open-Source-Community-</w:t>
-      </w:r>
-      <w:proofErr w:type="spellStart"/>
-      <w:r>
-        <w:rPr>
-          <w:rFonts w:ascii="Arial" w:hAnsi="Arial" w:cs="Arial"/>
-          <w:sz w:val="24"/>
-          <w:szCs w:val="24"/>
-          <w:lang w:val="en-US"/>
-        </w:rPr>
-        <w:t>Testtool</w:t>
-      </w:r>
-      <w:proofErr w:type="spellEnd"/>
-      <w:r>
-        <w:rPr>
-          <w:rFonts w:ascii="Arial" w:hAnsi="Arial" w:cs="Arial"/>
-          <w:sz w:val="24"/>
-          <w:szCs w:val="24"/>
-          <w:lang w:val="en-US"/>
-        </w:rPr>
-        <w:t xml:space="preserve"> </w:t>
-      </w:r>
-      <w:proofErr w:type="spellStart"/>
-      <w:r>
-        <w:rPr>
-          <w:rFonts w:ascii="Arial" w:hAnsi="Arial" w:cs="Arial"/>
-          <w:sz w:val="24"/>
-          <w:szCs w:val="24"/>
-          <w:lang w:val="en-US"/>
-        </w:rPr>
-        <w:t>für</w:t>
-      </w:r>
-      <w:proofErr w:type="spellEnd"/>
-      <w:r>
-        <w:rPr>
-          <w:rFonts w:ascii="Arial" w:hAnsi="Arial" w:cs="Arial"/>
-          <w:sz w:val="24"/>
-          <w:szCs w:val="24"/>
-          <w:lang w:val="en-US"/>
-        </w:rPr>
-        <w:t xml:space="preserve"> .NET Framework.</w:t>
+        <w:t>xUnit.net ist ein kostenloses Open-Source-Community-Testtool für .NET Framework.</w:t>
       </w:r>
     </w:p>
     <w:p>
@@ -9081,25 +7377,7 @@
           <w:sz w:val="24"/>
           <w:szCs w:val="24"/>
         </w:rPr>
-        <w:t xml:space="preserve">XUnit.net wurde vom ursprünglichen Erfinder von </w:t>
-      </w:r>
-      <w:proofErr w:type="spellStart"/>
-      <w:r>
-        <w:rPr>
-          <w:rFonts w:ascii="Arial" w:hAnsi="Arial" w:cs="Arial"/>
-          <w:sz w:val="24"/>
-          <w:szCs w:val="24"/>
-        </w:rPr>
-        <w:t>NUnit</w:t>
-      </w:r>
-      <w:proofErr w:type="spellEnd"/>
-      <w:r>
-        <w:rPr>
-          <w:rFonts w:ascii="Arial" w:hAnsi="Arial" w:cs="Arial"/>
-          <w:sz w:val="24"/>
-          <w:szCs w:val="24"/>
-        </w:rPr>
-        <w:t xml:space="preserve"> v2 geschrieben und ist die neueste Technologie zum Testen von C #, F #, VB.NET und anderen .NET-Sprachen. </w:t>
+        <w:t xml:space="preserve">XUnit.net wurde vom ursprünglichen Erfinder von NUnit v2 geschrieben und ist die neueste Technologie zum Testen von C #, F #, VB.NET und anderen .NET-Sprachen. </w:t>
       </w:r>
       <w:r>
         <w:rPr>
@@ -9123,43 +7401,7 @@
           <w:sz w:val="24"/>
           <w:szCs w:val="24"/>
         </w:rPr>
-        <w:t xml:space="preserve">xUnit.net mit </w:t>
-      </w:r>
-      <w:proofErr w:type="spellStart"/>
-      <w:r>
-        <w:rPr>
-          <w:rFonts w:ascii="Arial" w:hAnsi="Arial" w:cs="Arial"/>
-          <w:sz w:val="24"/>
-          <w:szCs w:val="24"/>
-        </w:rPr>
-        <w:t>ReSharper</w:t>
-      </w:r>
-      <w:proofErr w:type="spellEnd"/>
-      <w:r>
-        <w:rPr>
-          <w:rFonts w:ascii="Arial" w:hAnsi="Arial" w:cs="Arial"/>
-          <w:sz w:val="24"/>
-          <w:szCs w:val="24"/>
-        </w:rPr>
-        <w:t xml:space="preserve">, </w:t>
-      </w:r>
-      <w:proofErr w:type="spellStart"/>
-      <w:r>
-        <w:rPr>
-          <w:rFonts w:ascii="Arial" w:hAnsi="Arial" w:cs="Arial"/>
-          <w:sz w:val="24"/>
-          <w:szCs w:val="24"/>
-        </w:rPr>
-        <w:t>CodeRush</w:t>
-      </w:r>
-      <w:proofErr w:type="spellEnd"/>
-      <w:r>
-        <w:rPr>
-          <w:rFonts w:ascii="Arial" w:hAnsi="Arial" w:cs="Arial"/>
-          <w:sz w:val="24"/>
-          <w:szCs w:val="24"/>
-        </w:rPr>
-        <w:t>, TestDriven.NET und Xamarin verwendet werden.</w:t>
+        <w:t>xUnit.net mit ReSharper, CodeRush, TestDriven.NET und Xamarin verwendet werden.</w:t>
       </w:r>
     </w:p>
     <w:p>
@@ -9251,23 +7493,7 @@
           <w:sz w:val="24"/>
           <w:szCs w:val="24"/>
         </w:rPr>
-        <w:t>C</w:t>
-      </w:r>
-      <w:r>
-        <w:rPr>
-          <w:rFonts w:ascii="Arial" w:hAnsi="Arial" w:cs="Arial"/>
-          <w:sz w:val="24"/>
-          <w:szCs w:val="24"/>
-        </w:rPr>
-        <w:t>lass Gui1_Test</w:t>
-      </w:r>
-      <w:r>
-        <w:rPr>
-          <w:rFonts w:ascii="Arial" w:hAnsi="Arial" w:cs="Arial"/>
-          <w:sz w:val="24"/>
-          <w:szCs w:val="24"/>
-        </w:rPr>
-        <w:t>:</w:t>
+        <w:t>Class Gui1_Test:</w:t>
       </w:r>
       <w:r>
         <w:rPr>
@@ -9317,33 +7543,13 @@
         </w:rPr>
         <w:t>uf dem Bild sieht man zwei von den getesteten Funktionen (</w:t>
       </w:r>
-      <w:proofErr w:type="spellStart"/>
-      <w:proofErr w:type="gramStart"/>
-      <w:r>
-        <w:rPr>
-          <w:rFonts w:ascii="Arial" w:hAnsi="Arial" w:cs="Arial"/>
-          <w:sz w:val="24"/>
-          <w:szCs w:val="24"/>
-        </w:rPr>
-        <w:t>SplitDataFromStorageName</w:t>
-      </w:r>
-      <w:proofErr w:type="spellEnd"/>
-      <w:r>
-        <w:rPr>
-          <w:rFonts w:ascii="Arial" w:hAnsi="Arial" w:cs="Arial"/>
-          <w:sz w:val="24"/>
-          <w:szCs w:val="24"/>
-        </w:rPr>
-        <w:t>(</w:t>
-      </w:r>
-      <w:proofErr w:type="gramEnd"/>
-      <w:r>
-        <w:rPr>
-          <w:rFonts w:ascii="Arial" w:hAnsi="Arial" w:cs="Arial"/>
-          <w:sz w:val="24"/>
-          <w:szCs w:val="24"/>
-        </w:rPr>
-        <w:t>)</w:t>
+      <w:r>
+        <w:rPr>
+          <w:rFonts w:ascii="Arial" w:hAnsi="Arial" w:cs="Arial"/>
+          <w:sz w:val="24"/>
+          <w:szCs w:val="24"/>
+        </w:rPr>
+        <w:t>SplitDataFromStorageName()</w:t>
       </w:r>
       <w:r>
         <w:rPr>
@@ -9353,23 +7559,13 @@
         </w:rPr>
         <w:t xml:space="preserve">, </w:t>
       </w:r>
-      <w:proofErr w:type="spellStart"/>
-      <w:r>
-        <w:rPr>
-          <w:rFonts w:ascii="Arial" w:hAnsi="Arial" w:cs="Arial"/>
-          <w:sz w:val="24"/>
-          <w:szCs w:val="24"/>
-        </w:rPr>
-        <w:t>DeleteContentFromAllTextboxes</w:t>
-      </w:r>
-      <w:proofErr w:type="spellEnd"/>
-      <w:r>
-        <w:rPr>
-          <w:rFonts w:ascii="Arial" w:hAnsi="Arial" w:cs="Arial"/>
-          <w:sz w:val="24"/>
-          <w:szCs w:val="24"/>
-        </w:rPr>
-        <w:t>()</w:t>
+      <w:r>
+        <w:rPr>
+          <w:rFonts w:ascii="Arial" w:hAnsi="Arial" w:cs="Arial"/>
+          <w:sz w:val="24"/>
+          <w:szCs w:val="24"/>
+        </w:rPr>
+        <w:t>DeleteContentFromAllTextboxes()</w:t>
       </w:r>
       <w:r>
         <w:rPr>
@@ -9439,7 +7635,6 @@
         </w:rPr>
         <w:t xml:space="preserve">Class </w:t>
       </w:r>
-      <w:proofErr w:type="spellStart"/>
       <w:r>
         <w:rPr>
           <w:rFonts w:ascii="Arial" w:hAnsi="Arial" w:cs="Arial"/>
@@ -9448,7 +7643,6 @@
         </w:rPr>
         <w:t>IoHandler_Test_Mocks</w:t>
       </w:r>
-      <w:proofErr w:type="spellEnd"/>
       <w:r>
         <w:rPr>
           <w:rFonts w:ascii="Arial" w:hAnsi="Arial" w:cs="Arial"/>
@@ -9463,69 +7657,32 @@
           <w:sz w:val="24"/>
           <w:szCs w:val="24"/>
         </w:rPr>
-        <w:t xml:space="preserve"> um diese Klasse zu testen (</w:t>
-      </w:r>
-      <w:r>
-        <w:rPr>
-          <w:rFonts w:ascii="Arial" w:hAnsi="Arial" w:cs="Arial"/>
-          <w:sz w:val="24"/>
-          <w:szCs w:val="24"/>
-        </w:rPr>
-        <w:t>zwei von den getesteten Funktionen (</w:t>
-      </w:r>
-      <w:proofErr w:type="spellStart"/>
-      <w:r>
-        <w:rPr>
-          <w:rFonts w:ascii="Arial" w:hAnsi="Arial" w:cs="Arial"/>
-          <w:sz w:val="24"/>
-          <w:szCs w:val="24"/>
-        </w:rPr>
-        <w:t>v_OutputHandler_</w:t>
-      </w:r>
-      <w:proofErr w:type="gramStart"/>
-      <w:r>
-        <w:rPr>
-          <w:rFonts w:ascii="Arial" w:hAnsi="Arial" w:cs="Arial"/>
-          <w:sz w:val="24"/>
-          <w:szCs w:val="24"/>
-        </w:rPr>
-        <w:t>ReceiveDataStream</w:t>
-      </w:r>
-      <w:proofErr w:type="spellEnd"/>
-      <w:r>
-        <w:rPr>
-          <w:rFonts w:ascii="Arial" w:hAnsi="Arial" w:cs="Arial"/>
-          <w:sz w:val="24"/>
-          <w:szCs w:val="24"/>
-        </w:rPr>
-        <w:t>(</w:t>
-      </w:r>
-      <w:proofErr w:type="gramEnd"/>
-      <w:r>
-        <w:rPr>
-          <w:rFonts w:ascii="Arial" w:hAnsi="Arial" w:cs="Arial"/>
-          <w:sz w:val="24"/>
-          <w:szCs w:val="24"/>
-        </w:rPr>
-        <w:t>)</w:t>
-      </w:r>
-      <w:r>
-        <w:rPr>
-          <w:rFonts w:ascii="Arial" w:hAnsi="Arial" w:cs="Arial"/>
-          <w:sz w:val="24"/>
-          <w:szCs w:val="24"/>
-        </w:rPr>
-        <w:t>,</w:t>
-      </w:r>
-      <w:r>
-        <w:rPr>
-          <w:rFonts w:ascii="Arial" w:hAnsi="Arial" w:cs="Arial"/>
-          <w:sz w:val="24"/>
-          <w:szCs w:val="24"/>
-        </w:rPr>
-        <w:t xml:space="preserve"> </w:t>
-      </w:r>
-      <w:proofErr w:type="spellStart"/>
+        <w:t xml:space="preserve"> um diese Klasse zu testen (zwei von den getesteten Funktionen (</w:t>
+      </w:r>
+      <w:r>
+        <w:rPr>
+          <w:rFonts w:ascii="Arial" w:hAnsi="Arial" w:cs="Arial"/>
+          <w:sz w:val="24"/>
+          <w:szCs w:val="24"/>
+        </w:rPr>
+        <w:t>v_OutputHandler_ReceiveDataStream</w:t>
+      </w:r>
+      <w:r>
+        <w:rPr>
+          <w:rFonts w:ascii="Arial" w:hAnsi="Arial" w:cs="Arial"/>
+          <w:sz w:val="24"/>
+          <w:szCs w:val="24"/>
+        </w:rPr>
+        <w:t>()</w:t>
+      </w:r>
+      <w:r>
+        <w:rPr>
+          <w:rFonts w:ascii="Arial" w:hAnsi="Arial" w:cs="Arial"/>
+          <w:sz w:val="24"/>
+          <w:szCs w:val="24"/>
+        </w:rPr>
+        <w:t xml:space="preserve">, </w:t>
+      </w:r>
       <w:r>
         <w:rPr>
           <w:rFonts w:ascii="Arial" w:hAnsi="Arial" w:cs="Arial"/>
@@ -9534,7 +7691,6 @@
         </w:rPr>
         <w:t>int_IoDatastorage_WriteDataToStorage</w:t>
       </w:r>
-      <w:proofErr w:type="spellEnd"/>
       <w:r>
         <w:rPr>
           <w:rFonts w:ascii="Arial" w:hAnsi="Arial" w:cs="Arial"/>
@@ -9549,15 +7705,7 @@
           <w:sz w:val="24"/>
           <w:szCs w:val="24"/>
         </w:rPr>
-        <w:t>)</w:t>
-      </w:r>
-      <w:r>
-        <w:rPr>
-          <w:rFonts w:ascii="Arial" w:hAnsi="Arial" w:cs="Arial"/>
-          <w:sz w:val="24"/>
-          <w:szCs w:val="24"/>
-        </w:rPr>
-        <w:t xml:space="preserve"> sind auf dem Bild zu sehen) haben wir versucht Mocks einzusetzen </w:t>
+        <w:t xml:space="preserve">) sind auf dem Bild zu sehen) haben wir versucht Mocks einzusetzen </w:t>
       </w:r>
       <w:r>
         <w:rPr>
@@ -9566,63 +7714,7 @@
           <w:szCs w:val="24"/>
           <w:u w:val="single"/>
         </w:rPr>
-        <w:t xml:space="preserve">(nicht 100% richtig, </w:t>
-      </w:r>
-      <w:r>
-        <w:rPr>
-          <w:rFonts w:ascii="Arial" w:hAnsi="Arial" w:cs="Arial"/>
-          <w:sz w:val="24"/>
-          <w:szCs w:val="24"/>
-          <w:u w:val="single"/>
-        </w:rPr>
-        <w:t>prinzipiell</w:t>
-      </w:r>
-      <w:r>
-        <w:rPr>
-          <w:rFonts w:ascii="Arial" w:hAnsi="Arial" w:cs="Arial"/>
-          <w:sz w:val="24"/>
-          <w:szCs w:val="24"/>
-          <w:u w:val="single"/>
-        </w:rPr>
-        <w:t xml:space="preserve"> haben wir Mocks verstanden, aber leider haben wir Schwierigkeiten mit </w:t>
-      </w:r>
-      <w:r>
-        <w:rPr>
-          <w:rFonts w:ascii="Arial" w:hAnsi="Arial" w:cs="Arial"/>
-          <w:sz w:val="24"/>
-          <w:szCs w:val="24"/>
-          <w:u w:val="single"/>
-        </w:rPr>
-        <w:t>Windows Forms</w:t>
-      </w:r>
-      <w:r>
-        <w:rPr>
-          <w:rFonts w:ascii="Arial" w:hAnsi="Arial" w:cs="Arial"/>
-          <w:sz w:val="24"/>
-          <w:szCs w:val="24"/>
-          <w:u w:val="single"/>
-        </w:rPr>
-        <w:t xml:space="preserve"> und das Mocken von der </w:t>
-      </w:r>
-      <w:proofErr w:type="spellStart"/>
-      <w:r>
-        <w:rPr>
-          <w:rFonts w:ascii="Arial" w:hAnsi="Arial" w:cs="Arial"/>
-          <w:sz w:val="24"/>
-          <w:szCs w:val="24"/>
-          <w:u w:val="single"/>
-        </w:rPr>
-        <w:t>DataStorage</w:t>
-      </w:r>
-      <w:proofErr w:type="spellEnd"/>
-      <w:r>
-        <w:rPr>
-          <w:rFonts w:ascii="Arial" w:hAnsi="Arial" w:cs="Arial"/>
-          <w:sz w:val="24"/>
-          <w:szCs w:val="24"/>
-          <w:u w:val="single"/>
-        </w:rPr>
-        <w:t xml:space="preserve"> Datei gekriegt</w:t>
+        <w:t>(nicht 100% richtig, prinzipiell haben wir Mocks verstanden, aber leider haben wir Schwierigkeiten mit Windows Forms und das Mocken von der DataStorage Datei gekriegt</w:t>
       </w:r>
       <w:r>
         <w:rPr>
@@ -9654,7 +7746,7 @@
         </w:rPr>
         <w:lastRenderedPageBreak/>
         <w:drawing>
-          <wp:inline distT="0" distB="0" distL="0" distR="0" wp14:anchorId="0D360CE8" wp14:editId="15441B57">
+          <wp:inline distT="0" distB="0" distL="0" distR="0" wp14:anchorId="0D360CE8" wp14:editId="744CBCBD">
             <wp:extent cx="5759450" cy="4239260"/>
             <wp:effectExtent l="0" t="0" r="0" b="8890"/>
             <wp:docPr id="18" name="Grafik 18"/>
@@ -9703,8 +7795,691 @@
         </w:drawing>
       </w:r>
     </w:p>
+    <w:p>
+      <w:pPr>
+        <w:autoSpaceDE w:val="0"/>
+        <w:autoSpaceDN w:val="0"/>
+        <w:adjustRightInd w:val="0"/>
+        <w:spacing w:line="360" w:lineRule="auto"/>
+        <w:jc w:val="center"/>
+        <w:rPr>
+          <w:rFonts w:ascii="Arial" w:hAnsi="Arial" w:cs="Arial"/>
+          <w:b/>
+          <w:bCs/>
+          <w:sz w:val="44"/>
+          <w:szCs w:val="44"/>
+          <w:u w:val="single"/>
+        </w:rPr>
+      </w:pPr>
+    </w:p>
+    <w:p>
+      <w:pPr>
+        <w:autoSpaceDE w:val="0"/>
+        <w:autoSpaceDN w:val="0"/>
+        <w:adjustRightInd w:val="0"/>
+        <w:spacing w:line="360" w:lineRule="auto"/>
+        <w:jc w:val="center"/>
+        <w:rPr>
+          <w:rFonts w:ascii="Arial" w:hAnsi="Arial" w:cs="Arial"/>
+          <w:b/>
+          <w:bCs/>
+          <w:sz w:val="44"/>
+          <w:szCs w:val="44"/>
+          <w:u w:val="single"/>
+        </w:rPr>
+      </w:pPr>
+    </w:p>
+    <w:p>
+      <w:pPr>
+        <w:autoSpaceDE w:val="0"/>
+        <w:autoSpaceDN w:val="0"/>
+        <w:adjustRightInd w:val="0"/>
+        <w:spacing w:line="360" w:lineRule="auto"/>
+        <w:jc w:val="center"/>
+        <w:rPr>
+          <w:rFonts w:ascii="Arial" w:hAnsi="Arial" w:cs="Arial"/>
+          <w:b/>
+          <w:bCs/>
+          <w:sz w:val="44"/>
+          <w:szCs w:val="44"/>
+          <w:u w:val="single"/>
+        </w:rPr>
+      </w:pPr>
+    </w:p>
+    <w:p>
+      <w:pPr>
+        <w:rPr>
+          <w:rFonts w:ascii="Arial" w:hAnsi="Arial" w:cs="Arial"/>
+          <w:b/>
+          <w:bCs/>
+          <w:sz w:val="44"/>
+          <w:szCs w:val="44"/>
+          <w:u w:val="single"/>
+        </w:rPr>
+      </w:pPr>
+      <w:r>
+        <w:rPr>
+          <w:rFonts w:ascii="Arial" w:hAnsi="Arial" w:cs="Arial"/>
+          <w:b/>
+          <w:bCs/>
+          <w:sz w:val="44"/>
+          <w:szCs w:val="44"/>
+          <w:u w:val="single"/>
+        </w:rPr>
+        <w:br w:type="page"/>
+      </w:r>
+    </w:p>
+    <w:p>
+      <w:pPr>
+        <w:autoSpaceDE w:val="0"/>
+        <w:autoSpaceDN w:val="0"/>
+        <w:adjustRightInd w:val="0"/>
+        <w:spacing w:line="360" w:lineRule="auto"/>
+        <w:jc w:val="center"/>
+        <w:rPr>
+          <w:rFonts w:ascii="Arial" w:hAnsi="Arial" w:cs="Arial"/>
+          <w:b/>
+          <w:bCs/>
+          <w:sz w:val="44"/>
+          <w:szCs w:val="44"/>
+          <w:u w:val="single"/>
+        </w:rPr>
+      </w:pPr>
+      <w:r>
+        <w:rPr>
+          <w:rFonts w:ascii="Arial" w:hAnsi="Arial" w:cs="Arial"/>
+          <w:b/>
+          <w:bCs/>
+          <w:sz w:val="44"/>
+          <w:szCs w:val="44"/>
+          <w:u w:val="single"/>
+        </w:rPr>
+        <w:lastRenderedPageBreak/>
+        <w:t>LISTED Demo</w:t>
+      </w:r>
+    </w:p>
+    <w:p>
+      <w:pPr>
+        <w:autoSpaceDE w:val="0"/>
+        <w:autoSpaceDN w:val="0"/>
+        <w:adjustRightInd w:val="0"/>
+        <w:spacing w:line="360" w:lineRule="auto"/>
+        <w:rPr>
+          <w:rFonts w:ascii="Arial" w:hAnsi="Arial" w:cs="Arial"/>
+          <w:b/>
+          <w:bCs/>
+          <w:sz w:val="32"/>
+          <w:szCs w:val="32"/>
+        </w:rPr>
+      </w:pPr>
+      <w:r>
+        <w:rPr>
+          <w:rFonts w:ascii="Arial" w:hAnsi="Arial" w:cs="Arial"/>
+          <w:b/>
+          <w:bCs/>
+          <w:sz w:val="32"/>
+          <w:szCs w:val="32"/>
+        </w:rPr>
+        <w:t>Home:</w:t>
+      </w:r>
+      <w:r>
+        <w:rPr>
+          <w:rFonts w:ascii="Arial" w:hAnsi="Arial" w:cs="Arial"/>
+          <w:b/>
+          <w:bCs/>
+          <w:noProof/>
+          <w:sz w:val="32"/>
+          <w:szCs w:val="32"/>
+        </w:rPr>
+        <w:t xml:space="preserve"> </w:t>
+      </w:r>
+    </w:p>
+    <w:p>
+      <w:pPr>
+        <w:autoSpaceDE w:val="0"/>
+        <w:autoSpaceDN w:val="0"/>
+        <w:adjustRightInd w:val="0"/>
+        <w:spacing w:line="360" w:lineRule="auto"/>
+        <w:rPr>
+          <w:rFonts w:ascii="Arial" w:hAnsi="Arial" w:cs="Arial"/>
+          <w:b/>
+          <w:bCs/>
+          <w:sz w:val="32"/>
+          <w:szCs w:val="32"/>
+        </w:rPr>
+      </w:pPr>
+      <w:r>
+        <w:rPr>
+          <w:rFonts w:ascii="Arial" w:hAnsi="Arial" w:cs="Arial"/>
+          <w:b/>
+          <w:bCs/>
+          <w:noProof/>
+          <w:sz w:val="32"/>
+          <w:szCs w:val="32"/>
+        </w:rPr>
+        <w:drawing>
+          <wp:inline distT="0" distB="0" distL="0" distR="0" wp14:anchorId="23307867" wp14:editId="19B70E65">
+            <wp:extent cx="5759450" cy="4215765"/>
+            <wp:effectExtent l="0" t="0" r="0" b="0"/>
+            <wp:docPr id="20" name="Grafik 20"/>
+            <wp:cNvGraphicFramePr>
+              <a:graphicFrameLocks xmlns:a="http://schemas.openxmlformats.org/drawingml/2006/main" noChangeAspect="1"/>
+            </wp:cNvGraphicFramePr>
+            <a:graphic xmlns:a="http://schemas.openxmlformats.org/drawingml/2006/main">
+              <a:graphicData uri="http://schemas.openxmlformats.org/drawingml/2006/picture">
+                <pic:pic xmlns:pic="http://schemas.openxmlformats.org/drawingml/2006/picture">
+                  <pic:nvPicPr>
+                    <pic:cNvPr id="0" name="Picture 4"/>
+                    <pic:cNvPicPr>
+                      <a:picLocks noChangeAspect="1" noChangeArrowheads="1"/>
+                    </pic:cNvPicPr>
+                  </pic:nvPicPr>
+                  <pic:blipFill>
+                    <a:blip r:embed="rId36">
+                      <a:extLst>
+                        <a:ext uri="{28A0092B-C50C-407E-A947-70E740481C1C}">
+                          <a14:useLocalDpi xmlns:a14="http://schemas.microsoft.com/office/drawing/2010/main" val="0"/>
+                        </a:ext>
+                      </a:extLst>
+                    </a:blip>
+                    <a:srcRect/>
+                    <a:stretch>
+                      <a:fillRect/>
+                    </a:stretch>
+                  </pic:blipFill>
+                  <pic:spPr bwMode="auto">
+                    <a:xfrm>
+                      <a:off x="0" y="0"/>
+                      <a:ext cx="5759450" cy="4215765"/>
+                    </a:xfrm>
+                    <a:prstGeom prst="rect">
+                      <a:avLst/>
+                    </a:prstGeom>
+                    <a:noFill/>
+                    <a:ln>
+                      <a:noFill/>
+                    </a:ln>
+                  </pic:spPr>
+                </pic:pic>
+              </a:graphicData>
+            </a:graphic>
+          </wp:inline>
+        </w:drawing>
+      </w:r>
+    </w:p>
+    <w:p>
+      <w:pPr>
+        <w:autoSpaceDE w:val="0"/>
+        <w:autoSpaceDN w:val="0"/>
+        <w:adjustRightInd w:val="0"/>
+        <w:spacing w:line="360" w:lineRule="auto"/>
+        <w:rPr>
+          <w:rFonts w:ascii="Arial" w:hAnsi="Arial" w:cs="Arial"/>
+          <w:b/>
+          <w:bCs/>
+          <w:sz w:val="32"/>
+          <w:szCs w:val="32"/>
+        </w:rPr>
+      </w:pPr>
+    </w:p>
+    <w:p>
+      <w:pPr>
+        <w:autoSpaceDE w:val="0"/>
+        <w:autoSpaceDN w:val="0"/>
+        <w:adjustRightInd w:val="0"/>
+        <w:spacing w:line="360" w:lineRule="auto"/>
+        <w:rPr>
+          <w:rFonts w:ascii="Arial" w:hAnsi="Arial" w:cs="Arial"/>
+          <w:b/>
+          <w:bCs/>
+          <w:sz w:val="32"/>
+          <w:szCs w:val="32"/>
+        </w:rPr>
+      </w:pPr>
+    </w:p>
+    <w:p>
+      <w:pPr>
+        <w:autoSpaceDE w:val="0"/>
+        <w:autoSpaceDN w:val="0"/>
+        <w:adjustRightInd w:val="0"/>
+        <w:spacing w:line="360" w:lineRule="auto"/>
+        <w:rPr>
+          <w:rFonts w:ascii="Arial" w:hAnsi="Arial" w:cs="Arial"/>
+          <w:b/>
+          <w:bCs/>
+          <w:sz w:val="32"/>
+          <w:szCs w:val="32"/>
+        </w:rPr>
+      </w:pPr>
+      <w:r>
+        <w:rPr>
+          <w:rFonts w:ascii="Arial" w:hAnsi="Arial" w:cs="Arial"/>
+          <w:b/>
+          <w:bCs/>
+          <w:sz w:val="32"/>
+          <w:szCs w:val="32"/>
+        </w:rPr>
+        <w:t>Login</w:t>
+      </w:r>
+      <w:r>
+        <w:rPr>
+          <w:rFonts w:ascii="Arial" w:hAnsi="Arial" w:cs="Arial"/>
+          <w:b/>
+          <w:bCs/>
+          <w:sz w:val="32"/>
+          <w:szCs w:val="32"/>
+        </w:rPr>
+        <w:t>:</w:t>
+      </w:r>
+      <w:r>
+        <w:rPr>
+          <w:rFonts w:ascii="Arial" w:hAnsi="Arial" w:cs="Arial"/>
+          <w:b/>
+          <w:bCs/>
+          <w:sz w:val="32"/>
+          <w:szCs w:val="32"/>
+        </w:rPr>
+        <w:t xml:space="preserve"> </w:t>
+      </w:r>
+      <w:r>
+        <w:rPr>
+          <w:rFonts w:ascii="Arial" w:hAnsi="Arial" w:cs="Arial"/>
+          <w:sz w:val="24"/>
+          <w:szCs w:val="24"/>
+        </w:rPr>
+        <w:t>momentan nur mit Windows Benutzer ID (Die Erweiterung um mehrere Benutzer mit Benutzerverwaltung ist möglich und teilweise implementiert</w:t>
+      </w:r>
+      <w:r>
+        <w:rPr>
+          <w:rFonts w:ascii="Arial" w:hAnsi="Arial" w:cs="Arial"/>
+          <w:sz w:val="24"/>
+          <w:szCs w:val="24"/>
+        </w:rPr>
+        <w:t>)</w:t>
+      </w:r>
+    </w:p>
+    <w:p>
+      <w:pPr>
+        <w:autoSpaceDE w:val="0"/>
+        <w:autoSpaceDN w:val="0"/>
+        <w:adjustRightInd w:val="0"/>
+        <w:spacing w:line="360" w:lineRule="auto"/>
+        <w:rPr>
+          <w:rFonts w:ascii="Arial" w:hAnsi="Arial" w:cs="Arial"/>
+          <w:sz w:val="24"/>
+          <w:szCs w:val="24"/>
+        </w:rPr>
+      </w:pPr>
+      <w:r>
+        <w:rPr>
+          <w:rFonts w:ascii="Arial" w:hAnsi="Arial" w:cs="Arial"/>
+          <w:noProof/>
+          <w:sz w:val="24"/>
+          <w:szCs w:val="24"/>
+        </w:rPr>
+        <w:lastRenderedPageBreak/>
+        <w:drawing>
+          <wp:inline distT="0" distB="0" distL="0" distR="0" wp14:anchorId="21331014" wp14:editId="3FF3A496">
+            <wp:extent cx="5296394" cy="3876820"/>
+            <wp:effectExtent l="0" t="0" r="0" b="0"/>
+            <wp:docPr id="22" name="Grafik 22"/>
+            <wp:cNvGraphicFramePr>
+              <a:graphicFrameLocks xmlns:a="http://schemas.openxmlformats.org/drawingml/2006/main" noChangeAspect="1"/>
+            </wp:cNvGraphicFramePr>
+            <a:graphic xmlns:a="http://schemas.openxmlformats.org/drawingml/2006/main">
+              <a:graphicData uri="http://schemas.openxmlformats.org/drawingml/2006/picture">
+                <pic:pic xmlns:pic="http://schemas.openxmlformats.org/drawingml/2006/picture">
+                  <pic:nvPicPr>
+                    <pic:cNvPr id="0" name="Picture 6"/>
+                    <pic:cNvPicPr>
+                      <a:picLocks noChangeAspect="1" noChangeArrowheads="1"/>
+                    </pic:cNvPicPr>
+                  </pic:nvPicPr>
+                  <pic:blipFill>
+                    <a:blip r:embed="rId37">
+                      <a:extLst>
+                        <a:ext uri="{28A0092B-C50C-407E-A947-70E740481C1C}">
+                          <a14:useLocalDpi xmlns:a14="http://schemas.microsoft.com/office/drawing/2010/main" val="0"/>
+                        </a:ext>
+                      </a:extLst>
+                    </a:blip>
+                    <a:srcRect/>
+                    <a:stretch>
+                      <a:fillRect/>
+                    </a:stretch>
+                  </pic:blipFill>
+                  <pic:spPr bwMode="auto">
+                    <a:xfrm>
+                      <a:off x="0" y="0"/>
+                      <a:ext cx="5304015" cy="3882398"/>
+                    </a:xfrm>
+                    <a:prstGeom prst="rect">
+                      <a:avLst/>
+                    </a:prstGeom>
+                    <a:noFill/>
+                    <a:ln>
+                      <a:noFill/>
+                    </a:ln>
+                  </pic:spPr>
+                </pic:pic>
+              </a:graphicData>
+            </a:graphic>
+          </wp:inline>
+        </w:drawing>
+      </w:r>
+    </w:p>
+    <w:p>
+      <w:pPr>
+        <w:autoSpaceDE w:val="0"/>
+        <w:autoSpaceDN w:val="0"/>
+        <w:adjustRightInd w:val="0"/>
+        <w:spacing w:line="360" w:lineRule="auto"/>
+        <w:rPr>
+          <w:rFonts w:ascii="Arial" w:hAnsi="Arial" w:cs="Arial"/>
+          <w:b/>
+          <w:bCs/>
+          <w:sz w:val="32"/>
+          <w:szCs w:val="32"/>
+        </w:rPr>
+      </w:pPr>
+      <w:r>
+        <w:rPr>
+          <w:rFonts w:ascii="Arial" w:hAnsi="Arial" w:cs="Arial"/>
+          <w:b/>
+          <w:bCs/>
+          <w:sz w:val="32"/>
+          <w:szCs w:val="32"/>
+        </w:rPr>
+        <w:t>Erstellung von neuen Listen:</w:t>
+      </w:r>
+    </w:p>
+    <w:p>
+      <w:pPr>
+        <w:autoSpaceDE w:val="0"/>
+        <w:autoSpaceDN w:val="0"/>
+        <w:adjustRightInd w:val="0"/>
+        <w:spacing w:line="360" w:lineRule="auto"/>
+        <w:rPr>
+          <w:rFonts w:ascii="Arial" w:hAnsi="Arial" w:cs="Arial"/>
+          <w:b/>
+          <w:bCs/>
+          <w:sz w:val="32"/>
+          <w:szCs w:val="32"/>
+        </w:rPr>
+      </w:pPr>
+      <w:r>
+        <w:rPr>
+          <w:rFonts w:ascii="Arial" w:hAnsi="Arial" w:cs="Arial"/>
+          <w:b/>
+          <w:bCs/>
+          <w:noProof/>
+          <w:sz w:val="32"/>
+          <w:szCs w:val="32"/>
+        </w:rPr>
+        <w:drawing>
+          <wp:inline distT="0" distB="0" distL="0" distR="0" wp14:anchorId="3B32A8C4" wp14:editId="188230AC">
+            <wp:extent cx="5272704" cy="3859480"/>
+            <wp:effectExtent l="0" t="0" r="4445" b="8255"/>
+            <wp:docPr id="23" name="Grafik 23"/>
+            <wp:cNvGraphicFramePr>
+              <a:graphicFrameLocks xmlns:a="http://schemas.openxmlformats.org/drawingml/2006/main" noChangeAspect="1"/>
+            </wp:cNvGraphicFramePr>
+            <a:graphic xmlns:a="http://schemas.openxmlformats.org/drawingml/2006/main">
+              <a:graphicData uri="http://schemas.openxmlformats.org/drawingml/2006/picture">
+                <pic:pic xmlns:pic="http://schemas.openxmlformats.org/drawingml/2006/picture">
+                  <pic:nvPicPr>
+                    <pic:cNvPr id="0" name="Picture 7"/>
+                    <pic:cNvPicPr>
+                      <a:picLocks noChangeAspect="1" noChangeArrowheads="1"/>
+                    </pic:cNvPicPr>
+                  </pic:nvPicPr>
+                  <pic:blipFill>
+                    <a:blip r:embed="rId38">
+                      <a:extLst>
+                        <a:ext uri="{28A0092B-C50C-407E-A947-70E740481C1C}">
+                          <a14:useLocalDpi xmlns:a14="http://schemas.microsoft.com/office/drawing/2010/main" val="0"/>
+                        </a:ext>
+                      </a:extLst>
+                    </a:blip>
+                    <a:srcRect/>
+                    <a:stretch>
+                      <a:fillRect/>
+                    </a:stretch>
+                  </pic:blipFill>
+                  <pic:spPr bwMode="auto">
+                    <a:xfrm>
+                      <a:off x="0" y="0"/>
+                      <a:ext cx="5280719" cy="3865347"/>
+                    </a:xfrm>
+                    <a:prstGeom prst="rect">
+                      <a:avLst/>
+                    </a:prstGeom>
+                    <a:noFill/>
+                    <a:ln>
+                      <a:noFill/>
+                    </a:ln>
+                  </pic:spPr>
+                </pic:pic>
+              </a:graphicData>
+            </a:graphic>
+          </wp:inline>
+        </w:drawing>
+      </w:r>
+    </w:p>
+    <w:p>
+      <w:pPr>
+        <w:autoSpaceDE w:val="0"/>
+        <w:autoSpaceDN w:val="0"/>
+        <w:adjustRightInd w:val="0"/>
+        <w:spacing w:line="360" w:lineRule="auto"/>
+        <w:rPr>
+          <w:rFonts w:ascii="Arial" w:hAnsi="Arial" w:cs="Arial"/>
+          <w:b/>
+          <w:bCs/>
+          <w:sz w:val="32"/>
+          <w:szCs w:val="32"/>
+        </w:rPr>
+      </w:pPr>
+    </w:p>
+    <w:p>
+      <w:pPr>
+        <w:autoSpaceDE w:val="0"/>
+        <w:autoSpaceDN w:val="0"/>
+        <w:adjustRightInd w:val="0"/>
+        <w:spacing w:line="360" w:lineRule="auto"/>
+        <w:rPr>
+          <w:rFonts w:ascii="Arial" w:hAnsi="Arial" w:cs="Arial"/>
+          <w:b/>
+          <w:bCs/>
+          <w:sz w:val="32"/>
+          <w:szCs w:val="32"/>
+        </w:rPr>
+      </w:pPr>
+      <w:r>
+        <w:rPr>
+          <w:rFonts w:ascii="Arial" w:hAnsi="Arial" w:cs="Arial"/>
+          <w:b/>
+          <w:bCs/>
+          <w:sz w:val="32"/>
+          <w:szCs w:val="32"/>
+        </w:rPr>
+        <w:lastRenderedPageBreak/>
+        <w:t>Alarm Clock:</w:t>
+      </w:r>
+    </w:p>
+    <w:p>
+      <w:pPr>
+        <w:autoSpaceDE w:val="0"/>
+        <w:autoSpaceDN w:val="0"/>
+        <w:adjustRightInd w:val="0"/>
+        <w:spacing w:line="360" w:lineRule="auto"/>
+        <w:rPr>
+          <w:rFonts w:ascii="Arial" w:hAnsi="Arial" w:cs="Arial"/>
+          <w:b/>
+          <w:bCs/>
+          <w:sz w:val="32"/>
+          <w:szCs w:val="32"/>
+        </w:rPr>
+      </w:pPr>
+      <w:r>
+        <w:rPr>
+          <w:rFonts w:ascii="Arial" w:hAnsi="Arial" w:cs="Arial"/>
+          <w:b/>
+          <w:bCs/>
+          <w:noProof/>
+          <w:sz w:val="32"/>
+          <w:szCs w:val="32"/>
+        </w:rPr>
+        <w:drawing>
+          <wp:inline distT="0" distB="0" distL="0" distR="0" wp14:anchorId="060E01E7" wp14:editId="6842F345">
+            <wp:extent cx="5296394" cy="3876820"/>
+            <wp:effectExtent l="0" t="0" r="0" b="0"/>
+            <wp:docPr id="13" name="Grafik 13"/>
+            <wp:cNvGraphicFramePr>
+              <a:graphicFrameLocks xmlns:a="http://schemas.openxmlformats.org/drawingml/2006/main" noChangeAspect="1"/>
+            </wp:cNvGraphicFramePr>
+            <a:graphic xmlns:a="http://schemas.openxmlformats.org/drawingml/2006/main">
+              <a:graphicData uri="http://schemas.openxmlformats.org/drawingml/2006/picture">
+                <pic:pic xmlns:pic="http://schemas.openxmlformats.org/drawingml/2006/picture">
+                  <pic:nvPicPr>
+                    <pic:cNvPr id="0" name="Picture 1"/>
+                    <pic:cNvPicPr>
+                      <a:picLocks noChangeAspect="1" noChangeArrowheads="1"/>
+                    </pic:cNvPicPr>
+                  </pic:nvPicPr>
+                  <pic:blipFill>
+                    <a:blip r:embed="rId39">
+                      <a:extLst>
+                        <a:ext uri="{28A0092B-C50C-407E-A947-70E740481C1C}">
+                          <a14:useLocalDpi xmlns:a14="http://schemas.microsoft.com/office/drawing/2010/main" val="0"/>
+                        </a:ext>
+                      </a:extLst>
+                    </a:blip>
+                    <a:srcRect/>
+                    <a:stretch>
+                      <a:fillRect/>
+                    </a:stretch>
+                  </pic:blipFill>
+                  <pic:spPr bwMode="auto">
+                    <a:xfrm>
+                      <a:off x="0" y="0"/>
+                      <a:ext cx="5309534" cy="3886438"/>
+                    </a:xfrm>
+                    <a:prstGeom prst="rect">
+                      <a:avLst/>
+                    </a:prstGeom>
+                    <a:noFill/>
+                    <a:ln>
+                      <a:noFill/>
+                    </a:ln>
+                  </pic:spPr>
+                </pic:pic>
+              </a:graphicData>
+            </a:graphic>
+          </wp:inline>
+        </w:drawing>
+      </w:r>
+    </w:p>
+    <w:p>
+      <w:pPr>
+        <w:autoSpaceDE w:val="0"/>
+        <w:autoSpaceDN w:val="0"/>
+        <w:adjustRightInd w:val="0"/>
+        <w:spacing w:line="360" w:lineRule="auto"/>
+        <w:rPr>
+          <w:rFonts w:ascii="Arial" w:hAnsi="Arial" w:cs="Arial"/>
+          <w:b/>
+          <w:bCs/>
+          <w:sz w:val="32"/>
+          <w:szCs w:val="32"/>
+        </w:rPr>
+      </w:pPr>
+      <w:r>
+        <w:rPr>
+          <w:rFonts w:ascii="Arial" w:hAnsi="Arial" w:cs="Arial"/>
+          <w:b/>
+          <w:bCs/>
+          <w:sz w:val="32"/>
+          <w:szCs w:val="32"/>
+        </w:rPr>
+        <w:t>Kalender:</w:t>
+      </w:r>
+    </w:p>
+    <w:p>
+      <w:pPr>
+        <w:autoSpaceDE w:val="0"/>
+        <w:autoSpaceDN w:val="0"/>
+        <w:adjustRightInd w:val="0"/>
+        <w:spacing w:line="360" w:lineRule="auto"/>
+        <w:rPr>
+          <w:rFonts w:ascii="Arial" w:hAnsi="Arial" w:cs="Arial"/>
+          <w:b/>
+          <w:bCs/>
+          <w:sz w:val="32"/>
+          <w:szCs w:val="32"/>
+        </w:rPr>
+      </w:pPr>
+      <w:r>
+        <w:rPr>
+          <w:rFonts w:ascii="Arial" w:hAnsi="Arial" w:cs="Arial"/>
+          <w:b/>
+          <w:bCs/>
+          <w:noProof/>
+          <w:sz w:val="32"/>
+          <w:szCs w:val="32"/>
+        </w:rPr>
+        <w:drawing>
+          <wp:inline distT="0" distB="0" distL="0" distR="0" wp14:anchorId="412D4CB8" wp14:editId="7CD06BBD">
+            <wp:extent cx="5248893" cy="3842051"/>
+            <wp:effectExtent l="0" t="0" r="9525" b="6350"/>
+            <wp:docPr id="25" name="Grafik 25"/>
+            <wp:cNvGraphicFramePr>
+              <a:graphicFrameLocks xmlns:a="http://schemas.openxmlformats.org/drawingml/2006/main" noChangeAspect="1"/>
+            </wp:cNvGraphicFramePr>
+            <a:graphic xmlns:a="http://schemas.openxmlformats.org/drawingml/2006/main">
+              <a:graphicData uri="http://schemas.openxmlformats.org/drawingml/2006/picture">
+                <pic:pic xmlns:pic="http://schemas.openxmlformats.org/drawingml/2006/picture">
+                  <pic:nvPicPr>
+                    <pic:cNvPr id="0" name="Picture 9"/>
+                    <pic:cNvPicPr>
+                      <a:picLocks noChangeAspect="1" noChangeArrowheads="1"/>
+                    </pic:cNvPicPr>
+                  </pic:nvPicPr>
+                  <pic:blipFill>
+                    <a:blip r:embed="rId40">
+                      <a:extLst>
+                        <a:ext uri="{28A0092B-C50C-407E-A947-70E740481C1C}">
+                          <a14:useLocalDpi xmlns:a14="http://schemas.microsoft.com/office/drawing/2010/main" val="0"/>
+                        </a:ext>
+                      </a:extLst>
+                    </a:blip>
+                    <a:srcRect/>
+                    <a:stretch>
+                      <a:fillRect/>
+                    </a:stretch>
+                  </pic:blipFill>
+                  <pic:spPr bwMode="auto">
+                    <a:xfrm>
+                      <a:off x="0" y="0"/>
+                      <a:ext cx="5256365" cy="3847520"/>
+                    </a:xfrm>
+                    <a:prstGeom prst="rect">
+                      <a:avLst/>
+                    </a:prstGeom>
+                    <a:noFill/>
+                    <a:ln>
+                      <a:noFill/>
+                    </a:ln>
+                  </pic:spPr>
+                </pic:pic>
+              </a:graphicData>
+            </a:graphic>
+          </wp:inline>
+        </w:drawing>
+      </w:r>
+    </w:p>
     <w:sectPr>
-      <w:headerReference w:type="default" r:id="rId36"/>
+      <w:headerReference w:type="default" r:id="rId41"/>
       <w:pgSz w:w="11906" w:h="16838"/>
       <w:pgMar w:top="1417" w:right="1417" w:bottom="1134" w:left="1417" w:header="708" w:footer="708" w:gutter="0"/>
       <w:cols w:space="708"/>
@@ -10420,6 +9195,7 @@
     <w:lsdException w:name="HTML Sample" w:semiHidden="1" w:unhideWhenUsed="1"/>
     <w:lsdException w:name="HTML Typewriter" w:semiHidden="1" w:unhideWhenUsed="1"/>
     <w:lsdException w:name="HTML Variable" w:semiHidden="1" w:unhideWhenUsed="1"/>
+    <w:lsdException w:name="Normal Table" w:semiHidden="1" w:unhideWhenUsed="1"/>
     <w:lsdException w:name="annotation subject" w:semiHidden="1" w:unhideWhenUsed="1"/>
     <w:lsdException w:name="No List" w:semiHidden="1" w:unhideWhenUsed="1"/>
     <w:lsdException w:name="Outline List 1" w:semiHidden="1" w:unhideWhenUsed="1"/>
@@ -10462,8 +9238,11 @@
     <w:lsdException w:name="Table Contemporary" w:semiHidden="1" w:unhideWhenUsed="1"/>
     <w:lsdException w:name="Table Elegant" w:semiHidden="1" w:unhideWhenUsed="1"/>
     <w:lsdException w:name="Table Professional" w:semiHidden="1" w:unhideWhenUsed="1"/>
+    <w:lsdException w:name="Table Subtle 1" w:semiHidden="1" w:unhideWhenUsed="1"/>
     <w:lsdException w:name="Table Subtle 2" w:semiHidden="1" w:unhideWhenUsed="1"/>
     <w:lsdException w:name="Table Web 1" w:semiHidden="1" w:unhideWhenUsed="1"/>
+    <w:lsdException w:name="Table Web 2" w:semiHidden="1" w:unhideWhenUsed="1"/>
+    <w:lsdException w:name="Table Web 3" w:semiHidden="1" w:unhideWhenUsed="1"/>
     <w:lsdException w:name="Balloon Text" w:semiHidden="1" w:unhideWhenUsed="1"/>
     <w:lsdException w:name="Table Grid" w:uiPriority="39"/>
     <w:lsdException w:name="Table Theme" w:semiHidden="1" w:unhideWhenUsed="1"/>

</xml_diff>

<commit_message>
Update Programmentwurf  and Add Demo
</commit_message>
<xml_diff>
--- a/Programmentwurf.docx
+++ b/Programmentwurf.docx
@@ -1,6 +1,6 @@
 
 <file path=word/document.xml><?xml version="1.0" encoding="utf-8"?>
-<w:document xmlns:wpc="http://schemas.microsoft.com/office/word/2010/wordprocessingCanvas" xmlns:cx="http://schemas.microsoft.com/office/drawing/2014/chartex" xmlns:cx1="http://schemas.microsoft.com/office/drawing/2015/9/8/chartex" xmlns:mc="http://schemas.openxmlformats.org/markup-compatibility/2006" xmlns:o="urn:schemas-microsoft-com:office:office" xmlns:r="http://schemas.openxmlformats.org/officeDocument/2006/relationships" xmlns:m="http://schemas.openxmlformats.org/officeDocument/2006/math" xmlns:v="urn:schemas-microsoft-com:vml" xmlns:wp14="http://schemas.microsoft.com/office/word/2010/wordprocessingDrawing" xmlns:wp="http://schemas.openxmlformats.org/drawingml/2006/wordprocessingDrawing" xmlns:w10="urn:schemas-microsoft-com:office:word" xmlns:w="http://schemas.openxmlformats.org/wordprocessingml/2006/main" xmlns:w14="http://schemas.microsoft.com/office/word/2010/wordml" xmlns:w15="http://schemas.microsoft.com/office/word/2012/wordml" xmlns:w16se="http://schemas.microsoft.com/office/word/2015/wordml/symex" xmlns:wpg="http://schemas.microsoft.com/office/word/2010/wordprocessingGroup" xmlns:wpi="http://schemas.microsoft.com/office/word/2010/wordprocessingInk" xmlns:wne="http://schemas.microsoft.com/office/word/2006/wordml" xmlns:wps="http://schemas.microsoft.com/office/word/2010/wordprocessingShape" mc:Ignorable="w14 w15 w16se wp14">
+<w:document xmlns:wpc="http://schemas.microsoft.com/office/word/2010/wordprocessingCanvas" xmlns:cx="http://schemas.microsoft.com/office/drawing/2014/chartex" xmlns:cx1="http://schemas.microsoft.com/office/drawing/2015/9/8/chartex" xmlns:cx2="http://schemas.microsoft.com/office/drawing/2015/10/21/chartex" xmlns:cx3="http://schemas.microsoft.com/office/drawing/2016/5/9/chartex" xmlns:cx4="http://schemas.microsoft.com/office/drawing/2016/5/10/chartex" xmlns:cx5="http://schemas.microsoft.com/office/drawing/2016/5/11/chartex" xmlns:cx6="http://schemas.microsoft.com/office/drawing/2016/5/12/chartex" xmlns:cx7="http://schemas.microsoft.com/office/drawing/2016/5/13/chartex" xmlns:cx8="http://schemas.microsoft.com/office/drawing/2016/5/14/chartex" xmlns:mc="http://schemas.openxmlformats.org/markup-compatibility/2006" xmlns:aink="http://schemas.microsoft.com/office/drawing/2016/ink" xmlns:am3d="http://schemas.microsoft.com/office/drawing/2017/model3d" xmlns:o="urn:schemas-microsoft-com:office:office" xmlns:r="http://schemas.openxmlformats.org/officeDocument/2006/relationships" xmlns:m="http://schemas.openxmlformats.org/officeDocument/2006/math" xmlns:v="urn:schemas-microsoft-com:vml" xmlns:wp14="http://schemas.microsoft.com/office/word/2010/wordprocessingDrawing" xmlns:wp="http://schemas.openxmlformats.org/drawingml/2006/wordprocessingDrawing" xmlns:w10="urn:schemas-microsoft-com:office:word" xmlns:w="http://schemas.openxmlformats.org/wordprocessingml/2006/main" xmlns:w14="http://schemas.microsoft.com/office/word/2010/wordml" xmlns:w15="http://schemas.microsoft.com/office/word/2012/wordml" xmlns:w16cex="http://schemas.microsoft.com/office/word/2018/wordml/cex" xmlns:w16cid="http://schemas.microsoft.com/office/word/2016/wordml/cid" xmlns:w16="http://schemas.microsoft.com/office/word/2018/wordml" xmlns:w16sdtdh="http://schemas.microsoft.com/office/word/2020/wordml/sdtdatahash" xmlns:w16se="http://schemas.microsoft.com/office/word/2015/wordml/symex" xmlns:wpg="http://schemas.microsoft.com/office/word/2010/wordprocessingGroup" xmlns:wpi="http://schemas.microsoft.com/office/word/2010/wordprocessingInk" xmlns:wne="http://schemas.microsoft.com/office/word/2006/wordml" xmlns:wps="http://schemas.microsoft.com/office/word/2010/wordprocessingShape" mc:Ignorable="w14 w15 w16se w16cid w16 w16cex w16sdtdh wp14">
   <w:body>
     <w:p>
       <w:pPr>
@@ -292,23 +292,20 @@
         <w:jc w:val="center"/>
         <w:rPr>
           <w:rFonts w:ascii="Arial" w:hAnsi="Arial" w:cs="Arial"/>
-          <w:sz w:val="20"/>
-          <w:szCs w:val="24"/>
-        </w:rPr>
-      </w:pPr>
-      <w:r>
-        <w:rPr>
-          <w:rFonts w:ascii="Arial" w:hAnsi="Arial" w:cs="Arial"/>
-          <w:sz w:val="20"/>
-          <w:szCs w:val="24"/>
+          <w:szCs w:val="28"/>
+        </w:rPr>
+      </w:pPr>
+      <w:r>
+        <w:rPr>
+          <w:rFonts w:ascii="Arial" w:hAnsi="Arial" w:cs="Arial"/>
+          <w:szCs w:val="28"/>
         </w:rPr>
         <w:t>v</w:t>
       </w:r>
       <w:r>
         <w:rPr>
           <w:rFonts w:ascii="Arial" w:hAnsi="Arial" w:cs="Arial"/>
-          <w:sz w:val="20"/>
-          <w:szCs w:val="24"/>
+          <w:szCs w:val="28"/>
         </w:rPr>
         <w:t xml:space="preserve">orgelegt von </w:t>
       </w:r>
@@ -330,35 +327,15 @@
         <w:jc w:val="center"/>
         <w:rPr>
           <w:rFonts w:ascii="Arial" w:hAnsi="Arial" w:cs="Arial"/>
-          <w:sz w:val="20"/>
-          <w:szCs w:val="24"/>
-        </w:rPr>
-      </w:pPr>
-      <w:r>
-        <w:rPr>
-          <w:rFonts w:ascii="Arial" w:hAnsi="Arial" w:cs="Arial"/>
-          <w:sz w:val="20"/>
-          <w:szCs w:val="24"/>
-        </w:rPr>
-        <w:t xml:space="preserve">Michaela Fleig und Mohammad </w:t>
-      </w:r>
-      <w:proofErr w:type="spellStart"/>
-      <w:r>
-        <w:rPr>
-          <w:rFonts w:ascii="Arial" w:hAnsi="Arial" w:cs="Arial"/>
-          <w:sz w:val="20"/>
-          <w:szCs w:val="24"/>
-        </w:rPr>
-        <w:t>Mehjazi</w:t>
-      </w:r>
-      <w:proofErr w:type="spellEnd"/>
-      <w:r>
-        <w:rPr>
-          <w:rFonts w:ascii="Arial" w:hAnsi="Arial" w:cs="Arial"/>
-          <w:sz w:val="20"/>
-          <w:szCs w:val="24"/>
-        </w:rPr>
-        <w:t xml:space="preserve"> </w:t>
+          <w:szCs w:val="28"/>
+        </w:rPr>
+      </w:pPr>
+      <w:r>
+        <w:rPr>
+          <w:rFonts w:ascii="Arial" w:hAnsi="Arial" w:cs="Arial"/>
+          <w:szCs w:val="28"/>
+        </w:rPr>
+        <w:t xml:space="preserve">Michaela Fleig und Mohammad Mehjazi </w:t>
       </w:r>
     </w:p>
     <w:p>
@@ -367,8 +344,7 @@
         <w:jc w:val="center"/>
         <w:rPr>
           <w:rFonts w:ascii="Arial" w:hAnsi="Arial" w:cs="Arial"/>
-          <w:sz w:val="20"/>
-          <w:szCs w:val="24"/>
+          <w:szCs w:val="28"/>
         </w:rPr>
         <w:sectPr>
           <w:footerReference w:type="default" r:id="rId8"/>
@@ -382,16 +358,14 @@
       <w:r>
         <w:rPr>
           <w:rFonts w:ascii="Arial" w:hAnsi="Arial" w:cs="Arial"/>
-          <w:sz w:val="20"/>
-          <w:szCs w:val="24"/>
+          <w:szCs w:val="28"/>
         </w:rPr>
         <w:t>Matrikel-Nr.</w:t>
       </w:r>
       <w:r>
         <w:rPr>
           <w:rFonts w:ascii="Arial" w:hAnsi="Arial" w:cs="Arial"/>
-          <w:sz w:val="20"/>
-          <w:szCs w:val="24"/>
+          <w:szCs w:val="28"/>
         </w:rPr>
         <w:t xml:space="preserve"> </w:t>
       </w:r>
@@ -400,8 +374,7 @@
           <w:rFonts w:ascii="Arial" w:hAnsi="Arial" w:cs="Arial"/>
           <w:i/>
           <w:iCs/>
-          <w:sz w:val="20"/>
-          <w:szCs w:val="24"/>
+          <w:szCs w:val="28"/>
         </w:rPr>
         <w:t>8079678</w:t>
       </w:r>
@@ -410,8 +383,7 @@
           <w:rFonts w:ascii="Arial" w:hAnsi="Arial" w:cs="Arial"/>
           <w:i/>
           <w:iCs/>
-          <w:sz w:val="20"/>
-          <w:szCs w:val="24"/>
+          <w:szCs w:val="28"/>
         </w:rPr>
         <w:t xml:space="preserve"> </w:t>
       </w:r>
@@ -419,8 +391,7 @@
         <w:rPr>
           <w:rFonts w:ascii="Arial" w:hAnsi="Arial" w:cs="Arial"/>
           <w:iCs/>
-          <w:sz w:val="20"/>
-          <w:szCs w:val="24"/>
+          <w:szCs w:val="28"/>
         </w:rPr>
         <w:t>und</w:t>
       </w:r>
@@ -429,8 +400,7 @@
           <w:rFonts w:ascii="Arial" w:hAnsi="Arial" w:cs="Arial"/>
           <w:i/>
           <w:iCs/>
-          <w:sz w:val="20"/>
-          <w:szCs w:val="24"/>
+          <w:szCs w:val="28"/>
         </w:rPr>
         <w:t xml:space="preserve"> </w:t>
       </w:r>
@@ -439,8 +409,7 @@
           <w:rFonts w:ascii="Arial" w:hAnsi="Arial" w:cs="Arial"/>
           <w:i/>
           <w:iCs/>
-          <w:sz w:val="20"/>
-          <w:szCs w:val="24"/>
+          <w:szCs w:val="28"/>
         </w:rPr>
         <w:t>3164982</w:t>
       </w:r>
@@ -2383,8 +2352,6 @@
           <w:docGrid w:linePitch="360"/>
         </w:sectPr>
       </w:pPr>
-      <w:bookmarkStart w:id="3" w:name="_GoBack"/>
-      <w:bookmarkEnd w:id="3"/>
     </w:p>
     <w:p>
       <w:pPr>
@@ -2397,7 +2364,7 @@
           <w:color w:val="auto"/>
         </w:rPr>
       </w:pPr>
-      <w:bookmarkStart w:id="4" w:name="_Toc73349318"/>
+      <w:bookmarkStart w:id="3" w:name="_Toc73349318"/>
       <w:r>
         <w:rPr>
           <w:rFonts w:ascii="Arial" w:eastAsiaTheme="minorEastAsia" w:hAnsi="Arial" w:cs="Arial"/>
@@ -2407,7 +2374,7 @@
         <w:lastRenderedPageBreak/>
         <w:t>Abbildungsverzeichnis</w:t>
       </w:r>
-      <w:bookmarkEnd w:id="4"/>
+      <w:bookmarkEnd w:id="3"/>
       <w:r>
         <w:rPr>
           <w:rFonts w:ascii="Arial" w:eastAsiaTheme="minorEastAsia" w:hAnsi="Arial" w:cs="Arial"/>
@@ -3635,7 +3602,7 @@
           <w:szCs w:val="24"/>
         </w:rPr>
       </w:pPr>
-      <w:bookmarkStart w:id="5" w:name="_Toc73349319"/>
+      <w:bookmarkStart w:id="4" w:name="_Toc73349319"/>
       <w:r>
         <w:rPr>
           <w:rFonts w:ascii="Arial" w:hAnsi="Arial" w:cs="Arial"/>
@@ -3647,7 +3614,7 @@
         <w:lastRenderedPageBreak/>
         <w:t>Bearbeitung der Aufgabenstellung</w:t>
       </w:r>
-      <w:bookmarkEnd w:id="5"/>
+      <w:bookmarkEnd w:id="4"/>
     </w:p>
     <w:p>
       <w:pPr>
@@ -3665,7 +3632,7 @@
           <w:szCs w:val="24"/>
         </w:rPr>
       </w:pPr>
-      <w:bookmarkStart w:id="6" w:name="_Toc73349320"/>
+      <w:bookmarkStart w:id="5" w:name="_Toc73349320"/>
       <w:r>
         <w:rPr>
           <w:rFonts w:ascii="Arial" w:hAnsi="Arial" w:cs="Arial"/>
@@ -3676,7 +3643,7 @@
         </w:rPr>
         <w:t>Auswahl geeigneter Methoden</w:t>
       </w:r>
-      <w:bookmarkEnd w:id="6"/>
+      <w:bookmarkEnd w:id="5"/>
     </w:p>
     <w:p>
       <w:pPr>
@@ -3759,7 +3726,7 @@
           <w:szCs w:val="24"/>
         </w:rPr>
       </w:pPr>
-      <w:bookmarkStart w:id="7" w:name="_Toc73349321"/>
+      <w:bookmarkStart w:id="6" w:name="_Toc73349321"/>
       <w:r>
         <w:rPr>
           <w:rFonts w:ascii="Arial" w:hAnsi="Arial" w:cs="Arial"/>
@@ -3770,7 +3737,7 @@
         </w:rPr>
         <w:t>Formulierung der verwendeten Algorithmen in einer Programmiersprache</w:t>
       </w:r>
-      <w:bookmarkEnd w:id="7"/>
+      <w:bookmarkEnd w:id="6"/>
     </w:p>
     <w:p>
       <w:pPr>
@@ -4030,7 +3997,7 @@
           <w:szCs w:val="24"/>
         </w:rPr>
       </w:pPr>
-      <w:bookmarkStart w:id="8" w:name="_Toc73349322"/>
+      <w:bookmarkStart w:id="7" w:name="_Toc73349322"/>
       <w:r>
         <w:rPr>
           <w:rFonts w:ascii="Arial" w:hAnsi="Arial" w:cs="Arial"/>
@@ -4041,7 +4008,7 @@
         </w:rPr>
         <w:t>Testen und Überprüfen der Ergebnisse</w:t>
       </w:r>
-      <w:bookmarkEnd w:id="8"/>
+      <w:bookmarkEnd w:id="7"/>
     </w:p>
     <w:p>
       <w:pPr>
@@ -4059,25 +4026,7 @@
           <w:sz w:val="24"/>
           <w:szCs w:val="24"/>
         </w:rPr>
-        <w:t>Die Anwendung soll durch Unit Tests auf seine Funktionalität überprüft werden. Über eine anschließende Code-</w:t>
-      </w:r>
-      <w:proofErr w:type="spellStart"/>
-      <w:r>
-        <w:rPr>
-          <w:rFonts w:ascii="Arial" w:hAnsi="Arial" w:cs="Arial"/>
-          <w:sz w:val="24"/>
-          <w:szCs w:val="24"/>
-        </w:rPr>
-        <w:t>Coverage</w:t>
-      </w:r>
-      <w:proofErr w:type="spellEnd"/>
-      <w:r>
-        <w:rPr>
-          <w:rFonts w:ascii="Arial" w:hAnsi="Arial" w:cs="Arial"/>
-          <w:sz w:val="24"/>
-          <w:szCs w:val="24"/>
-        </w:rPr>
-        <w:t xml:space="preserve">-Metrik wird die Menge der getesteten Funktionen im Hinblick auf den gesamten Code überprüft und gibt einen Indikator, wie viel bereits (erfolgreich) getestet wurde. </w:t>
+        <w:t xml:space="preserve">Die Anwendung soll durch Unit Tests auf seine Funktionalität überprüft werden. Über eine anschließende Code-Coverage-Metrik wird die Menge der getesteten Funktionen im Hinblick auf den gesamten Code überprüft und gibt einen Indikator, wie viel bereits (erfolgreich) getestet wurde. </w:t>
       </w:r>
     </w:p>
     <w:p>
@@ -4123,7 +4072,7 @@
           <w:lang w:val="en-US"/>
         </w:rPr>
       </w:pPr>
-      <w:bookmarkStart w:id="9" w:name="_Toc73349323"/>
+      <w:bookmarkStart w:id="8" w:name="_Toc73349323"/>
       <w:proofErr w:type="spellStart"/>
       <w:r>
         <w:rPr>
@@ -4161,7 +4110,7 @@
         </w:rPr>
         <w:t>Programms</w:t>
       </w:r>
-      <w:bookmarkEnd w:id="9"/>
+      <w:bookmarkEnd w:id="8"/>
       <w:proofErr w:type="spellEnd"/>
     </w:p>
     <w:p>
@@ -4180,7 +4129,7 @@
           <w:szCs w:val="24"/>
         </w:rPr>
       </w:pPr>
-      <w:bookmarkStart w:id="10" w:name="_Toc73349324"/>
+      <w:bookmarkStart w:id="9" w:name="_Toc73349324"/>
       <w:r>
         <w:rPr>
           <w:rFonts w:ascii="Arial" w:hAnsi="Arial" w:cs="Arial"/>
@@ -4191,7 +4140,7 @@
         </w:rPr>
         <w:t>Unit Test</w:t>
       </w:r>
-      <w:bookmarkEnd w:id="10"/>
+      <w:bookmarkEnd w:id="9"/>
       <w:r>
         <w:rPr>
           <w:rFonts w:ascii="Arial" w:hAnsi="Arial" w:cs="Arial"/>
@@ -4480,25 +4429,7 @@
           <w:sz w:val="24"/>
           <w:szCs w:val="24"/>
         </w:rPr>
-        <w:t xml:space="preserve">und </w:t>
-      </w:r>
-      <w:proofErr w:type="spellStart"/>
-      <w:r>
-        <w:rPr>
-          <w:rFonts w:ascii="Arial" w:hAnsi="Arial" w:cs="Arial"/>
-          <w:sz w:val="24"/>
-          <w:szCs w:val="24"/>
-        </w:rPr>
-        <w:t>Xamarin</w:t>
-      </w:r>
-      <w:proofErr w:type="spellEnd"/>
-      <w:r>
-        <w:rPr>
-          <w:rFonts w:ascii="Arial" w:hAnsi="Arial" w:cs="Arial"/>
-          <w:sz w:val="24"/>
-          <w:szCs w:val="24"/>
-        </w:rPr>
-        <w:t xml:space="preserve"> verwendet werden.</w:t>
+        <w:t>und Xamarin verwendet werden.</w:t>
       </w:r>
     </w:p>
     <w:p>
@@ -4758,20 +4689,8 @@
           <w:sz w:val="24"/>
           <w:szCs w:val="24"/>
         </w:rPr>
-        <w:t xml:space="preserve">Test </w:t>
-      </w:r>
-      <w:proofErr w:type="spellStart"/>
-      <w:r>
-        <w:rPr>
-          <w:rFonts w:ascii="Arial" w:hAnsi="Arial" w:cs="Arial"/>
-          <w:b/>
-          <w:color w:val="000000"/>
-          <w:sz w:val="24"/>
-          <w:szCs w:val="24"/>
-        </w:rPr>
-        <w:t>Coverage</w:t>
-      </w:r>
-      <w:proofErr w:type="spellEnd"/>
+        <w:t>Test Coverage</w:t>
+      </w:r>
     </w:p>
     <w:p>
       <w:pPr>
@@ -4845,8 +4764,8 @@
           <w:szCs w:val="24"/>
         </w:rPr>
       </w:pPr>
-      <w:bookmarkStart w:id="11" w:name="_Ref73295209"/>
-      <w:bookmarkStart w:id="12" w:name="_Toc73349330"/>
+      <w:bookmarkStart w:id="10" w:name="_Ref73295209"/>
+      <w:bookmarkStart w:id="11" w:name="_Toc73349330"/>
       <w:r>
         <w:rPr>
           <w:rFonts w:ascii="Arial" w:hAnsi="Arial" w:cs="Arial"/>
@@ -4908,7 +4827,7 @@
         </w:rPr>
         <w:fldChar w:fldCharType="end"/>
       </w:r>
-      <w:bookmarkEnd w:id="11"/>
+      <w:bookmarkEnd w:id="10"/>
       <w:r>
         <w:rPr>
           <w:rFonts w:ascii="Arial" w:hAnsi="Arial" w:cs="Arial"/>
@@ -4917,31 +4836,9 @@
           <w:sz w:val="24"/>
           <w:szCs w:val="24"/>
         </w:rPr>
-        <w:t xml:space="preserve">: </w:t>
-      </w:r>
-      <w:proofErr w:type="spellStart"/>
-      <w:r>
-        <w:rPr>
-          <w:rFonts w:ascii="Arial" w:hAnsi="Arial" w:cs="Arial"/>
-          <w:i w:val="0"/>
-          <w:color w:val="auto"/>
-          <w:sz w:val="24"/>
-          <w:szCs w:val="24"/>
-        </w:rPr>
-        <w:t>Coverage</w:t>
-      </w:r>
-      <w:proofErr w:type="spellEnd"/>
-      <w:r>
-        <w:rPr>
-          <w:rFonts w:ascii="Arial" w:hAnsi="Arial" w:cs="Arial"/>
-          <w:i w:val="0"/>
-          <w:color w:val="auto"/>
-          <w:sz w:val="24"/>
-          <w:szCs w:val="24"/>
-        </w:rPr>
-        <w:t xml:space="preserve"> der Unit Tests</w:t>
-      </w:r>
-      <w:bookmarkEnd w:id="12"/>
+        <w:t>: Coverage der Unit Tests</w:t>
+      </w:r>
+      <w:bookmarkEnd w:id="11"/>
     </w:p>
     <w:p>
       <w:pPr>
@@ -5015,43 +4912,7 @@
           <w:sz w:val="24"/>
           <w:szCs w:val="24"/>
         </w:rPr>
-        <w:t xml:space="preserve"> zeigt die Abdeckung der erstellten Tests auf dem Projekt „LISTED“. Die </w:t>
-      </w:r>
-      <w:proofErr w:type="spellStart"/>
-      <w:r>
-        <w:rPr>
-          <w:rFonts w:ascii="Arial" w:hAnsi="Arial" w:cs="Arial"/>
-          <w:sz w:val="24"/>
-          <w:szCs w:val="24"/>
-        </w:rPr>
-        <w:t>Coverage</w:t>
-      </w:r>
-      <w:proofErr w:type="spellEnd"/>
-      <w:r>
-        <w:rPr>
-          <w:rFonts w:ascii="Arial" w:hAnsi="Arial" w:cs="Arial"/>
-          <w:sz w:val="24"/>
-          <w:szCs w:val="24"/>
-        </w:rPr>
-        <w:t xml:space="preserve"> der Unit Tests wurde mit dem in Visual Studio Enterprise 2019 enthaltenen Analyseprogramm „Code </w:t>
-      </w:r>
-      <w:proofErr w:type="spellStart"/>
-      <w:r>
-        <w:rPr>
-          <w:rFonts w:ascii="Arial" w:hAnsi="Arial" w:cs="Arial"/>
-          <w:sz w:val="24"/>
-          <w:szCs w:val="24"/>
-        </w:rPr>
-        <w:t>Coverage</w:t>
-      </w:r>
-      <w:proofErr w:type="spellEnd"/>
-      <w:r>
-        <w:rPr>
-          <w:rFonts w:ascii="Arial" w:hAnsi="Arial" w:cs="Arial"/>
-          <w:sz w:val="24"/>
-          <w:szCs w:val="24"/>
-        </w:rPr>
-        <w:t>“ erstellt. Jede Testmethode soll eine Methode des Projektes testen.</w:t>
+        <w:t xml:space="preserve"> zeigt die Abdeckung der erstellten Tests auf dem Projekt „LISTED“. Die Coverage der Unit Tests wurde mit dem in Visual Studio Enterprise 2019 enthaltenen Analyseprogramm „Code Coverage“ erstellt. Jede Testmethode soll eine Methode des Projektes testen.</w:t>
       </w:r>
     </w:p>
     <w:p>
@@ -5071,7 +4932,7 @@
           <w:szCs w:val="24"/>
         </w:rPr>
       </w:pPr>
-      <w:bookmarkStart w:id="13" w:name="_Toc73349325"/>
+      <w:bookmarkStart w:id="12" w:name="_Toc73349325"/>
       <w:proofErr w:type="spellStart"/>
       <w:r>
         <w:rPr>
@@ -5106,7 +4967,7 @@
         </w:rPr>
         <w:t>Principles</w:t>
       </w:r>
-      <w:bookmarkEnd w:id="13"/>
+      <w:bookmarkEnd w:id="12"/>
       <w:proofErr w:type="spellEnd"/>
       <w:r>
         <w:rPr>
@@ -5243,6 +5104,7 @@
             <w:docPart w:val="DefaultPlaceholder_-1854013440"/>
           </w:placeholder>
         </w:sdtPr>
+        <w:sdtEndPr/>
         <w:sdtContent>
           <w:r>
             <w:rPr>
@@ -5329,6 +5191,7 @@
             <w:docPart w:val="DefaultPlaceholder_-1854013440"/>
           </w:placeholder>
         </w:sdtPr>
+        <w:sdtEndPr/>
         <w:sdtContent>
           <w:r>
             <w:rPr>
@@ -5526,7 +5389,25 @@
           <w:sz w:val="24"/>
           <w:szCs w:val="24"/>
         </w:rPr>
-        <w:t xml:space="preserve"> aus der Klasse Gui1 gesehen werden. Beide Methoden haben nur eine Aufgabe, einmal den Namen und einmal das Datum aus dem Datenstrom zu extrahieren. Zunächst waren beide Funktionalitäten sequentiell nacheinander in einer Methode </w:t>
+        <w:t xml:space="preserve"> aus der Klasse Gui1 gesehen werden. Beide Methoden haben nur eine Aufgabe, einmal den Namen und einmal das Datum aus dem Datenstrom zu extrahieren. Zunächst waren beide Funktionalitäten </w:t>
+      </w:r>
+      <w:r>
+        <w:rPr>
+          <w:rFonts w:ascii="Arial" w:hAnsi="Arial" w:cs="Arial"/>
+          <w:color w:val="000000"/>
+          <w:sz w:val="24"/>
+          <w:szCs w:val="24"/>
+        </w:rPr>
+        <w:t>sequenziell</w:t>
+      </w:r>
+      <w:r>
+        <w:rPr>
+          <w:rFonts w:ascii="Arial" w:hAnsi="Arial" w:cs="Arial"/>
+          <w:color w:val="000000"/>
+          <w:sz w:val="24"/>
+          <w:szCs w:val="24"/>
+        </w:rPr>
+        <w:t xml:space="preserve"> nacheinander in einer Methode </w:t>
       </w:r>
       <w:r>
         <w:rPr>
@@ -5613,6 +5494,7 @@
             <w:docPart w:val="DefaultPlaceholder_-1854013440"/>
           </w:placeholder>
         </w:sdtPr>
+        <w:sdtEndPr/>
         <w:sdtContent>
           <w:r>
             <w:rPr>
@@ -5981,6 +5863,7 @@
             <w:docPart w:val="DefaultPlaceholder_-1854013440"/>
           </w:placeholder>
         </w:sdtPr>
+        <w:sdtEndPr/>
         <w:sdtContent>
           <w:r>
             <w:rPr>
@@ -6267,6 +6150,7 @@
             <w:docPart w:val="DefaultPlaceholder_-1854013440"/>
           </w:placeholder>
         </w:sdtPr>
+        <w:sdtEndPr/>
         <w:sdtContent>
           <w:r>
             <w:rPr>
@@ -6411,6 +6295,7 @@
             <w:docPart w:val="DefaultPlaceholder_-1854013440"/>
           </w:placeholder>
         </w:sdtPr>
+        <w:sdtEndPr/>
         <w:sdtContent>
           <w:r>
             <w:rPr>
@@ -6640,8 +6525,8 @@
           <w:szCs w:val="24"/>
         </w:rPr>
       </w:pPr>
-      <w:bookmarkStart w:id="14" w:name="_Ref73280603"/>
-      <w:bookmarkStart w:id="15" w:name="_Toc73349331"/>
+      <w:bookmarkStart w:id="13" w:name="_Ref73280603"/>
+      <w:bookmarkStart w:id="14" w:name="_Toc73349331"/>
       <w:r>
         <w:rPr>
           <w:rFonts w:ascii="Arial" w:hAnsi="Arial" w:cs="Arial"/>
@@ -6703,7 +6588,7 @@
         </w:rPr>
         <w:fldChar w:fldCharType="end"/>
       </w:r>
-      <w:bookmarkEnd w:id="14"/>
+      <w:bookmarkEnd w:id="13"/>
       <w:r>
         <w:rPr>
           <w:rFonts w:ascii="Arial" w:hAnsi="Arial" w:cs="Arial"/>
@@ -6736,7 +6621,7 @@
         </w:rPr>
         <w:t>“-Direktiven in Visual Studio</w:t>
       </w:r>
-      <w:bookmarkEnd w:id="15"/>
+      <w:bookmarkEnd w:id="14"/>
     </w:p>
     <w:p>
       <w:pPr>
@@ -6970,25 +6855,7 @@
           <w:sz w:val="24"/>
           <w:szCs w:val="24"/>
         </w:rPr>
-        <w:t xml:space="preserve"> Dieses Prinzip soll mit der Clean </w:t>
-      </w:r>
-      <w:proofErr w:type="spellStart"/>
-      <w:r>
-        <w:rPr>
-          <w:rFonts w:ascii="Arial" w:hAnsi="Arial" w:cs="Arial"/>
-          <w:sz w:val="24"/>
-          <w:szCs w:val="24"/>
-        </w:rPr>
-        <w:t>Architecture</w:t>
-      </w:r>
-      <w:proofErr w:type="spellEnd"/>
-      <w:r>
-        <w:rPr>
-          <w:rFonts w:ascii="Arial" w:hAnsi="Arial" w:cs="Arial"/>
-          <w:sz w:val="24"/>
-          <w:szCs w:val="24"/>
-        </w:rPr>
-        <w:t xml:space="preserve"> realisiert werden.</w:t>
+        <w:t xml:space="preserve"> Dieses Prinzip soll mit der Clean Architecture realisiert werden.</w:t>
       </w:r>
     </w:p>
     <w:p>
@@ -7073,8 +6940,8 @@
           <w:szCs w:val="24"/>
         </w:rPr>
       </w:pPr>
-      <w:bookmarkStart w:id="16" w:name="_Ref73284261"/>
-      <w:bookmarkStart w:id="17" w:name="_Toc73349332"/>
+      <w:bookmarkStart w:id="15" w:name="_Ref73284261"/>
+      <w:bookmarkStart w:id="16" w:name="_Toc73349332"/>
       <w:r>
         <w:rPr>
           <w:rFonts w:ascii="Arial" w:hAnsi="Arial" w:cs="Arial"/>
@@ -7136,7 +7003,7 @@
         </w:rPr>
         <w:fldChar w:fldCharType="end"/>
       </w:r>
-      <w:bookmarkEnd w:id="16"/>
+      <w:bookmarkEnd w:id="15"/>
       <w:r>
         <w:rPr>
           <w:rFonts w:ascii="Arial" w:hAnsi="Arial" w:cs="Arial"/>
@@ -7147,7 +7014,7 @@
         </w:rPr>
         <w:t>: UML-Diagramm der Abhängigkeiten der Benutzeroberflächen</w:t>
       </w:r>
-      <w:bookmarkEnd w:id="17"/>
+      <w:bookmarkEnd w:id="16"/>
     </w:p>
     <w:p>
       <w:pPr>
@@ -7408,6 +7275,7 @@
             <w:docPart w:val="DefaultPlaceholder_-1854013440"/>
           </w:placeholder>
         </w:sdtPr>
+        <w:sdtEndPr/>
         <w:sdtContent>
           <w:r>
             <w:rPr>
@@ -7482,7 +7350,7 @@
           <w:szCs w:val="24"/>
         </w:rPr>
       </w:pPr>
-      <w:bookmarkStart w:id="18" w:name="_Toc73349326"/>
+      <w:bookmarkStart w:id="17" w:name="_Toc73349326"/>
       <w:proofErr w:type="spellStart"/>
       <w:r>
         <w:rPr>
@@ -7494,7 +7362,7 @@
         </w:rPr>
         <w:t>Refactoring</w:t>
       </w:r>
-      <w:bookmarkEnd w:id="18"/>
+      <w:bookmarkEnd w:id="17"/>
       <w:proofErr w:type="spellEnd"/>
     </w:p>
     <w:p>
@@ -7565,6 +7433,7 @@
             <w:docPart w:val="DefaultPlaceholder_-1854013440"/>
           </w:placeholder>
         </w:sdtPr>
+        <w:sdtEndPr/>
         <w:sdtContent>
           <w:r>
             <w:rPr>
@@ -7661,6 +7530,7 @@
             <w:docPart w:val="DefaultPlaceholder_-1854013440"/>
           </w:placeholder>
         </w:sdtPr>
+        <w:sdtEndPr/>
         <w:sdtContent>
           <w:r>
             <w:rPr>
@@ -7757,6 +7627,7 @@
             <w:docPart w:val="DefaultPlaceholder_-1854013440"/>
           </w:placeholder>
         </w:sdtPr>
+        <w:sdtEndPr/>
         <w:sdtContent>
           <w:r>
             <w:rPr>
@@ -7903,6 +7774,7 @@
             <w:docPart w:val="DefaultPlaceholder_-1854013440"/>
           </w:placeholder>
         </w:sdtPr>
+        <w:sdtEndPr/>
         <w:sdtContent>
           <w:r>
             <w:rPr>
@@ -7991,6 +7863,7 @@
             <w:docPart w:val="DefaultPlaceholder_-1854013440"/>
           </w:placeholder>
         </w:sdtPr>
+        <w:sdtEndPr/>
         <w:sdtContent>
           <w:r>
             <w:rPr>
@@ -8265,6 +8138,7 @@
             <w:docPart w:val="DefaultPlaceholder_-1854013440"/>
           </w:placeholder>
         </w:sdtPr>
+        <w:sdtEndPr/>
         <w:sdtContent>
           <w:r>
             <w:rPr>
@@ -8377,6 +8251,7 @@
             <w:docPart w:val="DefaultPlaceholder_-1854013440"/>
           </w:placeholder>
         </w:sdtPr>
+        <w:sdtEndPr/>
         <w:sdtContent>
           <w:r>
             <w:rPr>
@@ -8500,6 +8375,7 @@
             <w:docPart w:val="DefaultPlaceholder_-1854013440"/>
           </w:placeholder>
         </w:sdtPr>
+        <w:sdtEndPr/>
         <w:sdtContent>
           <w:r>
             <w:rPr>
@@ -8773,43 +8649,7 @@
           <w:sz w:val="24"/>
           <w:szCs w:val="24"/>
         </w:rPr>
-        <w:t xml:space="preserve">Über die </w:t>
-      </w:r>
-      <w:proofErr w:type="spellStart"/>
-      <w:r>
-        <w:rPr>
-          <w:rFonts w:ascii="Arial" w:hAnsi="Arial" w:cs="Arial"/>
-          <w:sz w:val="24"/>
-          <w:szCs w:val="24"/>
-        </w:rPr>
-        <w:t>Extract</w:t>
-      </w:r>
-      <w:proofErr w:type="spellEnd"/>
-      <w:r>
-        <w:rPr>
-          <w:rFonts w:ascii="Arial" w:hAnsi="Arial" w:cs="Arial"/>
-          <w:sz w:val="24"/>
-          <w:szCs w:val="24"/>
-        </w:rPr>
-        <w:t xml:space="preserve"> </w:t>
-      </w:r>
-      <w:proofErr w:type="spellStart"/>
-      <w:r>
-        <w:rPr>
-          <w:rFonts w:ascii="Arial" w:hAnsi="Arial" w:cs="Arial"/>
-          <w:sz w:val="24"/>
-          <w:szCs w:val="24"/>
-        </w:rPr>
-        <w:t>Method</w:t>
-      </w:r>
-      <w:proofErr w:type="spellEnd"/>
-      <w:r>
-        <w:rPr>
-          <w:rFonts w:ascii="Arial" w:hAnsi="Arial" w:cs="Arial"/>
-          <w:sz w:val="24"/>
-          <w:szCs w:val="24"/>
-        </w:rPr>
-        <w:t xml:space="preserve"> werden lange Funktionen kleiner gemacht, indem eine mehrfache Verwendung derselben Funktionalität durch </w:t>
+        <w:t xml:space="preserve">Über die Extract Method werden lange Funktionen kleiner gemacht, indem eine mehrfache Verwendung derselben Funktionalität durch </w:t>
       </w:r>
       <w:proofErr w:type="spellStart"/>
       <w:r>
@@ -8996,6 +8836,7 @@
             <w:docPart w:val="DefaultPlaceholder_-1854013440"/>
           </w:placeholder>
         </w:sdtPr>
+        <w:sdtEndPr/>
         <w:sdtContent>
           <w:r>
             <w:rPr>
@@ -9012,9 +8853,18 @@
               <w:noProof/>
               <w:sz w:val="24"/>
               <w:szCs w:val="24"/>
+            </w:rPr>
+            <w:instrText>ADDIN CitaviPlaceholder{eyIkaWQiOiIxIiwiJHR5</w:instrText>
+          </w:r>
+          <w:r>
+            <w:rPr>
+              <w:rFonts w:ascii="Arial" w:hAnsi="Arial" w:cs="Arial"/>
+              <w:noProof/>
+              <w:sz w:val="24"/>
+              <w:szCs w:val="24"/>
               <w:lang w:val="en-US"/>
             </w:rPr>
-            <w:instrText>ADDIN CitaviPlaceholder{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</w:instrText>
+            <w:instrText>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</w:instrText>
           </w:r>
           <w:r>
             <w:rPr>
@@ -9149,43 +8999,7 @@
           <w:sz w:val="24"/>
           <w:szCs w:val="24"/>
         </w:rPr>
-        <w:t xml:space="preserve">-Prinzip </w:t>
-      </w:r>
-      <w:proofErr w:type="spellStart"/>
-      <w:r>
-        <w:rPr>
-          <w:rFonts w:ascii="Arial" w:hAnsi="Arial" w:cs="Arial"/>
-          <w:sz w:val="24"/>
-          <w:szCs w:val="24"/>
-        </w:rPr>
-        <w:t>Extract</w:t>
-      </w:r>
-      <w:proofErr w:type="spellEnd"/>
-      <w:r>
-        <w:rPr>
-          <w:rFonts w:ascii="Arial" w:hAnsi="Arial" w:cs="Arial"/>
-          <w:sz w:val="24"/>
-          <w:szCs w:val="24"/>
-        </w:rPr>
-        <w:t xml:space="preserve"> </w:t>
-      </w:r>
-      <w:proofErr w:type="spellStart"/>
-      <w:r>
-        <w:rPr>
-          <w:rFonts w:ascii="Arial" w:hAnsi="Arial" w:cs="Arial"/>
-          <w:sz w:val="24"/>
-          <w:szCs w:val="24"/>
-        </w:rPr>
-        <w:t>Method</w:t>
-      </w:r>
-      <w:proofErr w:type="spellEnd"/>
-      <w:r>
-        <w:rPr>
-          <w:rFonts w:ascii="Arial" w:hAnsi="Arial" w:cs="Arial"/>
-          <w:sz w:val="24"/>
-          <w:szCs w:val="24"/>
-        </w:rPr>
-        <w:t xml:space="preserve"> sollen diese Bedingungen extrahiert und mit Übergabeparameter an diese neue Methode gesteuert werden. </w:t>
+        <w:t xml:space="preserve">-Prinzip Extract Method sollen diese Bedingungen extrahiert und mit Übergabeparameter an diese neue Methode gesteuert werden. </w:t>
       </w:r>
     </w:p>
     <w:p>
@@ -9419,43 +9233,7 @@
           <w:sz w:val="24"/>
           <w:szCs w:val="24"/>
         </w:rPr>
-        <w:t xml:space="preserve">Nun wird das Prinzip </w:t>
-      </w:r>
-      <w:proofErr w:type="spellStart"/>
-      <w:r>
-        <w:rPr>
-          <w:rFonts w:ascii="Arial" w:hAnsi="Arial" w:cs="Arial"/>
-          <w:sz w:val="24"/>
-          <w:szCs w:val="24"/>
-        </w:rPr>
-        <w:t>Extract</w:t>
-      </w:r>
-      <w:proofErr w:type="spellEnd"/>
-      <w:r>
-        <w:rPr>
-          <w:rFonts w:ascii="Arial" w:hAnsi="Arial" w:cs="Arial"/>
-          <w:sz w:val="24"/>
-          <w:szCs w:val="24"/>
-        </w:rPr>
-        <w:t xml:space="preserve"> </w:t>
-      </w:r>
-      <w:proofErr w:type="spellStart"/>
-      <w:r>
-        <w:rPr>
-          <w:rFonts w:ascii="Arial" w:hAnsi="Arial" w:cs="Arial"/>
-          <w:sz w:val="24"/>
-          <w:szCs w:val="24"/>
-        </w:rPr>
-        <w:t>Method</w:t>
-      </w:r>
-      <w:proofErr w:type="spellEnd"/>
-      <w:r>
-        <w:rPr>
-          <w:rFonts w:ascii="Arial" w:hAnsi="Arial" w:cs="Arial"/>
-          <w:sz w:val="24"/>
-          <w:szCs w:val="24"/>
-        </w:rPr>
-        <w:t xml:space="preserve"> angewandt.</w:t>
+        <w:t>Nun wird das Prinzip Extract Method angewandt.</w:t>
       </w:r>
     </w:p>
     <w:p>
@@ -9543,25 +9321,7 @@
           <w:sz w:val="24"/>
           <w:szCs w:val="24"/>
         </w:rPr>
-        <w:t xml:space="preserve"> zu den Kommentaren als </w:t>
-      </w:r>
-      <w:proofErr w:type="spellStart"/>
-      <w:r>
-        <w:rPr>
-          <w:rFonts w:ascii="Arial" w:hAnsi="Arial" w:cs="Arial"/>
-          <w:sz w:val="24"/>
-          <w:szCs w:val="24"/>
-        </w:rPr>
-        <w:t>Dispensable</w:t>
-      </w:r>
-      <w:proofErr w:type="spellEnd"/>
-      <w:r>
-        <w:rPr>
-          <w:rFonts w:ascii="Arial" w:hAnsi="Arial" w:cs="Arial"/>
-          <w:sz w:val="24"/>
-          <w:szCs w:val="24"/>
-        </w:rPr>
-        <w:t xml:space="preserve"> (</w:t>
+        <w:t xml:space="preserve"> zu den Kommentaren als Dispensable (</w:t>
       </w:r>
       <w:r>
         <w:rPr>
@@ -9649,7 +9409,7 @@
           <w:sz w:val="24"/>
           <w:szCs w:val="24"/>
         </w:rPr>
-        <w:t xml:space="preserve"> </w:t>
+        <w:t xml:space="preserve"> Method als Teil der </w:t>
       </w:r>
       <w:proofErr w:type="spellStart"/>
       <w:r>
@@ -9658,7 +9418,7 @@
           <w:sz w:val="24"/>
           <w:szCs w:val="24"/>
         </w:rPr>
-        <w:t>Method</w:t>
+        <w:t>Simplifying</w:t>
       </w:r>
       <w:proofErr w:type="spellEnd"/>
       <w:r>
@@ -9667,43 +9427,7 @@
           <w:sz w:val="24"/>
           <w:szCs w:val="24"/>
         </w:rPr>
-        <w:t xml:space="preserve"> als Teil der </w:t>
-      </w:r>
-      <w:proofErr w:type="spellStart"/>
-      <w:r>
-        <w:rPr>
-          <w:rFonts w:ascii="Arial" w:hAnsi="Arial" w:cs="Arial"/>
-          <w:sz w:val="24"/>
-          <w:szCs w:val="24"/>
-        </w:rPr>
-        <w:t>Simplifying</w:t>
-      </w:r>
-      <w:proofErr w:type="spellEnd"/>
-      <w:r>
-        <w:rPr>
-          <w:rFonts w:ascii="Arial" w:hAnsi="Arial" w:cs="Arial"/>
-          <w:sz w:val="24"/>
-          <w:szCs w:val="24"/>
-        </w:rPr>
-        <w:t xml:space="preserve"> </w:t>
-      </w:r>
-      <w:proofErr w:type="spellStart"/>
-      <w:r>
-        <w:rPr>
-          <w:rFonts w:ascii="Arial" w:hAnsi="Arial" w:cs="Arial"/>
-          <w:sz w:val="24"/>
-          <w:szCs w:val="24"/>
-        </w:rPr>
-        <w:t>Method</w:t>
-      </w:r>
-      <w:proofErr w:type="spellEnd"/>
-      <w:r>
-        <w:rPr>
-          <w:rFonts w:ascii="Arial" w:hAnsi="Arial" w:cs="Arial"/>
-          <w:sz w:val="24"/>
-          <w:szCs w:val="24"/>
-        </w:rPr>
-        <w:t xml:space="preserve"> Calls angewandt, indem ein veränderter Name gewählt wurde.</w:t>
+        <w:t xml:space="preserve"> Method Calls angewandt, indem ein veränderter Name gewählt wurde.</w:t>
       </w:r>
     </w:p>
     <w:p>
@@ -9916,34 +9640,14 @@
         </w:rPr>
         <w:t>mit dem „</w:t>
       </w:r>
-      <w:proofErr w:type="spellStart"/>
-      <w:r>
-        <w:rPr>
-          <w:rFonts w:ascii="Arial" w:hAnsi="Arial" w:cs="Arial"/>
-          <w:sz w:val="24"/>
-          <w:szCs w:val="24"/>
-        </w:rPr>
-        <w:t>Extract</w:t>
-      </w:r>
-      <w:proofErr w:type="spellEnd"/>
-      <w:r>
-        <w:rPr>
-          <w:rFonts w:ascii="Arial" w:hAnsi="Arial" w:cs="Arial"/>
-          <w:sz w:val="24"/>
-          <w:szCs w:val="24"/>
-        </w:rPr>
-        <w:t xml:space="preserve"> </w:t>
-      </w:r>
-      <w:proofErr w:type="spellStart"/>
-      <w:r>
-        <w:rPr>
-          <w:rFonts w:ascii="Arial" w:hAnsi="Arial" w:cs="Arial"/>
-          <w:sz w:val="24"/>
-          <w:szCs w:val="24"/>
-        </w:rPr>
-        <w:t>Method</w:t>
-      </w:r>
-      <w:proofErr w:type="spellEnd"/>
+      <w:r>
+        <w:rPr>
+          <w:rFonts w:ascii="Arial" w:hAnsi="Arial" w:cs="Arial"/>
+          <w:sz w:val="24"/>
+          <w:szCs w:val="24"/>
+        </w:rPr>
+        <w:t>Extract Method</w:t>
+      </w:r>
       <w:r>
         <w:rPr>
           <w:rFonts w:ascii="Arial" w:hAnsi="Arial" w:cs="Arial"/>
@@ -10319,7 +10023,19 @@
         <w:rPr>
           <w:rFonts w:ascii="Arial" w:hAnsi="Arial" w:cs="Arial"/>
         </w:rPr>
-        <w:t xml:space="preserve"> Diese enthält zu wenige Kommentare. Durch sprechende Namen müssen hier keine weiteren Kommentare eingefügt werden.</w:t>
+        <w:t xml:space="preserve"> Diese enthält zu wenige Kommentare. </w:t>
+      </w:r>
+      <w:r>
+        <w:rPr>
+          <w:rFonts w:ascii="Arial" w:hAnsi="Arial" w:cs="Arial"/>
+        </w:rPr>
+        <w:t>Durchsprechende</w:t>
+      </w:r>
+      <w:r>
+        <w:rPr>
+          <w:rFonts w:ascii="Arial" w:hAnsi="Arial" w:cs="Arial"/>
+        </w:rPr>
+        <w:t xml:space="preserve"> Namen müssen hier keine weiteren Kommentare eingefügt werden.</w:t>
       </w:r>
     </w:p>
     <w:p>
@@ -10357,63 +10073,33 @@
         <w:rPr>
           <w:rFonts w:ascii="Arial" w:hAnsi="Arial" w:cs="Arial"/>
         </w:rPr>
-        <w:t xml:space="preserve"> </w:t>
+        <w:t xml:space="preserve"> Shotgun </w:t>
       </w:r>
       <w:proofErr w:type="spellStart"/>
       <w:r>
         <w:rPr>
           <w:rFonts w:ascii="Arial" w:hAnsi="Arial" w:cs="Arial"/>
         </w:rPr>
-        <w:t>Shotgun</w:t>
+        <w:t>Surgery</w:t>
       </w:r>
       <w:proofErr w:type="spellEnd"/>
       <w:r>
         <w:rPr>
           <w:rFonts w:ascii="Arial" w:hAnsi="Arial" w:cs="Arial"/>
         </w:rPr>
-        <w:t xml:space="preserve"> </w:t>
-      </w:r>
-      <w:proofErr w:type="spellStart"/>
-      <w:r>
-        <w:rPr>
-          <w:rFonts w:ascii="Arial" w:hAnsi="Arial" w:cs="Arial"/>
-        </w:rPr>
-        <w:t>Surgery</w:t>
-      </w:r>
-      <w:proofErr w:type="spellEnd"/>
-      <w:r>
-        <w:rPr>
-          <w:rFonts w:ascii="Arial" w:hAnsi="Arial" w:cs="Arial"/>
-        </w:rPr>
-        <w:t xml:space="preserve">, die  durch </w:t>
-      </w:r>
-      <w:proofErr w:type="spellStart"/>
-      <w:r>
-        <w:rPr>
-          <w:rFonts w:ascii="Arial" w:hAnsi="Arial" w:cs="Arial"/>
-        </w:rPr>
-        <w:t>Extract</w:t>
-      </w:r>
-      <w:proofErr w:type="spellEnd"/>
-      <w:r>
-        <w:rPr>
-          <w:rFonts w:ascii="Arial" w:hAnsi="Arial" w:cs="Arial"/>
-        </w:rPr>
-        <w:t xml:space="preserve"> </w:t>
-      </w:r>
-      <w:proofErr w:type="spellStart"/>
-      <w:r>
-        <w:rPr>
-          <w:rFonts w:ascii="Arial" w:hAnsi="Arial" w:cs="Arial"/>
-        </w:rPr>
-        <w:t>Method</w:t>
-      </w:r>
-      <w:proofErr w:type="spellEnd"/>
-      <w:r>
-        <w:rPr>
-          <w:rFonts w:ascii="Arial" w:hAnsi="Arial" w:cs="Arial"/>
-        </w:rPr>
-        <w:t xml:space="preserve"> angewandt werden konnte. Dazu wurde der User-Login-Teil in eine eigene Methode der Klasse</w:t>
+        <w:t xml:space="preserve">, </w:t>
+      </w:r>
+      <w:r>
+        <w:rPr>
+          <w:rFonts w:ascii="Arial" w:hAnsi="Arial" w:cs="Arial"/>
+        </w:rPr>
+        <w:t>die durch</w:t>
+      </w:r>
+      <w:r>
+        <w:rPr>
+          <w:rFonts w:ascii="Arial" w:hAnsi="Arial" w:cs="Arial"/>
+        </w:rPr>
+        <w:t xml:space="preserve"> Extract Method angewandt werden konnte. Dazu wurde der User-Login-Teil in eine eigene Methode der Klasse</w:t>
       </w:r>
       <w:r>
         <w:rPr>
@@ -10478,7 +10164,7 @@
           <w:szCs w:val="24"/>
         </w:rPr>
       </w:pPr>
-      <w:bookmarkStart w:id="19" w:name="_Toc73349327"/>
+      <w:bookmarkStart w:id="18" w:name="_Toc73349327"/>
       <w:r>
         <w:rPr>
           <w:rFonts w:ascii="Arial" w:hAnsi="Arial" w:cs="Arial"/>
@@ -10488,21 +10174,9 @@
           <w:szCs w:val="24"/>
         </w:rPr>
         <w:lastRenderedPageBreak/>
-        <w:t xml:space="preserve">Clean </w:t>
-      </w:r>
-      <w:proofErr w:type="spellStart"/>
-      <w:r>
-        <w:rPr>
-          <w:rFonts w:ascii="Arial" w:hAnsi="Arial" w:cs="Arial"/>
-          <w:b/>
-          <w:color w:val="auto"/>
-          <w:sz w:val="24"/>
-          <w:szCs w:val="24"/>
-        </w:rPr>
-        <w:t>Architecture</w:t>
-      </w:r>
-      <w:bookmarkEnd w:id="19"/>
-      <w:proofErr w:type="spellEnd"/>
+        <w:t>Clean Architecture</w:t>
+      </w:r>
+      <w:bookmarkEnd w:id="18"/>
       <w:r>
         <w:rPr>
           <w:rFonts w:ascii="Arial" w:hAnsi="Arial" w:cs="Arial"/>
@@ -10629,7 +10303,7 @@
           <w:sz w:val="24"/>
           <w:szCs w:val="24"/>
         </w:rPr>
-        <w:t xml:space="preserve"> zeigt die Darstellung der Anwendung nach Einteilen in drei entsprechende Schichten der Clean </w:t>
+        <w:t xml:space="preserve"> zeigt die Darstellung der Anwendung nach Einteilen in drei entsprechende Schichten der Clean Architecture „</w:t>
       </w:r>
       <w:proofErr w:type="spellStart"/>
       <w:r>
@@ -10638,7 +10312,7 @@
           <w:sz w:val="24"/>
           <w:szCs w:val="24"/>
         </w:rPr>
-        <w:t>Architecture</w:t>
+        <w:t>Application</w:t>
       </w:r>
       <w:proofErr w:type="spellEnd"/>
       <w:r>
@@ -10647,24 +10321,6 @@
           <w:sz w:val="24"/>
           <w:szCs w:val="24"/>
         </w:rPr>
-        <w:t xml:space="preserve"> „</w:t>
-      </w:r>
-      <w:proofErr w:type="spellStart"/>
-      <w:r>
-        <w:rPr>
-          <w:rFonts w:ascii="Arial" w:hAnsi="Arial" w:cs="Arial"/>
-          <w:sz w:val="24"/>
-          <w:szCs w:val="24"/>
-        </w:rPr>
-        <w:t>Application</w:t>
-      </w:r>
-      <w:proofErr w:type="spellEnd"/>
-      <w:r>
-        <w:rPr>
-          <w:rFonts w:ascii="Arial" w:hAnsi="Arial" w:cs="Arial"/>
-          <w:sz w:val="24"/>
-          <w:szCs w:val="24"/>
-        </w:rPr>
         <w:t>-Code</w:t>
       </w:r>
       <w:r>
@@ -10723,23 +10379,13 @@
         </w:rPr>
         <w:t>„</w:t>
       </w:r>
-      <w:proofErr w:type="spellStart"/>
-      <w:r>
-        <w:rPr>
-          <w:rFonts w:ascii="Arial" w:hAnsi="Arial" w:cs="Arial"/>
-          <w:sz w:val="24"/>
-          <w:szCs w:val="24"/>
-        </w:rPr>
-        <w:t>Plugin</w:t>
-      </w:r>
-      <w:proofErr w:type="spellEnd"/>
-      <w:r>
-        <w:rPr>
-          <w:rFonts w:ascii="Arial" w:hAnsi="Arial" w:cs="Arial"/>
-          <w:sz w:val="24"/>
-          <w:szCs w:val="24"/>
-        </w:rPr>
-        <w:t xml:space="preserve">“. </w:t>
+      <w:r>
+        <w:rPr>
+          <w:rFonts w:ascii="Arial" w:hAnsi="Arial" w:cs="Arial"/>
+          <w:sz w:val="24"/>
+          <w:szCs w:val="24"/>
+        </w:rPr>
+        <w:t xml:space="preserve">Plugin“. </w:t>
       </w:r>
     </w:p>
     <w:p>
@@ -10825,8 +10471,8 @@
           <w:szCs w:val="24"/>
         </w:rPr>
       </w:pPr>
-      <w:bookmarkStart w:id="20" w:name="_Ref72002252"/>
-      <w:bookmarkStart w:id="21" w:name="_Toc73349333"/>
+      <w:bookmarkStart w:id="19" w:name="_Ref72002252"/>
+      <w:bookmarkStart w:id="20" w:name="_Toc73349333"/>
       <w:r>
         <w:rPr>
           <w:rFonts w:ascii="Arial" w:hAnsi="Arial" w:cs="Arial"/>
@@ -10888,7 +10534,7 @@
         </w:rPr>
         <w:fldChar w:fldCharType="end"/>
       </w:r>
-      <w:bookmarkEnd w:id="20"/>
+      <w:bookmarkEnd w:id="19"/>
       <w:r>
         <w:rPr>
           <w:rFonts w:ascii="Arial" w:hAnsi="Arial" w:cs="Arial"/>
@@ -10897,21 +10543,9 @@
           <w:sz w:val="24"/>
           <w:szCs w:val="24"/>
         </w:rPr>
-        <w:t xml:space="preserve">: Die Architektur nach Vorschlag der Clean </w:t>
-      </w:r>
-      <w:proofErr w:type="spellStart"/>
-      <w:r>
-        <w:rPr>
-          <w:rFonts w:ascii="Arial" w:hAnsi="Arial" w:cs="Arial"/>
-          <w:i w:val="0"/>
-          <w:color w:val="auto"/>
-          <w:sz w:val="24"/>
-          <w:szCs w:val="24"/>
-        </w:rPr>
-        <w:t>Architecture</w:t>
-      </w:r>
-      <w:bookmarkEnd w:id="21"/>
-      <w:proofErr w:type="spellEnd"/>
+        <w:t>: Die Architektur nach Vorschlag der Clean Architecture</w:t>
+      </w:r>
+      <w:bookmarkEnd w:id="20"/>
     </w:p>
     <w:p>
       <w:pPr>
@@ -10971,6 +10605,7 @@
             <w:docPart w:val="DefaultPlaceholder_-1854013440"/>
           </w:placeholder>
         </w:sdtPr>
+        <w:sdtEndPr/>
         <w:sdtContent>
           <w:r>
             <w:rPr>
@@ -11110,41 +10745,13 @@
         </w:rPr>
         <w:t>und „</w:t>
       </w:r>
-      <w:proofErr w:type="spellStart"/>
-      <w:r>
-        <w:rPr>
-          <w:rFonts w:ascii="Arial" w:hAnsi="Arial" w:cs="Arial"/>
-          <w:sz w:val="24"/>
-          <w:szCs w:val="24"/>
-        </w:rPr>
-        <w:t>Plugin</w:t>
-      </w:r>
-      <w:proofErr w:type="spellEnd"/>
-      <w:r>
-        <w:rPr>
-          <w:rFonts w:ascii="Arial" w:hAnsi="Arial" w:cs="Arial"/>
-          <w:sz w:val="24"/>
-          <w:szCs w:val="24"/>
-        </w:rPr>
-        <w:t xml:space="preserve">“ nicht in eine gemeinsame Richtung verlaufen. Das bedeutet, die Clean </w:t>
-      </w:r>
-      <w:proofErr w:type="spellStart"/>
-      <w:r>
-        <w:rPr>
-          <w:rFonts w:ascii="Arial" w:hAnsi="Arial" w:cs="Arial"/>
-          <w:sz w:val="24"/>
-          <w:szCs w:val="24"/>
-        </w:rPr>
-        <w:t>Architecture</w:t>
-      </w:r>
-      <w:proofErr w:type="spellEnd"/>
-      <w:r>
-        <w:rPr>
-          <w:rFonts w:ascii="Arial" w:hAnsi="Arial" w:cs="Arial"/>
-          <w:sz w:val="24"/>
-          <w:szCs w:val="24"/>
-        </w:rPr>
-        <w:t xml:space="preserve"> ist nicht gegeben.</w:t>
+      <w:r>
+        <w:rPr>
+          <w:rFonts w:ascii="Arial" w:hAnsi="Arial" w:cs="Arial"/>
+          <w:sz w:val="24"/>
+          <w:szCs w:val="24"/>
+        </w:rPr>
+        <w:t>Plugin“ nicht in eine gemeinsame Richtung verlaufen. Das bedeutet, die Clean Architecture ist nicht gegeben.</w:t>
       </w:r>
     </w:p>
     <w:p>
@@ -11220,8 +10827,8 @@
           <w:szCs w:val="24"/>
         </w:rPr>
       </w:pPr>
-      <w:bookmarkStart w:id="22" w:name="_Ref72003118"/>
-      <w:bookmarkStart w:id="23" w:name="_Toc73349334"/>
+      <w:bookmarkStart w:id="21" w:name="_Ref72003118"/>
+      <w:bookmarkStart w:id="22" w:name="_Toc73349334"/>
       <w:r>
         <w:rPr>
           <w:rFonts w:ascii="Arial" w:hAnsi="Arial" w:cs="Arial"/>
@@ -11283,7 +10890,7 @@
         </w:rPr>
         <w:fldChar w:fldCharType="end"/>
       </w:r>
-      <w:bookmarkEnd w:id="22"/>
+      <w:bookmarkEnd w:id="21"/>
       <w:r>
         <w:rPr>
           <w:rFonts w:ascii="Arial" w:hAnsi="Arial" w:cs="Arial"/>
@@ -11294,7 +10901,7 @@
         </w:rPr>
         <w:t>: Beziehungen des Moduls zueinander</w:t>
       </w:r>
-      <w:bookmarkEnd w:id="23"/>
+      <w:bookmarkEnd w:id="22"/>
     </w:p>
     <w:p>
       <w:pPr>
@@ -11312,7 +10919,7 @@
           <w:sz w:val="24"/>
           <w:szCs w:val="24"/>
         </w:rPr>
-        <w:t>Darauf aufsetzend soll die Richtung des Pfeils zwischen „</w:t>
+        <w:t>Darauf aufsetzend soll die Richtung des Pfeils zwischen „Plugin/</w:t>
       </w:r>
       <w:proofErr w:type="spellStart"/>
       <w:r>
@@ -11321,7 +10928,7 @@
           <w:sz w:val="24"/>
           <w:szCs w:val="24"/>
         </w:rPr>
-        <w:t>Plugin</w:t>
+        <w:t>Gui.cs</w:t>
       </w:r>
       <w:proofErr w:type="spellEnd"/>
       <w:r>
@@ -11330,7 +10937,7 @@
           <w:sz w:val="24"/>
           <w:szCs w:val="24"/>
         </w:rPr>
-        <w:t>/</w:t>
+        <w:t>“ und „Adapter/</w:t>
       </w:r>
       <w:proofErr w:type="spellStart"/>
       <w:r>
@@ -11339,7 +10946,7 @@
           <w:sz w:val="24"/>
           <w:szCs w:val="24"/>
         </w:rPr>
-        <w:t>Gui.cs</w:t>
+        <w:t>GuiReaction.cs</w:t>
       </w:r>
       <w:proofErr w:type="spellEnd"/>
       <w:r>
@@ -11348,43 +10955,7 @@
           <w:sz w:val="24"/>
           <w:szCs w:val="24"/>
         </w:rPr>
-        <w:t>“ und „Adapter/</w:t>
-      </w:r>
-      <w:proofErr w:type="spellStart"/>
-      <w:r>
-        <w:rPr>
-          <w:rFonts w:ascii="Arial" w:hAnsi="Arial" w:cs="Arial"/>
-          <w:sz w:val="24"/>
-          <w:szCs w:val="24"/>
-        </w:rPr>
-        <w:t>GuiReaction.cs</w:t>
-      </w:r>
-      <w:proofErr w:type="spellEnd"/>
-      <w:r>
-        <w:rPr>
-          <w:rFonts w:ascii="Arial" w:hAnsi="Arial" w:cs="Arial"/>
-          <w:sz w:val="24"/>
-          <w:szCs w:val="24"/>
-        </w:rPr>
-        <w:t>“ invertiert werden, sodass „Adapter“ auf „</w:t>
-      </w:r>
-      <w:proofErr w:type="spellStart"/>
-      <w:r>
-        <w:rPr>
-          <w:rFonts w:ascii="Arial" w:hAnsi="Arial" w:cs="Arial"/>
-          <w:sz w:val="24"/>
-          <w:szCs w:val="24"/>
-        </w:rPr>
-        <w:t>Plugin</w:t>
-      </w:r>
-      <w:proofErr w:type="spellEnd"/>
-      <w:r>
-        <w:rPr>
-          <w:rFonts w:ascii="Arial" w:hAnsi="Arial" w:cs="Arial"/>
-          <w:sz w:val="24"/>
-          <w:szCs w:val="24"/>
-        </w:rPr>
-        <w:t xml:space="preserve">“ zugreift.  </w:t>
+        <w:t xml:space="preserve">“ invertiert werden, sodass „Adapter“ auf „Plugin“ zugreift.  </w:t>
       </w:r>
     </w:p>
     <w:p>
@@ -11496,43 +11067,7 @@
           <w:sz w:val="24"/>
           <w:szCs w:val="24"/>
         </w:rPr>
-        <w:t xml:space="preserve"> stellt die Richtung der Aufrufe zwischen den beiden Schichten „Adapter“ und „</w:t>
-      </w:r>
-      <w:proofErr w:type="spellStart"/>
-      <w:r>
-        <w:rPr>
-          <w:rFonts w:ascii="Arial" w:hAnsi="Arial" w:cs="Arial"/>
-          <w:sz w:val="24"/>
-          <w:szCs w:val="24"/>
-        </w:rPr>
-        <w:t>Plugin</w:t>
-      </w:r>
-      <w:proofErr w:type="spellEnd"/>
-      <w:r>
-        <w:rPr>
-          <w:rFonts w:ascii="Arial" w:hAnsi="Arial" w:cs="Arial"/>
-          <w:sz w:val="24"/>
-          <w:szCs w:val="24"/>
-        </w:rPr>
-        <w:t>“ dar. Die Pfeile zeigen von „Adapter“ zu „</w:t>
-      </w:r>
-      <w:proofErr w:type="spellStart"/>
-      <w:r>
-        <w:rPr>
-          <w:rFonts w:ascii="Arial" w:hAnsi="Arial" w:cs="Arial"/>
-          <w:sz w:val="24"/>
-          <w:szCs w:val="24"/>
-        </w:rPr>
-        <w:t>Plugin</w:t>
-      </w:r>
-      <w:proofErr w:type="spellEnd"/>
-      <w:r>
-        <w:rPr>
-          <w:rFonts w:ascii="Arial" w:hAnsi="Arial" w:cs="Arial"/>
-          <w:sz w:val="24"/>
-          <w:szCs w:val="24"/>
-        </w:rPr>
-        <w:t xml:space="preserve">“. Die Abhängigkeiten können entsprechend </w:t>
+        <w:t xml:space="preserve"> stellt die Richtung der Aufrufe zwischen den beiden Schichten „Adapter“ und „Plugin“ dar. Die Pfeile zeigen von „Adapter“ zu „Plugin“. Die Abhängigkeiten können entsprechend </w:t>
       </w:r>
       <w:sdt>
         <w:sdtPr>
@@ -11548,6 +11083,7 @@
             <w:docPart w:val="DefaultPlaceholder_-1854013440"/>
           </w:placeholder>
         </w:sdtPr>
+        <w:sdtEndPr/>
         <w:sdtContent>
           <w:r>
             <w:rPr>
@@ -11891,8 +11427,8 @@
           <w:szCs w:val="24"/>
         </w:rPr>
       </w:pPr>
-      <w:bookmarkStart w:id="24" w:name="_Ref72002468"/>
-      <w:bookmarkStart w:id="25" w:name="_Toc73349335"/>
+      <w:bookmarkStart w:id="23" w:name="_Ref72002468"/>
+      <w:bookmarkStart w:id="24" w:name="_Toc73349335"/>
       <w:r>
         <w:rPr>
           <w:rFonts w:ascii="Arial" w:hAnsi="Arial" w:cs="Arial"/>
@@ -11954,7 +11490,7 @@
         </w:rPr>
         <w:fldChar w:fldCharType="end"/>
       </w:r>
-      <w:bookmarkEnd w:id="24"/>
+      <w:bookmarkEnd w:id="23"/>
       <w:r>
         <w:rPr>
           <w:rFonts w:ascii="Arial" w:hAnsi="Arial" w:cs="Arial"/>
@@ -11963,31 +11499,9 @@
           <w:sz w:val="24"/>
           <w:szCs w:val="24"/>
         </w:rPr>
-        <w:t>: Cluster Call Butterfly Ansicht des Moduls „</w:t>
-      </w:r>
-      <w:proofErr w:type="spellStart"/>
-      <w:r>
-        <w:rPr>
-          <w:rFonts w:ascii="Arial" w:hAnsi="Arial" w:cs="Arial"/>
-          <w:i w:val="0"/>
-          <w:color w:val="auto"/>
-          <w:sz w:val="24"/>
-          <w:szCs w:val="24"/>
-        </w:rPr>
-        <w:t>Plugin</w:t>
-      </w:r>
-      <w:proofErr w:type="spellEnd"/>
-      <w:r>
-        <w:rPr>
-          <w:rFonts w:ascii="Arial" w:hAnsi="Arial" w:cs="Arial"/>
-          <w:i w:val="0"/>
-          <w:color w:val="auto"/>
-          <w:sz w:val="24"/>
-          <w:szCs w:val="24"/>
-        </w:rPr>
-        <w:t>“</w:t>
-      </w:r>
-      <w:bookmarkEnd w:id="25"/>
+        <w:t>: Cluster Call Butterfly Ansicht des Moduls „Plugin“</w:t>
+      </w:r>
+      <w:bookmarkEnd w:id="24"/>
     </w:p>
     <w:p>
       <w:pPr>
@@ -12062,8 +11576,8 @@
           <w:szCs w:val="24"/>
         </w:rPr>
       </w:pPr>
-      <w:bookmarkStart w:id="26" w:name="_Ref72002863"/>
-      <w:bookmarkStart w:id="27" w:name="_Toc73349336"/>
+      <w:bookmarkStart w:id="25" w:name="_Ref72002863"/>
+      <w:bookmarkStart w:id="26" w:name="_Toc73349336"/>
       <w:r>
         <w:rPr>
           <w:rFonts w:ascii="Arial" w:hAnsi="Arial" w:cs="Arial"/>
@@ -12125,7 +11639,7 @@
         </w:rPr>
         <w:fldChar w:fldCharType="end"/>
       </w:r>
-      <w:bookmarkEnd w:id="26"/>
+      <w:bookmarkEnd w:id="25"/>
       <w:r>
         <w:rPr>
           <w:rFonts w:ascii="Arial" w:hAnsi="Arial" w:cs="Arial"/>
@@ -12136,7 +11650,7 @@
         </w:rPr>
         <w:t>: Cluster Call Butterfly Ansicht des Moduls „Kern“</w:t>
       </w:r>
-      <w:bookmarkEnd w:id="27"/>
+      <w:bookmarkEnd w:id="26"/>
     </w:p>
     <w:p>
       <w:pPr>
@@ -12211,8 +11725,8 @@
           <w:szCs w:val="24"/>
         </w:rPr>
       </w:pPr>
-      <w:bookmarkStart w:id="28" w:name="_Ref72002977"/>
-      <w:bookmarkStart w:id="29" w:name="_Toc73349337"/>
+      <w:bookmarkStart w:id="27" w:name="_Ref72002977"/>
+      <w:bookmarkStart w:id="28" w:name="_Toc73349337"/>
       <w:r>
         <w:rPr>
           <w:rFonts w:ascii="Arial" w:hAnsi="Arial" w:cs="Arial"/>
@@ -12274,7 +11788,7 @@
         </w:rPr>
         <w:fldChar w:fldCharType="end"/>
       </w:r>
-      <w:bookmarkEnd w:id="28"/>
+      <w:bookmarkEnd w:id="27"/>
       <w:r>
         <w:rPr>
           <w:rFonts w:ascii="Arial" w:hAnsi="Arial" w:cs="Arial"/>
@@ -12285,7 +11799,7 @@
         </w:rPr>
         <w:t>: Cluster Call Butterfly Ansicht des Moduls „Adapter“</w:t>
       </w:r>
-      <w:bookmarkEnd w:id="29"/>
+      <w:bookmarkEnd w:id="28"/>
     </w:p>
     <w:p>
       <w:pPr>
@@ -12459,8 +11973,8 @@
           <w:szCs w:val="24"/>
         </w:rPr>
       </w:pPr>
-      <w:bookmarkStart w:id="30" w:name="_Ref72004621"/>
-      <w:bookmarkStart w:id="31" w:name="_Toc73349338"/>
+      <w:bookmarkStart w:id="29" w:name="_Ref72004621"/>
+      <w:bookmarkStart w:id="30" w:name="_Toc73349338"/>
       <w:r>
         <w:rPr>
           <w:rFonts w:ascii="Arial" w:hAnsi="Arial" w:cs="Arial"/>
@@ -12522,7 +12036,7 @@
         </w:rPr>
         <w:fldChar w:fldCharType="end"/>
       </w:r>
-      <w:bookmarkEnd w:id="30"/>
+      <w:bookmarkEnd w:id="29"/>
       <w:r>
         <w:rPr>
           <w:rFonts w:ascii="Arial" w:hAnsi="Arial" w:cs="Arial"/>
@@ -12533,7 +12047,7 @@
         </w:rPr>
         <w:t>: Abstrakte Ansicht der Aufrufe</w:t>
       </w:r>
-      <w:bookmarkEnd w:id="31"/>
+      <w:bookmarkEnd w:id="30"/>
     </w:p>
     <w:p>
       <w:pPr>
@@ -12657,6 +12171,7 @@
             <w:docPart w:val="DefaultPlaceholder_-1854013440"/>
           </w:placeholder>
         </w:sdtPr>
+        <w:sdtEndPr/>
         <w:sdtContent>
           <w:r>
             <w:rPr>
@@ -12779,8 +12294,8 @@
           <w:szCs w:val="24"/>
         </w:rPr>
       </w:pPr>
-      <w:bookmarkStart w:id="32" w:name="_Ref72004739"/>
-      <w:bookmarkStart w:id="33" w:name="_Toc73349339"/>
+      <w:bookmarkStart w:id="31" w:name="_Ref72004739"/>
+      <w:bookmarkStart w:id="32" w:name="_Toc73349339"/>
       <w:r>
         <w:rPr>
           <w:rFonts w:ascii="Arial" w:hAnsi="Arial" w:cs="Arial"/>
@@ -12842,7 +12357,7 @@
         </w:rPr>
         <w:fldChar w:fldCharType="end"/>
       </w:r>
-      <w:bookmarkEnd w:id="32"/>
+      <w:bookmarkEnd w:id="31"/>
       <w:r>
         <w:rPr>
           <w:rFonts w:ascii="Arial" w:hAnsi="Arial" w:cs="Arial"/>
@@ -12853,7 +12368,7 @@
         </w:rPr>
         <w:t>: Detailliertere Ansicht der Aufrufe</w:t>
       </w:r>
-      <w:bookmarkEnd w:id="33"/>
+      <w:bookmarkEnd w:id="32"/>
     </w:p>
     <w:p>
       <w:pPr>
@@ -12913,25 +12428,7 @@
           <w:sz w:val="24"/>
           <w:szCs w:val="24"/>
         </w:rPr>
-        <w:t xml:space="preserve">) wurde die Clean </w:t>
-      </w:r>
-      <w:proofErr w:type="spellStart"/>
-      <w:r>
-        <w:rPr>
-          <w:rFonts w:ascii="Arial" w:hAnsi="Arial" w:cs="Arial"/>
-          <w:sz w:val="24"/>
-          <w:szCs w:val="24"/>
-        </w:rPr>
-        <w:t>Architecture</w:t>
-      </w:r>
-      <w:proofErr w:type="spellEnd"/>
-      <w:r>
-        <w:rPr>
-          <w:rFonts w:ascii="Arial" w:hAnsi="Arial" w:cs="Arial"/>
-          <w:sz w:val="24"/>
-          <w:szCs w:val="24"/>
-        </w:rPr>
-        <w:t xml:space="preserve"> realisiert. Mit „</w:t>
+        <w:t>) wurde die Clean Architecture realisiert. Mit „</w:t>
       </w:r>
       <w:r>
         <w:rPr>
@@ -13004,7 +12501,7 @@
           <w:szCs w:val="24"/>
         </w:rPr>
       </w:pPr>
-      <w:bookmarkStart w:id="34" w:name="_Toc73349328"/>
+      <w:bookmarkStart w:id="33" w:name="_Toc73349328"/>
       <w:r>
         <w:rPr>
           <w:rFonts w:ascii="Arial" w:hAnsi="Arial" w:cs="Arial"/>
@@ -13015,7 +12512,7 @@
         </w:rPr>
         <w:t>Entwurfsmuster</w:t>
       </w:r>
-      <w:bookmarkEnd w:id="34"/>
+      <w:bookmarkEnd w:id="33"/>
     </w:p>
     <w:p>
       <w:pPr>
@@ -13094,6 +12591,7 @@
             <w:docPart w:val="DefaultPlaceholder_-1854013440"/>
           </w:placeholder>
         </w:sdtPr>
+        <w:sdtEndPr/>
         <w:sdtContent>
           <w:r>
             <w:rPr>
@@ -13231,6 +12729,7 @@
             <w:docPart w:val="DefaultPlaceholder_-1854013440"/>
           </w:placeholder>
         </w:sdtPr>
+        <w:sdtEndPr/>
         <w:sdtContent>
           <w:r>
             <w:rPr>
@@ -13518,8 +13017,8 @@
           <w:szCs w:val="24"/>
         </w:rPr>
       </w:pPr>
-      <w:bookmarkStart w:id="35" w:name="_Ref72005911"/>
-      <w:bookmarkStart w:id="36" w:name="_Toc73349340"/>
+      <w:bookmarkStart w:id="34" w:name="_Ref72005911"/>
+      <w:bookmarkStart w:id="35" w:name="_Toc73349340"/>
       <w:r>
         <w:rPr>
           <w:rFonts w:ascii="Arial" w:hAnsi="Arial" w:cs="Arial"/>
@@ -13581,7 +13080,7 @@
         </w:rPr>
         <w:fldChar w:fldCharType="end"/>
       </w:r>
-      <w:bookmarkEnd w:id="35"/>
+      <w:bookmarkEnd w:id="34"/>
       <w:r>
         <w:rPr>
           <w:rFonts w:ascii="Arial" w:hAnsi="Arial" w:cs="Arial"/>
@@ -13592,7 +13091,7 @@
         </w:rPr>
         <w:t>: Objekt Referenzen der Instanz myGui1 von Gui1</w:t>
       </w:r>
-      <w:bookmarkEnd w:id="36"/>
+      <w:bookmarkEnd w:id="35"/>
     </w:p>
     <w:p>
       <w:pPr>
@@ -13726,22 +13225,14 @@
           <w:sz w:val="24"/>
           <w:szCs w:val="24"/>
         </w:rPr>
-        <w:instrText xml:space="preserve"> REF _Ref73345984 \h </w:instrText>
-      </w:r>
-      <w:r>
-        <w:rPr>
-          <w:rFonts w:ascii="Arial" w:hAnsi="Arial" w:cs="Arial"/>
-          <w:sz w:val="24"/>
-          <w:szCs w:val="24"/>
-        </w:rPr>
-      </w:r>
-      <w:r>
-        <w:rPr>
-          <w:rFonts w:ascii="Arial" w:hAnsi="Arial" w:cs="Arial"/>
-          <w:sz w:val="24"/>
-          <w:szCs w:val="24"/>
-        </w:rPr>
-        <w:instrText xml:space="preserve"> \* MERGEFORMAT </w:instrText>
+        <w:instrText xml:space="preserve"> REF _Ref73345984 \h  \* MERGEFORMAT </w:instrText>
+      </w:r>
+      <w:r>
+        <w:rPr>
+          <w:rFonts w:ascii="Arial" w:hAnsi="Arial" w:cs="Arial"/>
+          <w:sz w:val="24"/>
+          <w:szCs w:val="24"/>
+        </w:rPr>
       </w:r>
       <w:r>
         <w:rPr>
@@ -13808,22 +13299,14 @@
           <w:sz w:val="24"/>
           <w:szCs w:val="24"/>
         </w:rPr>
-        <w:instrText xml:space="preserve"> REF _Ref73345984 \h </w:instrText>
-      </w:r>
-      <w:r>
-        <w:rPr>
-          <w:rFonts w:ascii="Arial" w:hAnsi="Arial" w:cs="Arial"/>
-          <w:sz w:val="24"/>
-          <w:szCs w:val="24"/>
-        </w:rPr>
-      </w:r>
-      <w:r>
-        <w:rPr>
-          <w:rFonts w:ascii="Arial" w:hAnsi="Arial" w:cs="Arial"/>
-          <w:sz w:val="24"/>
-          <w:szCs w:val="24"/>
-        </w:rPr>
-        <w:instrText xml:space="preserve"> \* MERGEFORMAT </w:instrText>
+        <w:instrText xml:space="preserve"> REF _Ref73345984 \h  \* MERGEFORMAT </w:instrText>
+      </w:r>
+      <w:r>
+        <w:rPr>
+          <w:rFonts w:ascii="Arial" w:hAnsi="Arial" w:cs="Arial"/>
+          <w:sz w:val="24"/>
+          <w:szCs w:val="24"/>
+        </w:rPr>
       </w:r>
       <w:r>
         <w:rPr>
@@ -13933,6 +13416,9 @@
         <w:jc w:val="center"/>
       </w:pPr>
       <w:r>
+        <w:rPr>
+          <w:noProof/>
+        </w:rPr>
         <w:lastRenderedPageBreak/>
         <w:drawing>
           <wp:inline distT="0" distB="0" distL="0" distR="0" wp14:anchorId="3589BF91" wp14:editId="6E3B7DE2">
@@ -13989,8 +13475,8 @@
           <w:szCs w:val="24"/>
         </w:rPr>
       </w:pPr>
-      <w:bookmarkStart w:id="37" w:name="_Ref73345984"/>
-      <w:bookmarkStart w:id="38" w:name="_Toc73349341"/>
+      <w:bookmarkStart w:id="36" w:name="_Ref73345984"/>
+      <w:bookmarkStart w:id="37" w:name="_Toc73349341"/>
       <w:r>
         <w:rPr>
           <w:rFonts w:ascii="Arial" w:hAnsi="Arial" w:cs="Arial"/>
@@ -14051,7 +13537,7 @@
         </w:rPr>
         <w:fldChar w:fldCharType="end"/>
       </w:r>
-      <w:bookmarkEnd w:id="37"/>
+      <w:bookmarkEnd w:id="36"/>
       <w:r>
         <w:rPr>
           <w:rFonts w:ascii="Arial" w:hAnsi="Arial" w:cs="Arial"/>
@@ -14082,7 +13568,7 @@
         </w:rPr>
         <w:t>Observer Pattern</w:t>
       </w:r>
-      <w:bookmarkEnd w:id="38"/>
+      <w:bookmarkEnd w:id="37"/>
     </w:p>
     <w:p>
       <w:pPr>
@@ -14115,7 +13601,7 @@
           <w:color w:val="auto"/>
         </w:rPr>
       </w:pPr>
-      <w:bookmarkStart w:id="39" w:name="_Toc73349329"/>
+      <w:bookmarkStart w:id="38" w:name="_Toc73349329"/>
       <w:r>
         <w:rPr>
           <w:rFonts w:ascii="Arial" w:eastAsiaTheme="minorEastAsia" w:hAnsi="Arial" w:cs="Arial"/>
@@ -14133,12 +13619,13 @@
         </w:rPr>
         <w:t>verzeichnis</w:t>
       </w:r>
-      <w:bookmarkEnd w:id="39"/>
+      <w:bookmarkEnd w:id="38"/>
     </w:p>
     <w:sdt>
       <w:sdtPr>
         <w:rPr>
-          <w:rFonts w:ascii="Arial" w:hAnsi="Arial" w:cs="Arial"/>
+          <w:rFonts w:ascii="Arial" w:eastAsiaTheme="minorEastAsia" w:hAnsi="Arial" w:cs="Arial"/>
+          <w:color w:val="auto"/>
           <w:sz w:val="24"/>
           <w:szCs w:val="24"/>
         </w:rPr>
@@ -14148,12 +13635,7 @@
           <w:docPart w:val="DefaultPlaceholder_-1854013440"/>
         </w:placeholder>
       </w:sdtPr>
-      <w:sdtEndPr>
-        <w:rPr>
-          <w:rFonts w:eastAsiaTheme="minorEastAsia"/>
-          <w:color w:val="auto"/>
-        </w:rPr>
-      </w:sdtEndPr>
+      <w:sdtEndPr/>
       <w:sdtContent>
         <w:p>
           <w:pPr>
@@ -14221,7 +13703,7 @@
             </w:rPr>
             <w:tab/>
           </w:r>
-          <w:bookmarkStart w:id="40" w:name="_CTVL00195b75875d74049b88448af73065606ef"/>
+          <w:bookmarkStart w:id="39" w:name="_CTVL00195b75875d74049b88448af73065606ef"/>
           <w:r>
             <w:rPr>
               <w:rFonts w:ascii="Arial" w:hAnsi="Arial" w:cs="Arial"/>
@@ -14232,7 +13714,7 @@
             <w:t>Clean Architecture: A Craftsman's Guide to Software Structure and Design: Prentice Hall; 2017.</w:t>
           </w:r>
         </w:p>
-        <w:bookmarkEnd w:id="40"/>
+        <w:bookmarkEnd w:id="39"/>
         <w:p>
           <w:pPr>
             <w:pStyle w:val="CitaviBibliographyEntry"/>
@@ -14241,7 +13723,6 @@
               <w:rFonts w:ascii="Arial" w:hAnsi="Arial" w:cs="Arial"/>
               <w:sz w:val="24"/>
               <w:szCs w:val="24"/>
-              <w:lang w:val="en-US"/>
             </w:rPr>
           </w:pPr>
           <w:r>
@@ -14262,7 +13743,7 @@
             </w:rPr>
             <w:tab/>
           </w:r>
-          <w:bookmarkStart w:id="41" w:name="_CTVL0017bfc357b62df4d32ba92ccc6f9ae7c76"/>
+          <w:bookmarkStart w:id="40" w:name="_CTVL0017bfc357b62df4d32ba92ccc6f9ae7c76"/>
           <w:r>
             <w:rPr>
               <w:rFonts w:ascii="Arial" w:hAnsi="Arial" w:cs="Arial"/>
@@ -14270,10 +13751,18 @@
               <w:szCs w:val="24"/>
               <w:lang w:val="en-US"/>
             </w:rPr>
-            <w:t>Fowler M, Beck K. Refactoring: Improving the design of existing code. Boston: Addison-Wesley; 2019.</w:t>
+            <w:t xml:space="preserve">Fowler M, Beck K. Refactoring: Improving the design of existing code. </w:t>
+          </w:r>
+          <w:r>
+            <w:rPr>
+              <w:rFonts w:ascii="Arial" w:hAnsi="Arial" w:cs="Arial"/>
+              <w:sz w:val="24"/>
+              <w:szCs w:val="24"/>
+            </w:rPr>
+            <w:t>Boston: Addison-Wesley; 2019.</w:t>
           </w:r>
         </w:p>
-        <w:bookmarkEnd w:id="41"/>
+        <w:bookmarkEnd w:id="40"/>
         <w:p>
           <w:pPr>
             <w:pStyle w:val="CitaviBibliographyEntry"/>
@@ -14289,7 +13778,6 @@
               <w:rFonts w:ascii="Arial" w:hAnsi="Arial" w:cs="Arial"/>
               <w:sz w:val="24"/>
               <w:szCs w:val="24"/>
-              <w:lang w:val="en-US"/>
             </w:rPr>
             <w:t>3.</w:t>
           </w:r>
@@ -14298,18 +13786,16 @@
               <w:rFonts w:ascii="Arial" w:hAnsi="Arial" w:cs="Arial"/>
               <w:sz w:val="24"/>
               <w:szCs w:val="24"/>
-              <w:lang w:val="en-US"/>
             </w:rPr>
             <w:tab/>
           </w:r>
-          <w:bookmarkStart w:id="42" w:name="_CTVL0017af1951d4317488399ae7146ed7354fc"/>
+          <w:bookmarkStart w:id="41" w:name="_CTVL0017af1951d4317488399ae7146ed7354fc"/>
           <w:proofErr w:type="spellStart"/>
           <w:r>
             <w:rPr>
               <w:rFonts w:ascii="Arial" w:hAnsi="Arial" w:cs="Arial"/>
               <w:sz w:val="24"/>
               <w:szCs w:val="24"/>
-              <w:lang w:val="en-US"/>
             </w:rPr>
             <w:t>Dowalil</w:t>
           </w:r>
@@ -14319,189 +13805,8 @@
               <w:rFonts w:ascii="Arial" w:hAnsi="Arial" w:cs="Arial"/>
               <w:sz w:val="24"/>
               <w:szCs w:val="24"/>
-              <w:lang w:val="en-US"/>
             </w:rPr>
-            <w:t xml:space="preserve"> H. </w:t>
-          </w:r>
-          <w:proofErr w:type="spellStart"/>
-          <w:r>
-            <w:rPr>
-              <w:rFonts w:ascii="Arial" w:hAnsi="Arial" w:cs="Arial"/>
-              <w:sz w:val="24"/>
-              <w:szCs w:val="24"/>
-              <w:lang w:val="en-US"/>
-            </w:rPr>
-            <w:t>Grundlagen</w:t>
-          </w:r>
-          <w:proofErr w:type="spellEnd"/>
-          <w:r>
-            <w:rPr>
-              <w:rFonts w:ascii="Arial" w:hAnsi="Arial" w:cs="Arial"/>
-              <w:sz w:val="24"/>
-              <w:szCs w:val="24"/>
-              <w:lang w:val="en-US"/>
-            </w:rPr>
-            <w:t xml:space="preserve"> des </w:t>
-          </w:r>
-          <w:proofErr w:type="spellStart"/>
-          <w:r>
-            <w:rPr>
-              <w:rFonts w:ascii="Arial" w:hAnsi="Arial" w:cs="Arial"/>
-              <w:sz w:val="24"/>
-              <w:szCs w:val="24"/>
-              <w:lang w:val="en-US"/>
-            </w:rPr>
-            <w:t>modularen</w:t>
-          </w:r>
-          <w:proofErr w:type="spellEnd"/>
-          <w:r>
-            <w:rPr>
-              <w:rFonts w:ascii="Arial" w:hAnsi="Arial" w:cs="Arial"/>
-              <w:sz w:val="24"/>
-              <w:szCs w:val="24"/>
-              <w:lang w:val="en-US"/>
-            </w:rPr>
-            <w:t xml:space="preserve"> </w:t>
-          </w:r>
-          <w:proofErr w:type="spellStart"/>
-          <w:r>
-            <w:rPr>
-              <w:rFonts w:ascii="Arial" w:hAnsi="Arial" w:cs="Arial"/>
-              <w:sz w:val="24"/>
-              <w:szCs w:val="24"/>
-              <w:lang w:val="en-US"/>
-            </w:rPr>
-            <w:t>Softwareentwurfs</w:t>
-          </w:r>
-          <w:proofErr w:type="spellEnd"/>
-          <w:r>
-            <w:rPr>
-              <w:rFonts w:ascii="Arial" w:hAnsi="Arial" w:cs="Arial"/>
-              <w:sz w:val="24"/>
-              <w:szCs w:val="24"/>
-              <w:lang w:val="en-US"/>
-            </w:rPr>
-            <w:t xml:space="preserve">: Der </w:t>
-          </w:r>
-          <w:proofErr w:type="spellStart"/>
-          <w:r>
-            <w:rPr>
-              <w:rFonts w:ascii="Arial" w:hAnsi="Arial" w:cs="Arial"/>
-              <w:sz w:val="24"/>
-              <w:szCs w:val="24"/>
-              <w:lang w:val="en-US"/>
-            </w:rPr>
-            <w:t>Bau</w:t>
-          </w:r>
-          <w:proofErr w:type="spellEnd"/>
-          <w:r>
-            <w:rPr>
-              <w:rFonts w:ascii="Arial" w:hAnsi="Arial" w:cs="Arial"/>
-              <w:sz w:val="24"/>
-              <w:szCs w:val="24"/>
-              <w:lang w:val="en-US"/>
-            </w:rPr>
-            <w:t xml:space="preserve"> </w:t>
-          </w:r>
-          <w:proofErr w:type="spellStart"/>
-          <w:r>
-            <w:rPr>
-              <w:rFonts w:ascii="Arial" w:hAnsi="Arial" w:cs="Arial"/>
-              <w:sz w:val="24"/>
-              <w:szCs w:val="24"/>
-              <w:lang w:val="en-US"/>
-            </w:rPr>
-            <w:t>langlebiger</w:t>
-          </w:r>
-          <w:proofErr w:type="spellEnd"/>
-          <w:r>
-            <w:rPr>
-              <w:rFonts w:ascii="Arial" w:hAnsi="Arial" w:cs="Arial"/>
-              <w:sz w:val="24"/>
-              <w:szCs w:val="24"/>
-              <w:lang w:val="en-US"/>
-            </w:rPr>
-            <w:t xml:space="preserve"> </w:t>
-          </w:r>
-          <w:proofErr w:type="spellStart"/>
-          <w:r>
-            <w:rPr>
-              <w:rFonts w:ascii="Arial" w:hAnsi="Arial" w:cs="Arial"/>
-              <w:sz w:val="24"/>
-              <w:szCs w:val="24"/>
-              <w:lang w:val="en-US"/>
-            </w:rPr>
-            <w:t>Mikro</w:t>
-          </w:r>
-          <w:proofErr w:type="spellEnd"/>
-          <w:r>
-            <w:rPr>
-              <w:rFonts w:ascii="Arial" w:hAnsi="Arial" w:cs="Arial"/>
-              <w:sz w:val="24"/>
-              <w:szCs w:val="24"/>
-              <w:lang w:val="en-US"/>
-            </w:rPr>
-            <w:t xml:space="preserve">- und </w:t>
-          </w:r>
-          <w:proofErr w:type="spellStart"/>
-          <w:r>
-            <w:rPr>
-              <w:rFonts w:ascii="Arial" w:hAnsi="Arial" w:cs="Arial"/>
-              <w:sz w:val="24"/>
-              <w:szCs w:val="24"/>
-              <w:lang w:val="en-US"/>
-            </w:rPr>
-            <w:t>Makro-Architekturen</w:t>
-          </w:r>
-          <w:proofErr w:type="spellEnd"/>
-          <w:r>
-            <w:rPr>
-              <w:rFonts w:ascii="Arial" w:hAnsi="Arial" w:cs="Arial"/>
-              <w:sz w:val="24"/>
-              <w:szCs w:val="24"/>
-              <w:lang w:val="en-US"/>
-            </w:rPr>
-            <w:t xml:space="preserve"> </w:t>
-          </w:r>
-          <w:proofErr w:type="spellStart"/>
-          <w:r>
-            <w:rPr>
-              <w:rFonts w:ascii="Arial" w:hAnsi="Arial" w:cs="Arial"/>
-              <w:sz w:val="24"/>
-              <w:szCs w:val="24"/>
-              <w:lang w:val="en-US"/>
-            </w:rPr>
-            <w:t>wie</w:t>
-          </w:r>
-          <w:proofErr w:type="spellEnd"/>
-          <w:r>
-            <w:rPr>
-              <w:rFonts w:ascii="Arial" w:hAnsi="Arial" w:cs="Arial"/>
-              <w:sz w:val="24"/>
-              <w:szCs w:val="24"/>
-              <w:lang w:val="en-US"/>
-            </w:rPr>
-            <w:t xml:space="preserve"> </w:t>
-          </w:r>
-          <w:proofErr w:type="spellStart"/>
-          <w:r>
-            <w:rPr>
-              <w:rFonts w:ascii="Arial" w:hAnsi="Arial" w:cs="Arial"/>
-              <w:sz w:val="24"/>
-              <w:szCs w:val="24"/>
-              <w:lang w:val="en-US"/>
-            </w:rPr>
-            <w:t>Microservices</w:t>
-          </w:r>
-          <w:proofErr w:type="spellEnd"/>
-          <w:r>
-            <w:rPr>
-              <w:rFonts w:ascii="Arial" w:hAnsi="Arial" w:cs="Arial"/>
-              <w:sz w:val="24"/>
-              <w:szCs w:val="24"/>
-              <w:lang w:val="en-US"/>
-            </w:rPr>
-            <w:t xml:space="preserve"> und SOA 2.0. </w:t>
+            <w:t xml:space="preserve"> H. Grundlagen des modularen Softwareentwurfs: Der Bau langlebiger Mikro- und Makro-Architekturen wie Microservices und SOA 2.0. </w:t>
           </w:r>
           <w:r>
             <w:rPr>
@@ -14530,7 +13835,7 @@
             <w:t>. München: Hanser; 2020.</w:t>
           </w:r>
         </w:p>
-        <w:bookmarkEnd w:id="42"/>
+        <w:bookmarkEnd w:id="41"/>
         <w:p>
           <w:pPr>
             <w:pStyle w:val="CitaviBibliographyEntry"/>
@@ -14557,7 +13862,7 @@
             </w:rPr>
             <w:tab/>
           </w:r>
-          <w:bookmarkStart w:id="43" w:name="_CTVL001338349042f0d46f98e484b27b24fff69"/>
+          <w:bookmarkStart w:id="42" w:name="_CTVL001338349042f0d46f98e484b27b24fff69"/>
           <w:r>
             <w:rPr>
               <w:rFonts w:ascii="Arial" w:hAnsi="Arial" w:cs="Arial"/>
@@ -14567,7 +13872,7 @@
             <w:t>Metzner A. Software-Engineering - kompakt. München: Hanser; 2020.</w:t>
           </w:r>
         </w:p>
-        <w:bookmarkEnd w:id="43"/>
+        <w:bookmarkEnd w:id="42"/>
         <w:p>
           <w:pPr>
             <w:pStyle w:val="CitaviBibliographyEntry"/>
@@ -14595,87 +13900,39 @@
             </w:rPr>
             <w:tab/>
           </w:r>
-          <w:bookmarkStart w:id="44" w:name="_CTVL00117fad9b1f4d644b4b3fed0e533f5c394"/>
-          <w:proofErr w:type="spellStart"/>
+          <w:bookmarkStart w:id="43" w:name="_CTVL00117fad9b1f4d644b4b3fed0e533f5c394"/>
           <w:r>
             <w:rPr>
               <w:rFonts w:ascii="Arial" w:hAnsi="Arial" w:cs="Arial"/>
               <w:sz w:val="24"/>
               <w:szCs w:val="24"/>
             </w:rPr>
-            <w:t>Hitzges</w:t>
+            <w:t xml:space="preserve">Hitzges A. Usability als wesentlicher Erfolgsfaktor für Unternehmenssoftware. Wirtsch Inform Manag. </w:t>
           </w:r>
-          <w:proofErr w:type="spellEnd"/>
           <w:r>
             <w:rPr>
               <w:rFonts w:ascii="Arial" w:hAnsi="Arial" w:cs="Arial"/>
               <w:sz w:val="24"/>
               <w:szCs w:val="24"/>
             </w:rPr>
-            <w:t xml:space="preserve"> A. Usability als wesentlicher Erfolgsfaktor für Unternehmenssoftware. </w:t>
+            <w:t>2016; 8:100</w:t>
           </w:r>
-          <w:proofErr w:type="spellStart"/>
           <w:r>
             <w:rPr>
               <w:rFonts w:ascii="Arial" w:hAnsi="Arial" w:cs="Arial"/>
               <w:sz w:val="24"/>
               <w:szCs w:val="24"/>
             </w:rPr>
-            <w:t>Wirtsch</w:t>
+            <w:t>–</w:t>
           </w:r>
-          <w:proofErr w:type="spellEnd"/>
+          <w:bookmarkEnd w:id="43"/>
           <w:r>
             <w:rPr>
               <w:rFonts w:ascii="Arial" w:hAnsi="Arial" w:cs="Arial"/>
               <w:sz w:val="24"/>
               <w:szCs w:val="24"/>
             </w:rPr>
-            <w:t xml:space="preserve"> </w:t>
-          </w:r>
-          <w:proofErr w:type="spellStart"/>
-          <w:r>
-            <w:rPr>
-              <w:rFonts w:ascii="Arial" w:hAnsi="Arial" w:cs="Arial"/>
-              <w:sz w:val="24"/>
-              <w:szCs w:val="24"/>
-            </w:rPr>
-            <w:t>Inform</w:t>
-          </w:r>
-          <w:proofErr w:type="spellEnd"/>
-          <w:r>
-            <w:rPr>
-              <w:rFonts w:ascii="Arial" w:hAnsi="Arial" w:cs="Arial"/>
-              <w:sz w:val="24"/>
-              <w:szCs w:val="24"/>
-            </w:rPr>
-            <w:t xml:space="preserve"> </w:t>
-          </w:r>
-          <w:proofErr w:type="spellStart"/>
-          <w:r>
-            <w:rPr>
-              <w:rFonts w:ascii="Arial" w:hAnsi="Arial" w:cs="Arial"/>
-              <w:sz w:val="24"/>
-              <w:szCs w:val="24"/>
-            </w:rPr>
-            <w:t>Manag</w:t>
-          </w:r>
-          <w:proofErr w:type="spellEnd"/>
-          <w:r>
-            <w:rPr>
-              <w:rFonts w:ascii="Arial" w:hAnsi="Arial" w:cs="Arial"/>
-              <w:sz w:val="24"/>
-              <w:szCs w:val="24"/>
-            </w:rPr>
-            <w:t>. 2016;8:100–8.</w:t>
-          </w:r>
-          <w:bookmarkEnd w:id="44"/>
-          <w:r>
-            <w:rPr>
-              <w:rFonts w:ascii="Arial" w:hAnsi="Arial" w:cs="Arial"/>
-              <w:sz w:val="24"/>
-              <w:szCs w:val="24"/>
-            </w:rPr>
-            <w:t>.</w:t>
+            <w:t>8.</w:t>
           </w:r>
           <w:r>
             <w:rPr>
@@ -14706,7 +13963,7 @@
 </file>
 
 <file path=word/endnotes.xml><?xml version="1.0" encoding="utf-8"?>
-<w:endnotes xmlns:wpc="http://schemas.microsoft.com/office/word/2010/wordprocessingCanvas" xmlns:cx="http://schemas.microsoft.com/office/drawing/2014/chartex" xmlns:cx1="http://schemas.microsoft.com/office/drawing/2015/9/8/chartex" xmlns:mc="http://schemas.openxmlformats.org/markup-compatibility/2006" xmlns:o="urn:schemas-microsoft-com:office:office" xmlns:r="http://schemas.openxmlformats.org/officeDocument/2006/relationships" xmlns:m="http://schemas.openxmlformats.org/officeDocument/2006/math" xmlns:v="urn:schemas-microsoft-com:vml" xmlns:wp14="http://schemas.microsoft.com/office/word/2010/wordprocessingDrawing" xmlns:wp="http://schemas.openxmlformats.org/drawingml/2006/wordprocessingDrawing" xmlns:w10="urn:schemas-microsoft-com:office:word" xmlns:w="http://schemas.openxmlformats.org/wordprocessingml/2006/main" xmlns:w14="http://schemas.microsoft.com/office/word/2010/wordml" xmlns:w15="http://schemas.microsoft.com/office/word/2012/wordml" xmlns:w16se="http://schemas.microsoft.com/office/word/2015/wordml/symex" xmlns:wpg="http://schemas.microsoft.com/office/word/2010/wordprocessingGroup" xmlns:wpi="http://schemas.microsoft.com/office/word/2010/wordprocessingInk" xmlns:wne="http://schemas.microsoft.com/office/word/2006/wordml" xmlns:wps="http://schemas.microsoft.com/office/word/2010/wordprocessingShape" mc:Ignorable="w14 w15 w16se wp14">
+<w:endnotes xmlns:wpc="http://schemas.microsoft.com/office/word/2010/wordprocessingCanvas" xmlns:cx="http://schemas.microsoft.com/office/drawing/2014/chartex" xmlns:cx1="http://schemas.microsoft.com/office/drawing/2015/9/8/chartex" xmlns:cx2="http://schemas.microsoft.com/office/drawing/2015/10/21/chartex" xmlns:cx3="http://schemas.microsoft.com/office/drawing/2016/5/9/chartex" xmlns:cx4="http://schemas.microsoft.com/office/drawing/2016/5/10/chartex" xmlns:cx5="http://schemas.microsoft.com/office/drawing/2016/5/11/chartex" xmlns:cx6="http://schemas.microsoft.com/office/drawing/2016/5/12/chartex" xmlns:cx7="http://schemas.microsoft.com/office/drawing/2016/5/13/chartex" xmlns:cx8="http://schemas.microsoft.com/office/drawing/2016/5/14/chartex" xmlns:mc="http://schemas.openxmlformats.org/markup-compatibility/2006" xmlns:aink="http://schemas.microsoft.com/office/drawing/2016/ink" xmlns:am3d="http://schemas.microsoft.com/office/drawing/2017/model3d" xmlns:o="urn:schemas-microsoft-com:office:office" xmlns:r="http://schemas.openxmlformats.org/officeDocument/2006/relationships" xmlns:m="http://schemas.openxmlformats.org/officeDocument/2006/math" xmlns:v="urn:schemas-microsoft-com:vml" xmlns:wp14="http://schemas.microsoft.com/office/word/2010/wordprocessingDrawing" xmlns:wp="http://schemas.openxmlformats.org/drawingml/2006/wordprocessingDrawing" xmlns:w10="urn:schemas-microsoft-com:office:word" xmlns:w="http://schemas.openxmlformats.org/wordprocessingml/2006/main" xmlns:w14="http://schemas.microsoft.com/office/word/2010/wordml" xmlns:w15="http://schemas.microsoft.com/office/word/2012/wordml" xmlns:w16cex="http://schemas.microsoft.com/office/word/2018/wordml/cex" xmlns:w16cid="http://schemas.microsoft.com/office/word/2016/wordml/cid" xmlns:w16="http://schemas.microsoft.com/office/word/2018/wordml" xmlns:w16sdtdh="http://schemas.microsoft.com/office/word/2020/wordml/sdtdatahash" xmlns:w16se="http://schemas.microsoft.com/office/word/2015/wordml/symex" xmlns:wpg="http://schemas.microsoft.com/office/word/2010/wordprocessingGroup" xmlns:wpi="http://schemas.microsoft.com/office/word/2010/wordprocessingInk" xmlns:wne="http://schemas.microsoft.com/office/word/2006/wordml" xmlns:wps="http://schemas.microsoft.com/office/word/2010/wordprocessingShape" mc:Ignorable="w14 w15 w16se w16cid w16 w16cex w16sdtdh wp14">
   <w:endnote w:type="separator" w:id="-1">
     <w:p>
       <w:pPr>
@@ -14731,7 +13988,7 @@
 </file>
 
 <file path=word/footer1.xml><?xml version="1.0" encoding="utf-8"?>
-<w:ftr xmlns:wpc="http://schemas.microsoft.com/office/word/2010/wordprocessingCanvas" xmlns:cx="http://schemas.microsoft.com/office/drawing/2014/chartex" xmlns:cx1="http://schemas.microsoft.com/office/drawing/2015/9/8/chartex" xmlns:mc="http://schemas.openxmlformats.org/markup-compatibility/2006" xmlns:o="urn:schemas-microsoft-com:office:office" xmlns:r="http://schemas.openxmlformats.org/officeDocument/2006/relationships" xmlns:m="http://schemas.openxmlformats.org/officeDocument/2006/math" xmlns:v="urn:schemas-microsoft-com:vml" xmlns:wp14="http://schemas.microsoft.com/office/word/2010/wordprocessingDrawing" xmlns:wp="http://schemas.openxmlformats.org/drawingml/2006/wordprocessingDrawing" xmlns:w10="urn:schemas-microsoft-com:office:word" xmlns:w="http://schemas.openxmlformats.org/wordprocessingml/2006/main" xmlns:w14="http://schemas.microsoft.com/office/word/2010/wordml" xmlns:w15="http://schemas.microsoft.com/office/word/2012/wordml" xmlns:w16se="http://schemas.microsoft.com/office/word/2015/wordml/symex" xmlns:wpg="http://schemas.microsoft.com/office/word/2010/wordprocessingGroup" xmlns:wpi="http://schemas.microsoft.com/office/word/2010/wordprocessingInk" xmlns:wne="http://schemas.microsoft.com/office/word/2006/wordml" xmlns:wps="http://schemas.microsoft.com/office/word/2010/wordprocessingShape" mc:Ignorable="w14 w15 w16se wp14">
+<w:ftr xmlns:wpc="http://schemas.microsoft.com/office/word/2010/wordprocessingCanvas" xmlns:cx="http://schemas.microsoft.com/office/drawing/2014/chartex" xmlns:cx1="http://schemas.microsoft.com/office/drawing/2015/9/8/chartex" xmlns:cx2="http://schemas.microsoft.com/office/drawing/2015/10/21/chartex" xmlns:cx3="http://schemas.microsoft.com/office/drawing/2016/5/9/chartex" xmlns:cx4="http://schemas.microsoft.com/office/drawing/2016/5/10/chartex" xmlns:cx5="http://schemas.microsoft.com/office/drawing/2016/5/11/chartex" xmlns:cx6="http://schemas.microsoft.com/office/drawing/2016/5/12/chartex" xmlns:cx7="http://schemas.microsoft.com/office/drawing/2016/5/13/chartex" xmlns:cx8="http://schemas.microsoft.com/office/drawing/2016/5/14/chartex" xmlns:mc="http://schemas.openxmlformats.org/markup-compatibility/2006" xmlns:aink="http://schemas.microsoft.com/office/drawing/2016/ink" xmlns:am3d="http://schemas.microsoft.com/office/drawing/2017/model3d" xmlns:o="urn:schemas-microsoft-com:office:office" xmlns:r="http://schemas.openxmlformats.org/officeDocument/2006/relationships" xmlns:m="http://schemas.openxmlformats.org/officeDocument/2006/math" xmlns:v="urn:schemas-microsoft-com:vml" xmlns:wp14="http://schemas.microsoft.com/office/word/2010/wordprocessingDrawing" xmlns:wp="http://schemas.openxmlformats.org/drawingml/2006/wordprocessingDrawing" xmlns:w10="urn:schemas-microsoft-com:office:word" xmlns:w="http://schemas.openxmlformats.org/wordprocessingml/2006/main" xmlns:w14="http://schemas.microsoft.com/office/word/2010/wordml" xmlns:w15="http://schemas.microsoft.com/office/word/2012/wordml" xmlns:w16cex="http://schemas.microsoft.com/office/word/2018/wordml/cex" xmlns:w16cid="http://schemas.microsoft.com/office/word/2016/wordml/cid" xmlns:w16="http://schemas.microsoft.com/office/word/2018/wordml" xmlns:w16sdtdh="http://schemas.microsoft.com/office/word/2020/wordml/sdtdatahash" xmlns:w16se="http://schemas.microsoft.com/office/word/2015/wordml/symex" xmlns:wpg="http://schemas.microsoft.com/office/word/2010/wordprocessingGroup" xmlns:wpi="http://schemas.microsoft.com/office/word/2010/wordprocessingInk" xmlns:wne="http://schemas.microsoft.com/office/word/2006/wordml" xmlns:wps="http://schemas.microsoft.com/office/word/2010/wordprocessingShape" mc:Ignorable="w14 w15 w16se w16cid w16 w16cex w16sdtdh wp14">
   <w:p>
     <w:pPr>
       <w:pStyle w:val="Fuzeile"/>
@@ -14747,7 +14004,7 @@
 </file>
 
 <file path=word/footer2.xml><?xml version="1.0" encoding="utf-8"?>
-<w:ftr xmlns:wpc="http://schemas.microsoft.com/office/word/2010/wordprocessingCanvas" xmlns:cx="http://schemas.microsoft.com/office/drawing/2014/chartex" xmlns:cx1="http://schemas.microsoft.com/office/drawing/2015/9/8/chartex" xmlns:mc="http://schemas.openxmlformats.org/markup-compatibility/2006" xmlns:o="urn:schemas-microsoft-com:office:office" xmlns:r="http://schemas.openxmlformats.org/officeDocument/2006/relationships" xmlns:m="http://schemas.openxmlformats.org/officeDocument/2006/math" xmlns:v="urn:schemas-microsoft-com:vml" xmlns:wp14="http://schemas.microsoft.com/office/word/2010/wordprocessingDrawing" xmlns:wp="http://schemas.openxmlformats.org/drawingml/2006/wordprocessingDrawing" xmlns:w10="urn:schemas-microsoft-com:office:word" xmlns:w="http://schemas.openxmlformats.org/wordprocessingml/2006/main" xmlns:w14="http://schemas.microsoft.com/office/word/2010/wordml" xmlns:w15="http://schemas.microsoft.com/office/word/2012/wordml" xmlns:w16se="http://schemas.microsoft.com/office/word/2015/wordml/symex" xmlns:wpg="http://schemas.microsoft.com/office/word/2010/wordprocessingGroup" xmlns:wpi="http://schemas.microsoft.com/office/word/2010/wordprocessingInk" xmlns:wne="http://schemas.microsoft.com/office/word/2006/wordml" xmlns:wps="http://schemas.microsoft.com/office/word/2010/wordprocessingShape" mc:Ignorable="w14 w15 w16se wp14">
+<w:ftr xmlns:wpc="http://schemas.microsoft.com/office/word/2010/wordprocessingCanvas" xmlns:cx="http://schemas.microsoft.com/office/drawing/2014/chartex" xmlns:cx1="http://schemas.microsoft.com/office/drawing/2015/9/8/chartex" xmlns:cx2="http://schemas.microsoft.com/office/drawing/2015/10/21/chartex" xmlns:cx3="http://schemas.microsoft.com/office/drawing/2016/5/9/chartex" xmlns:cx4="http://schemas.microsoft.com/office/drawing/2016/5/10/chartex" xmlns:cx5="http://schemas.microsoft.com/office/drawing/2016/5/11/chartex" xmlns:cx6="http://schemas.microsoft.com/office/drawing/2016/5/12/chartex" xmlns:cx7="http://schemas.microsoft.com/office/drawing/2016/5/13/chartex" xmlns:cx8="http://schemas.microsoft.com/office/drawing/2016/5/14/chartex" xmlns:mc="http://schemas.openxmlformats.org/markup-compatibility/2006" xmlns:aink="http://schemas.microsoft.com/office/drawing/2016/ink" xmlns:am3d="http://schemas.microsoft.com/office/drawing/2017/model3d" xmlns:o="urn:schemas-microsoft-com:office:office" xmlns:r="http://schemas.openxmlformats.org/officeDocument/2006/relationships" xmlns:m="http://schemas.openxmlformats.org/officeDocument/2006/math" xmlns:v="urn:schemas-microsoft-com:vml" xmlns:wp14="http://schemas.microsoft.com/office/word/2010/wordprocessingDrawing" xmlns:wp="http://schemas.openxmlformats.org/drawingml/2006/wordprocessingDrawing" xmlns:w10="urn:schemas-microsoft-com:office:word" xmlns:w="http://schemas.openxmlformats.org/wordprocessingml/2006/main" xmlns:w14="http://schemas.microsoft.com/office/word/2010/wordml" xmlns:w15="http://schemas.microsoft.com/office/word/2012/wordml" xmlns:w16cex="http://schemas.microsoft.com/office/word/2018/wordml/cex" xmlns:w16cid="http://schemas.microsoft.com/office/word/2016/wordml/cid" xmlns:w16="http://schemas.microsoft.com/office/word/2018/wordml" xmlns:w16sdtdh="http://schemas.microsoft.com/office/word/2020/wordml/sdtdatahash" xmlns:w16se="http://schemas.microsoft.com/office/word/2015/wordml/symex" xmlns:wpg="http://schemas.microsoft.com/office/word/2010/wordprocessingGroup" xmlns:wpi="http://schemas.microsoft.com/office/word/2010/wordprocessingInk" xmlns:wne="http://schemas.microsoft.com/office/word/2006/wordml" xmlns:wps="http://schemas.microsoft.com/office/word/2010/wordprocessingShape" mc:Ignorable="w14 w15 w16se w16cid w16 w16cex w16sdtdh wp14">
   <w:sdt>
     <w:sdtPr>
       <w:id w:val="-407466565"/>
@@ -14793,7 +14050,7 @@
 </file>
 
 <file path=word/footer3.xml><?xml version="1.0" encoding="utf-8"?>
-<w:ftr xmlns:wpc="http://schemas.microsoft.com/office/word/2010/wordprocessingCanvas" xmlns:cx="http://schemas.microsoft.com/office/drawing/2014/chartex" xmlns:cx1="http://schemas.microsoft.com/office/drawing/2015/9/8/chartex" xmlns:mc="http://schemas.openxmlformats.org/markup-compatibility/2006" xmlns:o="urn:schemas-microsoft-com:office:office" xmlns:r="http://schemas.openxmlformats.org/officeDocument/2006/relationships" xmlns:m="http://schemas.openxmlformats.org/officeDocument/2006/math" xmlns:v="urn:schemas-microsoft-com:vml" xmlns:wp14="http://schemas.microsoft.com/office/word/2010/wordprocessingDrawing" xmlns:wp="http://schemas.openxmlformats.org/drawingml/2006/wordprocessingDrawing" xmlns:w10="urn:schemas-microsoft-com:office:word" xmlns:w="http://schemas.openxmlformats.org/wordprocessingml/2006/main" xmlns:w14="http://schemas.microsoft.com/office/word/2010/wordml" xmlns:w15="http://schemas.microsoft.com/office/word/2012/wordml" xmlns:w16se="http://schemas.microsoft.com/office/word/2015/wordml/symex" xmlns:wpg="http://schemas.microsoft.com/office/word/2010/wordprocessingGroup" xmlns:wpi="http://schemas.microsoft.com/office/word/2010/wordprocessingInk" xmlns:wne="http://schemas.microsoft.com/office/word/2006/wordml" xmlns:wps="http://schemas.microsoft.com/office/word/2010/wordprocessingShape" mc:Ignorable="w14 w15 w16se wp14">
+<w:ftr xmlns:wpc="http://schemas.microsoft.com/office/word/2010/wordprocessingCanvas" xmlns:cx="http://schemas.microsoft.com/office/drawing/2014/chartex" xmlns:cx1="http://schemas.microsoft.com/office/drawing/2015/9/8/chartex" xmlns:cx2="http://schemas.microsoft.com/office/drawing/2015/10/21/chartex" xmlns:cx3="http://schemas.microsoft.com/office/drawing/2016/5/9/chartex" xmlns:cx4="http://schemas.microsoft.com/office/drawing/2016/5/10/chartex" xmlns:cx5="http://schemas.microsoft.com/office/drawing/2016/5/11/chartex" xmlns:cx6="http://schemas.microsoft.com/office/drawing/2016/5/12/chartex" xmlns:cx7="http://schemas.microsoft.com/office/drawing/2016/5/13/chartex" xmlns:cx8="http://schemas.microsoft.com/office/drawing/2016/5/14/chartex" xmlns:mc="http://schemas.openxmlformats.org/markup-compatibility/2006" xmlns:aink="http://schemas.microsoft.com/office/drawing/2016/ink" xmlns:am3d="http://schemas.microsoft.com/office/drawing/2017/model3d" xmlns:o="urn:schemas-microsoft-com:office:office" xmlns:r="http://schemas.openxmlformats.org/officeDocument/2006/relationships" xmlns:m="http://schemas.openxmlformats.org/officeDocument/2006/math" xmlns:v="urn:schemas-microsoft-com:vml" xmlns:wp14="http://schemas.microsoft.com/office/word/2010/wordprocessingDrawing" xmlns:wp="http://schemas.openxmlformats.org/drawingml/2006/wordprocessingDrawing" xmlns:w10="urn:schemas-microsoft-com:office:word" xmlns:w="http://schemas.openxmlformats.org/wordprocessingml/2006/main" xmlns:w14="http://schemas.microsoft.com/office/word/2010/wordml" xmlns:w15="http://schemas.microsoft.com/office/word/2012/wordml" xmlns:w16cex="http://schemas.microsoft.com/office/word/2018/wordml/cex" xmlns:w16cid="http://schemas.microsoft.com/office/word/2016/wordml/cid" xmlns:w16="http://schemas.microsoft.com/office/word/2018/wordml" xmlns:w16sdtdh="http://schemas.microsoft.com/office/word/2020/wordml/sdtdatahash" xmlns:w16se="http://schemas.microsoft.com/office/word/2015/wordml/symex" xmlns:wpg="http://schemas.microsoft.com/office/word/2010/wordprocessingGroup" xmlns:wpi="http://schemas.microsoft.com/office/word/2010/wordprocessingInk" xmlns:wne="http://schemas.microsoft.com/office/word/2006/wordml" xmlns:wps="http://schemas.microsoft.com/office/word/2010/wordprocessingShape" mc:Ignorable="w14 w15 w16se w16cid w16 w16cex w16sdtdh wp14">
   <w:sdt>
     <w:sdtPr>
       <w:id w:val="1044869765"/>
@@ -14839,7 +14096,7 @@
 </file>
 
 <file path=word/footnotes.xml><?xml version="1.0" encoding="utf-8"?>
-<w:footnotes xmlns:wpc="http://schemas.microsoft.com/office/word/2010/wordprocessingCanvas" xmlns:cx="http://schemas.microsoft.com/office/drawing/2014/chartex" xmlns:cx1="http://schemas.microsoft.com/office/drawing/2015/9/8/chartex" xmlns:mc="http://schemas.openxmlformats.org/markup-compatibility/2006" xmlns:o="urn:schemas-microsoft-com:office:office" xmlns:r="http://schemas.openxmlformats.org/officeDocument/2006/relationships" xmlns:m="http://schemas.openxmlformats.org/officeDocument/2006/math" xmlns:v="urn:schemas-microsoft-com:vml" xmlns:wp14="http://schemas.microsoft.com/office/word/2010/wordprocessingDrawing" xmlns:wp="http://schemas.openxmlformats.org/drawingml/2006/wordprocessingDrawing" xmlns:w10="urn:schemas-microsoft-com:office:word" xmlns:w="http://schemas.openxmlformats.org/wordprocessingml/2006/main" xmlns:w14="http://schemas.microsoft.com/office/word/2010/wordml" xmlns:w15="http://schemas.microsoft.com/office/word/2012/wordml" xmlns:w16se="http://schemas.microsoft.com/office/word/2015/wordml/symex" xmlns:wpg="http://schemas.microsoft.com/office/word/2010/wordprocessingGroup" xmlns:wpi="http://schemas.microsoft.com/office/word/2010/wordprocessingInk" xmlns:wne="http://schemas.microsoft.com/office/word/2006/wordml" xmlns:wps="http://schemas.microsoft.com/office/word/2010/wordprocessingShape" mc:Ignorable="w14 w15 w16se wp14">
+<w:footnotes xmlns:wpc="http://schemas.microsoft.com/office/word/2010/wordprocessingCanvas" xmlns:cx="http://schemas.microsoft.com/office/drawing/2014/chartex" xmlns:cx1="http://schemas.microsoft.com/office/drawing/2015/9/8/chartex" xmlns:cx2="http://schemas.microsoft.com/office/drawing/2015/10/21/chartex" xmlns:cx3="http://schemas.microsoft.com/office/drawing/2016/5/9/chartex" xmlns:cx4="http://schemas.microsoft.com/office/drawing/2016/5/10/chartex" xmlns:cx5="http://schemas.microsoft.com/office/drawing/2016/5/11/chartex" xmlns:cx6="http://schemas.microsoft.com/office/drawing/2016/5/12/chartex" xmlns:cx7="http://schemas.microsoft.com/office/drawing/2016/5/13/chartex" xmlns:cx8="http://schemas.microsoft.com/office/drawing/2016/5/14/chartex" xmlns:mc="http://schemas.openxmlformats.org/markup-compatibility/2006" xmlns:aink="http://schemas.microsoft.com/office/drawing/2016/ink" xmlns:am3d="http://schemas.microsoft.com/office/drawing/2017/model3d" xmlns:o="urn:schemas-microsoft-com:office:office" xmlns:r="http://schemas.openxmlformats.org/officeDocument/2006/relationships" xmlns:m="http://schemas.openxmlformats.org/officeDocument/2006/math" xmlns:v="urn:schemas-microsoft-com:vml" xmlns:wp14="http://schemas.microsoft.com/office/word/2010/wordprocessingDrawing" xmlns:wp="http://schemas.openxmlformats.org/drawingml/2006/wordprocessingDrawing" xmlns:w10="urn:schemas-microsoft-com:office:word" xmlns:w="http://schemas.openxmlformats.org/wordprocessingml/2006/main" xmlns:w14="http://schemas.microsoft.com/office/word/2010/wordml" xmlns:w15="http://schemas.microsoft.com/office/word/2012/wordml" xmlns:w16cex="http://schemas.microsoft.com/office/word/2018/wordml/cex" xmlns:w16cid="http://schemas.microsoft.com/office/word/2016/wordml/cid" xmlns:w16="http://schemas.microsoft.com/office/word/2018/wordml" xmlns:w16sdtdh="http://schemas.microsoft.com/office/word/2020/wordml/sdtdatahash" xmlns:w16se="http://schemas.microsoft.com/office/word/2015/wordml/symex" xmlns:wpg="http://schemas.microsoft.com/office/word/2010/wordprocessingGroup" xmlns:wpi="http://schemas.microsoft.com/office/word/2010/wordprocessingInk" xmlns:wne="http://schemas.microsoft.com/office/word/2006/wordml" xmlns:wps="http://schemas.microsoft.com/office/word/2010/wordprocessingShape" mc:Ignorable="w14 w15 w16se w16cid w16 w16cex w16sdtdh wp14">
   <w:footnote w:type="separator" w:id="-1">
     <w:p>
       <w:pPr>
@@ -14864,7 +14121,7 @@
 </file>
 
 <file path=word/header1.xml><?xml version="1.0" encoding="utf-8"?>
-<w:hdr xmlns:wpc="http://schemas.microsoft.com/office/word/2010/wordprocessingCanvas" xmlns:cx="http://schemas.microsoft.com/office/drawing/2014/chartex" xmlns:cx1="http://schemas.microsoft.com/office/drawing/2015/9/8/chartex" xmlns:mc="http://schemas.openxmlformats.org/markup-compatibility/2006" xmlns:o="urn:schemas-microsoft-com:office:office" xmlns:r="http://schemas.openxmlformats.org/officeDocument/2006/relationships" xmlns:m="http://schemas.openxmlformats.org/officeDocument/2006/math" xmlns:v="urn:schemas-microsoft-com:vml" xmlns:wp14="http://schemas.microsoft.com/office/word/2010/wordprocessingDrawing" xmlns:wp="http://schemas.openxmlformats.org/drawingml/2006/wordprocessingDrawing" xmlns:w10="urn:schemas-microsoft-com:office:word" xmlns:w="http://schemas.openxmlformats.org/wordprocessingml/2006/main" xmlns:w14="http://schemas.microsoft.com/office/word/2010/wordml" xmlns:w15="http://schemas.microsoft.com/office/word/2012/wordml" xmlns:w16se="http://schemas.microsoft.com/office/word/2015/wordml/symex" xmlns:wpg="http://schemas.microsoft.com/office/word/2010/wordprocessingGroup" xmlns:wpi="http://schemas.microsoft.com/office/word/2010/wordprocessingInk" xmlns:wne="http://schemas.microsoft.com/office/word/2006/wordml" xmlns:wps="http://schemas.microsoft.com/office/word/2010/wordprocessingShape" mc:Ignorable="w14 w15 w16se wp14">
+<w:hdr xmlns:wpc="http://schemas.microsoft.com/office/word/2010/wordprocessingCanvas" xmlns:cx="http://schemas.microsoft.com/office/drawing/2014/chartex" xmlns:cx1="http://schemas.microsoft.com/office/drawing/2015/9/8/chartex" xmlns:cx2="http://schemas.microsoft.com/office/drawing/2015/10/21/chartex" xmlns:cx3="http://schemas.microsoft.com/office/drawing/2016/5/9/chartex" xmlns:cx4="http://schemas.microsoft.com/office/drawing/2016/5/10/chartex" xmlns:cx5="http://schemas.microsoft.com/office/drawing/2016/5/11/chartex" xmlns:cx6="http://schemas.microsoft.com/office/drawing/2016/5/12/chartex" xmlns:cx7="http://schemas.microsoft.com/office/drawing/2016/5/13/chartex" xmlns:cx8="http://schemas.microsoft.com/office/drawing/2016/5/14/chartex" xmlns:mc="http://schemas.openxmlformats.org/markup-compatibility/2006" xmlns:aink="http://schemas.microsoft.com/office/drawing/2016/ink" xmlns:am3d="http://schemas.microsoft.com/office/drawing/2017/model3d" xmlns:o="urn:schemas-microsoft-com:office:office" xmlns:r="http://schemas.openxmlformats.org/officeDocument/2006/relationships" xmlns:m="http://schemas.openxmlformats.org/officeDocument/2006/math" xmlns:v="urn:schemas-microsoft-com:vml" xmlns:wp14="http://schemas.microsoft.com/office/word/2010/wordprocessingDrawing" xmlns:wp="http://schemas.openxmlformats.org/drawingml/2006/wordprocessingDrawing" xmlns:w10="urn:schemas-microsoft-com:office:word" xmlns:w="http://schemas.openxmlformats.org/wordprocessingml/2006/main" xmlns:w14="http://schemas.microsoft.com/office/word/2010/wordml" xmlns:w15="http://schemas.microsoft.com/office/word/2012/wordml" xmlns:w16cex="http://schemas.microsoft.com/office/word/2018/wordml/cex" xmlns:w16cid="http://schemas.microsoft.com/office/word/2016/wordml/cid" xmlns:w16="http://schemas.microsoft.com/office/word/2018/wordml" xmlns:w16sdtdh="http://schemas.microsoft.com/office/word/2020/wordml/sdtdatahash" xmlns:w16se="http://schemas.microsoft.com/office/word/2015/wordml/symex" xmlns:wpg="http://schemas.microsoft.com/office/word/2010/wordprocessingGroup" xmlns:wpi="http://schemas.microsoft.com/office/word/2010/wordprocessingInk" xmlns:wne="http://schemas.microsoft.com/office/word/2006/wordml" xmlns:wps="http://schemas.microsoft.com/office/word/2010/wordprocessingShape" mc:Ignorable="w14 w15 w16se w16cid w16 w16cex w16sdtdh wp14">
   <w:p>
     <w:pPr>
       <w:pStyle w:val="Kopfzeile"/>
@@ -14903,7 +14160,7 @@
 </file>
 
 <file path=word/header2.xml><?xml version="1.0" encoding="utf-8"?>
-<w:hdr xmlns:wpc="http://schemas.microsoft.com/office/word/2010/wordprocessingCanvas" xmlns:cx="http://schemas.microsoft.com/office/drawing/2014/chartex" xmlns:cx1="http://schemas.microsoft.com/office/drawing/2015/9/8/chartex" xmlns:mc="http://schemas.openxmlformats.org/markup-compatibility/2006" xmlns:o="urn:schemas-microsoft-com:office:office" xmlns:r="http://schemas.openxmlformats.org/officeDocument/2006/relationships" xmlns:m="http://schemas.openxmlformats.org/officeDocument/2006/math" xmlns:v="urn:schemas-microsoft-com:vml" xmlns:wp14="http://schemas.microsoft.com/office/word/2010/wordprocessingDrawing" xmlns:wp="http://schemas.openxmlformats.org/drawingml/2006/wordprocessingDrawing" xmlns:w10="urn:schemas-microsoft-com:office:word" xmlns:w="http://schemas.openxmlformats.org/wordprocessingml/2006/main" xmlns:w14="http://schemas.microsoft.com/office/word/2010/wordml" xmlns:w15="http://schemas.microsoft.com/office/word/2012/wordml" xmlns:w16se="http://schemas.microsoft.com/office/word/2015/wordml/symex" xmlns:wpg="http://schemas.microsoft.com/office/word/2010/wordprocessingGroup" xmlns:wpi="http://schemas.microsoft.com/office/word/2010/wordprocessingInk" xmlns:wne="http://schemas.microsoft.com/office/word/2006/wordml" xmlns:wps="http://schemas.microsoft.com/office/word/2010/wordprocessingShape" mc:Ignorable="w14 w15 w16se wp14">
+<w:hdr xmlns:wpc="http://schemas.microsoft.com/office/word/2010/wordprocessingCanvas" xmlns:cx="http://schemas.microsoft.com/office/drawing/2014/chartex" xmlns:cx1="http://schemas.microsoft.com/office/drawing/2015/9/8/chartex" xmlns:cx2="http://schemas.microsoft.com/office/drawing/2015/10/21/chartex" xmlns:cx3="http://schemas.microsoft.com/office/drawing/2016/5/9/chartex" xmlns:cx4="http://schemas.microsoft.com/office/drawing/2016/5/10/chartex" xmlns:cx5="http://schemas.microsoft.com/office/drawing/2016/5/11/chartex" xmlns:cx6="http://schemas.microsoft.com/office/drawing/2016/5/12/chartex" xmlns:cx7="http://schemas.microsoft.com/office/drawing/2016/5/13/chartex" xmlns:cx8="http://schemas.microsoft.com/office/drawing/2016/5/14/chartex" xmlns:mc="http://schemas.openxmlformats.org/markup-compatibility/2006" xmlns:aink="http://schemas.microsoft.com/office/drawing/2016/ink" xmlns:am3d="http://schemas.microsoft.com/office/drawing/2017/model3d" xmlns:o="urn:schemas-microsoft-com:office:office" xmlns:r="http://schemas.openxmlformats.org/officeDocument/2006/relationships" xmlns:m="http://schemas.openxmlformats.org/officeDocument/2006/math" xmlns:v="urn:schemas-microsoft-com:vml" xmlns:wp14="http://schemas.microsoft.com/office/word/2010/wordprocessingDrawing" xmlns:wp="http://schemas.openxmlformats.org/drawingml/2006/wordprocessingDrawing" xmlns:w10="urn:schemas-microsoft-com:office:word" xmlns:w="http://schemas.openxmlformats.org/wordprocessingml/2006/main" xmlns:w14="http://schemas.microsoft.com/office/word/2010/wordml" xmlns:w15="http://schemas.microsoft.com/office/word/2012/wordml" xmlns:w16cex="http://schemas.microsoft.com/office/word/2018/wordml/cex" xmlns:w16cid="http://schemas.microsoft.com/office/word/2016/wordml/cid" xmlns:w16="http://schemas.microsoft.com/office/word/2018/wordml" xmlns:w16sdtdh="http://schemas.microsoft.com/office/word/2020/wordml/sdtdatahash" xmlns:w16se="http://schemas.microsoft.com/office/word/2015/wordml/symex" xmlns:wpg="http://schemas.microsoft.com/office/word/2010/wordprocessingGroup" xmlns:wpi="http://schemas.microsoft.com/office/word/2010/wordprocessingInk" xmlns:wne="http://schemas.microsoft.com/office/word/2006/wordml" xmlns:wps="http://schemas.microsoft.com/office/word/2010/wordprocessingShape" mc:Ignorable="w14 w15 w16se w16cid w16 w16cex w16sdtdh wp14">
   <w:p>
     <w:pPr>
       <w:pStyle w:val="Kopfzeile"/>
@@ -14952,7 +14209,7 @@
 </file>
 
 <file path=word/header3.xml><?xml version="1.0" encoding="utf-8"?>
-<w:hdr xmlns:wpc="http://schemas.microsoft.com/office/word/2010/wordprocessingCanvas" xmlns:cx="http://schemas.microsoft.com/office/drawing/2014/chartex" xmlns:cx1="http://schemas.microsoft.com/office/drawing/2015/9/8/chartex" xmlns:mc="http://schemas.openxmlformats.org/markup-compatibility/2006" xmlns:o="urn:schemas-microsoft-com:office:office" xmlns:r="http://schemas.openxmlformats.org/officeDocument/2006/relationships" xmlns:m="http://schemas.openxmlformats.org/officeDocument/2006/math" xmlns:v="urn:schemas-microsoft-com:vml" xmlns:wp14="http://schemas.microsoft.com/office/word/2010/wordprocessingDrawing" xmlns:wp="http://schemas.openxmlformats.org/drawingml/2006/wordprocessingDrawing" xmlns:w10="urn:schemas-microsoft-com:office:word" xmlns:w="http://schemas.openxmlformats.org/wordprocessingml/2006/main" xmlns:w14="http://schemas.microsoft.com/office/word/2010/wordml" xmlns:w15="http://schemas.microsoft.com/office/word/2012/wordml" xmlns:w16se="http://schemas.microsoft.com/office/word/2015/wordml/symex" xmlns:wpg="http://schemas.microsoft.com/office/word/2010/wordprocessingGroup" xmlns:wpi="http://schemas.microsoft.com/office/word/2010/wordprocessingInk" xmlns:wne="http://schemas.microsoft.com/office/word/2006/wordml" xmlns:wps="http://schemas.microsoft.com/office/word/2010/wordprocessingShape" mc:Ignorable="w14 w15 w16se wp14">
+<w:hdr xmlns:wpc="http://schemas.microsoft.com/office/word/2010/wordprocessingCanvas" xmlns:cx="http://schemas.microsoft.com/office/drawing/2014/chartex" xmlns:cx1="http://schemas.microsoft.com/office/drawing/2015/9/8/chartex" xmlns:cx2="http://schemas.microsoft.com/office/drawing/2015/10/21/chartex" xmlns:cx3="http://schemas.microsoft.com/office/drawing/2016/5/9/chartex" xmlns:cx4="http://schemas.microsoft.com/office/drawing/2016/5/10/chartex" xmlns:cx5="http://schemas.microsoft.com/office/drawing/2016/5/11/chartex" xmlns:cx6="http://schemas.microsoft.com/office/drawing/2016/5/12/chartex" xmlns:cx7="http://schemas.microsoft.com/office/drawing/2016/5/13/chartex" xmlns:cx8="http://schemas.microsoft.com/office/drawing/2016/5/14/chartex" xmlns:mc="http://schemas.openxmlformats.org/markup-compatibility/2006" xmlns:aink="http://schemas.microsoft.com/office/drawing/2016/ink" xmlns:am3d="http://schemas.microsoft.com/office/drawing/2017/model3d" xmlns:o="urn:schemas-microsoft-com:office:office" xmlns:r="http://schemas.openxmlformats.org/officeDocument/2006/relationships" xmlns:m="http://schemas.openxmlformats.org/officeDocument/2006/math" xmlns:v="urn:schemas-microsoft-com:vml" xmlns:wp14="http://schemas.microsoft.com/office/word/2010/wordprocessingDrawing" xmlns:wp="http://schemas.openxmlformats.org/drawingml/2006/wordprocessingDrawing" xmlns:w10="urn:schemas-microsoft-com:office:word" xmlns:w="http://schemas.openxmlformats.org/wordprocessingml/2006/main" xmlns:w14="http://schemas.microsoft.com/office/word/2010/wordml" xmlns:w15="http://schemas.microsoft.com/office/word/2012/wordml" xmlns:w16cex="http://schemas.microsoft.com/office/word/2018/wordml/cex" xmlns:w16cid="http://schemas.microsoft.com/office/word/2016/wordml/cid" xmlns:w16="http://schemas.microsoft.com/office/word/2018/wordml" xmlns:w16sdtdh="http://schemas.microsoft.com/office/word/2020/wordml/sdtdatahash" xmlns:w16se="http://schemas.microsoft.com/office/word/2015/wordml/symex" xmlns:wpg="http://schemas.microsoft.com/office/word/2010/wordprocessingGroup" xmlns:wpi="http://schemas.microsoft.com/office/word/2010/wordprocessingInk" xmlns:wne="http://schemas.microsoft.com/office/word/2006/wordml" xmlns:wps="http://schemas.microsoft.com/office/word/2010/wordprocessingShape" mc:Ignorable="w14 w15 w16se w16cid w16 w16cex w16sdtdh wp14">
   <w:p>
     <w:pPr>
       <w:pStyle w:val="Kopfzeile"/>
@@ -14991,7 +14248,7 @@
 </file>
 
 <file path=word/header4.xml><?xml version="1.0" encoding="utf-8"?>
-<w:hdr xmlns:wpc="http://schemas.microsoft.com/office/word/2010/wordprocessingCanvas" xmlns:cx="http://schemas.microsoft.com/office/drawing/2014/chartex" xmlns:cx1="http://schemas.microsoft.com/office/drawing/2015/9/8/chartex" xmlns:mc="http://schemas.openxmlformats.org/markup-compatibility/2006" xmlns:o="urn:schemas-microsoft-com:office:office" xmlns:r="http://schemas.openxmlformats.org/officeDocument/2006/relationships" xmlns:m="http://schemas.openxmlformats.org/officeDocument/2006/math" xmlns:v="urn:schemas-microsoft-com:vml" xmlns:wp14="http://schemas.microsoft.com/office/word/2010/wordprocessingDrawing" xmlns:wp="http://schemas.openxmlformats.org/drawingml/2006/wordprocessingDrawing" xmlns:w10="urn:schemas-microsoft-com:office:word" xmlns:w="http://schemas.openxmlformats.org/wordprocessingml/2006/main" xmlns:w14="http://schemas.microsoft.com/office/word/2010/wordml" xmlns:w15="http://schemas.microsoft.com/office/word/2012/wordml" xmlns:w16se="http://schemas.microsoft.com/office/word/2015/wordml/symex" xmlns:wpg="http://schemas.microsoft.com/office/word/2010/wordprocessingGroup" xmlns:wpi="http://schemas.microsoft.com/office/word/2010/wordprocessingInk" xmlns:wne="http://schemas.microsoft.com/office/word/2006/wordml" xmlns:wps="http://schemas.microsoft.com/office/word/2010/wordprocessingShape" mc:Ignorable="w14 w15 w16se wp14">
+<w:hdr xmlns:wpc="http://schemas.microsoft.com/office/word/2010/wordprocessingCanvas" xmlns:cx="http://schemas.microsoft.com/office/drawing/2014/chartex" xmlns:cx1="http://schemas.microsoft.com/office/drawing/2015/9/8/chartex" xmlns:cx2="http://schemas.microsoft.com/office/drawing/2015/10/21/chartex" xmlns:cx3="http://schemas.microsoft.com/office/drawing/2016/5/9/chartex" xmlns:cx4="http://schemas.microsoft.com/office/drawing/2016/5/10/chartex" xmlns:cx5="http://schemas.microsoft.com/office/drawing/2016/5/11/chartex" xmlns:cx6="http://schemas.microsoft.com/office/drawing/2016/5/12/chartex" xmlns:cx7="http://schemas.microsoft.com/office/drawing/2016/5/13/chartex" xmlns:cx8="http://schemas.microsoft.com/office/drawing/2016/5/14/chartex" xmlns:mc="http://schemas.openxmlformats.org/markup-compatibility/2006" xmlns:aink="http://schemas.microsoft.com/office/drawing/2016/ink" xmlns:am3d="http://schemas.microsoft.com/office/drawing/2017/model3d" xmlns:o="urn:schemas-microsoft-com:office:office" xmlns:r="http://schemas.openxmlformats.org/officeDocument/2006/relationships" xmlns:m="http://schemas.openxmlformats.org/officeDocument/2006/math" xmlns:v="urn:schemas-microsoft-com:vml" xmlns:wp14="http://schemas.microsoft.com/office/word/2010/wordprocessingDrawing" xmlns:wp="http://schemas.openxmlformats.org/drawingml/2006/wordprocessingDrawing" xmlns:w10="urn:schemas-microsoft-com:office:word" xmlns:w="http://schemas.openxmlformats.org/wordprocessingml/2006/main" xmlns:w14="http://schemas.microsoft.com/office/word/2010/wordml" xmlns:w15="http://schemas.microsoft.com/office/word/2012/wordml" xmlns:w16cex="http://schemas.microsoft.com/office/word/2018/wordml/cex" xmlns:w16cid="http://schemas.microsoft.com/office/word/2016/wordml/cid" xmlns:w16="http://schemas.microsoft.com/office/word/2018/wordml" xmlns:w16sdtdh="http://schemas.microsoft.com/office/word/2020/wordml/sdtdatahash" xmlns:w16se="http://schemas.microsoft.com/office/word/2015/wordml/symex" xmlns:wpg="http://schemas.microsoft.com/office/word/2010/wordprocessingGroup" xmlns:wpi="http://schemas.microsoft.com/office/word/2010/wordprocessingInk" xmlns:wne="http://schemas.microsoft.com/office/word/2006/wordml" xmlns:wps="http://schemas.microsoft.com/office/word/2010/wordprocessingShape" mc:Ignorable="w14 w15 w16se w16cid w16 w16cex w16sdtdh wp14">
   <w:p>
     <w:pPr>
       <w:pStyle w:val="Kopfzeile"/>
@@ -15030,7 +14287,7 @@
 </file>
 
 <file path=word/numbering.xml><?xml version="1.0" encoding="utf-8"?>
-<w:numbering xmlns:wpc="http://schemas.microsoft.com/office/word/2010/wordprocessingCanvas" xmlns:cx="http://schemas.microsoft.com/office/drawing/2014/chartex" xmlns:cx1="http://schemas.microsoft.com/office/drawing/2015/9/8/chartex" xmlns:mc="http://schemas.openxmlformats.org/markup-compatibility/2006" xmlns:o="urn:schemas-microsoft-com:office:office" xmlns:r="http://schemas.openxmlformats.org/officeDocument/2006/relationships" xmlns:m="http://schemas.openxmlformats.org/officeDocument/2006/math" xmlns:v="urn:schemas-microsoft-com:vml" xmlns:wp14="http://schemas.microsoft.com/office/word/2010/wordprocessingDrawing" xmlns:wp="http://schemas.openxmlformats.org/drawingml/2006/wordprocessingDrawing" xmlns:w10="urn:schemas-microsoft-com:office:word" xmlns:w="http://schemas.openxmlformats.org/wordprocessingml/2006/main" xmlns:w14="http://schemas.microsoft.com/office/word/2010/wordml" xmlns:w15="http://schemas.microsoft.com/office/word/2012/wordml" xmlns:w16se="http://schemas.microsoft.com/office/word/2015/wordml/symex" xmlns:wpg="http://schemas.microsoft.com/office/word/2010/wordprocessingGroup" xmlns:wpi="http://schemas.microsoft.com/office/word/2010/wordprocessingInk" xmlns:wne="http://schemas.microsoft.com/office/word/2006/wordml" xmlns:wps="http://schemas.microsoft.com/office/word/2010/wordprocessingShape" mc:Ignorable="w14 w15 w16se wp14">
+<w:numbering xmlns:wpc="http://schemas.microsoft.com/office/word/2010/wordprocessingCanvas" xmlns:cx="http://schemas.microsoft.com/office/drawing/2014/chartex" xmlns:cx1="http://schemas.microsoft.com/office/drawing/2015/9/8/chartex" xmlns:cx2="http://schemas.microsoft.com/office/drawing/2015/10/21/chartex" xmlns:cx3="http://schemas.microsoft.com/office/drawing/2016/5/9/chartex" xmlns:cx4="http://schemas.microsoft.com/office/drawing/2016/5/10/chartex" xmlns:cx5="http://schemas.microsoft.com/office/drawing/2016/5/11/chartex" xmlns:cx6="http://schemas.microsoft.com/office/drawing/2016/5/12/chartex" xmlns:cx7="http://schemas.microsoft.com/office/drawing/2016/5/13/chartex" xmlns:cx8="http://schemas.microsoft.com/office/drawing/2016/5/14/chartex" xmlns:mc="http://schemas.openxmlformats.org/markup-compatibility/2006" xmlns:aink="http://schemas.microsoft.com/office/drawing/2016/ink" xmlns:am3d="http://schemas.microsoft.com/office/drawing/2017/model3d" xmlns:o="urn:schemas-microsoft-com:office:office" xmlns:r="http://schemas.openxmlformats.org/officeDocument/2006/relationships" xmlns:m="http://schemas.openxmlformats.org/officeDocument/2006/math" xmlns:v="urn:schemas-microsoft-com:vml" xmlns:wp14="http://schemas.microsoft.com/office/word/2010/wordprocessingDrawing" xmlns:wp="http://schemas.openxmlformats.org/drawingml/2006/wordprocessingDrawing" xmlns:w10="urn:schemas-microsoft-com:office:word" xmlns:w="http://schemas.openxmlformats.org/wordprocessingml/2006/main" xmlns:w14="http://schemas.microsoft.com/office/word/2010/wordml" xmlns:w15="http://schemas.microsoft.com/office/word/2012/wordml" xmlns:w16cex="http://schemas.microsoft.com/office/word/2018/wordml/cex" xmlns:w16cid="http://schemas.microsoft.com/office/word/2016/wordml/cid" xmlns:w16="http://schemas.microsoft.com/office/word/2018/wordml" xmlns:w16sdtdh="http://schemas.microsoft.com/office/word/2020/wordml/sdtdatahash" xmlns:w16se="http://schemas.microsoft.com/office/word/2015/wordml/symex" xmlns:wpg="http://schemas.microsoft.com/office/word/2010/wordprocessingGroup" xmlns:wpi="http://schemas.microsoft.com/office/word/2010/wordprocessingInk" xmlns:wne="http://schemas.microsoft.com/office/word/2006/wordml" xmlns:wps="http://schemas.microsoft.com/office/word/2010/wordprocessingShape" mc:Ignorable="w14 w15 w16se w16cid w16 w16cex w16sdtdh wp14">
   <w:abstractNum w:abstractNumId="0" w15:restartNumberingAfterBreak="0">
     <w:nsid w:val="FFFFFF7C"/>
     <w:multiLevelType w:val="singleLevel"/>
@@ -15464,7 +14721,7 @@
 </file>
 
 <file path=word/styles.xml><?xml version="1.0" encoding="utf-8"?>
-<w:styles xmlns:mc="http://schemas.openxmlformats.org/markup-compatibility/2006" xmlns:r="http://schemas.openxmlformats.org/officeDocument/2006/relationships" xmlns:w="http://schemas.openxmlformats.org/wordprocessingml/2006/main" xmlns:w14="http://schemas.microsoft.com/office/word/2010/wordml" xmlns:w15="http://schemas.microsoft.com/office/word/2012/wordml" xmlns:w16se="http://schemas.microsoft.com/office/word/2015/wordml/symex" mc:Ignorable="w14 w15 w16se">
+<w:styles xmlns:mc="http://schemas.openxmlformats.org/markup-compatibility/2006" xmlns:r="http://schemas.openxmlformats.org/officeDocument/2006/relationships" xmlns:w="http://schemas.openxmlformats.org/wordprocessingml/2006/main" xmlns:w14="http://schemas.microsoft.com/office/word/2010/wordml" xmlns:w15="http://schemas.microsoft.com/office/word/2012/wordml" xmlns:w16cex="http://schemas.microsoft.com/office/word/2018/wordml/cex" xmlns:w16cid="http://schemas.microsoft.com/office/word/2016/wordml/cid" xmlns:w16="http://schemas.microsoft.com/office/word/2018/wordml" xmlns:w16sdtdh="http://schemas.microsoft.com/office/word/2020/wordml/sdtdatahash" xmlns:w16se="http://schemas.microsoft.com/office/word/2015/wordml/symex" mc:Ignorable="w14 w15 w16se w16cid w16 w16cex w16sdtdh">
   <w:docDefaults>
     <w:rPrDefault>
       <w:rPr>
@@ -15480,7 +14737,7 @@
       </w:pPr>
     </w:pPrDefault>
   </w:docDefaults>
-  <w:latentStyles w:defLockedState="0" w:defUIPriority="99" w:defSemiHidden="0" w:defUnhideWhenUsed="0" w:defQFormat="0" w:count="371">
+  <w:latentStyles w:defLockedState="0" w:defUIPriority="99" w:defSemiHidden="0" w:defUnhideWhenUsed="0" w:defQFormat="0" w:count="376">
     <w:lsdException w:name="Normal" w:uiPriority="0" w:qFormat="1"/>
     <w:lsdException w:name="heading 1" w:uiPriority="9" w:qFormat="1"/>
     <w:lsdException w:name="heading 2" w:semiHidden="1" w:uiPriority="9" w:unhideWhenUsed="1" w:qFormat="1"/>
@@ -15586,7 +14843,6 @@
     <w:lsdException w:name="HTML Sample" w:semiHidden="1" w:unhideWhenUsed="1"/>
     <w:lsdException w:name="HTML Typewriter" w:semiHidden="1" w:unhideWhenUsed="1"/>
     <w:lsdException w:name="HTML Variable" w:semiHidden="1" w:unhideWhenUsed="1"/>
-    <w:lsdException w:name="Normal Table" w:semiHidden="1" w:unhideWhenUsed="1"/>
     <w:lsdException w:name="annotation subject" w:semiHidden="1" w:unhideWhenUsed="1"/>
     <w:lsdException w:name="No List" w:semiHidden="1" w:unhideWhenUsed="1"/>
     <w:lsdException w:name="Outline List 1" w:semiHidden="1" w:unhideWhenUsed="1"/>
@@ -15629,11 +14885,8 @@
     <w:lsdException w:name="Table Contemporary" w:semiHidden="1" w:unhideWhenUsed="1"/>
     <w:lsdException w:name="Table Elegant" w:semiHidden="1" w:unhideWhenUsed="1"/>
     <w:lsdException w:name="Table Professional" w:semiHidden="1" w:unhideWhenUsed="1"/>
-    <w:lsdException w:name="Table Subtle 1" w:semiHidden="1" w:unhideWhenUsed="1"/>
     <w:lsdException w:name="Table Subtle 2" w:semiHidden="1" w:unhideWhenUsed="1"/>
     <w:lsdException w:name="Table Web 1" w:semiHidden="1" w:unhideWhenUsed="1"/>
-    <w:lsdException w:name="Table Web 2" w:semiHidden="1" w:unhideWhenUsed="1"/>
-    <w:lsdException w:name="Table Web 3" w:semiHidden="1" w:unhideWhenUsed="1"/>
     <w:lsdException w:name="Balloon Text" w:semiHidden="1" w:unhideWhenUsed="1"/>
     <w:lsdException w:name="Table Grid" w:uiPriority="39"/>
     <w:lsdException w:name="Table Theme" w:semiHidden="1" w:unhideWhenUsed="1"/>
@@ -15852,6 +15105,11 @@
     <w:lsdException w:name="List Table 5 Dark Accent 6" w:uiPriority="50"/>
     <w:lsdException w:name="List Table 6 Colorful Accent 6" w:uiPriority="51"/>
     <w:lsdException w:name="List Table 7 Colorful Accent 6" w:uiPriority="52"/>
+    <w:lsdException w:name="Mention" w:semiHidden="1" w:unhideWhenUsed="1"/>
+    <w:lsdException w:name="Smart Hyperlink" w:semiHidden="1" w:unhideWhenUsed="1"/>
+    <w:lsdException w:name="Hashtag" w:semiHidden="1" w:unhideWhenUsed="1"/>
+    <w:lsdException w:name="Unresolved Mention" w:semiHidden="1" w:unhideWhenUsed="1"/>
+    <w:lsdException w:name="Smart Link" w:semiHidden="1" w:unhideWhenUsed="1"/>
   </w:latentStyles>
   <w:style w:type="paragraph" w:default="1" w:styleId="Standard">
     <w:name w:val="Normal"/>
@@ -16062,6 +15320,7 @@
   <w:style w:type="character" w:default="1" w:styleId="Absatz-Standardschriftart">
     <w:name w:val="Default Paragraph Font"/>
     <w:uiPriority w:val="1"/>
+    <w:semiHidden/>
     <w:unhideWhenUsed/>
   </w:style>
   <w:style w:type="table" w:default="1" w:styleId="NormaleTabelle">
@@ -20389,7 +19648,7 @@
 </file>
 
 <file path=word/glossary/document.xml><?xml version="1.0" encoding="utf-8"?>
-<w:glossaryDocument xmlns:wpc="http://schemas.microsoft.com/office/word/2010/wordprocessingCanvas" xmlns:cx="http://schemas.microsoft.com/office/drawing/2014/chartex" xmlns:cx1="http://schemas.microsoft.com/office/drawing/2015/9/8/chartex" xmlns:mc="http://schemas.openxmlformats.org/markup-compatibility/2006" xmlns:o="urn:schemas-microsoft-com:office:office" xmlns:r="http://schemas.openxmlformats.org/officeDocument/2006/relationships" xmlns:m="http://schemas.openxmlformats.org/officeDocument/2006/math" xmlns:v="urn:schemas-microsoft-com:vml" xmlns:wp14="http://schemas.microsoft.com/office/word/2010/wordprocessingDrawing" xmlns:wp="http://schemas.openxmlformats.org/drawingml/2006/wordprocessingDrawing" xmlns:w10="urn:schemas-microsoft-com:office:word" xmlns:w="http://schemas.openxmlformats.org/wordprocessingml/2006/main" xmlns:w14="http://schemas.microsoft.com/office/word/2010/wordml" xmlns:w15="http://schemas.microsoft.com/office/word/2012/wordml" xmlns:w16se="http://schemas.microsoft.com/office/word/2015/wordml/symex" xmlns:wpg="http://schemas.microsoft.com/office/word/2010/wordprocessingGroup" xmlns:wpi="http://schemas.microsoft.com/office/word/2010/wordprocessingInk" xmlns:wne="http://schemas.microsoft.com/office/word/2006/wordml" xmlns:wps="http://schemas.microsoft.com/office/word/2010/wordprocessingShape" mc:Ignorable="w14 w15 w16se wp14">
+<w:glossaryDocument xmlns:wpc="http://schemas.microsoft.com/office/word/2010/wordprocessingCanvas" xmlns:cx="http://schemas.microsoft.com/office/drawing/2014/chartex" xmlns:cx1="http://schemas.microsoft.com/office/drawing/2015/9/8/chartex" xmlns:cx2="http://schemas.microsoft.com/office/drawing/2015/10/21/chartex" xmlns:cx3="http://schemas.microsoft.com/office/drawing/2016/5/9/chartex" xmlns:cx4="http://schemas.microsoft.com/office/drawing/2016/5/10/chartex" xmlns:cx5="http://schemas.microsoft.com/office/drawing/2016/5/11/chartex" xmlns:cx6="http://schemas.microsoft.com/office/drawing/2016/5/12/chartex" xmlns:cx7="http://schemas.microsoft.com/office/drawing/2016/5/13/chartex" xmlns:cx8="http://schemas.microsoft.com/office/drawing/2016/5/14/chartex" xmlns:mc="http://schemas.openxmlformats.org/markup-compatibility/2006" xmlns:aink="http://schemas.microsoft.com/office/drawing/2016/ink" xmlns:am3d="http://schemas.microsoft.com/office/drawing/2017/model3d" xmlns:o="urn:schemas-microsoft-com:office:office" xmlns:r="http://schemas.openxmlformats.org/officeDocument/2006/relationships" xmlns:m="http://schemas.openxmlformats.org/officeDocument/2006/math" xmlns:v="urn:schemas-microsoft-com:vml" xmlns:wp14="http://schemas.microsoft.com/office/word/2010/wordprocessingDrawing" xmlns:wp="http://schemas.openxmlformats.org/drawingml/2006/wordprocessingDrawing" xmlns:w10="urn:schemas-microsoft-com:office:word" xmlns:w="http://schemas.openxmlformats.org/wordprocessingml/2006/main" xmlns:w14="http://schemas.microsoft.com/office/word/2010/wordml" xmlns:w15="http://schemas.microsoft.com/office/word/2012/wordml" xmlns:w16cex="http://schemas.microsoft.com/office/word/2018/wordml/cex" xmlns:w16cid="http://schemas.microsoft.com/office/word/2016/wordml/cid" xmlns:w16="http://schemas.microsoft.com/office/word/2018/wordml" xmlns:w16sdtdh="http://schemas.microsoft.com/office/word/2020/wordml/sdtdatahash" xmlns:w16se="http://schemas.microsoft.com/office/word/2015/wordml/symex" xmlns:wpg="http://schemas.microsoft.com/office/word/2010/wordprocessingGroup" xmlns:wpi="http://schemas.microsoft.com/office/word/2010/wordprocessingInk" xmlns:wne="http://schemas.microsoft.com/office/word/2006/wordml" xmlns:wps="http://schemas.microsoft.com/office/word/2010/wordprocessingShape" mc:Ignorable="w14 w15 w16se w16cid w16 w16cex w16sdtdh wp14">
   <w:docParts>
     <w:docPart>
       <w:docPartPr>
@@ -20422,7 +19681,7 @@
 </file>
 
 <file path=word/glossary/fontTable.xml><?xml version="1.0" encoding="utf-8"?>
-<w:fonts xmlns:mc="http://schemas.openxmlformats.org/markup-compatibility/2006" xmlns:r="http://schemas.openxmlformats.org/officeDocument/2006/relationships" xmlns:w="http://schemas.openxmlformats.org/wordprocessingml/2006/main" xmlns:w14="http://schemas.microsoft.com/office/word/2010/wordml" xmlns:w15="http://schemas.microsoft.com/office/word/2012/wordml" xmlns:w16se="http://schemas.microsoft.com/office/word/2015/wordml/symex" mc:Ignorable="w14 w15 w16se">
+<w:fonts xmlns:mc="http://schemas.openxmlformats.org/markup-compatibility/2006" xmlns:r="http://schemas.openxmlformats.org/officeDocument/2006/relationships" xmlns:w="http://schemas.openxmlformats.org/wordprocessingml/2006/main" xmlns:w14="http://schemas.microsoft.com/office/word/2010/wordml" xmlns:w15="http://schemas.microsoft.com/office/word/2012/wordml" xmlns:w16cex="http://schemas.microsoft.com/office/word/2018/wordml/cex" xmlns:w16cid="http://schemas.microsoft.com/office/word/2016/wordml/cid" xmlns:w16="http://schemas.microsoft.com/office/word/2018/wordml" xmlns:w16sdtdh="http://schemas.microsoft.com/office/word/2020/wordml/sdtdatahash" xmlns:w16se="http://schemas.microsoft.com/office/word/2015/wordml/symex" mc:Ignorable="w14 w15 w16se w16cid w16 w16cex w16sdtdh">
   <w:font w:name="Symbol">
     <w:panose1 w:val="05050102010706020507"/>
     <w:charset w:val="02"/>
@@ -20471,18 +19730,17 @@
     <w:charset w:val="00"/>
     <w:family w:val="swiss"/>
     <w:pitch w:val="variable"/>
-    <w:sig w:usb0="E0002EFF" w:usb1="C000247B" w:usb2="00000009" w:usb3="00000000" w:csb0="000001FF" w:csb1="00000000"/>
+    <w:sig w:usb0="E4002EFF" w:usb1="C000247B" w:usb2="00000009" w:usb3="00000000" w:csb0="000001FF" w:csb1="00000000"/>
   </w:font>
   <w:font w:name="Calibri Light">
     <w:panose1 w:val="020F0302020204030204"/>
     <w:charset w:val="00"/>
     <w:family w:val="swiss"/>
     <w:pitch w:val="variable"/>
-    <w:sig w:usb0="E0002AFF" w:usb1="C000247B" w:usb2="00000009" w:usb3="00000000" w:csb0="000001FF" w:csb1="00000000"/>
+    <w:sig w:usb0="E4002EFF" w:usb1="C000247B" w:usb2="00000009" w:usb3="00000000" w:csb0="000001FF" w:csb1="00000000"/>
   </w:font>
   <w:font w:name="DengXian Light">
     <w:altName w:val="等线 Light"/>
-    <w:panose1 w:val="02010600030101010101"/>
     <w:charset w:val="86"/>
     <w:family w:val="auto"/>
     <w:pitch w:val="variable"/>
@@ -20506,7 +19764,7 @@
 </file>
 
 <file path=word/glossary/settings.xml><?xml version="1.0" encoding="utf-8"?>
-<w:settings xmlns:mc="http://schemas.openxmlformats.org/markup-compatibility/2006" xmlns:o="urn:schemas-microsoft-com:office:office" xmlns:r="http://schemas.openxmlformats.org/officeDocument/2006/relationships" xmlns:m="http://schemas.openxmlformats.org/officeDocument/2006/math" xmlns:v="urn:schemas-microsoft-com:vml" xmlns:w10="urn:schemas-microsoft-com:office:word" xmlns:w="http://schemas.openxmlformats.org/wordprocessingml/2006/main" xmlns:w14="http://schemas.microsoft.com/office/word/2010/wordml" xmlns:w15="http://schemas.microsoft.com/office/word/2012/wordml" xmlns:w16se="http://schemas.microsoft.com/office/word/2015/wordml/symex" xmlns:sl="http://schemas.openxmlformats.org/schemaLibrary/2006/main" mc:Ignorable="w14 w15 w16se">
+<w:settings xmlns:mc="http://schemas.openxmlformats.org/markup-compatibility/2006" xmlns:o="urn:schemas-microsoft-com:office:office" xmlns:r="http://schemas.openxmlformats.org/officeDocument/2006/relationships" xmlns:m="http://schemas.openxmlformats.org/officeDocument/2006/math" xmlns:v="urn:schemas-microsoft-com:vml" xmlns:w10="urn:schemas-microsoft-com:office:word" xmlns:w="http://schemas.openxmlformats.org/wordprocessingml/2006/main" xmlns:w14="http://schemas.microsoft.com/office/word/2010/wordml" xmlns:w15="http://schemas.microsoft.com/office/word/2012/wordml" xmlns:w16cex="http://schemas.microsoft.com/office/word/2018/wordml/cex" xmlns:w16cid="http://schemas.microsoft.com/office/word/2016/wordml/cid" xmlns:w16="http://schemas.microsoft.com/office/word/2018/wordml" xmlns:w16sdtdh="http://schemas.microsoft.com/office/word/2020/wordml/sdtdatahash" xmlns:w16se="http://schemas.microsoft.com/office/word/2015/wordml/symex" xmlns:sl="http://schemas.openxmlformats.org/schemaLibrary/2006/main" mc:Ignorable="w14 w15 w16se w16cid w16 w16cex w16sdtdh">
   <w:view w:val="normal"/>
   <w:defaultTabStop w:val="708"/>
   <w:hyphenationZone w:val="425"/>
@@ -20518,10 +19776,13 @@
     <w:compatSetting w:name="enableOpenTypeFeatures" w:uri="http://schemas.microsoft.com/office/word" w:val="1"/>
     <w:compatSetting w:name="doNotFlipMirrorIndents" w:uri="http://schemas.microsoft.com/office/word" w:val="1"/>
     <w:compatSetting w:name="differentiateMultirowTableHeaders" w:uri="http://schemas.microsoft.com/office/word" w:val="1"/>
+    <w:compatSetting w:name="useWord2013TrackBottomHyphenation" w:uri="http://schemas.microsoft.com/office/word" w:val="1"/>
   </w:compat>
   <w:rsids>
     <w:rsidRoot w:val="003E039C"/>
+    <w:rsid w:val="001F2966"/>
     <w:rsid w:val="003E039C"/>
+    <w:rsid w:val="00495557"/>
     <w:rsid w:val="00C72BB7"/>
   </w:rsids>
   <m:mathPr>
@@ -20537,7 +19798,7 @@
     <m:intLim m:val="subSup"/>
     <m:naryLim m:val="undOvr"/>
   </m:mathPr>
-  <w:themeFontLang w:val="de-DE" w:eastAsia="zh-CN"/>
+  <w:themeFontLang w:val="de-DE" w:eastAsia="zh-CN" w:bidi="ar-SA"/>
   <w:clrSchemeMapping w:bg1="light1" w:t1="dark1" w:bg2="light2" w:t2="dark2" w:accent1="accent1" w:accent2="accent2" w:accent3="accent3" w:accent4="accent4" w:accent5="accent5" w:accent6="accent6" w:hyperlink="hyperlink" w:followedHyperlink="followedHyperlink"/>
   <w:decimalSymbol w:val=","/>
   <w:listSeparator w:val=";"/>
@@ -20546,7 +19807,7 @@
 </file>
 
 <file path=word/glossary/styles.xml><?xml version="1.0" encoding="utf-8"?>
-<w:styles xmlns:mc="http://schemas.openxmlformats.org/markup-compatibility/2006" xmlns:r="http://schemas.openxmlformats.org/officeDocument/2006/relationships" xmlns:w="http://schemas.openxmlformats.org/wordprocessingml/2006/main" xmlns:w14="http://schemas.microsoft.com/office/word/2010/wordml" xmlns:w15="http://schemas.microsoft.com/office/word/2012/wordml" xmlns:w16se="http://schemas.microsoft.com/office/word/2015/wordml/symex" mc:Ignorable="w14 w15 w16se">
+<w:styles xmlns:mc="http://schemas.openxmlformats.org/markup-compatibility/2006" xmlns:r="http://schemas.openxmlformats.org/officeDocument/2006/relationships" xmlns:w="http://schemas.openxmlformats.org/wordprocessingml/2006/main" xmlns:w14="http://schemas.microsoft.com/office/word/2010/wordml" xmlns:w15="http://schemas.microsoft.com/office/word/2012/wordml" xmlns:w16cex="http://schemas.microsoft.com/office/word/2018/wordml/cex" xmlns:w16cid="http://schemas.microsoft.com/office/word/2016/wordml/cid" xmlns:w16="http://schemas.microsoft.com/office/word/2018/wordml" xmlns:w16sdtdh="http://schemas.microsoft.com/office/word/2020/wordml/sdtdatahash" xmlns:w16se="http://schemas.microsoft.com/office/word/2015/wordml/symex" mc:Ignorable="w14 w15 w16se w16cid w16 w16cex w16sdtdh">
   <w:docDefaults>
     <w:rPrDefault>
       <w:rPr>
@@ -20562,7 +19823,7 @@
       </w:pPr>
     </w:pPrDefault>
   </w:docDefaults>
-  <w:latentStyles w:defLockedState="0" w:defUIPriority="99" w:defSemiHidden="0" w:defUnhideWhenUsed="0" w:defQFormat="0" w:count="371">
+  <w:latentStyles w:defLockedState="0" w:defUIPriority="99" w:defSemiHidden="0" w:defUnhideWhenUsed="0" w:defQFormat="0" w:count="376">
     <w:lsdException w:name="Normal" w:uiPriority="0" w:qFormat="1"/>
     <w:lsdException w:name="heading 1" w:uiPriority="9" w:qFormat="1"/>
     <w:lsdException w:name="heading 2" w:semiHidden="1" w:uiPriority="9" w:unhideWhenUsed="1" w:qFormat="1"/>
@@ -20668,7 +19929,6 @@
     <w:lsdException w:name="HTML Sample" w:semiHidden="1" w:unhideWhenUsed="1"/>
     <w:lsdException w:name="HTML Typewriter" w:semiHidden="1" w:unhideWhenUsed="1"/>
     <w:lsdException w:name="HTML Variable" w:semiHidden="1" w:unhideWhenUsed="1"/>
-    <w:lsdException w:name="Normal Table" w:semiHidden="1" w:unhideWhenUsed="1"/>
     <w:lsdException w:name="annotation subject" w:semiHidden="1" w:unhideWhenUsed="1"/>
     <w:lsdException w:name="No List" w:semiHidden="1" w:unhideWhenUsed="1"/>
     <w:lsdException w:name="Outline List 1" w:semiHidden="1" w:unhideWhenUsed="1"/>
@@ -20711,11 +19971,8 @@
     <w:lsdException w:name="Table Contemporary" w:semiHidden="1" w:unhideWhenUsed="1"/>
     <w:lsdException w:name="Table Elegant" w:semiHidden="1" w:unhideWhenUsed="1"/>
     <w:lsdException w:name="Table Professional" w:semiHidden="1" w:unhideWhenUsed="1"/>
-    <w:lsdException w:name="Table Subtle 1" w:semiHidden="1" w:unhideWhenUsed="1"/>
     <w:lsdException w:name="Table Subtle 2" w:semiHidden="1" w:unhideWhenUsed="1"/>
     <w:lsdException w:name="Table Web 1" w:semiHidden="1" w:unhideWhenUsed="1"/>
-    <w:lsdException w:name="Table Web 2" w:semiHidden="1" w:unhideWhenUsed="1"/>
-    <w:lsdException w:name="Table Web 3" w:semiHidden="1" w:unhideWhenUsed="1"/>
     <w:lsdException w:name="Balloon Text" w:semiHidden="1" w:unhideWhenUsed="1"/>
     <w:lsdException w:name="Table Grid" w:uiPriority="39"/>
     <w:lsdException w:name="Table Theme" w:semiHidden="1" w:unhideWhenUsed="1"/>
@@ -20934,6 +20191,11 @@
     <w:lsdException w:name="List Table 5 Dark Accent 6" w:uiPriority="50"/>
     <w:lsdException w:name="List Table 6 Colorful Accent 6" w:uiPriority="51"/>
     <w:lsdException w:name="List Table 7 Colorful Accent 6" w:uiPriority="52"/>
+    <w:lsdException w:name="Mention" w:semiHidden="1" w:unhideWhenUsed="1"/>
+    <w:lsdException w:name="Smart Hyperlink" w:semiHidden="1" w:unhideWhenUsed="1"/>
+    <w:lsdException w:name="Hashtag" w:semiHidden="1" w:unhideWhenUsed="1"/>
+    <w:lsdException w:name="Unresolved Mention" w:semiHidden="1" w:unhideWhenUsed="1"/>
+    <w:lsdException w:name="Smart Link" w:semiHidden="1" w:unhideWhenUsed="1"/>
   </w:latentStyles>
   <w:style w:type="paragraph" w:default="1" w:styleId="Standard">
     <w:name w:val="Normal"/>
@@ -20980,7 +20242,7 @@
 </file>
 
 <file path=word/glossary/webSettings.xml><?xml version="1.0" encoding="utf-8"?>
-<w:webSettings xmlns:mc="http://schemas.openxmlformats.org/markup-compatibility/2006" xmlns:r="http://schemas.openxmlformats.org/officeDocument/2006/relationships" xmlns:w="http://schemas.openxmlformats.org/wordprocessingml/2006/main" xmlns:w14="http://schemas.microsoft.com/office/word/2010/wordml" xmlns:w15="http://schemas.microsoft.com/office/word/2012/wordml" xmlns:w16se="http://schemas.microsoft.com/office/word/2015/wordml/symex" mc:Ignorable="w14 w15 w16se">
+<w:webSettings xmlns:mc="http://schemas.openxmlformats.org/markup-compatibility/2006" xmlns:r="http://schemas.openxmlformats.org/officeDocument/2006/relationships" xmlns:w="http://schemas.openxmlformats.org/wordprocessingml/2006/main" xmlns:w14="http://schemas.microsoft.com/office/word/2010/wordml" xmlns:w15="http://schemas.microsoft.com/office/word/2012/wordml" xmlns:w16cex="http://schemas.microsoft.com/office/word/2018/wordml/cex" xmlns:w16cid="http://schemas.microsoft.com/office/word/2016/wordml/cid" xmlns:w16="http://schemas.microsoft.com/office/word/2018/wordml" xmlns:w16sdtdh="http://schemas.microsoft.com/office/word/2020/wordml/sdtdatahash" xmlns:w16se="http://schemas.microsoft.com/office/word/2015/wordml/symex" mc:Ignorable="w14 w15 w16se w16cid w16 w16cex w16sdtdh">
   <w:optimizeForBrowser/>
   <w:allowPNG/>
 </w:webSettings>

</xml_diff>